<commit_message>
Change "group" to "set" where appropriate.
</commit_message>
<xml_diff>
--- a/TheElementsOfPublicKeyCryptography.docx
+++ b/TheElementsOfPublicKeyCryptography.docx
@@ -3521,11 +3521,14 @@
         <w:t xml:space="preserve">called </w:t>
       </w:r>
       <w:r>
-        <w:rPr>
-          <w:i/>
-          <w:iCs/>
-        </w:rPr>
-        <w:t>taking a modulus</w:t>
+        <w:t>taking a</w:t>
+      </w:r>
+      <w:r>
+        <w:rPr>
+          <w:i/>
+          <w:iCs/>
+        </w:rPr>
+        <w:t xml:space="preserve"> modulus</w:t>
       </w:r>
       <w:r>
         <w:t xml:space="preserve">, which </w:t>
@@ -5299,13 +5302,29 @@
         <w:t xml:space="preserve">the cryptographers </w:t>
       </w:r>
       <w:r>
-        <w:t>Ronald Rivest, Adi Shamir and Leonard Adl</w:t>
+        <w:t xml:space="preserve">Ronald </w:t>
+      </w:r>
+      <w:proofErr w:type="spellStart"/>
+      <w:r>
+        <w:t>Rivest</w:t>
+      </w:r>
+      <w:proofErr w:type="spellEnd"/>
+      <w:r>
+        <w:t xml:space="preserve">, Adi Shamir and Leonard </w:t>
+      </w:r>
+      <w:proofErr w:type="spellStart"/>
+      <w:r>
+        <w:t>Adl</w:t>
       </w:r>
       <w:r>
         <w:t>e</w:t>
       </w:r>
       <w:r>
-        <w:t>man published a</w:t>
+        <w:t>man</w:t>
+      </w:r>
+      <w:proofErr w:type="spellEnd"/>
+      <w:r>
+        <w:t xml:space="preserve"> published a</w:t>
       </w:r>
       <w:r>
         <w:t>n</w:t>
@@ -5400,13 +5419,29 @@
         <w:t xml:space="preserve"> </w:t>
       </w:r>
       <w:r>
-        <w:t>the contributions of Rivest, Shamir and Adl</w:t>
+        <w:t xml:space="preserve">the contributions of </w:t>
+      </w:r>
+      <w:proofErr w:type="spellStart"/>
+      <w:r>
+        <w:t>Rivest</w:t>
+      </w:r>
+      <w:proofErr w:type="spellEnd"/>
+      <w:r>
+        <w:t xml:space="preserve">, Shamir and </w:t>
+      </w:r>
+      <w:proofErr w:type="spellStart"/>
+      <w:r>
+        <w:t>Adl</w:t>
       </w:r>
       <w:r>
         <w:t>e</w:t>
       </w:r>
       <w:r>
-        <w:t xml:space="preserve">man </w:t>
+        <w:t>man</w:t>
+      </w:r>
+      <w:proofErr w:type="spellEnd"/>
+      <w:r>
+        <w:t xml:space="preserve"> </w:t>
       </w:r>
       <w:r>
         <w:t xml:space="preserve">form </w:t>
@@ -6357,9 +6392,11 @@
       <w:r>
         <w:t>(</w:t>
       </w:r>
+      <w:proofErr w:type="spellStart"/>
       <w:r>
         <w:t>gcd</w:t>
       </w:r>
+      <w:proofErr w:type="spellEnd"/>
       <w:r>
         <w:t xml:space="preserve">) </w:t>
       </w:r>
@@ -6513,6 +6550,8 @@
       <w:r>
         <w:t xml:space="preserve">, but she could have selected any value between 1 and 26 where </w:t>
       </w:r>
+      <w:proofErr w:type="spellStart"/>
+      <w:proofErr w:type="gramStart"/>
       <w:r>
         <w:rPr>
           <w:i/>
@@ -6520,6 +6559,7 @@
         </w:rPr>
         <w:t>gcd</w:t>
       </w:r>
+      <w:proofErr w:type="spellEnd"/>
       <w:r>
         <w:rPr>
           <w:i/>
@@ -6527,6 +6567,7 @@
         </w:rPr>
         <w:t>(</w:t>
       </w:r>
+      <w:proofErr w:type="gramEnd"/>
       <w:r>
         <w:rPr>
           <w:i/>
@@ -6749,7 +6790,15 @@
         <w:t>n</w:t>
       </w:r>
       <w:r>
-        <w:t xml:space="preserve"> is the </w:t>
+        <w:t xml:space="preserve"> </w:t>
+      </w:r>
+      <w:proofErr w:type="gramStart"/>
+      <w:r>
+        <w:t>is</w:t>
+      </w:r>
+      <w:proofErr w:type="gramEnd"/>
+      <w:r>
+        <w:t xml:space="preserve"> the </w:t>
       </w:r>
       <w:r>
         <w:t>divisor</w:t>
@@ -7014,7 +7063,13 @@
         <w:t xml:space="preserve"> quickly do an exhaustive search </w:t>
       </w:r>
       <w:r>
-        <w:t xml:space="preserve">of the group of integers modulo 26 </w:t>
+        <w:t xml:space="preserve">of the </w:t>
+      </w:r>
+      <w:r>
+        <w:t>set</w:t>
+      </w:r>
+      <w:r>
+        <w:t xml:space="preserve"> of integers modulo 26 </w:t>
       </w:r>
       <w:r>
         <w:t>to find</w:t>
@@ -8061,8 +8116,13 @@
         <w:t>p</w:t>
       </w:r>
       <w:r>
-        <w:t xml:space="preserve"> - 1)(</w:t>
-      </w:r>
+        <w:t xml:space="preserve"> - </w:t>
+      </w:r>
+      <w:proofErr w:type="gramStart"/>
+      <w:r>
+        <w:t>1)(</w:t>
+      </w:r>
+      <w:proofErr w:type="gramEnd"/>
       <w:r>
         <w:rPr>
           <w:i/>
@@ -8083,7 +8143,15 @@
         <w:t xml:space="preserve">we get </w:t>
       </w:r>
       <w:r>
-        <w:t>(5 - 1)(7 - 1) = 24</w:t>
+        <w:t xml:space="preserve">(5 - </w:t>
+      </w:r>
+      <w:proofErr w:type="gramStart"/>
+      <w:r>
+        <w:t>1)(</w:t>
+      </w:r>
+      <w:proofErr w:type="gramEnd"/>
+      <w:r>
+        <w:t>7 - 1) = 24</w:t>
       </w:r>
       <w:r>
         <w:t>.</w:t>
@@ -8220,6 +8288,7 @@
       <w:r>
         <w:t xml:space="preserve"> must keep </w:t>
       </w:r>
+      <w:proofErr w:type="spellStart"/>
       <w:r>
         <w:rPr>
           <w:i/>
@@ -8227,6 +8296,7 @@
         </w:rPr>
         <w:t>t</w:t>
       </w:r>
+      <w:proofErr w:type="spellEnd"/>
       <w:r>
         <w:t xml:space="preserve"> secret.</w:t>
       </w:r>
@@ -8325,6 +8395,7 @@
       <w:r>
         <w:t xml:space="preserve">where the </w:t>
       </w:r>
+      <w:proofErr w:type="spellStart"/>
       <w:r>
         <w:rPr>
           <w:i/>
@@ -8332,6 +8403,7 @@
         </w:rPr>
         <w:t>gcd</w:t>
       </w:r>
+      <w:proofErr w:type="spellEnd"/>
       <w:r>
         <w:t xml:space="preserve"> is 1</w:t>
       </w:r>
@@ -8686,7 +8758,13 @@
         <w:t xml:space="preserve">To see </w:t>
       </w:r>
       <w:r>
-        <w:t>why the modular multiplicative inverse of 5 in the group of integers modulo 24 is 29</w:t>
+        <w:t xml:space="preserve">why the modular multiplicative inverse of 5 in the </w:t>
+      </w:r>
+      <w:r>
+        <w:t>set</w:t>
+      </w:r>
+      <w:r>
+        <w:t xml:space="preserve"> of integers modulo 24 is 29</w:t>
       </w:r>
       <w:r>
         <w:t xml:space="preserve">, a look at </w:t>
@@ -8794,6 +8872,7 @@
       <w:r>
         <w:t xml:space="preserve"> she finds the first integer greater than one whose </w:t>
       </w:r>
+      <w:proofErr w:type="spellStart"/>
       <w:r>
         <w:rPr>
           <w:i/>
@@ -8801,6 +8880,7 @@
         </w:rPr>
         <w:t>gcd</w:t>
       </w:r>
+      <w:proofErr w:type="spellEnd"/>
       <w:r>
         <w:t xml:space="preserve"> with the totient </w:t>
       </w:r>
@@ -8853,7 +8933,13 @@
         <w:t>e</w:t>
       </w:r>
       <w:r>
-        <w:t xml:space="preserve"> (5) in the group of integers modulo </w:t>
+        <w:t xml:space="preserve"> (5) in the </w:t>
+      </w:r>
+      <w:r>
+        <w:t>set</w:t>
+      </w:r>
+      <w:r>
+        <w:t xml:space="preserve"> of integers modulo </w:t>
       </w:r>
       <w:r>
         <w:rPr>
@@ -9314,8 +9400,17 @@
           <w:i/>
           <w:iCs/>
         </w:rPr>
-        <w:t>one-wayness</w:t>
-      </w:r>
+        <w:t>one-</w:t>
+      </w:r>
+      <w:proofErr w:type="spellStart"/>
+      <w:r>
+        <w:rPr>
+          <w:i/>
+          <w:iCs/>
+        </w:rPr>
+        <w:t>wayness</w:t>
+      </w:r>
+      <w:proofErr w:type="spellEnd"/>
       <w:r>
         <w:t xml:space="preserve"> that the efficacy of public-key cryptosystems relies</w:t>
       </w:r>
@@ -12100,7 +12195,31 @@
         <w:footnoteRef/>
       </w:r>
       <w:r>
-        <w:t xml:space="preserve"> This fact is formalized in Kerckhoffs’s principle, proposed by Auguste Kerckhoffs in 1883, which turned millennia of cryptographic orthodoxy on its head. Kerckhoffs stated that, “</w:t>
+        <w:t xml:space="preserve"> This fact is formalized in </w:t>
+      </w:r>
+      <w:proofErr w:type="spellStart"/>
+      <w:r>
+        <w:t>Kerckhoffs’s</w:t>
+      </w:r>
+      <w:proofErr w:type="spellEnd"/>
+      <w:r>
+        <w:t xml:space="preserve"> principle, proposed by Auguste </w:t>
+      </w:r>
+      <w:proofErr w:type="spellStart"/>
+      <w:r>
+        <w:t>Kerckhoffs</w:t>
+      </w:r>
+      <w:proofErr w:type="spellEnd"/>
+      <w:r>
+        <w:t xml:space="preserve"> in 1883, which turned millennia of cryptographic orthodoxy on its head. </w:t>
+      </w:r>
+      <w:proofErr w:type="spellStart"/>
+      <w:r>
+        <w:t>Kerckhoffs</w:t>
+      </w:r>
+      <w:proofErr w:type="spellEnd"/>
+      <w:r>
+        <w:t xml:space="preserve"> stated that, “</w:t>
       </w:r>
       <w:r>
         <w:t>A cryptosystem should be secure even if everything about the system, except the key, is public knowledge</w:t>
@@ -12130,7 +12249,15 @@
         <w:t>s</w:t>
       </w:r>
       <w:r>
-        <w:t>. One important implication of Kerckhoffs’s principle is that a cipher whose algorithm is widely-known will invite attacks</w:t>
+        <w:t xml:space="preserve">. One important implication of </w:t>
+      </w:r>
+      <w:proofErr w:type="spellStart"/>
+      <w:r>
+        <w:t>Kerckhoffs’s</w:t>
+      </w:r>
+      <w:proofErr w:type="spellEnd"/>
+      <w:r>
+        <w:t xml:space="preserve"> principle is that a cipher whose algorithm is widely-known will invite attacks</w:t>
       </w:r>
       <w:r>
         <w:t xml:space="preserve"> by very clever cryptanalysts</w:t>
@@ -12501,7 +12628,13 @@
         <w:t>p</w:t>
       </w:r>
       <w:r>
-        <w:t xml:space="preserve"> is the prime modulus. Any generator that fulfills this property is called a </w:t>
+        <w:t xml:space="preserve"> is the prime </w:t>
+      </w:r>
+      <w:r>
+        <w:t>divisor</w:t>
+      </w:r>
+      <w:r>
+        <w:t xml:space="preserve">. Any generator that fulfills this property is called a </w:t>
       </w:r>
       <w:r>
         <w:rPr>
@@ -12518,7 +12651,10 @@
           <w:i/>
           <w:iCs/>
         </w:rPr>
-        <w:t>cyclic group</w:t>
+        <w:t>cyclic</w:t>
+      </w:r>
+      <w:r>
+        <w:t xml:space="preserve"> group</w:t>
       </w:r>
       <w:r>
         <w:t xml:space="preserve">. </w:t>
@@ -12550,7 +12686,13 @@
         <w:t xml:space="preserve"> cyclic</w:t>
       </w:r>
       <w:r>
-        <w:t xml:space="preserve"> group of integers modulo 7. In real-world DH, the modulus should be a very large, randomly-chosen prime number. </w:t>
+        <w:t xml:space="preserve"> group of integers modulo 7. In real-world DH, the </w:t>
+      </w:r>
+      <w:r>
+        <w:t>divisor</w:t>
+      </w:r>
+      <w:r>
+        <w:t xml:space="preserve"> should be a very large, randomly-chosen prime number. </w:t>
       </w:r>
       <w:r>
         <w:t>A</w:t>
@@ -12728,13 +12870,29 @@
         <w:footnoteRef/>
       </w:r>
       <w:r>
-        <w:t xml:space="preserve"> Rivest, Ronald; Shamir, Adi.; Adl</w:t>
+        <w:t xml:space="preserve"> </w:t>
+      </w:r>
+      <w:proofErr w:type="spellStart"/>
+      <w:r>
+        <w:t>Rivest</w:t>
+      </w:r>
+      <w:proofErr w:type="spellEnd"/>
+      <w:r>
+        <w:t xml:space="preserve">, Ronald; Shamir, Adi.; </w:t>
+      </w:r>
+      <w:proofErr w:type="spellStart"/>
+      <w:r>
+        <w:t>Adl</w:t>
       </w:r>
       <w:r>
         <w:t>e</w:t>
       </w:r>
       <w:r>
-        <w:t xml:space="preserve">man Leonard. (February 1978). “A Method for Obtaining Digital Signatures and Public Key Cryptosystems”. </w:t>
+        <w:t>man</w:t>
+      </w:r>
+      <w:proofErr w:type="spellEnd"/>
+      <w:r>
+        <w:t xml:space="preserve"> Leonard. (February 1978). “A Method for Obtaining Digital Signatures and Public Key Cryptosystems”. </w:t>
       </w:r>
       <w:r>
         <w:rPr>
@@ -12949,17 +13107,7 @@
         <w:t>n</w:t>
       </w:r>
       <w:r>
-        <w:t xml:space="preserve">, formally known as a </w:t>
-      </w:r>
-      <w:r>
-        <w:rPr>
-          <w:i/>
-          <w:iCs/>
-        </w:rPr>
-        <w:t>group</w:t>
-      </w:r>
-      <w:r>
-        <w:t xml:space="preserve">, </w:t>
+        <w:t xml:space="preserve"> </w:t>
       </w:r>
       <w:r>
         <w:t xml:space="preserve">have </w:t>
@@ -12991,7 +13139,19 @@
         <w:footnoteRef/>
       </w:r>
       <w:r>
-        <w:t xml:space="preserve"> Efficient algorithms exist for finding the greatest common divisor between two integers, and for finding the modular multiplicative inverse of an integer in a group of integers. These are, respectively, the Euclidean algorithm and the </w:t>
+        <w:t xml:space="preserve"> Efficient algorithms exist for finding the greatest common divisor </w:t>
+      </w:r>
+      <w:r>
+        <w:t>of</w:t>
+      </w:r>
+      <w:r>
+        <w:t xml:space="preserve"> two integers, and for finding the modular multiplicative inverse of an integer in a </w:t>
+      </w:r>
+      <w:r>
+        <w:t>set</w:t>
+      </w:r>
+      <w:r>
+        <w:t xml:space="preserve"> of integers. These are, respectively, the Euclidean algorithm and the </w:t>
       </w:r>
       <w:r>
         <w:rPr>
@@ -13004,10 +13164,18 @@
         <w:t xml:space="preserve"> Euclidean algorithm. This is important because, if there were not such algorithms, the computational performance of RSA would be </w:t>
       </w:r>
       <w:r>
-        <w:t xml:space="preserve">intolerably </w:t>
-      </w:r>
-      <w:r>
-        <w:t>slow.</w:t>
+        <w:t>prohibitively slow</w:t>
+      </w:r>
+      <w:r>
+        <w:t xml:space="preserve"> </w:t>
+      </w:r>
+      <w:proofErr w:type="spellStart"/>
+      <w:r>
+        <w:t>slow</w:t>
+      </w:r>
+      <w:proofErr w:type="spellEnd"/>
+      <w:r>
+        <w:t>.</w:t>
       </w:r>
     </w:p>
   </w:footnote>
@@ -13563,7 +13731,15 @@
         <w:t xml:space="preserve"> </w:t>
       </w:r>
       <w:r>
-        <w:t>In some cases in spectacular fas</w:t>
+        <w:t xml:space="preserve">In some </w:t>
+      </w:r>
+      <w:proofErr w:type="gramStart"/>
+      <w:r>
+        <w:t>cases</w:t>
+      </w:r>
+      <w:proofErr w:type="gramEnd"/>
+      <w:r>
+        <w:t xml:space="preserve"> in spectacular fas</w:t>
       </w:r>
       <w:r>
         <w:t>h</w:t>
@@ -13580,6 +13756,7 @@
       <w:r>
         <w:t xml:space="preserve">See </w:t>
       </w:r>
+      <w:proofErr w:type="spellStart"/>
       <w:r>
         <w:rPr>
           <w:i/>
@@ -13587,6 +13764,7 @@
         </w:rPr>
         <w:t>DigiNotar</w:t>
       </w:r>
+      <w:proofErr w:type="spellEnd"/>
       <w:r>
         <w:t xml:space="preserve"> for the quintessential case study.</w:t>
       </w:r>

</xml_diff>

<commit_message>
Fix some awkward phrases/sentences.
</commit_message>
<xml_diff>
--- a/TheElementsOfPublicKeyCryptography.docx
+++ b/TheElementsOfPublicKeyCryptography.docx
@@ -5267,10 +5267,7 @@
         <w:t xml:space="preserve">for </w:t>
       </w:r>
       <w:r>
-        <w:t xml:space="preserve">the first </w:t>
-      </w:r>
-      <w:r>
-        <w:t>of these</w:t>
+        <w:t>one of them</w:t>
       </w:r>
       <w:r>
         <w:t>.</w:t>
@@ -5302,29 +5299,13 @@
         <w:t xml:space="preserve">the cryptographers </w:t>
       </w:r>
       <w:r>
-        <w:t xml:space="preserve">Ronald </w:t>
-      </w:r>
-      <w:proofErr w:type="spellStart"/>
-      <w:r>
-        <w:t>Rivest</w:t>
-      </w:r>
-      <w:proofErr w:type="spellEnd"/>
-      <w:r>
-        <w:t xml:space="preserve">, Adi Shamir and Leonard </w:t>
-      </w:r>
-      <w:proofErr w:type="spellStart"/>
-      <w:r>
-        <w:t>Adl</w:t>
+        <w:t>Ronald Rivest, Adi Shamir and Leonard Adl</w:t>
       </w:r>
       <w:r>
         <w:t>e</w:t>
       </w:r>
       <w:r>
-        <w:t>man</w:t>
-      </w:r>
-      <w:proofErr w:type="spellEnd"/>
-      <w:r>
-        <w:t xml:space="preserve"> published a</w:t>
+        <w:t>man published a</w:t>
       </w:r>
       <w:r>
         <w:t>n</w:t>
@@ -5419,29 +5400,13 @@
         <w:t xml:space="preserve"> </w:t>
       </w:r>
       <w:r>
-        <w:t xml:space="preserve">the contributions of </w:t>
-      </w:r>
-      <w:proofErr w:type="spellStart"/>
-      <w:r>
-        <w:t>Rivest</w:t>
-      </w:r>
-      <w:proofErr w:type="spellEnd"/>
-      <w:r>
-        <w:t xml:space="preserve">, Shamir and </w:t>
-      </w:r>
-      <w:proofErr w:type="spellStart"/>
-      <w:r>
-        <w:t>Adl</w:t>
+        <w:t>the contributions of Rivest, Shamir and Adl</w:t>
       </w:r>
       <w:r>
         <w:t>e</w:t>
       </w:r>
       <w:r>
-        <w:t>man</w:t>
-      </w:r>
-      <w:proofErr w:type="spellEnd"/>
-      <w:r>
-        <w:t xml:space="preserve"> </w:t>
+        <w:t xml:space="preserve">man </w:t>
       </w:r>
       <w:r>
         <w:t xml:space="preserve">form </w:t>
@@ -5549,44 +5514,22 @@
         <w:t xml:space="preserve"> </w:t>
       </w:r>
       <w:r>
-        <w:t>a</w:t>
-      </w:r>
-      <w:r>
-        <w:t xml:space="preserve">n oversimplified </w:t>
+        <w:t xml:space="preserve">we’ll </w:t>
+      </w:r>
+      <w:r>
+        <w:t xml:space="preserve">take a look at a simplified </w:t>
       </w:r>
       <w:r>
         <w:t>example</w:t>
       </w:r>
       <w:r>
-        <w:t xml:space="preserve"> of encryption</w:t>
-      </w:r>
-      <w:r>
-        <w:t xml:space="preserve">—using </w:t>
-      </w:r>
-      <w:r>
-        <w:t xml:space="preserve">a </w:t>
-      </w:r>
-      <w:r>
-        <w:rPr>
-          <w:i/>
-          <w:iCs/>
-        </w:rPr>
-        <w:t>substitution cipher</w:t>
-      </w:r>
-      <w:r>
-        <w:t xml:space="preserve">—is </w:t>
-      </w:r>
-      <w:r>
-        <w:t>presented</w:t>
-      </w:r>
-      <w:r>
-        <w:t xml:space="preserve"> first</w:t>
-      </w:r>
-      <w:r>
-        <w:t>,</w:t>
-      </w:r>
-      <w:r>
-        <w:t xml:space="preserve"> before examining a more realistic one.</w:t>
+        <w:t xml:space="preserve"> </w:t>
+      </w:r>
+      <w:r>
+        <w:t>before moving on to a more realistic one</w:t>
+      </w:r>
+      <w:r>
+        <w:t>.</w:t>
       </w:r>
     </w:p>
     <w:p>
@@ -6392,11 +6335,9 @@
       <w:r>
         <w:t>(</w:t>
       </w:r>
-      <w:proofErr w:type="spellStart"/>
       <w:r>
         <w:t>gcd</w:t>
       </w:r>
-      <w:proofErr w:type="spellEnd"/>
       <w:r>
         <w:t xml:space="preserve">) </w:t>
       </w:r>
@@ -6550,8 +6491,6 @@
       <w:r>
         <w:t xml:space="preserve">, but she could have selected any value between 1 and 26 where </w:t>
       </w:r>
-      <w:proofErr w:type="spellStart"/>
-      <w:proofErr w:type="gramStart"/>
       <w:r>
         <w:rPr>
           <w:i/>
@@ -6559,7 +6498,6 @@
         </w:rPr>
         <w:t>gcd</w:t>
       </w:r>
-      <w:proofErr w:type="spellEnd"/>
       <w:r>
         <w:rPr>
           <w:i/>
@@ -6567,7 +6505,6 @@
         </w:rPr>
         <w:t>(</w:t>
       </w:r>
-      <w:proofErr w:type="gramEnd"/>
       <w:r>
         <w:rPr>
           <w:i/>
@@ -6790,15 +6727,7 @@
         <w:t>n</w:t>
       </w:r>
       <w:r>
-        <w:t xml:space="preserve"> </w:t>
-      </w:r>
-      <w:proofErr w:type="gramStart"/>
-      <w:r>
-        <w:t>is</w:t>
-      </w:r>
-      <w:proofErr w:type="gramEnd"/>
-      <w:r>
-        <w:t xml:space="preserve"> the </w:t>
+        <w:t xml:space="preserve"> is the </w:t>
       </w:r>
       <w:r>
         <w:t>divisor</w:t>
@@ -8116,13 +8045,8 @@
         <w:t>p</w:t>
       </w:r>
       <w:r>
-        <w:t xml:space="preserve"> - </w:t>
-      </w:r>
-      <w:proofErr w:type="gramStart"/>
-      <w:r>
-        <w:t>1)(</w:t>
-      </w:r>
-      <w:proofErr w:type="gramEnd"/>
+        <w:t xml:space="preserve"> - 1)(</w:t>
+      </w:r>
       <w:r>
         <w:rPr>
           <w:i/>
@@ -8143,15 +8067,7 @@
         <w:t xml:space="preserve">we get </w:t>
       </w:r>
       <w:r>
-        <w:t xml:space="preserve">(5 - </w:t>
-      </w:r>
-      <w:proofErr w:type="gramStart"/>
-      <w:r>
-        <w:t>1)(</w:t>
-      </w:r>
-      <w:proofErr w:type="gramEnd"/>
-      <w:r>
-        <w:t>7 - 1) = 24</w:t>
+        <w:t>(5 - 1)(7 - 1) = 24</w:t>
       </w:r>
       <w:r>
         <w:t>.</w:t>
@@ -8288,7 +8204,6 @@
       <w:r>
         <w:t xml:space="preserve"> must keep </w:t>
       </w:r>
-      <w:proofErr w:type="spellStart"/>
       <w:r>
         <w:rPr>
           <w:i/>
@@ -8296,7 +8211,6 @@
         </w:rPr>
         <w:t>t</w:t>
       </w:r>
-      <w:proofErr w:type="spellEnd"/>
       <w:r>
         <w:t xml:space="preserve"> secret.</w:t>
       </w:r>
@@ -8395,7 +8309,6 @@
       <w:r>
         <w:t xml:space="preserve">where the </w:t>
       </w:r>
-      <w:proofErr w:type="spellStart"/>
       <w:r>
         <w:rPr>
           <w:i/>
@@ -8403,7 +8316,6 @@
         </w:rPr>
         <w:t>gcd</w:t>
       </w:r>
-      <w:proofErr w:type="spellEnd"/>
       <w:r>
         <w:t xml:space="preserve"> is 1</w:t>
       </w:r>
@@ -8872,7 +8784,6 @@
       <w:r>
         <w:t xml:space="preserve"> she finds the first integer greater than one whose </w:t>
       </w:r>
-      <w:proofErr w:type="spellStart"/>
       <w:r>
         <w:rPr>
           <w:i/>
@@ -8880,7 +8791,6 @@
         </w:rPr>
         <w:t>gcd</w:t>
       </w:r>
-      <w:proofErr w:type="spellEnd"/>
       <w:r>
         <w:t xml:space="preserve"> with the totient </w:t>
       </w:r>
@@ -9400,17 +9310,8 @@
           <w:i/>
           <w:iCs/>
         </w:rPr>
-        <w:t>one-</w:t>
-      </w:r>
-      <w:proofErr w:type="spellStart"/>
-      <w:r>
-        <w:rPr>
-          <w:i/>
-          <w:iCs/>
-        </w:rPr>
-        <w:t>wayness</w:t>
-      </w:r>
-      <w:proofErr w:type="spellEnd"/>
+        <w:t>one-wayness</w:t>
+      </w:r>
       <w:r>
         <w:t xml:space="preserve"> that the efficacy of public-key cryptosystems relies</w:t>
       </w:r>
@@ -12195,31 +12096,7 @@
         <w:footnoteRef/>
       </w:r>
       <w:r>
-        <w:t xml:space="preserve"> This fact is formalized in </w:t>
-      </w:r>
-      <w:proofErr w:type="spellStart"/>
-      <w:r>
-        <w:t>Kerckhoffs’s</w:t>
-      </w:r>
-      <w:proofErr w:type="spellEnd"/>
-      <w:r>
-        <w:t xml:space="preserve"> principle, proposed by Auguste </w:t>
-      </w:r>
-      <w:proofErr w:type="spellStart"/>
-      <w:r>
-        <w:t>Kerckhoffs</w:t>
-      </w:r>
-      <w:proofErr w:type="spellEnd"/>
-      <w:r>
-        <w:t xml:space="preserve"> in 1883, which turned millennia of cryptographic orthodoxy on its head. </w:t>
-      </w:r>
-      <w:proofErr w:type="spellStart"/>
-      <w:r>
-        <w:t>Kerckhoffs</w:t>
-      </w:r>
-      <w:proofErr w:type="spellEnd"/>
-      <w:r>
-        <w:t xml:space="preserve"> stated that, “</w:t>
+        <w:t xml:space="preserve"> This fact is formalized in Kerckhoffs’s principle, proposed by Auguste Kerckhoffs in 1883, which turned millennia of cryptographic orthodoxy on its head. Kerckhoffs stated that, “</w:t>
       </w:r>
       <w:r>
         <w:t>A cryptosystem should be secure even if everything about the system, except the key, is public knowledge</w:t>
@@ -12249,15 +12126,7 @@
         <w:t>s</w:t>
       </w:r>
       <w:r>
-        <w:t xml:space="preserve">. One important implication of </w:t>
-      </w:r>
-      <w:proofErr w:type="spellStart"/>
-      <w:r>
-        <w:t>Kerckhoffs’s</w:t>
-      </w:r>
-      <w:proofErr w:type="spellEnd"/>
-      <w:r>
-        <w:t xml:space="preserve"> principle is that a cipher whose algorithm is widely-known will invite attacks</w:t>
+        <w:t>. One important implication of Kerckhoffs’s principle is that a cipher whose algorithm is widely-known will invite attacks</w:t>
       </w:r>
       <w:r>
         <w:t xml:space="preserve"> by very clever cryptanalysts</w:t>
@@ -12870,29 +12739,13 @@
         <w:footnoteRef/>
       </w:r>
       <w:r>
-        <w:t xml:space="preserve"> </w:t>
-      </w:r>
-      <w:proofErr w:type="spellStart"/>
-      <w:r>
-        <w:t>Rivest</w:t>
-      </w:r>
-      <w:proofErr w:type="spellEnd"/>
-      <w:r>
-        <w:t xml:space="preserve">, Ronald; Shamir, Adi.; </w:t>
-      </w:r>
-      <w:proofErr w:type="spellStart"/>
-      <w:r>
-        <w:t>Adl</w:t>
+        <w:t xml:space="preserve"> Rivest, Ronald; Shamir, Adi.; Adl</w:t>
       </w:r>
       <w:r>
         <w:t>e</w:t>
       </w:r>
       <w:r>
-        <w:t>man</w:t>
-      </w:r>
-      <w:proofErr w:type="spellEnd"/>
-      <w:r>
-        <w:t xml:space="preserve"> Leonard. (February 1978). “A Method for Obtaining Digital Signatures and Public Key Cryptosystems”. </w:t>
+        <w:t xml:space="preserve">man Leonard. (February 1978). “A Method for Obtaining Digital Signatures and Public Key Cryptosystems”. </w:t>
       </w:r>
       <w:r>
         <w:rPr>
@@ -13169,13 +13022,8 @@
       <w:r>
         <w:t xml:space="preserve"> </w:t>
       </w:r>
-      <w:proofErr w:type="spellStart"/>
-      <w:r>
-        <w:t>slow</w:t>
-      </w:r>
-      <w:proofErr w:type="spellEnd"/>
-      <w:r>
-        <w:t>.</w:t>
+      <w:r>
+        <w:t>slow.</w:t>
       </w:r>
     </w:p>
   </w:footnote>
@@ -13731,15 +13579,7 @@
         <w:t xml:space="preserve"> </w:t>
       </w:r>
       <w:r>
-        <w:t xml:space="preserve">In some </w:t>
-      </w:r>
-      <w:proofErr w:type="gramStart"/>
-      <w:r>
-        <w:t>cases</w:t>
-      </w:r>
-      <w:proofErr w:type="gramEnd"/>
-      <w:r>
-        <w:t xml:space="preserve"> in spectacular fas</w:t>
+        <w:t>In some cases in spectacular fas</w:t>
       </w:r>
       <w:r>
         <w:t>h</w:t>
@@ -13756,7 +13596,6 @@
       <w:r>
         <w:t xml:space="preserve">See </w:t>
       </w:r>
-      <w:proofErr w:type="spellStart"/>
       <w:r>
         <w:rPr>
           <w:i/>
@@ -13764,7 +13603,6 @@
         </w:rPr>
         <w:t>DigiNotar</w:t>
       </w:r>
-      <w:proofErr w:type="spellEnd"/>
       <w:r>
         <w:t xml:space="preserve"> for the quintessential case study.</w:t>
       </w:r>

</xml_diff>

<commit_message>
Change "CA" to "public CA".
</commit_message>
<xml_diff>
--- a/TheElementsOfPublicKeyCryptography.docx
+++ b/TheElementsOfPublicKeyCryptography.docx
@@ -5299,13 +5299,29 @@
         <w:t xml:space="preserve">the cryptographers </w:t>
       </w:r>
       <w:r>
-        <w:t>Ronald Rivest, Adi Shamir and Leonard Adl</w:t>
+        <w:t xml:space="preserve">Ronald </w:t>
+      </w:r>
+      <w:proofErr w:type="spellStart"/>
+      <w:r>
+        <w:t>Rivest</w:t>
+      </w:r>
+      <w:proofErr w:type="spellEnd"/>
+      <w:r>
+        <w:t xml:space="preserve">, Adi Shamir and Leonard </w:t>
+      </w:r>
+      <w:proofErr w:type="spellStart"/>
+      <w:r>
+        <w:t>Adl</w:t>
       </w:r>
       <w:r>
         <w:t>e</w:t>
       </w:r>
       <w:r>
-        <w:t>man published a</w:t>
+        <w:t>man</w:t>
+      </w:r>
+      <w:proofErr w:type="spellEnd"/>
+      <w:r>
+        <w:t xml:space="preserve"> published a</w:t>
       </w:r>
       <w:r>
         <w:t>n</w:t>
@@ -5400,13 +5416,29 @@
         <w:t xml:space="preserve"> </w:t>
       </w:r>
       <w:r>
-        <w:t>the contributions of Rivest, Shamir and Adl</w:t>
+        <w:t xml:space="preserve">the contributions of </w:t>
+      </w:r>
+      <w:proofErr w:type="spellStart"/>
+      <w:r>
+        <w:t>Rivest</w:t>
+      </w:r>
+      <w:proofErr w:type="spellEnd"/>
+      <w:r>
+        <w:t xml:space="preserve">, Shamir and </w:t>
+      </w:r>
+      <w:proofErr w:type="spellStart"/>
+      <w:r>
+        <w:t>Adl</w:t>
       </w:r>
       <w:r>
         <w:t>e</w:t>
       </w:r>
       <w:r>
-        <w:t xml:space="preserve">man </w:t>
+        <w:t>man</w:t>
+      </w:r>
+      <w:proofErr w:type="spellEnd"/>
+      <w:r>
+        <w:t xml:space="preserve"> </w:t>
       </w:r>
       <w:r>
         <w:t xml:space="preserve">form </w:t>
@@ -6335,9 +6367,11 @@
       <w:r>
         <w:t>(</w:t>
       </w:r>
+      <w:proofErr w:type="spellStart"/>
       <w:r>
         <w:t>gcd</w:t>
       </w:r>
+      <w:proofErr w:type="spellEnd"/>
       <w:r>
         <w:t xml:space="preserve">) </w:t>
       </w:r>
@@ -6491,6 +6525,8 @@
       <w:r>
         <w:t xml:space="preserve">, but she could have selected any value between 1 and 26 where </w:t>
       </w:r>
+      <w:proofErr w:type="spellStart"/>
+      <w:proofErr w:type="gramStart"/>
       <w:r>
         <w:rPr>
           <w:i/>
@@ -6498,6 +6534,7 @@
         </w:rPr>
         <w:t>gcd</w:t>
       </w:r>
+      <w:proofErr w:type="spellEnd"/>
       <w:r>
         <w:rPr>
           <w:i/>
@@ -6505,6 +6542,7 @@
         </w:rPr>
         <w:t>(</w:t>
       </w:r>
+      <w:proofErr w:type="gramEnd"/>
       <w:r>
         <w:rPr>
           <w:i/>
@@ -6727,7 +6765,15 @@
         <w:t>n</w:t>
       </w:r>
       <w:r>
-        <w:t xml:space="preserve"> is the </w:t>
+        <w:t xml:space="preserve"> </w:t>
+      </w:r>
+      <w:proofErr w:type="gramStart"/>
+      <w:r>
+        <w:t>is</w:t>
+      </w:r>
+      <w:proofErr w:type="gramEnd"/>
+      <w:r>
+        <w:t xml:space="preserve"> the </w:t>
       </w:r>
       <w:r>
         <w:t>divisor</w:t>
@@ -8045,8 +8091,13 @@
         <w:t>p</w:t>
       </w:r>
       <w:r>
-        <w:t xml:space="preserve"> - 1)(</w:t>
-      </w:r>
+        <w:t xml:space="preserve"> - </w:t>
+      </w:r>
+      <w:proofErr w:type="gramStart"/>
+      <w:r>
+        <w:t>1)(</w:t>
+      </w:r>
+      <w:proofErr w:type="gramEnd"/>
       <w:r>
         <w:rPr>
           <w:i/>
@@ -8067,7 +8118,15 @@
         <w:t xml:space="preserve">we get </w:t>
       </w:r>
       <w:r>
-        <w:t>(5 - 1)(7 - 1) = 24</w:t>
+        <w:t xml:space="preserve">(5 - </w:t>
+      </w:r>
+      <w:proofErr w:type="gramStart"/>
+      <w:r>
+        <w:t>1)(</w:t>
+      </w:r>
+      <w:proofErr w:type="gramEnd"/>
+      <w:r>
+        <w:t>7 - 1) = 24</w:t>
       </w:r>
       <w:r>
         <w:t>.</w:t>
@@ -8204,6 +8263,7 @@
       <w:r>
         <w:t xml:space="preserve"> must keep </w:t>
       </w:r>
+      <w:proofErr w:type="spellStart"/>
       <w:r>
         <w:rPr>
           <w:i/>
@@ -8211,6 +8271,7 @@
         </w:rPr>
         <w:t>t</w:t>
       </w:r>
+      <w:proofErr w:type="spellEnd"/>
       <w:r>
         <w:t xml:space="preserve"> secret.</w:t>
       </w:r>
@@ -8309,6 +8370,7 @@
       <w:r>
         <w:t xml:space="preserve">where the </w:t>
       </w:r>
+      <w:proofErr w:type="spellStart"/>
       <w:r>
         <w:rPr>
           <w:i/>
@@ -8316,6 +8378,7 @@
         </w:rPr>
         <w:t>gcd</w:t>
       </w:r>
+      <w:proofErr w:type="spellEnd"/>
       <w:r>
         <w:t xml:space="preserve"> is 1</w:t>
       </w:r>
@@ -8784,6 +8847,7 @@
       <w:r>
         <w:t xml:space="preserve"> she finds the first integer greater than one whose </w:t>
       </w:r>
+      <w:proofErr w:type="spellStart"/>
       <w:r>
         <w:rPr>
           <w:i/>
@@ -8791,6 +8855,7 @@
         </w:rPr>
         <w:t>gcd</w:t>
       </w:r>
+      <w:proofErr w:type="spellEnd"/>
       <w:r>
         <w:t xml:space="preserve"> with the totient </w:t>
       </w:r>
@@ -9310,8 +9375,17 @@
           <w:i/>
           <w:iCs/>
         </w:rPr>
-        <w:t>one-wayness</w:t>
-      </w:r>
+        <w:t>one-</w:t>
+      </w:r>
+      <w:proofErr w:type="spellStart"/>
+      <w:r>
+        <w:rPr>
+          <w:i/>
+          <w:iCs/>
+        </w:rPr>
+        <w:t>wayness</w:t>
+      </w:r>
+      <w:proofErr w:type="spellEnd"/>
       <w:r>
         <w:t xml:space="preserve"> that the efficacy of public-key cryptosystems relies</w:t>
       </w:r>
@@ -11268,7 +11342,13 @@
         <w:t xml:space="preserve">(or lack thereof) </w:t>
       </w:r>
       <w:r>
-        <w:t xml:space="preserve">of the CA. Indeed, there are hundreds of CAs the world over, the vast majority of </w:t>
+        <w:t xml:space="preserve">of the CA. Indeed, there are hundreds of </w:t>
+      </w:r>
+      <w:r>
+        <w:t xml:space="preserve">public </w:t>
+      </w:r>
+      <w:r>
+        <w:t xml:space="preserve">CAs the world over, the vast majority of </w:t>
       </w:r>
       <w:r>
         <w:t xml:space="preserve">which have </w:t>
@@ -12096,7 +12176,31 @@
         <w:footnoteRef/>
       </w:r>
       <w:r>
-        <w:t xml:space="preserve"> This fact is formalized in Kerckhoffs’s principle, proposed by Auguste Kerckhoffs in 1883, which turned millennia of cryptographic orthodoxy on its head. Kerckhoffs stated that, “</w:t>
+        <w:t xml:space="preserve"> This fact is formalized in </w:t>
+      </w:r>
+      <w:proofErr w:type="spellStart"/>
+      <w:r>
+        <w:t>Kerckhoffs’s</w:t>
+      </w:r>
+      <w:proofErr w:type="spellEnd"/>
+      <w:r>
+        <w:t xml:space="preserve"> principle, proposed by Auguste </w:t>
+      </w:r>
+      <w:proofErr w:type="spellStart"/>
+      <w:r>
+        <w:t>Kerckhoffs</w:t>
+      </w:r>
+      <w:proofErr w:type="spellEnd"/>
+      <w:r>
+        <w:t xml:space="preserve"> in 1883, which turned millennia of cryptographic orthodoxy on its head. </w:t>
+      </w:r>
+      <w:proofErr w:type="spellStart"/>
+      <w:r>
+        <w:t>Kerckhoffs</w:t>
+      </w:r>
+      <w:proofErr w:type="spellEnd"/>
+      <w:r>
+        <w:t xml:space="preserve"> stated that, “</w:t>
       </w:r>
       <w:r>
         <w:t>A cryptosystem should be secure even if everything about the system, except the key, is public knowledge</w:t>
@@ -12126,7 +12230,15 @@
         <w:t>s</w:t>
       </w:r>
       <w:r>
-        <w:t>. One important implication of Kerckhoffs’s principle is that a cipher whose algorithm is widely-known will invite attacks</w:t>
+        <w:t xml:space="preserve">. One important implication of </w:t>
+      </w:r>
+      <w:proofErr w:type="spellStart"/>
+      <w:r>
+        <w:t>Kerckhoffs’s</w:t>
+      </w:r>
+      <w:proofErr w:type="spellEnd"/>
+      <w:r>
+        <w:t xml:space="preserve"> principle is that a cipher whose algorithm is widely-known will invite attacks</w:t>
       </w:r>
       <w:r>
         <w:t xml:space="preserve"> by very clever cryptanalysts</w:t>
@@ -12739,13 +12851,29 @@
         <w:footnoteRef/>
       </w:r>
       <w:r>
-        <w:t xml:space="preserve"> Rivest, Ronald; Shamir, Adi.; Adl</w:t>
+        <w:t xml:space="preserve"> </w:t>
+      </w:r>
+      <w:proofErr w:type="spellStart"/>
+      <w:r>
+        <w:t>Rivest</w:t>
+      </w:r>
+      <w:proofErr w:type="spellEnd"/>
+      <w:r>
+        <w:t xml:space="preserve">, Ronald; Shamir, Adi.; </w:t>
+      </w:r>
+      <w:proofErr w:type="spellStart"/>
+      <w:r>
+        <w:t>Adl</w:t>
       </w:r>
       <w:r>
         <w:t>e</w:t>
       </w:r>
       <w:r>
-        <w:t xml:space="preserve">man Leonard. (February 1978). “A Method for Obtaining Digital Signatures and Public Key Cryptosystems”. </w:t>
+        <w:t>man</w:t>
+      </w:r>
+      <w:proofErr w:type="spellEnd"/>
+      <w:r>
+        <w:t xml:space="preserve"> Leonard. (February 1978). “A Method for Obtaining Digital Signatures and Public Key Cryptosystems”. </w:t>
       </w:r>
       <w:r>
         <w:rPr>
@@ -13022,8 +13150,13 @@
       <w:r>
         <w:t xml:space="preserve"> </w:t>
       </w:r>
-      <w:r>
-        <w:t>slow.</w:t>
+      <w:proofErr w:type="spellStart"/>
+      <w:r>
+        <w:t>slow</w:t>
+      </w:r>
+      <w:proofErr w:type="spellEnd"/>
+      <w:r>
+        <w:t>.</w:t>
       </w:r>
     </w:p>
   </w:footnote>
@@ -13579,7 +13712,15 @@
         <w:t xml:space="preserve"> </w:t>
       </w:r>
       <w:r>
-        <w:t>In some cases in spectacular fas</w:t>
+        <w:t xml:space="preserve">In some </w:t>
+      </w:r>
+      <w:proofErr w:type="gramStart"/>
+      <w:r>
+        <w:t>cases</w:t>
+      </w:r>
+      <w:proofErr w:type="gramEnd"/>
+      <w:r>
+        <w:t xml:space="preserve"> in spectacular fas</w:t>
       </w:r>
       <w:r>
         <w:t>h</w:t>
@@ -13596,6 +13737,7 @@
       <w:r>
         <w:t xml:space="preserve">See </w:t>
       </w:r>
+      <w:proofErr w:type="spellStart"/>
       <w:r>
         <w:rPr>
           <w:i/>
@@ -13603,6 +13745,7 @@
         </w:rPr>
         <w:t>DigiNotar</w:t>
       </w:r>
+      <w:proofErr w:type="spellEnd"/>
       <w:r>
         <w:t xml:space="preserve"> for the quintessential case study.</w:t>
       </w:r>

</xml_diff>

<commit_message>
Added a section on perfect forward secrecy.
</commit_message>
<xml_diff>
--- a/TheElementsOfPublicKeyCryptography.docx
+++ b/TheElementsOfPublicKeyCryptography.docx
@@ -5299,13 +5299,29 @@
         <w:t xml:space="preserve">the cryptographers </w:t>
       </w:r>
       <w:r>
-        <w:t>Ronald Rivest, Adi Shamir and Leonard Adl</w:t>
+        <w:t xml:space="preserve">Ronald </w:t>
+      </w:r>
+      <w:proofErr w:type="spellStart"/>
+      <w:r>
+        <w:t>Rivest</w:t>
+      </w:r>
+      <w:proofErr w:type="spellEnd"/>
+      <w:r>
+        <w:t xml:space="preserve">, Adi Shamir and Leonard </w:t>
+      </w:r>
+      <w:proofErr w:type="spellStart"/>
+      <w:r>
+        <w:t>Adl</w:t>
       </w:r>
       <w:r>
         <w:t>e</w:t>
       </w:r>
       <w:r>
-        <w:t>man published a</w:t>
+        <w:t>man</w:t>
+      </w:r>
+      <w:proofErr w:type="spellEnd"/>
+      <w:r>
+        <w:t xml:space="preserve"> published a</w:t>
       </w:r>
       <w:r>
         <w:t>n</w:t>
@@ -5400,13 +5416,29 @@
         <w:t xml:space="preserve"> </w:t>
       </w:r>
       <w:r>
-        <w:t>the contributions of Rivest, Shamir and Adl</w:t>
+        <w:t xml:space="preserve">the contributions of </w:t>
+      </w:r>
+      <w:proofErr w:type="spellStart"/>
+      <w:r>
+        <w:t>Rivest</w:t>
+      </w:r>
+      <w:proofErr w:type="spellEnd"/>
+      <w:r>
+        <w:t xml:space="preserve">, Shamir and </w:t>
+      </w:r>
+      <w:proofErr w:type="spellStart"/>
+      <w:r>
+        <w:t>Adl</w:t>
       </w:r>
       <w:r>
         <w:t>e</w:t>
       </w:r>
       <w:r>
-        <w:t xml:space="preserve">man </w:t>
+        <w:t>man</w:t>
+      </w:r>
+      <w:proofErr w:type="spellEnd"/>
+      <w:r>
+        <w:t xml:space="preserve"> </w:t>
       </w:r>
       <w:r>
         <w:t xml:space="preserve">form </w:t>
@@ -6335,9 +6367,11 @@
       <w:r>
         <w:t>(</w:t>
       </w:r>
+      <w:proofErr w:type="spellStart"/>
       <w:r>
         <w:t>gcd</w:t>
       </w:r>
+      <w:proofErr w:type="spellEnd"/>
       <w:r>
         <w:t xml:space="preserve">) </w:t>
       </w:r>
@@ -6491,6 +6525,7 @@
       <w:r>
         <w:t xml:space="preserve">, but she could have selected any value between 1 and 26 where </w:t>
       </w:r>
+      <w:proofErr w:type="spellStart"/>
       <w:r>
         <w:rPr>
           <w:i/>
@@ -6498,6 +6533,7 @@
         </w:rPr>
         <w:t>gcd</w:t>
       </w:r>
+      <w:proofErr w:type="spellEnd"/>
       <w:r>
         <w:rPr>
           <w:i/>
@@ -8204,6 +8240,7 @@
       <w:r>
         <w:t xml:space="preserve"> must keep </w:t>
       </w:r>
+      <w:proofErr w:type="spellStart"/>
       <w:r>
         <w:rPr>
           <w:i/>
@@ -8211,6 +8248,7 @@
         </w:rPr>
         <w:t>t</w:t>
       </w:r>
+      <w:proofErr w:type="spellEnd"/>
       <w:r>
         <w:t xml:space="preserve"> secret.</w:t>
       </w:r>
@@ -8309,6 +8347,7 @@
       <w:r>
         <w:t xml:space="preserve">where the </w:t>
       </w:r>
+      <w:proofErr w:type="spellStart"/>
       <w:r>
         <w:rPr>
           <w:i/>
@@ -8316,6 +8355,7 @@
         </w:rPr>
         <w:t>gcd</w:t>
       </w:r>
+      <w:proofErr w:type="spellEnd"/>
       <w:r>
         <w:t xml:space="preserve"> is 1</w:t>
       </w:r>
@@ -8784,6 +8824,7 @@
       <w:r>
         <w:t xml:space="preserve"> she finds the first integer greater than one whose </w:t>
       </w:r>
+      <w:proofErr w:type="spellStart"/>
       <w:r>
         <w:rPr>
           <w:i/>
@@ -8791,6 +8832,7 @@
         </w:rPr>
         <w:t>gcd</w:t>
       </w:r>
+      <w:proofErr w:type="spellEnd"/>
       <w:r>
         <w:t xml:space="preserve"> with the totient </w:t>
       </w:r>
@@ -9310,8 +9352,17 @@
           <w:i/>
           <w:iCs/>
         </w:rPr>
-        <w:t>one-wayness</w:t>
-      </w:r>
+        <w:t>one-</w:t>
+      </w:r>
+      <w:proofErr w:type="spellStart"/>
+      <w:r>
+        <w:rPr>
+          <w:i/>
+          <w:iCs/>
+        </w:rPr>
+        <w:t>wayness</w:t>
+      </w:r>
+      <w:proofErr w:type="spellEnd"/>
       <w:r>
         <w:t xml:space="preserve"> that the efficacy of public-key cryptosystems relies</w:t>
       </w:r>
@@ -9324,20 +9375,56 @@
         <w:pStyle w:val="Heading1"/>
       </w:pPr>
       <w:r>
-        <w:t>RSA Encryption as an Alternative to DH</w:t>
-      </w:r>
-    </w:p>
-    <w:p>
-      <w:r>
-        <w:t>It could be argued that RSA encryption renders DH key exchange obsolete, because RSA encryption can be used as an alternative to DH for secure key exchange</w:t>
+        <w:t>RSA Encryption</w:t>
+      </w:r>
+      <w:r>
+        <w:t xml:space="preserve"> as an Alternative to </w:t>
+      </w:r>
+      <w:r>
+        <w:t>DH</w:t>
+      </w:r>
+    </w:p>
+    <w:p>
+      <w:r>
+        <w:t xml:space="preserve">It could be argued that RSA encryption renders DH key exchange obsolete, because RSA encryption can be used </w:t>
+      </w:r>
+      <w:r>
+        <w:t xml:space="preserve">instead of </w:t>
+      </w:r>
+      <w:r>
+        <w:t xml:space="preserve">DH </w:t>
+      </w:r>
+      <w:r>
+        <w:t xml:space="preserve">to exchange </w:t>
+      </w:r>
+      <w:r>
+        <w:t xml:space="preserve">symmetric encryption </w:t>
+      </w:r>
+      <w:r>
+        <w:t>key</w:t>
+      </w:r>
+      <w:r>
+        <w:t>s</w:t>
       </w:r>
       <w:r>
         <w:t>.</w:t>
       </w:r>
-    </w:p>
-    <w:p>
-      <w:r>
-        <w:t xml:space="preserve">To see why this is so, it first helps to realize that although we refer to DH as a key </w:t>
+      <w:r>
+        <w:rPr>
+          <w:rStyle w:val="FootnoteReference"/>
+        </w:rPr>
+        <w:footnoteReference w:id="34"/>
+      </w:r>
+    </w:p>
+    <w:p>
+      <w:r>
+        <w:t xml:space="preserve">To see why this is so, it first helps to </w:t>
+      </w:r>
+      <w:r>
+        <w:t>understand</w:t>
+      </w:r>
+      <w:r>
+        <w:t xml:space="preserve"> that although we refer to DH as a key </w:t>
       </w:r>
       <w:r>
         <w:rPr>
@@ -9347,16 +9434,10 @@
         <w:t>exchange</w:t>
       </w:r>
       <w:r>
-        <w:t xml:space="preserve"> protocol, it is in </w:t>
-      </w:r>
-      <w:r>
-        <w:t>fact</w:t>
-      </w:r>
-      <w:r>
-        <w:t xml:space="preserve"> </w:t>
-      </w:r>
-      <w:r>
-        <w:t xml:space="preserve">more precisely </w:t>
+        <w:t xml:space="preserve"> protocol, </w:t>
+      </w:r>
+      <w:r>
+        <w:t xml:space="preserve">strictly speaking it is </w:t>
       </w:r>
       <w:r>
         <w:t xml:space="preserve">a key </w:t>
@@ -9378,13 +9459,74 @@
         <w:t>symmetric key</w:t>
       </w:r>
       <w:r>
-        <w:t xml:space="preserve"> to be used in a private message exchange</w:t>
-      </w:r>
-      <w:r>
-        <w:t xml:space="preserve"> between two parties</w:t>
-      </w:r>
-      <w:r>
-        <w:t>—is never actually exchanged, but rather computed by both parties independently</w:t>
+        <w:t xml:space="preserve"> </w:t>
+      </w:r>
+      <w:r>
+        <w:t xml:space="preserve">that is </w:t>
+      </w:r>
+      <w:r>
+        <w:t xml:space="preserve">used </w:t>
+      </w:r>
+      <w:r>
+        <w:t xml:space="preserve">by two parties </w:t>
+      </w:r>
+      <w:r>
+        <w:t>in a private message exchange</w:t>
+      </w:r>
+      <w:r>
+        <w:t xml:space="preserve">—is never actually exchanged, but rather </w:t>
+      </w:r>
+      <w:r>
+        <w:t>computed</w:t>
+      </w:r>
+      <w:r>
+        <w:t xml:space="preserve">, </w:t>
+      </w:r>
+      <w:r>
+        <w:t xml:space="preserve">or </w:t>
+      </w:r>
+      <w:r>
+        <w:rPr>
+          <w:i/>
+          <w:iCs/>
+        </w:rPr>
+        <w:t>agreed</w:t>
+      </w:r>
+      <w:r>
+        <w:t xml:space="preserve"> </w:t>
+      </w:r>
+      <w:r>
+        <w:t>to,</w:t>
+      </w:r>
+      <w:r>
+        <w:t xml:space="preserve"> </w:t>
+      </w:r>
+      <w:r>
+        <w:t xml:space="preserve">by </w:t>
+      </w:r>
+      <w:r>
+        <w:t>two</w:t>
+      </w:r>
+      <w:r>
+        <w:t xml:space="preserve"> parties independently</w:t>
+      </w:r>
+      <w:r>
+        <w:t xml:space="preserve">. To </w:t>
+      </w:r>
+      <w:r>
+        <w:t>put it another way</w:t>
+      </w:r>
+      <w:r>
+        <w:t xml:space="preserve">, </w:t>
+      </w:r>
+      <w:r>
+        <w:t xml:space="preserve">in DH </w:t>
+      </w:r>
+      <w:r>
+        <w:t>the key</w:t>
+      </w:r>
+      <w:r>
+        <w:t xml:space="preserve"> is never transmitted over an insecure channel</w:t>
       </w:r>
       <w:r>
         <w:t>.</w:t>
@@ -9398,7 +9540,19 @@
         <w:t xml:space="preserve">encryption </w:t>
       </w:r>
       <w:r>
-        <w:t xml:space="preserve">we have the opportunity to </w:t>
+        <w:t xml:space="preserve">we </w:t>
+      </w:r>
+      <w:r>
+        <w:t xml:space="preserve">now </w:t>
+      </w:r>
+      <w:r>
+        <w:t xml:space="preserve">have the </w:t>
+      </w:r>
+      <w:r>
+        <w:t>ability</w:t>
+      </w:r>
+      <w:r>
+        <w:t xml:space="preserve"> to </w:t>
       </w:r>
       <w:r>
         <w:rPr>
@@ -9411,22 +9565,33 @@
         <w:t xml:space="preserve"> </w:t>
       </w:r>
       <w:r>
-        <w:t xml:space="preserve">such </w:t>
-      </w:r>
-      <w:r>
-        <w:t>keys securely.</w:t>
-      </w:r>
-      <w:r>
-        <w:rPr>
-          <w:rStyle w:val="FootnoteReference"/>
-        </w:rPr>
-        <w:footnoteReference w:id="34"/>
-      </w:r>
-      <w:r>
-        <w:t xml:space="preserve"> Imagine a scenario whereby Alice randomly selects a </w:t>
-      </w:r>
-      <w:r>
-        <w:t xml:space="preserve">shared </w:t>
+        <w:t xml:space="preserve">a </w:t>
+      </w:r>
+      <w:r>
+        <w:t xml:space="preserve">symmetric </w:t>
+      </w:r>
+      <w:r>
+        <w:t>key</w:t>
+      </w:r>
+      <w:r>
+        <w:t xml:space="preserve"> securely</w:t>
+      </w:r>
+      <w:r>
+        <w:t>.</w:t>
+      </w:r>
+    </w:p>
+    <w:p>
+      <w:r>
+        <w:t>For example, i</w:t>
+      </w:r>
+      <w:r>
+        <w:t xml:space="preserve">magine a scenario whereby Alice randomly selects a </w:t>
+      </w:r>
+      <w:r>
+        <w:t>symmetric</w:t>
+      </w:r>
+      <w:r>
+        <w:t xml:space="preserve"> </w:t>
       </w:r>
       <w:r>
         <w:t xml:space="preserve">key, encrypts </w:t>
@@ -9450,7 +9615,13 @@
         <w:t xml:space="preserve"> </w:t>
       </w:r>
       <w:r>
-        <w:t>the key</w:t>
+        <w:t xml:space="preserve">the </w:t>
+      </w:r>
+      <w:r>
+        <w:t xml:space="preserve">symmetric </w:t>
+      </w:r>
+      <w:r>
+        <w:t>key</w:t>
       </w:r>
       <w:r>
         <w:t xml:space="preserve"> to Bob. </w:t>
@@ -9462,32 +9633,25 @@
         <w:t xml:space="preserve">and Bob </w:t>
       </w:r>
       <w:r>
-        <w:t>both have an identical</w:t>
-      </w:r>
-      <w:r>
-        <w:t>, shared</w:t>
-      </w:r>
-      <w:r>
-        <w:t xml:space="preserve"> key, but one that </w:t>
+        <w:t xml:space="preserve">both have </w:t>
+      </w:r>
+      <w:r>
+        <w:t>the same symmetric key</w:t>
+      </w:r>
+      <w:r>
+        <w:t xml:space="preserve">, but one that </w:t>
       </w:r>
       <w:r>
         <w:t xml:space="preserve">Alice </w:t>
       </w:r>
       <w:r>
-        <w:t xml:space="preserve">selected </w:t>
-      </w:r>
-      <w:r>
-        <w:t xml:space="preserve">and </w:t>
-      </w:r>
-      <w:r>
-        <w:rPr>
-          <w:i/>
-          <w:iCs/>
-        </w:rPr>
-        <w:t>exchanged</w:t>
-      </w:r>
-      <w:r>
-        <w:t xml:space="preserve"> with Bob</w:t>
+        <w:t xml:space="preserve">alone </w:t>
+      </w:r>
+      <w:r>
+        <w:t xml:space="preserve">has </w:t>
+      </w:r>
+      <w:r>
+        <w:t>selected</w:t>
       </w:r>
       <w:r>
         <w:t xml:space="preserve">, rather than </w:t>
@@ -9496,10 +9660,34 @@
         <w:t xml:space="preserve">one that was </w:t>
       </w:r>
       <w:r>
-        <w:t xml:space="preserve">computed by Alice and Bob independently. </w:t>
-      </w:r>
-      <w:r>
-        <w:t xml:space="preserve">By using RSA to exchange a key, rather than DH to agree on one, </w:t>
+        <w:t xml:space="preserve">computed by </w:t>
+      </w:r>
+      <w:r>
+        <w:t xml:space="preserve">both </w:t>
+      </w:r>
+      <w:r>
+        <w:t xml:space="preserve">independently. </w:t>
+      </w:r>
+      <w:r>
+        <w:t>By using RSA</w:t>
+      </w:r>
+      <w:r>
+        <w:t xml:space="preserve"> encryption</w:t>
+      </w:r>
+      <w:r>
+        <w:t xml:space="preserve"> to exchange </w:t>
+      </w:r>
+      <w:r>
+        <w:t xml:space="preserve">the </w:t>
+      </w:r>
+      <w:r>
+        <w:t xml:space="preserve">key, rather than DH to agree on </w:t>
+      </w:r>
+      <w:r>
+        <w:t>it</w:t>
+      </w:r>
+      <w:r>
+        <w:t xml:space="preserve">, </w:t>
       </w:r>
       <w:r>
         <w:t xml:space="preserve">Alice and Bob </w:t>
@@ -9508,64 +9696,61 @@
         <w:t xml:space="preserve">have </w:t>
       </w:r>
       <w:r>
-        <w:t>effectively achieved the same result.</w:t>
-      </w:r>
-    </w:p>
-    <w:p>
-      <w:r>
         <w:lastRenderedPageBreak/>
-        <w:t xml:space="preserve">The superiority of one method over the other is </w:t>
-      </w:r>
-      <w:r>
-        <w:t xml:space="preserve">open to </w:t>
-      </w:r>
-      <w:r>
-        <w:t>debate</w:t>
-      </w:r>
-      <w:r>
-        <w:t>,</w:t>
-      </w:r>
-      <w:r>
-        <w:t xml:space="preserve"> </w:t>
-      </w:r>
-      <w:r>
-        <w:t xml:space="preserve">and </w:t>
-      </w:r>
-      <w:r>
-        <w:t xml:space="preserve">beyond the </w:t>
-      </w:r>
-      <w:r>
-        <w:t xml:space="preserve">scope </w:t>
-      </w:r>
-      <w:r>
-        <w:t>of this paper</w:t>
-      </w:r>
-      <w:r>
-        <w:t xml:space="preserve">. </w:t>
-      </w:r>
-      <w:r>
-        <w:t>Nevertheless</w:t>
-      </w:r>
-      <w:r>
-        <w:t>, t</w:t>
-      </w:r>
-      <w:r>
-        <w:t xml:space="preserve">he distinction between </w:t>
-      </w:r>
-      <w:r>
-        <w:t>key agreement and key exchange</w:t>
-      </w:r>
-      <w:r>
-        <w:t xml:space="preserve">, and the fact </w:t>
-      </w:r>
-      <w:r>
-        <w:t xml:space="preserve">that </w:t>
-      </w:r>
-      <w:r>
-        <w:t>they can be used interchangeably to serve the same purpose,</w:t>
-      </w:r>
-      <w:r>
-        <w:t xml:space="preserve"> is useful to be aware of.</w:t>
+        <w:t>effectively achieved the same result</w:t>
+      </w:r>
+      <w:r>
+        <w:t>.</w:t>
+      </w:r>
+      <w:r>
+        <w:t xml:space="preserve"> </w:t>
+      </w:r>
+      <w:r>
+        <w:t>But exchang</w:t>
+      </w:r>
+      <w:r>
+        <w:t>ing</w:t>
+      </w:r>
+      <w:r>
+        <w:t xml:space="preserve"> </w:t>
+      </w:r>
+      <w:r>
+        <w:t xml:space="preserve">keys in this way </w:t>
+      </w:r>
+      <w:r>
+        <w:t xml:space="preserve">poses </w:t>
+      </w:r>
+      <w:r>
+        <w:t xml:space="preserve">a serious </w:t>
+      </w:r>
+      <w:r>
+        <w:t xml:space="preserve">security </w:t>
+      </w:r>
+      <w:r>
+        <w:t xml:space="preserve">threat; namely </w:t>
+      </w:r>
+      <w:r>
+        <w:t>the</w:t>
+      </w:r>
+      <w:r>
+        <w:t xml:space="preserve"> loss of</w:t>
+      </w:r>
+      <w:r>
+        <w:t xml:space="preserve"> </w:t>
+      </w:r>
+      <w:r>
+        <w:rPr>
+          <w:i/>
+          <w:iCs/>
+        </w:rPr>
+        <w:t>perfect forward secrecy</w:t>
+      </w:r>
+      <w:r>
+        <w:rPr>
+          <w:i/>
+          <w:iCs/>
+        </w:rPr>
+        <w:t>.</w:t>
       </w:r>
     </w:p>
     <w:p>
@@ -9573,6 +9758,317 @@
         <w:pStyle w:val="Heading1"/>
       </w:pPr>
       <w:r>
+        <w:t>Perfect Forward Secrecy</w:t>
+      </w:r>
+    </w:p>
+    <w:p>
+      <w:r>
+        <w:t>Perfect forward secrecy is the property of a</w:t>
+      </w:r>
+      <w:r>
+        <w:t xml:space="preserve"> previously-sent</w:t>
+      </w:r>
+      <w:r>
+        <w:t xml:space="preserve"> message that renders it </w:t>
+      </w:r>
+      <w:r>
+        <w:t xml:space="preserve">forever </w:t>
+      </w:r>
+      <w:r>
+        <w:t xml:space="preserve">undecipherable, even if the long-term, </w:t>
+      </w:r>
+      <w:r>
+        <w:t xml:space="preserve">private </w:t>
+      </w:r>
+      <w:r>
+        <w:t xml:space="preserve">key used in the </w:t>
+      </w:r>
+      <w:r>
+        <w:t>exchange</w:t>
+      </w:r>
+      <w:r>
+        <w:t xml:space="preserve"> (or </w:t>
+      </w:r>
+      <w:r>
+        <w:t>agreement</w:t>
+      </w:r>
+      <w:r>
+        <w:t>)</w:t>
+      </w:r>
+      <w:r>
+        <w:t xml:space="preserve"> of the </w:t>
+      </w:r>
+      <w:r>
+        <w:t>symmetric key become</w:t>
+      </w:r>
+      <w:r>
+        <w:t>s</w:t>
+      </w:r>
+      <w:r>
+        <w:t xml:space="preserve"> compromised in the future.</w:t>
+      </w:r>
+    </w:p>
+    <w:p>
+      <w:r>
+        <w:t>For example, s</w:t>
+      </w:r>
+      <w:r>
+        <w:t xml:space="preserve">ay Eve intercepts and stores </w:t>
+      </w:r>
+      <w:r>
+        <w:t xml:space="preserve">every message </w:t>
+      </w:r>
+      <w:r>
+        <w:t xml:space="preserve">ever sent from Alice </w:t>
+      </w:r>
+      <w:r>
+        <w:t>to</w:t>
+      </w:r>
+      <w:r>
+        <w:t xml:space="preserve"> Bob. Then, at some future date, Eve comes into possession of Bob’s private key. Now Eve can use Bob’s private key to decrypt </w:t>
+      </w:r>
+      <w:r>
+        <w:t xml:space="preserve">every </w:t>
+      </w:r>
+      <w:r>
+        <w:t>symmetric key</w:t>
+      </w:r>
+      <w:r>
+        <w:t xml:space="preserve"> </w:t>
+      </w:r>
+      <w:r>
+        <w:t xml:space="preserve">Alice </w:t>
+      </w:r>
+      <w:r>
+        <w:t xml:space="preserve">encrypted </w:t>
+      </w:r>
+      <w:r>
+        <w:t xml:space="preserve">and sent to Bob </w:t>
+      </w:r>
+      <w:r>
+        <w:t>using</w:t>
+      </w:r>
+      <w:r>
+        <w:t xml:space="preserve"> Bob’s public key</w:t>
+      </w:r>
+      <w:r>
+        <w:t xml:space="preserve">. </w:t>
+      </w:r>
+      <w:r>
+        <w:t>And o</w:t>
+      </w:r>
+      <w:r>
+        <w:t>nce</w:t>
+      </w:r>
+      <w:r>
+        <w:t xml:space="preserve"> </w:t>
+      </w:r>
+      <w:r>
+        <w:t>Eve</w:t>
+      </w:r>
+      <w:r>
+        <w:t xml:space="preserve"> h</w:t>
+      </w:r>
+      <w:r>
+        <w:t>as the symmetric keys</w:t>
+      </w:r>
+      <w:r>
+        <w:t>,</w:t>
+      </w:r>
+      <w:r>
+        <w:t xml:space="preserve"> </w:t>
+      </w:r>
+      <w:r>
+        <w:t xml:space="preserve">she </w:t>
+      </w:r>
+      <w:r>
+        <w:t xml:space="preserve">can decrypt </w:t>
+      </w:r>
+      <w:r>
+        <w:t xml:space="preserve">the </w:t>
+      </w:r>
+      <w:r>
+        <w:t xml:space="preserve">actual, substantive </w:t>
+      </w:r>
+      <w:r>
+        <w:t>messages</w:t>
+      </w:r>
+      <w:r>
+        <w:t xml:space="preserve"> </w:t>
+      </w:r>
+      <w:r>
+        <w:t xml:space="preserve">that were </w:t>
+      </w:r>
+      <w:r>
+        <w:t>encrypted with them.</w:t>
+      </w:r>
+    </w:p>
+    <w:p>
+      <w:r>
+        <w:t>The loss of perfect forward secrecy in this way is not confined to key</w:t>
+      </w:r>
+      <w:r>
+        <w:t xml:space="preserve"> </w:t>
+      </w:r>
+      <w:r>
+        <w:t>exchange. A</w:t>
+      </w:r>
+      <w:r>
+        <w:t>ny</w:t>
+      </w:r>
+      <w:r>
+        <w:t xml:space="preserve"> scheme</w:t>
+      </w:r>
+      <w:r>
+        <w:t xml:space="preserve"> </w:t>
+      </w:r>
+      <w:r>
+        <w:t xml:space="preserve">in which </w:t>
+      </w:r>
+      <w:r>
+        <w:t>messages</w:t>
+      </w:r>
+      <w:r>
+        <w:t>—</w:t>
+      </w:r>
+      <w:r>
+        <w:t xml:space="preserve">containing </w:t>
+      </w:r>
+      <w:r>
+        <w:t xml:space="preserve">symmetric </w:t>
+      </w:r>
+      <w:r>
+        <w:t>key</w:t>
+      </w:r>
+      <w:r>
+        <w:t>s</w:t>
+      </w:r>
+      <w:r>
+        <w:t xml:space="preserve"> or otherwise</w:t>
+      </w:r>
+      <w:r>
+        <w:t>—</w:t>
+      </w:r>
+      <w:r>
+        <w:t xml:space="preserve">are </w:t>
+      </w:r>
+      <w:r>
+        <w:t xml:space="preserve">encrypted using </w:t>
+      </w:r>
+      <w:r>
+        <w:t xml:space="preserve">long-term, </w:t>
+      </w:r>
+      <w:r>
+        <w:t>public key</w:t>
+      </w:r>
+      <w:r>
+        <w:t>s</w:t>
+      </w:r>
+      <w:r>
+        <w:t xml:space="preserve"> </w:t>
+      </w:r>
+      <w:r>
+        <w:t xml:space="preserve">is vulnerable to loss of the private key, and therefore </w:t>
+      </w:r>
+      <w:r>
+        <w:t xml:space="preserve">does </w:t>
+      </w:r>
+      <w:r>
+        <w:t xml:space="preserve">not </w:t>
+      </w:r>
+      <w:r>
+        <w:t xml:space="preserve">provide perfect </w:t>
+      </w:r>
+      <w:r>
+        <w:t>forward</w:t>
+      </w:r>
+      <w:r>
+        <w:t xml:space="preserve"> </w:t>
+      </w:r>
+      <w:r>
+        <w:t>secre</w:t>
+      </w:r>
+      <w:r>
+        <w:t>cy.</w:t>
+      </w:r>
+    </w:p>
+    <w:p>
+      <w:r>
+        <w:t xml:space="preserve">To </w:t>
+      </w:r>
+      <w:r>
+        <w:t xml:space="preserve">achieve </w:t>
+      </w:r>
+      <w:r>
+        <w:t xml:space="preserve">perfect forward secrecy, the preferred approach is for </w:t>
+      </w:r>
+      <w:r>
+        <w:t>two</w:t>
+      </w:r>
+      <w:r>
+        <w:t xml:space="preserve"> parties to use DH to generate an </w:t>
+      </w:r>
+      <w:r>
+        <w:rPr>
+          <w:i/>
+          <w:iCs/>
+        </w:rPr>
+        <w:t>ephemeral</w:t>
+      </w:r>
+      <w:r>
+        <w:t>, symmetric key independently, and</w:t>
+      </w:r>
+      <w:r>
+        <w:t xml:space="preserve"> </w:t>
+      </w:r>
+      <w:r>
+        <w:t xml:space="preserve">use that key to encrypt and decrypt one, and only one, message. </w:t>
+      </w:r>
+      <w:r>
+        <w:t>R</w:t>
+      </w:r>
+      <w:r>
+        <w:t>ecovery of the symmetric</w:t>
+      </w:r>
+      <w:r>
+        <w:t xml:space="preserve"> key is no longer possible with possession of the recipient’s private key</w:t>
+      </w:r>
+      <w:r>
+        <w:t xml:space="preserve">, </w:t>
+      </w:r>
+      <w:r>
+        <w:t xml:space="preserve">nor </w:t>
+      </w:r>
+      <w:r>
+        <w:t>for practical purposes by any other means</w:t>
+      </w:r>
+      <w:r>
+        <w:t xml:space="preserve">. Moreover, it is </w:t>
+      </w:r>
+      <w:r>
+        <w:t xml:space="preserve">scarcely worth the </w:t>
+      </w:r>
+      <w:r>
+        <w:t xml:space="preserve">attacker’s </w:t>
+      </w:r>
+      <w:r>
+        <w:t xml:space="preserve">effort since a unique key is </w:t>
+      </w:r>
+      <w:r>
+        <w:t xml:space="preserve">generated and </w:t>
+      </w:r>
+      <w:r>
+        <w:t xml:space="preserve">used to encrypt </w:t>
+      </w:r>
+      <w:r>
+        <w:t>each and every message.</w:t>
+      </w:r>
+    </w:p>
+    <w:p>
+      <w:pPr>
+        <w:pStyle w:val="Heading1"/>
+      </w:pPr>
+      <w:r>
         <w:t>Digital Signatures</w:t>
       </w:r>
     </w:p>
@@ -9926,7 +10422,11 @@
         <w:t>,</w:t>
       </w:r>
       <w:r>
-        <w:t xml:space="preserve"> the message originated from the </w:t>
+        <w:t xml:space="preserve"> the message </w:t>
+      </w:r>
+      <w:r>
+        <w:lastRenderedPageBreak/>
+        <w:t xml:space="preserve">originated from the </w:t>
       </w:r>
       <w:r>
         <w:t>owner</w:t>
@@ -10196,7 +10696,6 @@
         <w:rPr>
           <w:noProof/>
         </w:rPr>
-        <w:lastRenderedPageBreak/>
         <w:drawing>
           <wp:inline distT="0" distB="0" distL="0" distR="0" wp14:anchorId="2A02E649" wp14:editId="76C1327F">
             <wp:extent cx="1892300" cy="960595"/>
@@ -10701,7 +11200,11 @@
         <w:t>Eve and not Alice</w:t>
       </w:r>
       <w:r>
-        <w:t>, blithely encrypts the message intended for Alice</w:t>
+        <w:t xml:space="preserve">, blithely encrypts </w:t>
+      </w:r>
+      <w:r>
+        <w:lastRenderedPageBreak/>
+        <w:t>the message intended for Alice</w:t>
       </w:r>
       <w:r>
         <w:t xml:space="preserve"> using Eve’s public key.</w:t>
@@ -10869,7 +11372,6 @@
         <w:pStyle w:val="Heading1"/>
       </w:pPr>
       <w:r>
-        <w:lastRenderedPageBreak/>
         <w:t>Attack Mitigation</w:t>
       </w:r>
     </w:p>
@@ -11309,6 +11811,7 @@
         <w:pStyle w:val="Heading1"/>
       </w:pPr>
       <w:r>
+        <w:lastRenderedPageBreak/>
         <w:t>Going Forward</w:t>
       </w:r>
     </w:p>
@@ -11490,11 +11993,7 @@
         <w:t xml:space="preserve"> network of synchronized ledgers, instead of concentrating it in the hands of a vulnerable few.</w:t>
       </w:r>
       <w:r>
-        <w:t xml:space="preserve"> Progress </w:t>
-      </w:r>
-      <w:r>
-        <w:lastRenderedPageBreak/>
-        <w:t xml:space="preserve">on this front has been halting, not least because its efficacy depends on </w:t>
+        <w:t xml:space="preserve"> Progress on this front has been halting, not least because its efficacy depends on </w:t>
       </w:r>
       <w:r>
         <w:t>an</w:t>
@@ -12102,7 +12601,31 @@
         <w:footnoteRef/>
       </w:r>
       <w:r>
-        <w:t xml:space="preserve"> This fact is formalized in Kerckhoffs’s principle, proposed by Auguste Kerckhoffs in 1883, which turned millennia of cryptographic orthodoxy on its head. Kerckhoffs stated that, “</w:t>
+        <w:t xml:space="preserve"> This fact is formalized in </w:t>
+      </w:r>
+      <w:proofErr w:type="spellStart"/>
+      <w:r>
+        <w:t>Kerckhoffs’s</w:t>
+      </w:r>
+      <w:proofErr w:type="spellEnd"/>
+      <w:r>
+        <w:t xml:space="preserve"> principle, proposed by Auguste </w:t>
+      </w:r>
+      <w:proofErr w:type="spellStart"/>
+      <w:r>
+        <w:t>Kerckhoffs</w:t>
+      </w:r>
+      <w:proofErr w:type="spellEnd"/>
+      <w:r>
+        <w:t xml:space="preserve"> in 1883, which turned millennia of cryptographic orthodoxy on its head. </w:t>
+      </w:r>
+      <w:proofErr w:type="spellStart"/>
+      <w:r>
+        <w:t>Kerckhoffs</w:t>
+      </w:r>
+      <w:proofErr w:type="spellEnd"/>
+      <w:r>
+        <w:t xml:space="preserve"> stated that, “</w:t>
       </w:r>
       <w:r>
         <w:t>A cryptosystem should be secure even if everything about the system, except the key, is public knowledge</w:t>
@@ -12132,7 +12655,15 @@
         <w:t>s</w:t>
       </w:r>
       <w:r>
-        <w:t>. One important implication of Kerckhoffs’s principle is that a cipher whose algorithm is widely-known will invite attacks</w:t>
+        <w:t xml:space="preserve">. One important implication of </w:t>
+      </w:r>
+      <w:proofErr w:type="spellStart"/>
+      <w:r>
+        <w:t>Kerckhoffs’s</w:t>
+      </w:r>
+      <w:proofErr w:type="spellEnd"/>
+      <w:r>
+        <w:t xml:space="preserve"> principle is that a cipher whose algorithm is widely-known will invite attacks</w:t>
       </w:r>
       <w:r>
         <w:t xml:space="preserve"> by very clever cryptanalysts</w:t>
@@ -12745,13 +13276,29 @@
         <w:footnoteRef/>
       </w:r>
       <w:r>
-        <w:t xml:space="preserve"> Rivest, Ronald; Shamir, Adi.; Adl</w:t>
+        <w:t xml:space="preserve"> </w:t>
+      </w:r>
+      <w:proofErr w:type="spellStart"/>
+      <w:r>
+        <w:t>Rivest</w:t>
+      </w:r>
+      <w:proofErr w:type="spellEnd"/>
+      <w:r>
+        <w:t xml:space="preserve">, Ronald; Shamir, Adi.; </w:t>
+      </w:r>
+      <w:proofErr w:type="spellStart"/>
+      <w:r>
+        <w:t>Adl</w:t>
       </w:r>
       <w:r>
         <w:t>e</w:t>
       </w:r>
       <w:r>
-        <w:t xml:space="preserve">man Leonard. (February 1978). “A Method for Obtaining Digital Signatures and Public Key Cryptosystems”. </w:t>
+        <w:t>man</w:t>
+      </w:r>
+      <w:proofErr w:type="spellEnd"/>
+      <w:r>
+        <w:t xml:space="preserve"> Leonard. (February 1978). “A Method for Obtaining Digital Signatures and Public Key Cryptosystems”. </w:t>
       </w:r>
       <w:r>
         <w:rPr>
@@ -13182,39 +13729,40 @@
         <w:footnoteRef/>
       </w:r>
       <w:r>
-        <w:t xml:space="preserve"> A discerning reader might be wondering at this point why one would use public-key encryption to exchange keys for shared-key, or </w:t>
-      </w:r>
-      <w:r>
-        <w:rPr>
-          <w:i/>
-          <w:iCs/>
-        </w:rPr>
-        <w:t>symmetric</w:t>
-      </w:r>
-      <w:r>
-        <w:t xml:space="preserve">, encryption. After all, if one is already encrypting messages with public keys, and decrypting them with private ones, why bother exchanging symmetric encryption keys? The reason is that public-key encryption is far more computationally </w:t>
-      </w:r>
-      <w:r>
-        <w:t xml:space="preserve">expensive </w:t>
-      </w:r>
-      <w:r>
-        <w:t xml:space="preserve">than symmetric-key encryption. This means that, in practice, public-key encryption is typically used </w:t>
-      </w:r>
-      <w:r>
-        <w:rPr>
-          <w:i/>
-          <w:iCs/>
-        </w:rPr>
-        <w:t>only</w:t>
-      </w:r>
-      <w:r>
-        <w:t xml:space="preserve"> to exchange symmetric keys</w:t>
-      </w:r>
-      <w:r>
-        <w:t>, typically in a setup phase</w:t>
-      </w:r>
-      <w:r>
-        <w:t xml:space="preserve"> called the </w:t>
+        <w:t xml:space="preserve"> Moreover, it could be argued that RSA</w:t>
+      </w:r>
+      <w:r>
+        <w:t>,</w:t>
+      </w:r>
+      <w:r>
+        <w:t xml:space="preserve"> as a means of encryption</w:t>
+      </w:r>
+      <w:r>
+        <w:t>,</w:t>
+      </w:r>
+      <w:r>
+        <w:t xml:space="preserve"> obviates DH entirely. After all, if one alread</w:t>
+      </w:r>
+      <w:r>
+        <w:t xml:space="preserve">y has the means to encrypt with a public key, why bother exchanging a symmetric key at all? One reason is that public-key encryption is </w:t>
+      </w:r>
+      <w:r>
+        <w:t xml:space="preserve">less </w:t>
+      </w:r>
+      <w:r>
+        <w:t xml:space="preserve">computationally </w:t>
+      </w:r>
+      <w:r>
+        <w:t xml:space="preserve">efficient </w:t>
+      </w:r>
+      <w:r>
+        <w:t xml:space="preserve">than symmetric-key encryption. So, in practice, one </w:t>
+      </w:r>
+      <w:r>
+        <w:t xml:space="preserve">could imagine a </w:t>
+      </w:r>
+      <w:r>
+        <w:t xml:space="preserve">scheme in which public-key encryption is used to exchange a symmetric key—in a setup phase called a </w:t>
       </w:r>
       <w:r>
         <w:rPr>
@@ -13224,13 +13772,13 @@
         <w:t>handshake</w:t>
       </w:r>
       <w:r>
-        <w:t>; thereafter, all messages between the parties are encrypted</w:t>
-      </w:r>
-      <w:r>
-        <w:t xml:space="preserve"> and decrypted</w:t>
-      </w:r>
-      <w:r>
-        <w:t xml:space="preserve"> using the symmetric key.</w:t>
+        <w:t>—and thereafter the more efficient symmetric key used to encrypt and decrypt the message</w:t>
+      </w:r>
+      <w:r>
+        <w:t>s</w:t>
+      </w:r>
+      <w:r>
+        <w:t>.</w:t>
       </w:r>
     </w:p>
   </w:footnote>
@@ -13599,6 +14147,7 @@
       <w:r>
         <w:t xml:space="preserve">See </w:t>
       </w:r>
+      <w:proofErr w:type="spellStart"/>
       <w:r>
         <w:rPr>
           <w:i/>
@@ -13606,6 +14155,7 @@
         </w:rPr>
         <w:t>DigiNotar</w:t>
       </w:r>
+      <w:proofErr w:type="spellEnd"/>
       <w:r>
         <w:t xml:space="preserve"> for the quintessential case study.</w:t>
       </w:r>

</xml_diff>

<commit_message>
Refinements to section on perfect forward secrecy.
</commit_message>
<xml_diff>
--- a/TheElementsOfPublicKeyCryptography.docx
+++ b/TheElementsOfPublicKeyCryptography.docx
@@ -122,7 +122,7 @@
         <w:t xml:space="preserve"> of the method </w:t>
       </w:r>
       <w:r>
-        <w:t>of scrambling</w:t>
+        <w:t>by which the message is scrambled</w:t>
       </w:r>
       <w:r>
         <w:t xml:space="preserve">, </w:t>
@@ -131,7 +131,16 @@
         <w:t xml:space="preserve">unauthorized parties </w:t>
       </w:r>
       <w:r>
-        <w:t>who intercept the message cannot unscramble it</w:t>
+        <w:t xml:space="preserve">who intercept </w:t>
+      </w:r>
+      <w:r>
+        <w:t xml:space="preserve">it </w:t>
+      </w:r>
+      <w:r>
+        <w:t xml:space="preserve">cannot unscramble </w:t>
+      </w:r>
+      <w:r>
+        <w:t>the message</w:t>
       </w:r>
       <w:r>
         <w:t>. Th</w:t>
@@ -143,10 +152,13 @@
         <w:t xml:space="preserve"> </w:t>
       </w:r>
       <w:r>
-        <w:t>mechanism for</w:t>
-      </w:r>
-      <w:r>
-        <w:t xml:space="preserve"> </w:t>
+        <w:t>method</w:t>
+      </w:r>
+      <w:r>
+        <w:t xml:space="preserve"> </w:t>
+      </w:r>
+      <w:r>
+        <w:t xml:space="preserve">of </w:t>
       </w:r>
       <w:r>
         <w:t>scrambling</w:t>
@@ -868,6 +880,7 @@
     </w:p>
     <w:p>
       <w:r>
+        <w:lastRenderedPageBreak/>
         <w:t>DH</w:t>
       </w:r>
       <w:r>
@@ -1000,11 +1013,7 @@
         <w:t>information</w:t>
       </w:r>
       <w:r>
-        <w:t xml:space="preserve"> over an insecure </w:t>
-      </w:r>
-      <w:r>
-        <w:lastRenderedPageBreak/>
-        <w:t>channel</w:t>
+        <w:t xml:space="preserve"> over an insecure channel</w:t>
       </w:r>
       <w:r>
         <w:t>,</w:t>
@@ -1772,6 +1781,7 @@
     </w:p>
     <w:p>
       <w:r>
+        <w:lastRenderedPageBreak/>
         <w:t>In steps 6, 7 and 8, Bob selects a</w:t>
       </w:r>
       <w:r>
@@ -1855,7 +1865,6 @@
     </w:p>
     <w:p>
       <w:r>
-        <w:lastRenderedPageBreak/>
         <w:t xml:space="preserve">The magic of DH </w:t>
       </w:r>
       <w:r>
@@ -2721,6 +2730,7 @@
         <w:pStyle w:val="Heading1"/>
       </w:pPr>
       <w:r>
+        <w:lastRenderedPageBreak/>
         <w:t xml:space="preserve">DH </w:t>
       </w:r>
       <w:r>
@@ -2785,7 +2795,6 @@
         <w:rPr>
           <w:noProof/>
         </w:rPr>
-        <w:lastRenderedPageBreak/>
         <w:drawing>
           <wp:inline distT="0" distB="0" distL="0" distR="0" wp14:anchorId="4F4B4AB3" wp14:editId="5D789025">
             <wp:extent cx="2768600" cy="1809996"/>
@@ -5299,29 +5308,13 @@
         <w:t xml:space="preserve">the cryptographers </w:t>
       </w:r>
       <w:r>
-        <w:t xml:space="preserve">Ronald </w:t>
-      </w:r>
-      <w:proofErr w:type="spellStart"/>
-      <w:r>
-        <w:t>Rivest</w:t>
-      </w:r>
-      <w:proofErr w:type="spellEnd"/>
-      <w:r>
-        <w:t xml:space="preserve">, Adi Shamir and Leonard </w:t>
-      </w:r>
-      <w:proofErr w:type="spellStart"/>
-      <w:r>
-        <w:t>Adl</w:t>
+        <w:t>Ronald Rivest, Adi Shamir and Leonard Adl</w:t>
       </w:r>
       <w:r>
         <w:t>e</w:t>
       </w:r>
       <w:r>
-        <w:t>man</w:t>
-      </w:r>
-      <w:proofErr w:type="spellEnd"/>
-      <w:r>
-        <w:t xml:space="preserve"> published a</w:t>
+        <w:t>man published a</w:t>
       </w:r>
       <w:r>
         <w:t>n</w:t>
@@ -5416,29 +5409,13 @@
         <w:t xml:space="preserve"> </w:t>
       </w:r>
       <w:r>
-        <w:t xml:space="preserve">the contributions of </w:t>
-      </w:r>
-      <w:proofErr w:type="spellStart"/>
-      <w:r>
-        <w:t>Rivest</w:t>
-      </w:r>
-      <w:proofErr w:type="spellEnd"/>
-      <w:r>
-        <w:t xml:space="preserve">, Shamir and </w:t>
-      </w:r>
-      <w:proofErr w:type="spellStart"/>
-      <w:r>
-        <w:t>Adl</w:t>
+        <w:t>the contributions of Rivest, Shamir and Adl</w:t>
       </w:r>
       <w:r>
         <w:t>e</w:t>
       </w:r>
       <w:r>
-        <w:t>man</w:t>
-      </w:r>
-      <w:proofErr w:type="spellEnd"/>
-      <w:r>
-        <w:t xml:space="preserve"> </w:t>
+        <w:t xml:space="preserve">man </w:t>
       </w:r>
       <w:r>
         <w:t xml:space="preserve">form </w:t>
@@ -6367,11 +6344,9 @@
       <w:r>
         <w:t>(</w:t>
       </w:r>
-      <w:proofErr w:type="spellStart"/>
       <w:r>
         <w:t>gcd</w:t>
       </w:r>
-      <w:proofErr w:type="spellEnd"/>
       <w:r>
         <w:t xml:space="preserve">) </w:t>
       </w:r>
@@ -6525,7 +6500,6 @@
       <w:r>
         <w:t xml:space="preserve">, but she could have selected any value between 1 and 26 where </w:t>
       </w:r>
-      <w:proofErr w:type="spellStart"/>
       <w:r>
         <w:rPr>
           <w:i/>
@@ -6533,7 +6507,6 @@
         </w:rPr>
         <w:t>gcd</w:t>
       </w:r>
-      <w:proofErr w:type="spellEnd"/>
       <w:r>
         <w:rPr>
           <w:i/>
@@ -8240,7 +8213,6 @@
       <w:r>
         <w:t xml:space="preserve"> must keep </w:t>
       </w:r>
-      <w:proofErr w:type="spellStart"/>
       <w:r>
         <w:rPr>
           <w:i/>
@@ -8248,7 +8220,6 @@
         </w:rPr>
         <w:t>t</w:t>
       </w:r>
-      <w:proofErr w:type="spellEnd"/>
       <w:r>
         <w:t xml:space="preserve"> secret.</w:t>
       </w:r>
@@ -8347,7 +8318,6 @@
       <w:r>
         <w:t xml:space="preserve">where the </w:t>
       </w:r>
-      <w:proofErr w:type="spellStart"/>
       <w:r>
         <w:rPr>
           <w:i/>
@@ -8355,7 +8325,6 @@
         </w:rPr>
         <w:t>gcd</w:t>
       </w:r>
-      <w:proofErr w:type="spellEnd"/>
       <w:r>
         <w:t xml:space="preserve"> is 1</w:t>
       </w:r>
@@ -8824,7 +8793,6 @@
       <w:r>
         <w:t xml:space="preserve"> she finds the first integer greater than one whose </w:t>
       </w:r>
-      <w:proofErr w:type="spellStart"/>
       <w:r>
         <w:rPr>
           <w:i/>
@@ -8832,7 +8800,6 @@
         </w:rPr>
         <w:t>gcd</w:t>
       </w:r>
-      <w:proofErr w:type="spellEnd"/>
       <w:r>
         <w:t xml:space="preserve"> with the totient </w:t>
       </w:r>
@@ -9352,17 +9319,8 @@
           <w:i/>
           <w:iCs/>
         </w:rPr>
-        <w:t>one-</w:t>
-      </w:r>
-      <w:proofErr w:type="spellStart"/>
-      <w:r>
-        <w:rPr>
-          <w:i/>
-          <w:iCs/>
-        </w:rPr>
-        <w:t>wayness</w:t>
-      </w:r>
-      <w:proofErr w:type="spellEnd"/>
+        <w:t>one-wayness</w:t>
+      </w:r>
       <w:r>
         <w:t xml:space="preserve"> that the efficacy of public-key cryptosystems relies</w:t>
       </w:r>
@@ -9375,10 +9333,10 @@
         <w:pStyle w:val="Heading1"/>
       </w:pPr>
       <w:r>
-        <w:t>RSA Encryption</w:t>
-      </w:r>
-      <w:r>
-        <w:t xml:space="preserve"> as an Alternative to </w:t>
+        <w:t xml:space="preserve">RSA </w:t>
+      </w:r>
+      <w:r>
+        <w:t xml:space="preserve">as an Alternative to </w:t>
       </w:r>
       <w:r>
         <w:t>DH</w:t>
@@ -9386,45 +9344,253 @@
     </w:p>
     <w:p>
       <w:r>
-        <w:t xml:space="preserve">It could be argued that RSA encryption renders DH key exchange obsolete, because RSA encryption can be used </w:t>
-      </w:r>
-      <w:r>
-        <w:t xml:space="preserve">instead of </w:t>
-      </w:r>
-      <w:r>
-        <w:t xml:space="preserve">DH </w:t>
-      </w:r>
-      <w:r>
-        <w:t xml:space="preserve">to exchange </w:t>
-      </w:r>
-      <w:r>
-        <w:t xml:space="preserve">symmetric encryption </w:t>
-      </w:r>
-      <w:r>
-        <w:t>key</w:t>
+        <w:t>It could be argued that RSA renders DH obsolete on the basis of two observations. First, with RSA encryption</w:t>
+      </w:r>
+      <w:r>
+        <w:t>,</w:t>
+      </w:r>
+      <w:r>
+        <w:t xml:space="preserve"> </w:t>
+      </w:r>
+      <w:r>
+        <w:t xml:space="preserve">two </w:t>
+      </w:r>
+      <w:r>
+        <w:t>parties</w:t>
+      </w:r>
+      <w:r>
+        <w:t xml:space="preserve"> now have the ability to exchange symmetric keys securely, rather than derive them </w:t>
+      </w:r>
+      <w:r>
+        <w:t xml:space="preserve">independently </w:t>
+      </w:r>
+      <w:r>
+        <w:t xml:space="preserve">in the manner of DH. Second, if RSA </w:t>
+      </w:r>
+      <w:r>
+        <w:t xml:space="preserve">provides </w:t>
+      </w:r>
+      <w:r>
+        <w:t>encryption</w:t>
+      </w:r>
+      <w:r>
+        <w:t>, by means of</w:t>
+      </w:r>
+      <w:r>
+        <w:t xml:space="preserve"> </w:t>
+      </w:r>
+      <w:r>
+        <w:t xml:space="preserve">its </w:t>
+      </w:r>
+      <w:r>
+        <w:t>mathematically</w:t>
+      </w:r>
+      <w:r>
+        <w:t xml:space="preserve"> </w:t>
+      </w:r>
+      <w:r>
+        <w:t xml:space="preserve">related </w:t>
+      </w:r>
+      <w:r>
+        <w:t>public and private keys</w:t>
+      </w:r>
+      <w:r>
+        <w:t xml:space="preserve">, </w:t>
+      </w:r>
+      <w:r>
+        <w:t>w</w:t>
+      </w:r>
+      <w:r>
+        <w:t xml:space="preserve">hy do </w:t>
+      </w:r>
+      <w:r>
+        <w:t xml:space="preserve">we </w:t>
+      </w:r>
+      <w:r>
+        <w:t xml:space="preserve">need symmetric </w:t>
+      </w:r>
+      <w:r>
+        <w:t xml:space="preserve">encryption </w:t>
+      </w:r>
+      <w:r>
+        <w:t>keys at all never mind to exchange them?</w:t>
+      </w:r>
+    </w:p>
+    <w:p>
+      <w:r>
+        <w:t>To the second question, the short answer is that public-key encryption is far less computationally efficient than symmetric</w:t>
+      </w:r>
+      <w:r>
+        <w:t>-</w:t>
+      </w:r>
+      <w:r>
+        <w:t>key encryption</w:t>
+      </w:r>
+      <w:r>
+        <w:t xml:space="preserve">, </w:t>
+      </w:r>
+      <w:r>
+        <w:t xml:space="preserve">thus </w:t>
+      </w:r>
+      <w:r>
+        <w:t xml:space="preserve">making it </w:t>
+      </w:r>
+      <w:r>
+        <w:t xml:space="preserve">a </w:t>
+      </w:r>
+      <w:r>
+        <w:t>less suitable</w:t>
+      </w:r>
+      <w:r>
+        <w:t xml:space="preserve"> </w:t>
+      </w:r>
+      <w:r>
+        <w:t>scheme</w:t>
+      </w:r>
+      <w:r>
+        <w:t xml:space="preserve"> </w:t>
+      </w:r>
+      <w:r>
+        <w:t xml:space="preserve">for </w:t>
+      </w:r>
+      <w:r>
+        <w:t>message</w:t>
+      </w:r>
+      <w:r>
+        <w:t xml:space="preserve"> </w:t>
+      </w:r>
+      <w:r>
+        <w:t>encryption</w:t>
+      </w:r>
+      <w:r>
+        <w:t>.</w:t>
+      </w:r>
+      <w:r>
+        <w:t xml:space="preserve"> </w:t>
+      </w:r>
+      <w:r>
+        <w:t>Given this shortcoming, o</w:t>
+      </w:r>
+      <w:r>
+        <w:t xml:space="preserve">ne </w:t>
+      </w:r>
+      <w:r>
+        <w:t>approach</w:t>
+      </w:r>
+      <w:r>
+        <w:t xml:space="preserve"> </w:t>
+      </w:r>
+      <w:r>
+        <w:t xml:space="preserve">is </w:t>
+      </w:r>
+      <w:r>
+        <w:t>to use public-key encryption to exchange symmetric keys securely and</w:t>
+      </w:r>
+      <w:r>
+        <w:t>,</w:t>
+      </w:r>
+      <w:r>
+        <w:t xml:space="preserve"> th</w:t>
+      </w:r>
+      <w:r>
+        <w:t xml:space="preserve">us </w:t>
+      </w:r>
+      <w:r>
+        <w:t>secured</w:t>
+      </w:r>
+      <w:r>
+        <w:t>,</w:t>
+      </w:r>
+      <w:r>
+        <w:t xml:space="preserve"> </w:t>
+      </w:r>
+      <w:r>
+        <w:t xml:space="preserve">the </w:t>
+      </w:r>
+      <w:r>
+        <w:t>symmetric keys</w:t>
+      </w:r>
+      <w:r>
+        <w:t xml:space="preserve"> </w:t>
+      </w:r>
+      <w:r>
+        <w:t xml:space="preserve">to </w:t>
+      </w:r>
+      <w:r>
+        <w:t xml:space="preserve">encrypt </w:t>
+      </w:r>
+      <w:r>
+        <w:t>substantive</w:t>
+      </w:r>
+      <w:r>
+        <w:t xml:space="preserve"> </w:t>
+      </w:r>
+      <w:r>
+        <w:t xml:space="preserve">messages. </w:t>
+      </w:r>
+      <w:r>
+        <w:t>Such scheme</w:t>
       </w:r>
       <w:r>
         <w:t>s</w:t>
       </w:r>
       <w:r>
-        <w:t>.</w:t>
-      </w:r>
-      <w:r>
-        <w:rPr>
-          <w:rStyle w:val="FootnoteReference"/>
-        </w:rPr>
-        <w:footnoteReference w:id="34"/>
-      </w:r>
-    </w:p>
-    <w:p>
-      <w:r>
-        <w:t xml:space="preserve">To see why this is so, it first helps to </w:t>
-      </w:r>
-      <w:r>
-        <w:t>understand</w:t>
-      </w:r>
-      <w:r>
-        <w:t xml:space="preserve"> that although we refer to DH as a key </w:t>
+        <w:t xml:space="preserve"> </w:t>
+      </w:r>
+      <w:r>
+        <w:t xml:space="preserve">in fact exist, and </w:t>
+      </w:r>
+      <w:r>
+        <w:t xml:space="preserve">are </w:t>
+      </w:r>
+      <w:r>
+        <w:t xml:space="preserve">referred to as a </w:t>
+      </w:r>
+      <w:r>
+        <w:rPr>
+          <w:i/>
+          <w:iCs/>
+        </w:rPr>
+        <w:t>hybrid</w:t>
+      </w:r>
+      <w:r>
+        <w:t xml:space="preserve">, or </w:t>
+      </w:r>
+      <w:r>
+        <w:rPr>
+          <w:i/>
+          <w:iCs/>
+        </w:rPr>
+        <w:t>integrated</w:t>
+      </w:r>
+      <w:r>
+        <w:t>, encryption scheme</w:t>
+      </w:r>
+      <w:r>
+        <w:t>s</w:t>
+      </w:r>
+      <w:r>
+        <w:t>, because they combine both public- and symmetric-key encryption.</w:t>
+      </w:r>
+    </w:p>
+    <w:p>
+      <w:r>
+        <w:t xml:space="preserve">With regard to the </w:t>
+      </w:r>
+      <w:r>
+        <w:t xml:space="preserve">first observation, it helps to </w:t>
+      </w:r>
+      <w:r>
+        <w:t xml:space="preserve">keep in mind </w:t>
+      </w:r>
+      <w:r>
+        <w:t xml:space="preserve">that although DH </w:t>
+      </w:r>
+      <w:r>
+        <w:t xml:space="preserve">is referred to </w:t>
+      </w:r>
+      <w:r>
+        <w:t xml:space="preserve">as a key </w:t>
       </w:r>
       <w:r>
         <w:rPr>
@@ -9434,13 +9600,7 @@
         <w:t>exchange</w:t>
       </w:r>
       <w:r>
-        <w:t xml:space="preserve"> protocol, </w:t>
-      </w:r>
-      <w:r>
-        <w:t xml:space="preserve">strictly speaking it is </w:t>
-      </w:r>
-      <w:r>
-        <w:t xml:space="preserve">a key </w:t>
+        <w:t xml:space="preserve"> protocol, strictly speaking it is a key </w:t>
       </w:r>
       <w:r>
         <w:rPr>
@@ -9450,37 +9610,10 @@
         <w:t>agreement</w:t>
       </w:r>
       <w:r>
-        <w:t xml:space="preserve"> protocol. That is, the final product of DH—a </w:t>
-      </w:r>
-      <w:r>
-        <w:t xml:space="preserve">shared, </w:t>
-      </w:r>
-      <w:r>
-        <w:t>symmetric key</w:t>
-      </w:r>
-      <w:r>
-        <w:t xml:space="preserve"> </w:t>
-      </w:r>
-      <w:r>
-        <w:t xml:space="preserve">that is </w:t>
-      </w:r>
-      <w:r>
-        <w:t xml:space="preserve">used </w:t>
-      </w:r>
-      <w:r>
-        <w:t xml:space="preserve">by two parties </w:t>
-      </w:r>
-      <w:r>
-        <w:t>in a private message exchange</w:t>
-      </w:r>
-      <w:r>
-        <w:t xml:space="preserve">—is never actually exchanged, but rather </w:t>
-      </w:r>
-      <w:r>
-        <w:t>computed</w:t>
-      </w:r>
-      <w:r>
-        <w:t xml:space="preserve">, </w:t>
+        <w:t xml:space="preserve"> protocol. That is, the product of DH—a shared, symmetric key that is used by two parties in a private message exchange—is never actually exchanged, but rather computed</w:t>
+      </w:r>
+      <w:r>
+        <w:t xml:space="preserve"> (</w:t>
       </w:r>
       <w:r>
         <w:t xml:space="preserve">or </w:t>
@@ -9493,264 +9626,34 @@
         <w:t>agreed</w:t>
       </w:r>
       <w:r>
-        <w:t xml:space="preserve"> </w:t>
-      </w:r>
-      <w:r>
-        <w:t>to,</w:t>
-      </w:r>
-      <w:r>
-        <w:t xml:space="preserve"> </w:t>
-      </w:r>
-      <w:r>
-        <w:t xml:space="preserve">by </w:t>
-      </w:r>
-      <w:r>
-        <w:t>two</w:t>
-      </w:r>
-      <w:r>
-        <w:t xml:space="preserve"> parties independently</w:t>
-      </w:r>
-      <w:r>
-        <w:t xml:space="preserve">. To </w:t>
-      </w:r>
-      <w:r>
-        <w:t>put it another way</w:t>
-      </w:r>
-      <w:r>
-        <w:t xml:space="preserve">, </w:t>
-      </w:r>
-      <w:r>
-        <w:t xml:space="preserve">in DH </w:t>
-      </w:r>
-      <w:r>
-        <w:t>the key</w:t>
-      </w:r>
-      <w:r>
-        <w:t xml:space="preserve"> is never transmitted over an insecure channel</w:t>
-      </w:r>
-      <w:r>
-        <w:t>.</w:t>
-      </w:r>
-    </w:p>
-    <w:p>
-      <w:r>
-        <w:t xml:space="preserve">But with RSA </w:t>
-      </w:r>
-      <w:r>
-        <w:t xml:space="preserve">encryption </w:t>
-      </w:r>
-      <w:r>
-        <w:t xml:space="preserve">we </w:t>
-      </w:r>
-      <w:r>
-        <w:t xml:space="preserve">now </w:t>
-      </w:r>
-      <w:r>
-        <w:t xml:space="preserve">have the </w:t>
-      </w:r>
-      <w:r>
-        <w:t>ability</w:t>
-      </w:r>
-      <w:r>
-        <w:t xml:space="preserve"> to </w:t>
-      </w:r>
-      <w:r>
-        <w:rPr>
-          <w:i/>
-          <w:iCs/>
-        </w:rPr>
-        <w:t>exchange</w:t>
-      </w:r>
-      <w:r>
-        <w:t xml:space="preserve"> </w:t>
-      </w:r>
-      <w:r>
-        <w:t xml:space="preserve">a </w:t>
-      </w:r>
-      <w:r>
-        <w:t xml:space="preserve">symmetric </w:t>
-      </w:r>
-      <w:r>
-        <w:t>key</w:t>
-      </w:r>
-      <w:r>
-        <w:t xml:space="preserve"> securely</w:t>
-      </w:r>
-      <w:r>
-        <w:t>.</w:t>
-      </w:r>
-    </w:p>
-    <w:p>
-      <w:r>
-        <w:t>For example, i</w:t>
-      </w:r>
-      <w:r>
-        <w:t xml:space="preserve">magine a scenario whereby Alice randomly selects a </w:t>
-      </w:r>
-      <w:r>
-        <w:t>symmetric</w:t>
-      </w:r>
-      <w:r>
-        <w:t xml:space="preserve"> </w:t>
-      </w:r>
-      <w:r>
-        <w:t xml:space="preserve">key, encrypts </w:t>
-      </w:r>
-      <w:r>
-        <w:t xml:space="preserve">it </w:t>
-      </w:r>
-      <w:r>
-        <w:t>with Bob’s public key</w:t>
-      </w:r>
-      <w:r>
-        <w:t>,</w:t>
-      </w:r>
-      <w:r>
-        <w:t xml:space="preserve"> and </w:t>
-      </w:r>
-      <w:r>
-        <w:t>transmits</w:t>
-      </w:r>
-      <w:r>
-        <w:t xml:space="preserve"> </w:t>
+        <w:t xml:space="preserve"> to</w:t>
+      </w:r>
+      <w:r>
+        <w:t>)</w:t>
+      </w:r>
+      <w:r>
+        <w:t xml:space="preserve"> by </w:t>
       </w:r>
       <w:r>
         <w:t xml:space="preserve">the </w:t>
       </w:r>
       <w:r>
-        <w:t xml:space="preserve">symmetric </w:t>
-      </w:r>
-      <w:r>
-        <w:t>key</w:t>
-      </w:r>
-      <w:r>
-        <w:t xml:space="preserve"> to Bob. </w:t>
-      </w:r>
-      <w:r>
-        <w:t xml:space="preserve">Now Alice </w:t>
-      </w:r>
-      <w:r>
-        <w:t xml:space="preserve">and Bob </w:t>
-      </w:r>
-      <w:r>
-        <w:t xml:space="preserve">both have </w:t>
-      </w:r>
-      <w:r>
-        <w:t>the same symmetric key</w:t>
-      </w:r>
-      <w:r>
-        <w:t xml:space="preserve">, but one that </w:t>
-      </w:r>
-      <w:r>
-        <w:t xml:space="preserve">Alice </w:t>
-      </w:r>
-      <w:r>
-        <w:t xml:space="preserve">alone </w:t>
-      </w:r>
-      <w:r>
-        <w:t xml:space="preserve">has </w:t>
-      </w:r>
-      <w:r>
-        <w:t>selected</w:t>
-      </w:r>
-      <w:r>
-        <w:t xml:space="preserve">, rather than </w:t>
-      </w:r>
-      <w:r>
-        <w:t xml:space="preserve">one that was </w:t>
-      </w:r>
-      <w:r>
-        <w:t xml:space="preserve">computed by </w:t>
-      </w:r>
-      <w:r>
-        <w:t xml:space="preserve">both </w:t>
-      </w:r>
-      <w:r>
-        <w:t xml:space="preserve">independently. </w:t>
-      </w:r>
-      <w:r>
-        <w:t>By using RSA</w:t>
-      </w:r>
-      <w:r>
-        <w:t xml:space="preserve"> encryption</w:t>
-      </w:r>
-      <w:r>
-        <w:t xml:space="preserve"> to exchange </w:t>
-      </w:r>
-      <w:r>
-        <w:t xml:space="preserve">the </w:t>
-      </w:r>
-      <w:r>
-        <w:t xml:space="preserve">key, rather than DH to agree on </w:t>
-      </w:r>
-      <w:r>
-        <w:t>it</w:t>
-      </w:r>
-      <w:r>
-        <w:t xml:space="preserve">, </w:t>
-      </w:r>
-      <w:r>
-        <w:t xml:space="preserve">Alice and Bob </w:t>
-      </w:r>
-      <w:r>
-        <w:t xml:space="preserve">have </w:t>
-      </w:r>
-      <w:r>
-        <w:lastRenderedPageBreak/>
-        <w:t>effectively achieved the same result</w:t>
-      </w:r>
-      <w:r>
-        <w:t>.</w:t>
-      </w:r>
-      <w:r>
-        <w:t xml:space="preserve"> </w:t>
-      </w:r>
-      <w:r>
-        <w:t>But exchang</w:t>
-      </w:r>
-      <w:r>
-        <w:t>ing</w:t>
-      </w:r>
-      <w:r>
-        <w:t xml:space="preserve"> </w:t>
-      </w:r>
-      <w:r>
-        <w:t xml:space="preserve">keys in this way </w:t>
-      </w:r>
-      <w:r>
-        <w:t xml:space="preserve">poses </w:t>
-      </w:r>
-      <w:r>
-        <w:t xml:space="preserve">a serious </w:t>
-      </w:r>
-      <w:r>
-        <w:t xml:space="preserve">security </w:t>
-      </w:r>
-      <w:r>
-        <w:t xml:space="preserve">threat; namely </w:t>
-      </w:r>
-      <w:r>
-        <w:t>the</w:t>
-      </w:r>
-      <w:r>
-        <w:t xml:space="preserve"> loss of</w:t>
-      </w:r>
-      <w:r>
-        <w:t xml:space="preserve"> </w:t>
-      </w:r>
-      <w:r>
-        <w:rPr>
-          <w:i/>
-          <w:iCs/>
-        </w:rPr>
-        <w:t>perfect forward secrecy</w:t>
-      </w:r>
-      <w:r>
-        <w:rPr>
-          <w:i/>
-          <w:iCs/>
-        </w:rPr>
-        <w:t>.</w:t>
+        <w:t xml:space="preserve">parties independently. </w:t>
+      </w:r>
+      <w:r>
+        <w:t>Crucially</w:t>
+      </w:r>
+      <w:r>
+        <w:t>, in DH the</w:t>
+      </w:r>
+      <w:r>
+        <w:t xml:space="preserve"> symmetric</w:t>
+      </w:r>
+      <w:r>
+        <w:t xml:space="preserve"> key is never transmitted over an insecure channel</w:t>
+      </w:r>
+      <w:r>
+        <w:t>, and therefore cannot be intercepted by an eavesdropper.</w:t>
       </w:r>
     </w:p>
     <w:p>
@@ -9758,119 +9661,340 @@
         <w:pStyle w:val="Heading1"/>
       </w:pPr>
       <w:r>
+        <w:lastRenderedPageBreak/>
         <w:t>Perfect Forward Secrecy</w:t>
       </w:r>
     </w:p>
     <w:p>
       <w:r>
-        <w:t>Perfect forward secrecy is the property of a</w:t>
-      </w:r>
-      <w:r>
-        <w:t xml:space="preserve"> previously-sent</w:t>
-      </w:r>
-      <w:r>
-        <w:t xml:space="preserve"> message that renders it </w:t>
-      </w:r>
-      <w:r>
-        <w:t xml:space="preserve">forever </w:t>
-      </w:r>
-      <w:r>
-        <w:t xml:space="preserve">undecipherable, even if the long-term, </w:t>
-      </w:r>
-      <w:r>
-        <w:t xml:space="preserve">private </w:t>
-      </w:r>
-      <w:r>
-        <w:t xml:space="preserve">key used in the </w:t>
+        <w:t xml:space="preserve">By </w:t>
+      </w:r>
+      <w:r>
+        <w:t>replacing</w:t>
+      </w:r>
+      <w:r>
+        <w:t xml:space="preserve"> </w:t>
+      </w:r>
+      <w:r>
+        <w:t xml:space="preserve">DH </w:t>
+      </w:r>
+      <w:r>
+        <w:t xml:space="preserve">key agreement </w:t>
+      </w:r>
+      <w:r>
+        <w:t xml:space="preserve">with </w:t>
+      </w:r>
+      <w:r>
+        <w:t xml:space="preserve">RSA </w:t>
+      </w:r>
+      <w:r>
+        <w:t>key exchange</w:t>
+      </w:r>
+      <w:r>
+        <w:t>,</w:t>
+      </w:r>
+      <w:r>
+        <w:t xml:space="preserve"> </w:t>
+      </w:r>
+      <w:r>
+        <w:t xml:space="preserve">we </w:t>
+      </w:r>
+      <w:r>
+        <w:t xml:space="preserve">lose a </w:t>
+      </w:r>
+      <w:r>
+        <w:t xml:space="preserve">critical </w:t>
+      </w:r>
+      <w:r>
+        <w:t xml:space="preserve">protection against attacks; a </w:t>
+      </w:r>
+      <w:r>
+        <w:t xml:space="preserve">property </w:t>
+      </w:r>
+      <w:r>
+        <w:t>known as</w:t>
+      </w:r>
+      <w:r>
+        <w:t xml:space="preserve"> </w:t>
+      </w:r>
+      <w:r>
+        <w:rPr>
+          <w:i/>
+          <w:iCs/>
+        </w:rPr>
+        <w:t>perfect forward secrecy</w:t>
+      </w:r>
+      <w:r>
+        <w:rPr>
+          <w:i/>
+          <w:iCs/>
+        </w:rPr>
+        <w:t>.</w:t>
+      </w:r>
+      <w:r>
+        <w:t xml:space="preserve"> </w:t>
+      </w:r>
+      <w:r>
+        <w:t xml:space="preserve">Perfect forward secrecy </w:t>
+      </w:r>
+      <w:r>
+        <w:t xml:space="preserve">demands that messages remain </w:t>
+      </w:r>
+      <w:r>
+        <w:t xml:space="preserve">indecipherable now </w:t>
+      </w:r>
+      <w:r>
+        <w:rPr>
+          <w:i/>
+          <w:iCs/>
+        </w:rPr>
+        <w:t>and for all time</w:t>
+      </w:r>
+      <w:r>
+        <w:t xml:space="preserve">; that is, even after </w:t>
+      </w:r>
+      <w:r>
+        <w:t xml:space="preserve">they </w:t>
+      </w:r>
+      <w:r>
+        <w:t xml:space="preserve">have </w:t>
+      </w:r>
+      <w:r>
+        <w:t xml:space="preserve">been </w:t>
+      </w:r>
+      <w:r>
+        <w:t xml:space="preserve">sent and </w:t>
+      </w:r>
+      <w:r>
+        <w:t xml:space="preserve">stored </w:t>
+      </w:r>
+      <w:r>
+        <w:t>somewhere</w:t>
+      </w:r>
+      <w:r>
+        <w:t xml:space="preserve">, say </w:t>
+      </w:r>
+      <w:r>
+        <w:t xml:space="preserve">in </w:t>
+      </w:r>
+      <w:r>
+        <w:t>a database,</w:t>
+      </w:r>
+      <w:r>
+        <w:t xml:space="preserve"> </w:t>
+      </w:r>
+      <w:r>
+        <w:t>in encrypted form.</w:t>
+      </w:r>
+    </w:p>
+    <w:p>
+      <w:r>
+        <w:t>To make this concrete</w:t>
+      </w:r>
+      <w:r>
+        <w:t xml:space="preserve">, </w:t>
+      </w:r>
+      <w:r>
+        <w:t xml:space="preserve">imagine that </w:t>
+      </w:r>
+      <w:r>
+        <w:t>Eve intercepts</w:t>
+      </w:r>
+      <w:r>
+        <w:t xml:space="preserve">, </w:t>
+      </w:r>
+      <w:r>
+        <w:t xml:space="preserve">and </w:t>
+      </w:r>
+      <w:r>
+        <w:t>stores,</w:t>
+      </w:r>
+      <w:r>
+        <w:t xml:space="preserve"> every message </w:t>
+      </w:r>
+      <w:r>
+        <w:t xml:space="preserve">Alice </w:t>
+      </w:r>
+      <w:r>
+        <w:t xml:space="preserve">ever </w:t>
+      </w:r>
+      <w:r>
+        <w:t xml:space="preserve">sends </w:t>
+      </w:r>
+      <w:r>
+        <w:t xml:space="preserve">to Bob. Then, at some future date, Eve </w:t>
+      </w:r>
+      <w:r>
+        <w:t xml:space="preserve">manages to steal </w:t>
+      </w:r>
+      <w:r>
+        <w:t>Bob’s private key. Now Eve can use Bob’s private key to decrypt every symmetric key Alice</w:t>
+      </w:r>
+      <w:r>
+        <w:t xml:space="preserve"> </w:t>
+      </w:r>
+      <w:r>
+        <w:t xml:space="preserve">ever </w:t>
+      </w:r>
+      <w:r>
+        <w:t>sent to Bob</w:t>
+      </w:r>
+      <w:r>
+        <w:t>, a</w:t>
+      </w:r>
+      <w:r>
+        <w:t>nd once Eve has the symmetric keys</w:t>
+      </w:r>
+      <w:r>
+        <w:t>,</w:t>
+      </w:r>
+      <w:r>
+        <w:t xml:space="preserve"> she can decrypt </w:t>
+      </w:r>
+      <w:r>
+        <w:t xml:space="preserve">all </w:t>
+      </w:r>
+      <w:r>
+        <w:t xml:space="preserve">of </w:t>
+      </w:r>
+      <w:r>
+        <w:t>Alice’s</w:t>
+      </w:r>
+      <w:r>
+        <w:t xml:space="preserve"> </w:t>
+      </w:r>
+      <w:r>
+        <w:t xml:space="preserve">previous </w:t>
+      </w:r>
+      <w:r>
+        <w:t>messages.</w:t>
+      </w:r>
+    </w:p>
+    <w:p>
+      <w:r>
+        <w:t>The loss of perfect forward secrecy is not confined to key</w:t>
+      </w:r>
+      <w:r>
+        <w:t>-</w:t>
       </w:r>
       <w:r>
         <w:t>exchange</w:t>
       </w:r>
       <w:r>
-        <w:t xml:space="preserve"> (or </w:t>
-      </w:r>
-      <w:r>
-        <w:t>agreement</w:t>
-      </w:r>
-      <w:r>
-        <w:t>)</w:t>
-      </w:r>
-      <w:r>
-        <w:t xml:space="preserve"> of the </w:t>
-      </w:r>
-      <w:r>
-        <w:t>symmetric key become</w:t>
-      </w:r>
-      <w:r>
-        <w:t>s</w:t>
-      </w:r>
-      <w:r>
-        <w:t xml:space="preserve"> compromised in the future.</w:t>
-      </w:r>
-    </w:p>
-    <w:p>
-      <w:r>
-        <w:t>For example, s</w:t>
-      </w:r>
-      <w:r>
-        <w:t xml:space="preserve">ay Eve intercepts and stores </w:t>
-      </w:r>
-      <w:r>
-        <w:t xml:space="preserve">every message </w:t>
-      </w:r>
-      <w:r>
-        <w:t xml:space="preserve">ever sent from Alice </w:t>
-      </w:r>
-      <w:r>
-        <w:t>to</w:t>
-      </w:r>
-      <w:r>
-        <w:t xml:space="preserve"> Bob. Then, at some future date, Eve comes into possession of Bob’s private key. Now Eve can use Bob’s private key to decrypt </w:t>
-      </w:r>
-      <w:r>
-        <w:t xml:space="preserve">every </w:t>
-      </w:r>
-      <w:r>
-        <w:t>symmetric key</w:t>
-      </w:r>
-      <w:r>
-        <w:t xml:space="preserve"> </w:t>
-      </w:r>
-      <w:r>
-        <w:t xml:space="preserve">Alice </w:t>
-      </w:r>
-      <w:r>
-        <w:t xml:space="preserve">encrypted </w:t>
-      </w:r>
-      <w:r>
-        <w:t xml:space="preserve">and sent to Bob </w:t>
-      </w:r>
-      <w:r>
-        <w:t>using</w:t>
-      </w:r>
-      <w:r>
-        <w:t xml:space="preserve"> Bob’s public key</w:t>
+        <w:t xml:space="preserve"> in hybrid schemes such as this</w:t>
+      </w:r>
+      <w:r>
+        <w:t>. Any scheme in which messages—containing symmetric keys or otherwise—are encrypted using long-term, public keys is vulnerable to loss of the private key, and therefore does not provide perfect forward secrecy.</w:t>
+      </w:r>
+      <w:r>
+        <w:t xml:space="preserve"> In addition to the inefficiency of public-key encryption mentioned </w:t>
+      </w:r>
+      <w:r>
+        <w:t>previously</w:t>
+      </w:r>
+      <w:r>
+        <w:t xml:space="preserve">, </w:t>
+      </w:r>
+      <w:r>
+        <w:t xml:space="preserve">loss of perfect forward secrecy </w:t>
+      </w:r>
+      <w:r>
+        <w:t xml:space="preserve">provides an even stronger argument </w:t>
+      </w:r>
+      <w:r>
+        <w:t xml:space="preserve">for </w:t>
+      </w:r>
+      <w:r>
+        <w:t xml:space="preserve">using </w:t>
+      </w:r>
+      <w:r>
+        <w:t>symmetric</w:t>
+      </w:r>
+      <w:r>
+        <w:t xml:space="preserve">-key cryptography </w:t>
+      </w:r>
+      <w:r>
+        <w:t xml:space="preserve">for </w:t>
+      </w:r>
+      <w:r>
+        <w:t xml:space="preserve">generalized </w:t>
+      </w:r>
+      <w:r>
+        <w:t>message encryption</w:t>
+      </w:r>
+      <w:r>
+        <w:t>.</w:t>
+      </w:r>
+    </w:p>
+    <w:p>
+      <w:r>
+        <w:t xml:space="preserve">To achieve perfect forward secrecy, the preferred approach is for two parties to use DH to generate </w:t>
+      </w:r>
+      <w:r>
+        <w:t xml:space="preserve">a </w:t>
+      </w:r>
+      <w:r>
+        <w:t xml:space="preserve">symmetric key independently, and </w:t>
+      </w:r>
+      <w:r>
+        <w:t xml:space="preserve">to </w:t>
+      </w:r>
+      <w:r>
+        <w:t>use that key to encrypt and decrypt one, and only one, message</w:t>
       </w:r>
       <w:r>
         <w:t xml:space="preserve">. </w:t>
       </w:r>
       <w:r>
-        <w:t>And o</w:t>
-      </w:r>
-      <w:r>
-        <w:t>nce</w:t>
-      </w:r>
-      <w:r>
-        <w:t xml:space="preserve"> </w:t>
-      </w:r>
-      <w:r>
-        <w:t>Eve</w:t>
-      </w:r>
-      <w:r>
-        <w:t xml:space="preserve"> h</w:t>
-      </w:r>
-      <w:r>
-        <w:t>as the symmetric keys</w:t>
+        <w:t>Because is it used only once, t</w:t>
+      </w:r>
+      <w:r>
+        <w:t xml:space="preserve">he symmetric key in this </w:t>
+      </w:r>
+      <w:r>
+        <w:t>scheme</w:t>
+      </w:r>
+      <w:r>
+        <w:t xml:space="preserve"> is </w:t>
+      </w:r>
+      <w:r>
+        <w:t>referred to</w:t>
+      </w:r>
+      <w:r>
+        <w:t xml:space="preserve"> as an </w:t>
+      </w:r>
+      <w:r>
+        <w:rPr>
+          <w:i/>
+          <w:iCs/>
+        </w:rPr>
+        <w:t>ephemeral</w:t>
+      </w:r>
+      <w:r>
+        <w:t xml:space="preserve"> key</w:t>
+      </w:r>
+      <w:r>
+        <w:t>.</w:t>
+      </w:r>
+    </w:p>
+    <w:p>
+      <w:r>
+        <w:t>Under this scheme, r</w:t>
+      </w:r>
+      <w:r>
+        <w:t xml:space="preserve">ecovery </w:t>
+      </w:r>
+      <w:r>
+        <w:t xml:space="preserve">by an </w:t>
+      </w:r>
+      <w:r>
+        <w:t xml:space="preserve">attacker </w:t>
+      </w:r>
+      <w:r>
+        <w:t xml:space="preserve">of the symmetric key is no longer possible with possession of the recipient’s private key, nor for practical purposes by any other means. Moreover, it is scarcely worth the attacker’s effort </w:t>
+      </w:r>
+      <w:r>
+        <w:t>to ascertain the symmetric key</w:t>
       </w:r>
       <w:r>
         <w:t>,</w:t>
@@ -9879,186 +10003,16 @@
         <w:t xml:space="preserve"> </w:t>
       </w:r>
       <w:r>
-        <w:t xml:space="preserve">she </w:t>
-      </w:r>
-      <w:r>
-        <w:t xml:space="preserve">can decrypt </w:t>
-      </w:r>
-      <w:r>
-        <w:t xml:space="preserve">the </w:t>
-      </w:r>
-      <w:r>
-        <w:t xml:space="preserve">actual, substantive </w:t>
-      </w:r>
-      <w:r>
-        <w:t>messages</w:t>
-      </w:r>
-      <w:r>
-        <w:t xml:space="preserve"> </w:t>
-      </w:r>
-      <w:r>
-        <w:t xml:space="preserve">that were </w:t>
-      </w:r>
-      <w:r>
-        <w:t>encrypted with them.</w:t>
-      </w:r>
-    </w:p>
-    <w:p>
-      <w:r>
-        <w:t>The loss of perfect forward secrecy in this way is not confined to key</w:t>
-      </w:r>
-      <w:r>
-        <w:t xml:space="preserve"> </w:t>
-      </w:r>
-      <w:r>
-        <w:t>exchange. A</w:t>
-      </w:r>
-      <w:r>
-        <w:t>ny</w:t>
-      </w:r>
-      <w:r>
-        <w:t xml:space="preserve"> scheme</w:t>
-      </w:r>
-      <w:r>
-        <w:t xml:space="preserve"> </w:t>
-      </w:r>
-      <w:r>
-        <w:t xml:space="preserve">in which </w:t>
-      </w:r>
-      <w:r>
-        <w:t>messages</w:t>
-      </w:r>
-      <w:r>
-        <w:t>—</w:t>
-      </w:r>
-      <w:r>
-        <w:t xml:space="preserve">containing </w:t>
-      </w:r>
-      <w:r>
-        <w:t xml:space="preserve">symmetric </w:t>
-      </w:r>
-      <w:r>
-        <w:t>key</w:t>
-      </w:r>
-      <w:r>
-        <w:t>s</w:t>
-      </w:r>
-      <w:r>
-        <w:t xml:space="preserve"> or otherwise</w:t>
-      </w:r>
-      <w:r>
-        <w:t>—</w:t>
-      </w:r>
-      <w:r>
-        <w:t xml:space="preserve">are </w:t>
-      </w:r>
-      <w:r>
-        <w:t xml:space="preserve">encrypted using </w:t>
-      </w:r>
-      <w:r>
-        <w:t xml:space="preserve">long-term, </w:t>
-      </w:r>
-      <w:r>
-        <w:t>public key</w:t>
-      </w:r>
-      <w:r>
-        <w:t>s</w:t>
-      </w:r>
-      <w:r>
-        <w:t xml:space="preserve"> </w:t>
-      </w:r>
-      <w:r>
-        <w:t xml:space="preserve">is vulnerable to loss of the private key, and therefore </w:t>
-      </w:r>
-      <w:r>
-        <w:t xml:space="preserve">does </w:t>
-      </w:r>
-      <w:r>
-        <w:t xml:space="preserve">not </w:t>
-      </w:r>
-      <w:r>
-        <w:t xml:space="preserve">provide perfect </w:t>
-      </w:r>
-      <w:r>
-        <w:t>forward</w:t>
-      </w:r>
-      <w:r>
-        <w:t xml:space="preserve"> </w:t>
-      </w:r>
-      <w:r>
-        <w:t>secre</w:t>
-      </w:r>
-      <w:r>
-        <w:t>cy.</w:t>
-      </w:r>
-    </w:p>
-    <w:p>
-      <w:r>
-        <w:t xml:space="preserve">To </w:t>
-      </w:r>
-      <w:r>
-        <w:t xml:space="preserve">achieve </w:t>
-      </w:r>
-      <w:r>
-        <w:t xml:space="preserve">perfect forward secrecy, the preferred approach is for </w:t>
-      </w:r>
-      <w:r>
-        <w:t>two</w:t>
-      </w:r>
-      <w:r>
-        <w:t xml:space="preserve"> parties to use DH to generate an </w:t>
-      </w:r>
-      <w:r>
-        <w:rPr>
-          <w:i/>
-          <w:iCs/>
-        </w:rPr>
-        <w:t>ephemeral</w:t>
-      </w:r>
-      <w:r>
-        <w:t>, symmetric key independently, and</w:t>
-      </w:r>
-      <w:r>
-        <w:t xml:space="preserve"> </w:t>
-      </w:r>
-      <w:r>
-        <w:t xml:space="preserve">use that key to encrypt and decrypt one, and only one, message. </w:t>
-      </w:r>
-      <w:r>
-        <w:t>R</w:t>
-      </w:r>
-      <w:r>
-        <w:t>ecovery of the symmetric</w:t>
-      </w:r>
-      <w:r>
-        <w:t xml:space="preserve"> key is no longer possible with possession of the recipient’s private key</w:t>
-      </w:r>
-      <w:r>
-        <w:t xml:space="preserve">, </w:t>
-      </w:r>
-      <w:r>
-        <w:t xml:space="preserve">nor </w:t>
-      </w:r>
-      <w:r>
-        <w:t>for practical purposes by any other means</w:t>
-      </w:r>
-      <w:r>
-        <w:t xml:space="preserve">. Moreover, it is </w:t>
-      </w:r>
-      <w:r>
-        <w:t xml:space="preserve">scarcely worth the </w:t>
-      </w:r>
-      <w:r>
-        <w:t xml:space="preserve">attacker’s </w:t>
-      </w:r>
-      <w:r>
-        <w:t xml:space="preserve">effort since a unique key is </w:t>
-      </w:r>
-      <w:r>
-        <w:t xml:space="preserve">generated and </w:t>
-      </w:r>
-      <w:r>
-        <w:t xml:space="preserve">used to encrypt </w:t>
+        <w:t xml:space="preserve">because </w:t>
+      </w:r>
+      <w:r>
+        <w:t xml:space="preserve">it is </w:t>
+      </w:r>
+      <w:r>
+        <w:t xml:space="preserve">unique </w:t>
+      </w:r>
+      <w:r>
+        <w:t xml:space="preserve">to </w:t>
       </w:r>
       <w:r>
         <w:t>each and every message.</w:t>
@@ -10230,40 +10184,191 @@
         <w:rPr>
           <w:rStyle w:val="FootnoteReference"/>
         </w:rPr>
+        <w:footnoteReference w:id="34"/>
+      </w:r>
+    </w:p>
+    <w:p>
+      <w:r>
+        <w:t>In this scheme, the sender</w:t>
+      </w:r>
+      <w:r>
+        <w:t xml:space="preserve"> of a message</w:t>
+      </w:r>
+      <w:r>
+        <w:t xml:space="preserve"> </w:t>
+      </w:r>
+      <w:r>
+        <w:rPr>
+          <w:i/>
+          <w:iCs/>
+        </w:rPr>
+        <w:t>signs</w:t>
+      </w:r>
+      <w:r>
+        <w:t xml:space="preserve"> </w:t>
+      </w:r>
+      <w:r>
+        <w:t xml:space="preserve">it </w:t>
+      </w:r>
+      <w:r>
+        <w:t>using his</w:t>
+      </w:r>
+      <w:r>
+        <w:t xml:space="preserve"> or </w:t>
+      </w:r>
+      <w:r>
+        <w:t xml:space="preserve">her </w:t>
+      </w:r>
+      <w:r>
+        <w:t>private key</w:t>
+      </w:r>
+      <w:r>
+        <w:t>,</w:t>
+      </w:r>
+      <w:r>
+        <w:t xml:space="preserve"> and</w:t>
+      </w:r>
+      <w:r>
+        <w:t xml:space="preserve"> on receipt of the message</w:t>
+      </w:r>
+      <w:r>
+        <w:t xml:space="preserve"> the receiver </w:t>
+      </w:r>
+      <w:r>
+        <w:rPr>
+          <w:i/>
+          <w:iCs/>
+        </w:rPr>
+        <w:t>verifies</w:t>
+      </w:r>
+      <w:r>
+        <w:t xml:space="preserve"> </w:t>
+      </w:r>
+      <w:r>
+        <w:t xml:space="preserve">it </w:t>
+      </w:r>
+      <w:r>
+        <w:t xml:space="preserve">using the </w:t>
+      </w:r>
+      <w:r>
+        <w:t xml:space="preserve">signer’s </w:t>
+      </w:r>
+      <w:r>
+        <w:t>public key.</w:t>
+      </w:r>
+      <w:r>
+        <w:rPr>
+          <w:rStyle w:val="FootnoteReference"/>
+        </w:rPr>
         <w:footnoteReference w:id="35"/>
       </w:r>
-    </w:p>
-    <w:p>
-      <w:r>
-        <w:t>In this scheme, the sender</w:t>
-      </w:r>
-      <w:r>
-        <w:t xml:space="preserve"> of a message</w:t>
-      </w:r>
-      <w:r>
-        <w:t xml:space="preserve"> </w:t>
-      </w:r>
-      <w:r>
-        <w:rPr>
-          <w:i/>
-          <w:iCs/>
-        </w:rPr>
-        <w:t>signs</w:t>
-      </w:r>
-      <w:r>
-        <w:t xml:space="preserve"> </w:t>
-      </w:r>
-      <w:r>
-        <w:t xml:space="preserve">it </w:t>
-      </w:r>
-      <w:r>
-        <w:t>using his</w:t>
-      </w:r>
-      <w:r>
-        <w:t xml:space="preserve"> or </w:t>
-      </w:r>
-      <w:r>
-        <w:t xml:space="preserve">her </w:t>
+      <w:r>
+        <w:t xml:space="preserve"> </w:t>
+      </w:r>
+      <w:r>
+        <w:t xml:space="preserve">If the verification fails, this means the private key used to sign the message does not </w:t>
+      </w:r>
+      <w:r>
+        <w:t>correspond to</w:t>
+      </w:r>
+      <w:r>
+        <w:t xml:space="preserve"> </w:t>
+      </w:r>
+      <w:r>
+        <w:t>the</w:t>
+      </w:r>
+      <w:r>
+        <w:t xml:space="preserve"> public key</w:t>
+      </w:r>
+      <w:r>
+        <w:t xml:space="preserve"> used to verify it</w:t>
+      </w:r>
+      <w:r>
+        <w:t>,</w:t>
+      </w:r>
+      <w:r>
+        <w:t xml:space="preserve"> </w:t>
+      </w:r>
+      <w:r>
+        <w:t xml:space="preserve">or that the message was altered </w:t>
+      </w:r>
+      <w:r>
+        <w:t>after the sender signed it</w:t>
+      </w:r>
+      <w:r>
+        <w:t xml:space="preserve">. </w:t>
+      </w:r>
+      <w:r>
+        <w:t xml:space="preserve">In short, a digital signature binds </w:t>
+      </w:r>
+      <w:r>
+        <w:t xml:space="preserve">the </w:t>
+      </w:r>
+      <w:r>
+        <w:t>identity</w:t>
+      </w:r>
+      <w:r>
+        <w:t xml:space="preserve"> of </w:t>
+      </w:r>
+      <w:r>
+        <w:t xml:space="preserve">a message’s </w:t>
+      </w:r>
+      <w:r>
+        <w:t>signer</w:t>
+      </w:r>
+      <w:r>
+        <w:t xml:space="preserve"> </w:t>
+      </w:r>
+      <w:r>
+        <w:t xml:space="preserve">to </w:t>
+      </w:r>
+      <w:r>
+        <w:t>one, and only one, message</w:t>
+      </w:r>
+      <w:r>
+        <w:t>.</w:t>
+      </w:r>
+    </w:p>
+    <w:p>
+      <w:r>
+        <w:lastRenderedPageBreak/>
+        <w:t xml:space="preserve">All this comes with a very important caveat: If </w:t>
+      </w:r>
+      <w:r>
+        <w:t xml:space="preserve">a </w:t>
+      </w:r>
+      <w:r>
+        <w:t>private key is stolen</w:t>
+      </w:r>
+      <w:r>
+        <w:t xml:space="preserve"> from its owner</w:t>
+      </w:r>
+      <w:r>
+        <w:t xml:space="preserve">, it can be used to sign </w:t>
+      </w:r>
+      <w:r>
+        <w:t xml:space="preserve">messages the owner did not in fact </w:t>
+      </w:r>
+      <w:r>
+        <w:t>sign</w:t>
+      </w:r>
+      <w:r>
+        <w:t xml:space="preserve">. Because of this </w:t>
+      </w:r>
+      <w:r>
+        <w:t>possibility</w:t>
+      </w:r>
+      <w:r>
+        <w:t>, it is virtually impossible to prove in a court of law that</w:t>
+      </w:r>
+      <w:r>
+        <w:t>,</w:t>
+      </w:r>
+      <w:r>
+        <w:t xml:space="preserve"> just because a message was signed with a</w:t>
+      </w:r>
+      <w:r>
+        <w:t xml:space="preserve">n owner’s </w:t>
       </w:r>
       <w:r>
         <w:t>private key</w:t>
@@ -10272,35 +10377,43 @@
         <w:t>,</w:t>
       </w:r>
       <w:r>
-        <w:t xml:space="preserve"> and</w:t>
-      </w:r>
-      <w:r>
-        <w:t xml:space="preserve"> on receipt of the message</w:t>
-      </w:r>
-      <w:r>
-        <w:t xml:space="preserve"> the receiver </w:t>
-      </w:r>
-      <w:r>
-        <w:rPr>
-          <w:i/>
-          <w:iCs/>
-        </w:rPr>
-        <w:t>verifies</w:t>
-      </w:r>
-      <w:r>
-        <w:t xml:space="preserve"> </w:t>
-      </w:r>
-      <w:r>
-        <w:t xml:space="preserve">it </w:t>
-      </w:r>
-      <w:r>
-        <w:t xml:space="preserve">using the </w:t>
-      </w:r>
-      <w:r>
-        <w:t xml:space="preserve">signer’s </w:t>
-      </w:r>
-      <w:r>
-        <w:t>public key.</w:t>
+        <w:t xml:space="preserve"> the message originated from the </w:t>
+      </w:r>
+      <w:r>
+        <w:t>owner</w:t>
+      </w:r>
+      <w:r>
+        <w:t xml:space="preserve">. </w:t>
+      </w:r>
+      <w:r>
+        <w:t>I</w:t>
+      </w:r>
+      <w:r>
+        <w:t xml:space="preserve">n </w:t>
+      </w:r>
+      <w:r>
+        <w:t>practice</w:t>
+      </w:r>
+      <w:r>
+        <w:t xml:space="preserve">, </w:t>
+      </w:r>
+      <w:r>
+        <w:t xml:space="preserve">however, </w:t>
+      </w:r>
+      <w:r>
+        <w:t xml:space="preserve">digitally signed messages </w:t>
+      </w:r>
+      <w:r>
+        <w:t>demand</w:t>
+      </w:r>
+      <w:r>
+        <w:t xml:space="preserve"> a much </w:t>
+      </w:r>
+      <w:r>
+        <w:t>lesser</w:t>
+      </w:r>
+      <w:r>
+        <w:t xml:space="preserve"> burden of proof.</w:t>
       </w:r>
       <w:r>
         <w:rPr>
@@ -10308,384 +10421,222 @@
         </w:rPr>
         <w:footnoteReference w:id="36"/>
       </w:r>
-      <w:r>
-        <w:t xml:space="preserve"> </w:t>
-      </w:r>
-      <w:r>
-        <w:t xml:space="preserve">If the verification fails, this means the private key used to sign the message does not </w:t>
-      </w:r>
-      <w:r>
-        <w:t>correspond to</w:t>
-      </w:r>
-      <w:r>
-        <w:t xml:space="preserve"> </w:t>
-      </w:r>
-      <w:r>
-        <w:t>the</w:t>
-      </w:r>
-      <w:r>
-        <w:t xml:space="preserve"> public key</w:t>
-      </w:r>
-      <w:r>
-        <w:t xml:space="preserve"> used to verify it</w:t>
-      </w:r>
-      <w:r>
-        <w:t>,</w:t>
-      </w:r>
-      <w:r>
-        <w:t xml:space="preserve"> </w:t>
-      </w:r>
-      <w:r>
-        <w:t xml:space="preserve">or that the message was altered </w:t>
-      </w:r>
-      <w:r>
-        <w:t>after the sender signed it</w:t>
-      </w:r>
-      <w:r>
-        <w:t xml:space="preserve">. </w:t>
-      </w:r>
-      <w:r>
-        <w:t xml:space="preserve">In short, a digital signature binds </w:t>
+    </w:p>
+    <w:p>
+      <w:r>
+        <w:t>D</w:t>
+      </w:r>
+      <w:r>
+        <w:t xml:space="preserve">igital </w:t>
+      </w:r>
+      <w:r>
+        <w:t xml:space="preserve">signing is </w:t>
       </w:r>
       <w:r>
         <w:t xml:space="preserve">the </w:t>
       </w:r>
       <w:r>
-        <w:t>identity</w:t>
-      </w:r>
-      <w:r>
-        <w:t xml:space="preserve"> of </w:t>
-      </w:r>
-      <w:r>
-        <w:t xml:space="preserve">a message’s </w:t>
-      </w:r>
-      <w:r>
-        <w:t>signer</w:t>
-      </w:r>
-      <w:r>
-        <w:t xml:space="preserve"> </w:t>
-      </w:r>
-      <w:r>
-        <w:t xml:space="preserve">to </w:t>
-      </w:r>
-      <w:r>
-        <w:t>one, and only one, message</w:t>
+        <w:rPr>
+          <w:i/>
+          <w:iCs/>
+        </w:rPr>
+        <w:t>inverse</w:t>
+      </w:r>
+      <w:r>
+        <w:t xml:space="preserve"> of encryption</w:t>
+      </w:r>
+      <w:r>
+        <w:t xml:space="preserve">, </w:t>
+      </w:r>
+      <w:r>
+        <w:t xml:space="preserve">in the sense that in the latter messages are encrypted with a public encryption key </w:t>
+      </w:r>
+      <w:r>
+        <w:rPr>
+          <w:i/>
+          <w:iCs/>
+        </w:rPr>
+        <w:t>e</w:t>
+      </w:r>
+      <w:r>
+        <w:t xml:space="preserve">, and decrypted with a </w:t>
+      </w:r>
+      <w:r>
+        <w:t xml:space="preserve">corresponding </w:t>
+      </w:r>
+      <w:r>
+        <w:t xml:space="preserve">decryption key </w:t>
+      </w:r>
+      <w:r>
+        <w:rPr>
+          <w:i/>
+          <w:iCs/>
+        </w:rPr>
+        <w:t>d</w:t>
+      </w:r>
+      <w:r>
+        <w:t xml:space="preserve">; whereas in the former messages are </w:t>
+      </w:r>
+      <w:r>
+        <w:rPr>
+          <w:i/>
+          <w:iCs/>
+        </w:rPr>
+        <w:t>signed</w:t>
+      </w:r>
+      <w:r>
+        <w:t xml:space="preserve"> with a decryption key </w:t>
+      </w:r>
+      <w:r>
+        <w:rPr>
+          <w:i/>
+          <w:iCs/>
+        </w:rPr>
+        <w:t>d</w:t>
+      </w:r>
+      <w:r>
+        <w:t xml:space="preserve">, and </w:t>
+      </w:r>
+      <w:r>
+        <w:rPr>
+          <w:i/>
+          <w:iCs/>
+        </w:rPr>
+        <w:t>verified</w:t>
+      </w:r>
+      <w:r>
+        <w:t xml:space="preserve"> with a</w:t>
+      </w:r>
+      <w:r>
+        <w:t xml:space="preserve"> corresponding</w:t>
+      </w:r>
+      <w:r>
+        <w:t xml:space="preserve"> encryption key </w:t>
+      </w:r>
+      <w:r>
+        <w:rPr>
+          <w:i/>
+          <w:iCs/>
+        </w:rPr>
+        <w:t>e</w:t>
       </w:r>
       <w:r>
         <w:t>.</w:t>
       </w:r>
-    </w:p>
-    <w:p>
-      <w:r>
-        <w:t xml:space="preserve">All this comes with a very important caveat: If </w:t>
+      <w:r>
+        <w:rPr>
+          <w:rStyle w:val="FootnoteReference"/>
+        </w:rPr>
+        <w:footnoteReference w:id="37"/>
+      </w:r>
+    </w:p>
+    <w:p>
+      <w:r>
+        <w:rPr>
+          <w:i/>
+          <w:iCs/>
+        </w:rPr>
+        <w:t>Figure 10</w:t>
+      </w:r>
+      <w:r>
+        <w:t xml:space="preserve"> depicts digital</w:t>
+      </w:r>
+      <w:r>
+        <w:t xml:space="preserve"> signature and verification</w:t>
+      </w:r>
+      <w:r>
+        <w:t>.</w:t>
+      </w:r>
+      <w:r>
+        <w:t xml:space="preserve"> </w:t>
+      </w:r>
+      <w:r>
+        <w:t xml:space="preserve">Recall </w:t>
+      </w:r>
+      <w:r>
+        <w:t>from</w:t>
+      </w:r>
+      <w:r>
+        <w:t xml:space="preserve"> the example </w:t>
+      </w:r>
+      <w:r>
+        <w:t xml:space="preserve">of encryption </w:t>
+      </w:r>
+      <w:r>
+        <w:t xml:space="preserve">in </w:t>
+      </w:r>
+      <w:r>
+        <w:rPr>
+          <w:i/>
+          <w:iCs/>
+        </w:rPr>
+        <w:t>Figure 7</w:t>
+      </w:r>
+      <w:r>
+        <w:t xml:space="preserve"> </w:t>
+      </w:r>
+      <w:r>
+        <w:t xml:space="preserve">that Alice computed </w:t>
       </w:r>
       <w:r>
         <w:t xml:space="preserve">a </w:t>
       </w:r>
       <w:r>
-        <w:t>private key is stolen</w:t>
-      </w:r>
-      <w:r>
-        <w:t xml:space="preserve"> from its owner</w:t>
-      </w:r>
-      <w:r>
-        <w:t xml:space="preserve">, it can be used to sign </w:t>
-      </w:r>
-      <w:r>
-        <w:t xml:space="preserve">messages the owner did not in fact </w:t>
-      </w:r>
-      <w:r>
-        <w:t>sign</w:t>
-      </w:r>
-      <w:r>
-        <w:t xml:space="preserve">. Because of this </w:t>
-      </w:r>
-      <w:r>
-        <w:t>possibility</w:t>
-      </w:r>
-      <w:r>
-        <w:t>, it is virtually impossible to prove in a court of law that</w:t>
-      </w:r>
-      <w:r>
-        <w:t>,</w:t>
-      </w:r>
-      <w:r>
-        <w:t xml:space="preserve"> just because a message was signed with a</w:t>
-      </w:r>
-      <w:r>
-        <w:t xml:space="preserve">n owner’s </w:t>
-      </w:r>
-      <w:r>
-        <w:t>private key</w:t>
-      </w:r>
-      <w:r>
-        <w:t>,</w:t>
-      </w:r>
-      <w:r>
-        <w:t xml:space="preserve"> the message </w:t>
-      </w:r>
-      <w:r>
-        <w:lastRenderedPageBreak/>
-        <w:t xml:space="preserve">originated from the </w:t>
-      </w:r>
-      <w:r>
-        <w:t>owner</w:t>
-      </w:r>
-      <w:r>
-        <w:t xml:space="preserve">. </w:t>
-      </w:r>
-      <w:r>
-        <w:t>I</w:t>
-      </w:r>
-      <w:r>
-        <w:t xml:space="preserve">n </w:t>
-      </w:r>
-      <w:r>
-        <w:t>practice</w:t>
-      </w:r>
-      <w:r>
-        <w:t xml:space="preserve">, </w:t>
-      </w:r>
-      <w:r>
-        <w:t xml:space="preserve">however, </w:t>
-      </w:r>
-      <w:r>
-        <w:t xml:space="preserve">digitally signed messages </w:t>
-      </w:r>
-      <w:r>
-        <w:t>demand</w:t>
-      </w:r>
-      <w:r>
-        <w:t xml:space="preserve"> a much </w:t>
-      </w:r>
-      <w:r>
-        <w:t>lesser</w:t>
-      </w:r>
-      <w:r>
-        <w:t xml:space="preserve"> burden of proof.</w:t>
+        <w:t>public-private key</w:t>
+      </w:r>
+      <w:r>
+        <w:t xml:space="preserve"> </w:t>
+      </w:r>
+      <w:r>
+        <w:t>pair</w:t>
+      </w:r>
+      <w:r>
+        <w:t>;</w:t>
+      </w:r>
+      <w:r>
+        <w:t xml:space="preserve"> </w:t>
+      </w:r>
+      <w:r>
+        <w:t>5 and 29, respectively</w:t>
+      </w:r>
+      <w:r>
+        <w:t>.</w:t>
+      </w:r>
+      <w:r>
+        <w:t xml:space="preserve"> </w:t>
+      </w:r>
+      <w:r>
+        <w:t>Using the same key</w:t>
+      </w:r>
+      <w:r>
+        <w:t xml:space="preserve"> </w:t>
+      </w:r>
+      <w:r>
+        <w:t xml:space="preserve">pair, Alice now </w:t>
+      </w:r>
+      <w:r>
+        <w:t>signs a</w:t>
+      </w:r>
+      <w:r>
+        <w:t xml:space="preserve"> message (4) </w:t>
+      </w:r>
+      <w:r>
+        <w:t xml:space="preserve">and transmits it </w:t>
+      </w:r>
+      <w:r>
+        <w:t>to Bob</w:t>
+      </w:r>
+      <w:r>
+        <w:t>, who verifies it on receipt</w:t>
+      </w:r>
+      <w:r>
+        <w:t>.</w:t>
       </w:r>
       <w:r>
         <w:rPr>
           <w:rStyle w:val="FootnoteReference"/>
         </w:rPr>
-        <w:footnoteReference w:id="37"/>
-      </w:r>
-    </w:p>
-    <w:p>
-      <w:r>
-        <w:t>D</w:t>
-      </w:r>
-      <w:r>
-        <w:t xml:space="preserve">igital </w:t>
-      </w:r>
-      <w:r>
-        <w:t xml:space="preserve">signing is </w:t>
-      </w:r>
-      <w:r>
-        <w:t xml:space="preserve">the </w:t>
-      </w:r>
-      <w:r>
-        <w:rPr>
-          <w:i/>
-          <w:iCs/>
-        </w:rPr>
-        <w:t>inverse</w:t>
-      </w:r>
-      <w:r>
-        <w:t xml:space="preserve"> of encryption</w:t>
-      </w:r>
-      <w:r>
-        <w:t xml:space="preserve">, </w:t>
-      </w:r>
-      <w:r>
-        <w:t xml:space="preserve">in the sense that in the latter messages are encrypted with a public encryption key </w:t>
-      </w:r>
-      <w:r>
-        <w:rPr>
-          <w:i/>
-          <w:iCs/>
-        </w:rPr>
-        <w:t>e</w:t>
-      </w:r>
-      <w:r>
-        <w:t xml:space="preserve">, and decrypted with a </w:t>
-      </w:r>
-      <w:r>
-        <w:t xml:space="preserve">corresponding </w:t>
-      </w:r>
-      <w:r>
-        <w:t xml:space="preserve">decryption key </w:t>
-      </w:r>
-      <w:r>
-        <w:rPr>
-          <w:i/>
-          <w:iCs/>
-        </w:rPr>
-        <w:t>d</w:t>
-      </w:r>
-      <w:r>
-        <w:t xml:space="preserve">; whereas in the former messages are </w:t>
-      </w:r>
-      <w:r>
-        <w:rPr>
-          <w:i/>
-          <w:iCs/>
-        </w:rPr>
-        <w:t>signed</w:t>
-      </w:r>
-      <w:r>
-        <w:t xml:space="preserve"> with a decryption key </w:t>
-      </w:r>
-      <w:r>
-        <w:rPr>
-          <w:i/>
-          <w:iCs/>
-        </w:rPr>
-        <w:t>d</w:t>
-      </w:r>
-      <w:r>
-        <w:t xml:space="preserve">, and </w:t>
-      </w:r>
-      <w:r>
-        <w:rPr>
-          <w:i/>
-          <w:iCs/>
-        </w:rPr>
-        <w:t>verified</w:t>
-      </w:r>
-      <w:r>
-        <w:t xml:space="preserve"> with a</w:t>
-      </w:r>
-      <w:r>
-        <w:t xml:space="preserve"> corresponding</w:t>
-      </w:r>
-      <w:r>
-        <w:t xml:space="preserve"> encryption key </w:t>
-      </w:r>
-      <w:r>
-        <w:rPr>
-          <w:i/>
-          <w:iCs/>
-        </w:rPr>
-        <w:t>e</w:t>
-      </w:r>
-      <w:r>
-        <w:t>.</w:t>
-      </w:r>
-      <w:r>
-        <w:rPr>
-          <w:rStyle w:val="FootnoteReference"/>
-        </w:rPr>
         <w:footnoteReference w:id="38"/>
-      </w:r>
-    </w:p>
-    <w:p>
-      <w:r>
-        <w:rPr>
-          <w:i/>
-          <w:iCs/>
-        </w:rPr>
-        <w:t>Figure 10</w:t>
-      </w:r>
-      <w:r>
-        <w:t xml:space="preserve"> depicts digital</w:t>
-      </w:r>
-      <w:r>
-        <w:t xml:space="preserve"> signature and verification</w:t>
-      </w:r>
-      <w:r>
-        <w:t>.</w:t>
-      </w:r>
-      <w:r>
-        <w:t xml:space="preserve"> </w:t>
-      </w:r>
-      <w:r>
-        <w:t xml:space="preserve">Recall </w:t>
-      </w:r>
-      <w:r>
-        <w:t>from</w:t>
-      </w:r>
-      <w:r>
-        <w:t xml:space="preserve"> the example </w:t>
-      </w:r>
-      <w:r>
-        <w:t xml:space="preserve">of encryption </w:t>
-      </w:r>
-      <w:r>
-        <w:t xml:space="preserve">in </w:t>
-      </w:r>
-      <w:r>
-        <w:rPr>
-          <w:i/>
-          <w:iCs/>
-        </w:rPr>
-        <w:t>Figure 7</w:t>
-      </w:r>
-      <w:r>
-        <w:t xml:space="preserve"> </w:t>
-      </w:r>
-      <w:r>
-        <w:t xml:space="preserve">that Alice computed </w:t>
-      </w:r>
-      <w:r>
-        <w:t xml:space="preserve">a </w:t>
-      </w:r>
-      <w:r>
-        <w:t>public-private key</w:t>
-      </w:r>
-      <w:r>
-        <w:t xml:space="preserve"> </w:t>
-      </w:r>
-      <w:r>
-        <w:t>pair</w:t>
-      </w:r>
-      <w:r>
-        <w:t>;</w:t>
-      </w:r>
-      <w:r>
-        <w:t xml:space="preserve"> </w:t>
-      </w:r>
-      <w:r>
-        <w:t>5 and 29, respectively</w:t>
-      </w:r>
-      <w:r>
-        <w:t>.</w:t>
-      </w:r>
-      <w:r>
-        <w:t xml:space="preserve"> </w:t>
-      </w:r>
-      <w:r>
-        <w:t>Using the same key</w:t>
-      </w:r>
-      <w:r>
-        <w:t xml:space="preserve"> </w:t>
-      </w:r>
-      <w:r>
-        <w:t xml:space="preserve">pair, Alice now </w:t>
-      </w:r>
-      <w:r>
-        <w:t>signs a</w:t>
-      </w:r>
-      <w:r>
-        <w:t xml:space="preserve"> message (4) </w:t>
-      </w:r>
-      <w:r>
-        <w:t xml:space="preserve">and transmits it </w:t>
-      </w:r>
-      <w:r>
-        <w:t>to Bob</w:t>
-      </w:r>
-      <w:r>
-        <w:t>, who verifies it on receipt</w:t>
-      </w:r>
-      <w:r>
-        <w:t>.</w:t>
-      </w:r>
-      <w:r>
-        <w:rPr>
-          <w:rStyle w:val="FootnoteReference"/>
-        </w:rPr>
-        <w:footnoteReference w:id="39"/>
       </w:r>
     </w:p>
     <w:p>
@@ -11107,6 +11058,7 @@
     </w:p>
     <w:p>
       <w:r>
+        <w:lastRenderedPageBreak/>
         <w:t xml:space="preserve">Imagine the following </w:t>
       </w:r>
       <w:r>
@@ -11200,11 +11152,7 @@
         <w:t>Eve and not Alice</w:t>
       </w:r>
       <w:r>
-        <w:t xml:space="preserve">, blithely encrypts </w:t>
-      </w:r>
-      <w:r>
-        <w:lastRenderedPageBreak/>
-        <w:t>the message intended for Alice</w:t>
+        <w:t>, blithely encrypts the message intended for Alice</w:t>
       </w:r>
       <w:r>
         <w:t xml:space="preserve"> using Eve’s public key.</w:t>
@@ -11261,7 +11209,7 @@
         <w:rPr>
           <w:rStyle w:val="FootnoteReference"/>
         </w:rPr>
-        <w:footnoteReference w:id="40"/>
+        <w:footnoteReference w:id="39"/>
       </w:r>
     </w:p>
     <w:p>
@@ -11666,144 +11614,145 @@
         <w:rPr>
           <w:rStyle w:val="FootnoteReference"/>
         </w:rPr>
+        <w:footnoteReference w:id="40"/>
+      </w:r>
+      <w:r>
+        <w:t xml:space="preserve"> The CA signs </w:t>
+      </w:r>
+      <w:r>
+        <w:t>th</w:t>
+      </w:r>
+      <w:r>
+        <w:t>is</w:t>
+      </w:r>
+      <w:r>
+        <w:t xml:space="preserve"> </w:t>
+      </w:r>
+      <w:r>
+        <w:t>certificate with its own private key</w:t>
+      </w:r>
+      <w:r>
+        <w:t xml:space="preserve">, and </w:t>
+      </w:r>
+      <w:r>
+        <w:t xml:space="preserve">returns </w:t>
+      </w:r>
+      <w:r>
+        <w:t>the signed certificate to Alice</w:t>
+      </w:r>
+      <w:r>
+        <w:t>.</w:t>
+      </w:r>
+      <w:r>
+        <w:t xml:space="preserve"> </w:t>
+      </w:r>
+      <w:r>
+        <w:t>Now, w</w:t>
+      </w:r>
+      <w:r>
+        <w:t>hen Bob wants to send an encrypted message to Alice,</w:t>
+      </w:r>
+      <w:r>
+        <w:t xml:space="preserve"> </w:t>
+      </w:r>
+      <w:r>
+        <w:t>i</w:t>
+      </w:r>
+      <w:r>
+        <w:t xml:space="preserve">nstead of sending her public key to Bob </w:t>
+      </w:r>
+      <w:r>
+        <w:t xml:space="preserve">she </w:t>
+      </w:r>
+      <w:r>
+        <w:t>sends her CA-signed certificate</w:t>
+      </w:r>
+      <w:r>
+        <w:t xml:space="preserve">, </w:t>
+      </w:r>
+      <w:r>
+        <w:t>which contains her public key.</w:t>
+      </w:r>
+      <w:r>
+        <w:t xml:space="preserve"> </w:t>
+      </w:r>
+      <w:r>
+        <w:t xml:space="preserve">On receipt of the certificate, Bob verifies it using the CA’s public key. If the verification succeeds, Bob knows the public key contained in the certificate in fact </w:t>
+      </w:r>
+      <w:r>
+        <w:t>belongs to Alice</w:t>
+      </w:r>
+      <w:r>
+        <w:t xml:space="preserve">, and proceeds to encrypt messages with it. </w:t>
+      </w:r>
+      <w:r>
+        <w:t>This time</w:t>
+      </w:r>
+      <w:r>
+        <w:t xml:space="preserve">, </w:t>
+      </w:r>
+      <w:r>
+        <w:t xml:space="preserve">if </w:t>
+      </w:r>
+      <w:r>
+        <w:t xml:space="preserve">Eve </w:t>
+      </w:r>
+      <w:r>
+        <w:t xml:space="preserve">intercepts Alice’s certificate and forwards Bob a </w:t>
+      </w:r>
+      <w:r>
+        <w:t xml:space="preserve">phony </w:t>
+      </w:r>
+      <w:r>
+        <w:t>one of her own</w:t>
+      </w:r>
+      <w:r>
+        <w:t>, Bob’s verification step will fail and he will know he is being attacked.</w:t>
+      </w:r>
+    </w:p>
+    <w:p>
+      <w:r>
+        <w:lastRenderedPageBreak/>
+        <w:t xml:space="preserve">Though effective at thwarting MITM attacks, PKI is not without weaknesses of its own; chief among them the trustworthiness </w:t>
+      </w:r>
+      <w:r>
+        <w:t xml:space="preserve">(or lack thereof) </w:t>
+      </w:r>
+      <w:r>
+        <w:t xml:space="preserve">of the CA. Indeed, there are hundreds of </w:t>
+      </w:r>
+      <w:r>
+        <w:t xml:space="preserve">public </w:t>
+      </w:r>
+      <w:r>
+        <w:t xml:space="preserve">CAs the world over, the vast majority of </w:t>
+      </w:r>
+      <w:r>
+        <w:t xml:space="preserve">which have </w:t>
+      </w:r>
+      <w:r>
+        <w:t xml:space="preserve">sterling reputations. However, CAs themselves </w:t>
+      </w:r>
+      <w:r>
+        <w:t xml:space="preserve">are not </w:t>
+      </w:r>
+      <w:r>
+        <w:t>impervious</w:t>
+      </w:r>
+      <w:r>
+        <w:t xml:space="preserve"> to attack</w:t>
+      </w:r>
+      <w:r>
+        <w:t>, and in some cases have been compromised</w:t>
+      </w:r>
+      <w:r>
+        <w:t>.</w:t>
+      </w:r>
+      <w:r>
+        <w:rPr>
+          <w:rStyle w:val="FootnoteReference"/>
+        </w:rPr>
         <w:footnoteReference w:id="41"/>
-      </w:r>
-      <w:r>
-        <w:t xml:space="preserve"> The CA signs </w:t>
-      </w:r>
-      <w:r>
-        <w:t>th</w:t>
-      </w:r>
-      <w:r>
-        <w:t>is</w:t>
-      </w:r>
-      <w:r>
-        <w:t xml:space="preserve"> </w:t>
-      </w:r>
-      <w:r>
-        <w:t>certificate with its own private key</w:t>
-      </w:r>
-      <w:r>
-        <w:t xml:space="preserve">, and </w:t>
-      </w:r>
-      <w:r>
-        <w:t xml:space="preserve">returns </w:t>
-      </w:r>
-      <w:r>
-        <w:t>the signed certificate to Alice</w:t>
-      </w:r>
-      <w:r>
-        <w:t>.</w:t>
-      </w:r>
-      <w:r>
-        <w:t xml:space="preserve"> </w:t>
-      </w:r>
-      <w:r>
-        <w:t>Now, w</w:t>
-      </w:r>
-      <w:r>
-        <w:t>hen Bob wants to send an encrypted message to Alice,</w:t>
-      </w:r>
-      <w:r>
-        <w:t xml:space="preserve"> </w:t>
-      </w:r>
-      <w:r>
-        <w:t>i</w:t>
-      </w:r>
-      <w:r>
-        <w:t xml:space="preserve">nstead of sending her public key to Bob </w:t>
-      </w:r>
-      <w:r>
-        <w:t xml:space="preserve">she </w:t>
-      </w:r>
-      <w:r>
-        <w:t>sends her CA-signed certificate</w:t>
-      </w:r>
-      <w:r>
-        <w:t xml:space="preserve">, </w:t>
-      </w:r>
-      <w:r>
-        <w:t>which contains her public key.</w:t>
-      </w:r>
-      <w:r>
-        <w:t xml:space="preserve"> </w:t>
-      </w:r>
-      <w:r>
-        <w:t xml:space="preserve">On receipt of the certificate, Bob verifies it using the CA’s public key. If the verification succeeds, Bob knows the public key contained in the certificate in fact </w:t>
-      </w:r>
-      <w:r>
-        <w:t>belongs to Alice</w:t>
-      </w:r>
-      <w:r>
-        <w:t xml:space="preserve">, and proceeds to encrypt messages with it. </w:t>
-      </w:r>
-      <w:r>
-        <w:t>This time</w:t>
-      </w:r>
-      <w:r>
-        <w:t xml:space="preserve">, </w:t>
-      </w:r>
-      <w:r>
-        <w:t xml:space="preserve">if </w:t>
-      </w:r>
-      <w:r>
-        <w:t xml:space="preserve">Eve </w:t>
-      </w:r>
-      <w:r>
-        <w:t xml:space="preserve">intercepts Alice’s certificate and forwards Bob a </w:t>
-      </w:r>
-      <w:r>
-        <w:t xml:space="preserve">phony </w:t>
-      </w:r>
-      <w:r>
-        <w:t>one of her own</w:t>
-      </w:r>
-      <w:r>
-        <w:t>, Bob’s verification step will fail and he will know he is being attacked.</w:t>
-      </w:r>
-    </w:p>
-    <w:p>
-      <w:r>
-        <w:t xml:space="preserve">Though effective at thwarting MITM attacks, PKI is not without weaknesses of its own; chief among them the trustworthiness </w:t>
-      </w:r>
-      <w:r>
-        <w:t xml:space="preserve">(or lack thereof) </w:t>
-      </w:r>
-      <w:r>
-        <w:t xml:space="preserve">of the CA. Indeed, there are hundreds of </w:t>
-      </w:r>
-      <w:r>
-        <w:t xml:space="preserve">public </w:t>
-      </w:r>
-      <w:r>
-        <w:t xml:space="preserve">CAs the world over, the vast majority of </w:t>
-      </w:r>
-      <w:r>
-        <w:t xml:space="preserve">which have </w:t>
-      </w:r>
-      <w:r>
-        <w:t xml:space="preserve">sterling reputations. However, CAs themselves </w:t>
-      </w:r>
-      <w:r>
-        <w:t xml:space="preserve">are not </w:t>
-      </w:r>
-      <w:r>
-        <w:t>impervious</w:t>
-      </w:r>
-      <w:r>
-        <w:t xml:space="preserve"> to attack</w:t>
-      </w:r>
-      <w:r>
-        <w:t>, and in some cases have been compromised</w:t>
-      </w:r>
-      <w:r>
-        <w:t>.</w:t>
-      </w:r>
-      <w:r>
-        <w:rPr>
-          <w:rStyle w:val="FootnoteReference"/>
-        </w:rPr>
-        <w:footnoteReference w:id="42"/>
       </w:r>
     </w:p>
     <w:p>
@@ -11811,7 +11760,6 @@
         <w:pStyle w:val="Heading1"/>
       </w:pPr>
       <w:r>
-        <w:lastRenderedPageBreak/>
         <w:t>Going Forward</w:t>
       </w:r>
     </w:p>
@@ -12020,7 +11968,7 @@
         <w:rPr>
           <w:rStyle w:val="FootnoteReference"/>
         </w:rPr>
-        <w:footnoteReference w:id="43"/>
+        <w:footnoteReference w:id="42"/>
       </w:r>
     </w:p>
     <w:p>
@@ -12601,31 +12549,7 @@
         <w:footnoteRef/>
       </w:r>
       <w:r>
-        <w:t xml:space="preserve"> This fact is formalized in </w:t>
-      </w:r>
-      <w:proofErr w:type="spellStart"/>
-      <w:r>
-        <w:t>Kerckhoffs’s</w:t>
-      </w:r>
-      <w:proofErr w:type="spellEnd"/>
-      <w:r>
-        <w:t xml:space="preserve"> principle, proposed by Auguste </w:t>
-      </w:r>
-      <w:proofErr w:type="spellStart"/>
-      <w:r>
-        <w:t>Kerckhoffs</w:t>
-      </w:r>
-      <w:proofErr w:type="spellEnd"/>
-      <w:r>
-        <w:t xml:space="preserve"> in 1883, which turned millennia of cryptographic orthodoxy on its head. </w:t>
-      </w:r>
-      <w:proofErr w:type="spellStart"/>
-      <w:r>
-        <w:t>Kerckhoffs</w:t>
-      </w:r>
-      <w:proofErr w:type="spellEnd"/>
-      <w:r>
-        <w:t xml:space="preserve"> stated that, “</w:t>
+        <w:t xml:space="preserve"> This fact is formalized in Kerckhoffs’s principle, proposed by Auguste Kerckhoffs in 1883, which turned millennia of cryptographic orthodoxy on its head. Kerckhoffs stated that, “</w:t>
       </w:r>
       <w:r>
         <w:t>A cryptosystem should be secure even if everything about the system, except the key, is public knowledge</w:t>
@@ -12655,15 +12579,7 @@
         <w:t>s</w:t>
       </w:r>
       <w:r>
-        <w:t xml:space="preserve">. One important implication of </w:t>
-      </w:r>
-      <w:proofErr w:type="spellStart"/>
-      <w:r>
-        <w:t>Kerckhoffs’s</w:t>
-      </w:r>
-      <w:proofErr w:type="spellEnd"/>
-      <w:r>
-        <w:t xml:space="preserve"> principle is that a cipher whose algorithm is widely-known will invite attacks</w:t>
+        <w:t>. One important implication of Kerckhoffs’s principle is that a cipher whose algorithm is widely-known will invite attacks</w:t>
       </w:r>
       <w:r>
         <w:t xml:space="preserve"> by very clever cryptanalysts</w:t>
@@ -13276,29 +13192,13 @@
         <w:footnoteRef/>
       </w:r>
       <w:r>
-        <w:t xml:space="preserve"> </w:t>
-      </w:r>
-      <w:proofErr w:type="spellStart"/>
-      <w:r>
-        <w:t>Rivest</w:t>
-      </w:r>
-      <w:proofErr w:type="spellEnd"/>
-      <w:r>
-        <w:t xml:space="preserve">, Ronald; Shamir, Adi.; </w:t>
-      </w:r>
-      <w:proofErr w:type="spellStart"/>
-      <w:r>
-        <w:t>Adl</w:t>
+        <w:t xml:space="preserve"> Rivest, Ronald; Shamir, Adi.; Adl</w:t>
       </w:r>
       <w:r>
         <w:t>e</w:t>
       </w:r>
       <w:r>
-        <w:t>man</w:t>
-      </w:r>
-      <w:proofErr w:type="spellEnd"/>
-      <w:r>
-        <w:t xml:space="preserve"> Leonard. (February 1978). “A Method for Obtaining Digital Signatures and Public Key Cryptosystems”. </w:t>
+        <w:t xml:space="preserve">man Leonard. (February 1978). “A Method for Obtaining Digital Signatures and Public Key Cryptosystems”. </w:t>
       </w:r>
       <w:r>
         <w:rPr>
@@ -13729,56 +13629,13 @@
         <w:footnoteRef/>
       </w:r>
       <w:r>
-        <w:t xml:space="preserve"> Moreover, it could be argued that RSA</w:t>
-      </w:r>
-      <w:r>
-        <w:t>,</w:t>
-      </w:r>
-      <w:r>
-        <w:t xml:space="preserve"> as a means of encryption</w:t>
-      </w:r>
-      <w:r>
-        <w:t>,</w:t>
-      </w:r>
-      <w:r>
-        <w:t xml:space="preserve"> obviates DH entirely. After all, if one alread</w:t>
-      </w:r>
-      <w:r>
-        <w:t xml:space="preserve">y has the means to encrypt with a public key, why bother exchanging a symmetric key at all? One reason is that public-key encryption is </w:t>
-      </w:r>
-      <w:r>
-        <w:t xml:space="preserve">less </w:t>
-      </w:r>
-      <w:r>
-        <w:t xml:space="preserve">computationally </w:t>
-      </w:r>
-      <w:r>
-        <w:t xml:space="preserve">efficient </w:t>
-      </w:r>
-      <w:r>
-        <w:t xml:space="preserve">than symmetric-key encryption. So, in practice, one </w:t>
-      </w:r>
-      <w:r>
-        <w:t xml:space="preserve">could imagine a </w:t>
-      </w:r>
-      <w:r>
-        <w:t xml:space="preserve">scheme in which public-key encryption is used to exchange a symmetric key—in a setup phase called a </w:t>
-      </w:r>
-      <w:r>
-        <w:rPr>
-          <w:i/>
-          <w:iCs/>
-        </w:rPr>
-        <w:t>handshake</w:t>
-      </w:r>
-      <w:r>
-        <w:t>—and thereafter the more efficient symmetric key used to encrypt and decrypt the message</w:t>
-      </w:r>
-      <w:r>
-        <w:t>s</w:t>
-      </w:r>
-      <w:r>
-        <w:t>.</w:t>
+        <w:t xml:space="preserve"> Digital signatures are to electronic documents what hand-written signatures are to </w:t>
+      </w:r>
+      <w:r>
+        <w:t>paper</w:t>
+      </w:r>
+      <w:r>
+        <w:t xml:space="preserve"> documents; they prove that the signer authorizes the contents of the document. Whereas hand-written signatures can be forged, and/or the documents they belong to altered, neither is possible with digital signatures.</w:t>
       </w:r>
     </w:p>
   </w:footnote>
@@ -13794,13 +13651,99 @@
         <w:footnoteRef/>
       </w:r>
       <w:r>
-        <w:t xml:space="preserve"> Digital signatures are to electronic documents what hand-written signatures are to </w:t>
-      </w:r>
-      <w:r>
-        <w:t>paper</w:t>
-      </w:r>
-      <w:r>
-        <w:t xml:space="preserve"> documents; they prove that the signer authorizes the contents of the document. Whereas hand-written signatures can be forged, and/or the documents they belong to altered, neither is possible with digital signatures.</w:t>
+        <w:t xml:space="preserve"> Strictly speaking, it is the signature-message </w:t>
+      </w:r>
+      <w:r>
+        <w:rPr>
+          <w:i/>
+          <w:iCs/>
+        </w:rPr>
+        <w:t>pair</w:t>
+      </w:r>
+      <w:r>
+        <w:t xml:space="preserve"> that is verified, not simply the message.</w:t>
+      </w:r>
+      <w:r>
+        <w:t xml:space="preserve"> A signature is in fact</w:t>
+      </w:r>
+      <w:r>
+        <w:t xml:space="preserve"> itself just a message</w:t>
+      </w:r>
+      <w:r>
+        <w:t>;</w:t>
+      </w:r>
+      <w:r>
+        <w:t xml:space="preserve"> </w:t>
+      </w:r>
+      <w:r>
+        <w:t>that is,</w:t>
+      </w:r>
+      <w:r>
+        <w:t xml:space="preserve"> it is</w:t>
+      </w:r>
+      <w:r>
+        <w:t xml:space="preserve"> </w:t>
+      </w:r>
+      <w:r>
+        <w:t>a</w:t>
+      </w:r>
+      <w:r>
+        <w:t xml:space="preserve"> </w:t>
+      </w:r>
+      <w:r>
+        <w:rPr>
+          <w:i/>
+          <w:iCs/>
+        </w:rPr>
+        <w:t>permutation</w:t>
+      </w:r>
+      <w:r>
+        <w:t xml:space="preserve"> of the </w:t>
+      </w:r>
+      <w:r>
+        <w:t>unsigned message</w:t>
+      </w:r>
+      <w:r>
+        <w:t xml:space="preserve">. </w:t>
+      </w:r>
+      <w:r>
+        <w:t xml:space="preserve">This </w:t>
+      </w:r>
+      <w:r>
+        <w:t xml:space="preserve">permutation </w:t>
+      </w:r>
+      <w:r>
+        <w:t xml:space="preserve">is </w:t>
+      </w:r>
+      <w:r>
+        <w:t xml:space="preserve">computed </w:t>
+      </w:r>
+      <w:r>
+        <w:t xml:space="preserve">by raising </w:t>
+      </w:r>
+      <w:r>
+        <w:t xml:space="preserve">the </w:t>
+      </w:r>
+      <w:r>
+        <w:t xml:space="preserve">unsigned </w:t>
+      </w:r>
+      <w:r>
+        <w:t>message</w:t>
+      </w:r>
+      <w:r>
+        <w:t xml:space="preserve"> to the power of the signer’s decryption key</w:t>
+      </w:r>
+      <w:r>
+        <w:t xml:space="preserve"> </w:t>
+      </w:r>
+      <w:r>
+        <w:t xml:space="preserve">modulo the </w:t>
+      </w:r>
+      <w:r>
+        <w:t>public</w:t>
+      </w:r>
+      <w:r>
+        <w:t xml:space="preserve"> divisor.</w:t>
       </w:r>
     </w:p>
   </w:footnote>
@@ -13816,99 +13759,7 @@
         <w:footnoteRef/>
       </w:r>
       <w:r>
-        <w:t xml:space="preserve"> Strictly speaking, it is the signature-message </w:t>
-      </w:r>
-      <w:r>
-        <w:rPr>
-          <w:i/>
-          <w:iCs/>
-        </w:rPr>
-        <w:t>pair</w:t>
-      </w:r>
-      <w:r>
-        <w:t xml:space="preserve"> that is verified, not simply the message.</w:t>
-      </w:r>
-      <w:r>
-        <w:t xml:space="preserve"> A signature is in fact</w:t>
-      </w:r>
-      <w:r>
-        <w:t xml:space="preserve"> itself just a message</w:t>
-      </w:r>
-      <w:r>
-        <w:t>;</w:t>
-      </w:r>
-      <w:r>
-        <w:t xml:space="preserve"> </w:t>
-      </w:r>
-      <w:r>
-        <w:t>that is,</w:t>
-      </w:r>
-      <w:r>
-        <w:t xml:space="preserve"> it is</w:t>
-      </w:r>
-      <w:r>
-        <w:t xml:space="preserve"> </w:t>
-      </w:r>
-      <w:r>
-        <w:t>a</w:t>
-      </w:r>
-      <w:r>
-        <w:t xml:space="preserve"> </w:t>
-      </w:r>
-      <w:r>
-        <w:rPr>
-          <w:i/>
-          <w:iCs/>
-        </w:rPr>
-        <w:t>permutation</w:t>
-      </w:r>
-      <w:r>
-        <w:t xml:space="preserve"> of the </w:t>
-      </w:r>
-      <w:r>
-        <w:t>unsigned message</w:t>
-      </w:r>
-      <w:r>
-        <w:t xml:space="preserve">. </w:t>
-      </w:r>
-      <w:r>
-        <w:t xml:space="preserve">This </w:t>
-      </w:r>
-      <w:r>
-        <w:t xml:space="preserve">permutation </w:t>
-      </w:r>
-      <w:r>
-        <w:t xml:space="preserve">is </w:t>
-      </w:r>
-      <w:r>
-        <w:t xml:space="preserve">computed </w:t>
-      </w:r>
-      <w:r>
-        <w:t xml:space="preserve">by raising </w:t>
-      </w:r>
-      <w:r>
-        <w:t xml:space="preserve">the </w:t>
-      </w:r>
-      <w:r>
-        <w:t xml:space="preserve">unsigned </w:t>
-      </w:r>
-      <w:r>
-        <w:t>message</w:t>
-      </w:r>
-      <w:r>
-        <w:t xml:space="preserve"> to the power of the signer’s decryption key</w:t>
-      </w:r>
-      <w:r>
-        <w:t xml:space="preserve"> </w:t>
-      </w:r>
-      <w:r>
-        <w:t xml:space="preserve">modulo the </w:t>
-      </w:r>
-      <w:r>
-        <w:t>public</w:t>
-      </w:r>
-      <w:r>
-        <w:t xml:space="preserve"> divisor.</w:t>
+        <w:t xml:space="preserve"> For example, to satisfy oneself that an executable file downloaded from a website can be trusted.</w:t>
       </w:r>
     </w:p>
   </w:footnote>
@@ -13924,7 +13775,23 @@
         <w:footnoteRef/>
       </w:r>
       <w:r>
-        <w:t xml:space="preserve"> For example, to satisfy oneself that an executable file downloaded from a website can be trusted.</w:t>
+        <w:t xml:space="preserve"> Because of this invertibility, encryption and digital signing are said to be </w:t>
+      </w:r>
+      <w:r>
+        <w:rPr>
+          <w:i/>
+          <w:iCs/>
+        </w:rPr>
+        <w:t>permutations</w:t>
+      </w:r>
+      <w:r>
+        <w:t xml:space="preserve"> of one another</w:t>
+      </w:r>
+      <w:r>
+        <w:t>. P</w:t>
+      </w:r>
+      <w:r>
+        <w:t xml:space="preserve">ut another way, every message is some other message’s ciphertext, and every ciphertext is itself a valid message. </w:t>
       </w:r>
     </w:p>
   </w:footnote>
@@ -13940,23 +13807,19 @@
         <w:footnoteRef/>
       </w:r>
       <w:r>
-        <w:t xml:space="preserve"> Because of this invertibility, encryption and digital signing are said to be </w:t>
-      </w:r>
-      <w:r>
-        <w:rPr>
-          <w:i/>
-          <w:iCs/>
-        </w:rPr>
-        <w:t>permutations</w:t>
-      </w:r>
-      <w:r>
-        <w:t xml:space="preserve"> of one another</w:t>
-      </w:r>
-      <w:r>
-        <w:t>. P</w:t>
-      </w:r>
-      <w:r>
-        <w:t xml:space="preserve">ut another way, every message is some other message’s ciphertext, and every ciphertext is itself a valid message. </w:t>
+        <w:t xml:space="preserve"> For Alice to encrypt the signed message, she would need Bob’s public key. Since we already know the mechanism for public-key encryption, these steps </w:t>
+      </w:r>
+      <w:r>
+        <w:t xml:space="preserve">are omitted </w:t>
+      </w:r>
+      <w:r>
+        <w:t xml:space="preserve">from the diagram </w:t>
+      </w:r>
+      <w:r>
+        <w:t>to keep the focus on digital signing</w:t>
+      </w:r>
+      <w:r>
+        <w:t>.</w:t>
       </w:r>
     </w:p>
   </w:footnote>
@@ -13972,16 +13835,74 @@
         <w:footnoteRef/>
       </w:r>
       <w:r>
-        <w:t xml:space="preserve"> For Alice to encrypt the signed message, she would need Bob’s public key. Since we already know the mechanism for public-key encryption, these steps </w:t>
-      </w:r>
-      <w:r>
-        <w:t xml:space="preserve">are omitted </w:t>
-      </w:r>
-      <w:r>
-        <w:t xml:space="preserve">from the diagram </w:t>
-      </w:r>
-      <w:r>
-        <w:t>to keep the focus on digital signing</w:t>
+        <w:t xml:space="preserve"> MITM </w:t>
+      </w:r>
+      <w:r>
+        <w:t xml:space="preserve">is an illustration </w:t>
+      </w:r>
+      <w:r>
+        <w:t xml:space="preserve">of </w:t>
+      </w:r>
+      <w:r>
+        <w:t xml:space="preserve">the </w:t>
+      </w:r>
+      <w:r>
+        <w:rPr>
+          <w:i/>
+          <w:iCs/>
+        </w:rPr>
+        <w:t>weakest-link</w:t>
+      </w:r>
+      <w:r>
+        <w:t xml:space="preserve"> maxim, which in the information security setting holds that a system is only as </w:t>
+      </w:r>
+      <w:r>
+        <w:t xml:space="preserve">secure </w:t>
+      </w:r>
+      <w:r>
+        <w:t>as its weakest link</w:t>
+      </w:r>
+      <w:r>
+        <w:t xml:space="preserve">. From the perspective of an attacker, the most rational approach </w:t>
+      </w:r>
+      <w:r>
+        <w:t xml:space="preserve">to defeating a cryptosystem </w:t>
+      </w:r>
+      <w:r>
+        <w:t xml:space="preserve">is to attack </w:t>
+      </w:r>
+      <w:r>
+        <w:t xml:space="preserve">its </w:t>
+      </w:r>
+      <w:r>
+        <w:t>weakest link</w:t>
+      </w:r>
+      <w:r>
+        <w:t>.</w:t>
+      </w:r>
+      <w:r>
+        <w:t xml:space="preserve"> </w:t>
+      </w:r>
+      <w:r>
+        <w:t xml:space="preserve">In a public-key cryptosystem, </w:t>
+      </w:r>
+      <w:r>
+        <w:t xml:space="preserve">the </w:t>
+      </w:r>
+      <w:r>
+        <w:t xml:space="preserve">MITM </w:t>
+      </w:r>
+      <w:r>
+        <w:t xml:space="preserve">vulnerability </w:t>
+      </w:r>
+      <w:r>
+        <w:t xml:space="preserve">is </w:t>
+      </w:r>
+      <w:r>
+        <w:t>its</w:t>
+      </w:r>
+      <w:r>
+        <w:t xml:space="preserve"> weakest link</w:t>
       </w:r>
       <w:r>
         <w:t>.</w:t>
@@ -14000,74 +13921,29 @@
         <w:footnoteRef/>
       </w:r>
       <w:r>
-        <w:t xml:space="preserve"> MITM </w:t>
-      </w:r>
-      <w:r>
-        <w:t xml:space="preserve">is an illustration </w:t>
-      </w:r>
-      <w:r>
-        <w:t xml:space="preserve">of </w:t>
-      </w:r>
-      <w:r>
-        <w:t xml:space="preserve">the </w:t>
-      </w:r>
-      <w:r>
-        <w:rPr>
-          <w:i/>
-          <w:iCs/>
-        </w:rPr>
-        <w:t>weakest-link</w:t>
-      </w:r>
-      <w:r>
-        <w:t xml:space="preserve"> maxim, which in the information security setting holds that a system is only as </w:t>
-      </w:r>
-      <w:r>
-        <w:t xml:space="preserve">secure </w:t>
-      </w:r>
-      <w:r>
-        <w:t>as its weakest link</w:t>
-      </w:r>
-      <w:r>
-        <w:t xml:space="preserve">. From the perspective of an attacker, the most rational approach </w:t>
-      </w:r>
-      <w:r>
-        <w:t xml:space="preserve">to defeating a cryptosystem </w:t>
-      </w:r>
-      <w:r>
-        <w:t xml:space="preserve">is to attack </w:t>
-      </w:r>
-      <w:r>
-        <w:t xml:space="preserve">its </w:t>
-      </w:r>
-      <w:r>
-        <w:t>weakest link</w:t>
-      </w:r>
-      <w:r>
-        <w:t>.</w:t>
-      </w:r>
-      <w:r>
-        <w:t xml:space="preserve"> </w:t>
-      </w:r>
-      <w:r>
-        <w:t xml:space="preserve">In a public-key cryptosystem, </w:t>
-      </w:r>
-      <w:r>
-        <w:t xml:space="preserve">the </w:t>
-      </w:r>
-      <w:r>
-        <w:t xml:space="preserve">MITM </w:t>
-      </w:r>
-      <w:r>
-        <w:t xml:space="preserve">vulnerability </w:t>
-      </w:r>
-      <w:r>
-        <w:t xml:space="preserve">is </w:t>
-      </w:r>
-      <w:r>
-        <w:t>its</w:t>
-      </w:r>
-      <w:r>
-        <w:t xml:space="preserve"> weakest link</w:t>
+        <w:t xml:space="preserve"> </w:t>
+      </w:r>
+      <w:r>
+        <w:t xml:space="preserve">The official </w:t>
+      </w:r>
+      <w:r>
+        <w:t>specification</w:t>
+      </w:r>
+      <w:r>
+        <w:t xml:space="preserve"> for public-key certificates is defined by the International Telecommunications Union’s (ITU) </w:t>
+      </w:r>
+      <w:r>
+        <w:rPr>
+          <w:i/>
+          <w:iCs/>
+        </w:rPr>
+        <w:t>X.509</w:t>
+      </w:r>
+      <w:r>
+        <w:t xml:space="preserve"> </w:t>
+      </w:r>
+      <w:r>
+        <w:t>standard</w:t>
       </w:r>
       <w:r>
         <w:t>.</w:t>
@@ -14089,79 +13965,36 @@
         <w:t xml:space="preserve"> </w:t>
       </w:r>
       <w:r>
-        <w:t xml:space="preserve">The official </w:t>
-      </w:r>
-      <w:r>
-        <w:t>specification</w:t>
-      </w:r>
-      <w:r>
-        <w:t xml:space="preserve"> for public-key certificates is defined by the International Telecommunications Union’s (ITU) </w:t>
-      </w:r>
-      <w:r>
-        <w:rPr>
-          <w:i/>
-          <w:iCs/>
-        </w:rPr>
-        <w:t>X.509</w:t>
-      </w:r>
-      <w:r>
-        <w:t xml:space="preserve"> </w:t>
-      </w:r>
-      <w:r>
-        <w:t>standard</w:t>
+        <w:t>In some cases in spectacular fas</w:t>
+      </w:r>
+      <w:r>
+        <w:t>h</w:t>
+      </w:r>
+      <w:r>
+        <w:t>ion</w:t>
       </w:r>
       <w:r>
         <w:t>.</w:t>
+      </w:r>
+      <w:r>
+        <w:t xml:space="preserve"> </w:t>
+      </w:r>
+      <w:r>
+        <w:t xml:space="preserve">See </w:t>
+      </w:r>
+      <w:r>
+        <w:rPr>
+          <w:i/>
+          <w:iCs/>
+        </w:rPr>
+        <w:t>DigiNotar</w:t>
+      </w:r>
+      <w:r>
+        <w:t xml:space="preserve"> for the quintessential case study.</w:t>
       </w:r>
     </w:p>
   </w:footnote>
   <w:footnote w:id="42">
-    <w:p>
-      <w:pPr>
-        <w:pStyle w:val="FootnoteText"/>
-      </w:pPr>
-      <w:r>
-        <w:rPr>
-          <w:rStyle w:val="FootnoteReference"/>
-        </w:rPr>
-        <w:footnoteRef/>
-      </w:r>
-      <w:r>
-        <w:t xml:space="preserve"> </w:t>
-      </w:r>
-      <w:r>
-        <w:t>In some cases in spectacular fas</w:t>
-      </w:r>
-      <w:r>
-        <w:t>h</w:t>
-      </w:r>
-      <w:r>
-        <w:t>ion</w:t>
-      </w:r>
-      <w:r>
-        <w:t>.</w:t>
-      </w:r>
-      <w:r>
-        <w:t xml:space="preserve"> </w:t>
-      </w:r>
-      <w:r>
-        <w:t xml:space="preserve">See </w:t>
-      </w:r>
-      <w:proofErr w:type="spellStart"/>
-      <w:r>
-        <w:rPr>
-          <w:i/>
-          <w:iCs/>
-        </w:rPr>
-        <w:t>DigiNotar</w:t>
-      </w:r>
-      <w:proofErr w:type="spellEnd"/>
-      <w:r>
-        <w:t xml:space="preserve"> for the quintessential case study.</w:t>
-      </w:r>
-    </w:p>
-  </w:footnote>
-  <w:footnote w:id="43">
     <w:p>
       <w:pPr>
         <w:pStyle w:val="FootnoteText"/>

</xml_diff>

<commit_message>
More refinements to section on perfect forward secrecy.
</commit_message>
<xml_diff>
--- a/TheElementsOfPublicKeyCryptography.docx
+++ b/TheElementsOfPublicKeyCryptography.docx
@@ -9365,7 +9365,13 @@
         <w:t xml:space="preserve">independently </w:t>
       </w:r>
       <w:r>
-        <w:t xml:space="preserve">in the manner of DH. Second, if RSA </w:t>
+        <w:t xml:space="preserve">in the manner </w:t>
+      </w:r>
+      <w:r>
+        <w:t>provided by</w:t>
+      </w:r>
+      <w:r>
+        <w:t xml:space="preserve"> DH. Second, if RSA </w:t>
       </w:r>
       <w:r>
         <w:t xml:space="preserve">provides </w:t>
@@ -9413,7 +9419,22 @@
         <w:t xml:space="preserve">encryption </w:t>
       </w:r>
       <w:r>
-        <w:t>keys at all never mind to exchange them?</w:t>
+        <w:t>keys at all</w:t>
+      </w:r>
+      <w:r>
+        <w:t xml:space="preserve"> anymore</w:t>
+      </w:r>
+      <w:r>
+        <w:t>,</w:t>
+      </w:r>
+      <w:r>
+        <w:t xml:space="preserve"> never mind </w:t>
+      </w:r>
+      <w:r>
+        <w:t xml:space="preserve">the ability </w:t>
+      </w:r>
+      <w:r>
+        <w:t>to exchange them?</w:t>
       </w:r>
     </w:p>
     <w:p>
@@ -9484,28 +9505,34 @@
         <w:t xml:space="preserve">is </w:t>
       </w:r>
       <w:r>
-        <w:t>to use public-key encryption to exchange symmetric keys securely and</w:t>
+        <w:t>to use public</w:t>
+      </w:r>
+      <w:r>
+        <w:t xml:space="preserve"> </w:t>
+      </w:r>
+      <w:r>
+        <w:t>key</w:t>
+      </w:r>
+      <w:r>
+        <w:t>s</w:t>
+      </w:r>
+      <w:r>
+        <w:t xml:space="preserve"> </w:t>
+      </w:r>
+      <w:r>
+        <w:t xml:space="preserve">to encrypt </w:t>
+      </w:r>
+      <w:r>
+        <w:t>symmetric keys</w:t>
       </w:r>
       <w:r>
         <w:t>,</w:t>
       </w:r>
       <w:r>
-        <w:t xml:space="preserve"> th</w:t>
-      </w:r>
-      <w:r>
-        <w:t xml:space="preserve">us </w:t>
-      </w:r>
-      <w:r>
-        <w:t>secured</w:t>
-      </w:r>
-      <w:r>
-        <w:t>,</w:t>
-      </w:r>
-      <w:r>
-        <w:t xml:space="preserve"> </w:t>
-      </w:r>
-      <w:r>
-        <w:t xml:space="preserve">the </w:t>
+        <w:t xml:space="preserve"> and</w:t>
+      </w:r>
+      <w:r>
+        <w:t xml:space="preserve"> </w:t>
       </w:r>
       <w:r>
         <w:t>symmetric keys</w:t>
@@ -9520,7 +9547,7 @@
         <w:t xml:space="preserve">encrypt </w:t>
       </w:r>
       <w:r>
-        <w:t>substantive</w:t>
+        <w:t>actual</w:t>
       </w:r>
       <w:r>
         <w:t xml:space="preserve"> </w:t>
@@ -9570,15 +9597,27 @@
         <w:t>s</w:t>
       </w:r>
       <w:r>
-        <w:t>, because they combine both public- and symmetric-key encryption.</w:t>
-      </w:r>
-    </w:p>
-    <w:p>
-      <w:r>
-        <w:t xml:space="preserve">With regard to the </w:t>
-      </w:r>
-      <w:r>
-        <w:t xml:space="preserve">first observation, it helps to </w:t>
+        <w:t>, because they combine both public- and symmetric-key encryption</w:t>
+      </w:r>
+      <w:r>
+        <w:t>, the former for key exchange and the latter for message encryption.</w:t>
+      </w:r>
+    </w:p>
+    <w:p>
+      <w:r>
+        <w:t>As to the validity of the first observation</w:t>
+      </w:r>
+      <w:r>
+        <w:t>—that for key-exchange RSA</w:t>
+      </w:r>
+      <w:r>
+        <w:t xml:space="preserve"> </w:t>
+      </w:r>
+      <w:r>
+        <w:t xml:space="preserve">is a suitable replacement for DH—it </w:t>
+      </w:r>
+      <w:r>
+        <w:t xml:space="preserve">helps to </w:t>
       </w:r>
       <w:r>
         <w:t xml:space="preserve">keep in mind </w:t>
@@ -9587,7 +9626,10 @@
         <w:t xml:space="preserve">that although DH </w:t>
       </w:r>
       <w:r>
-        <w:t xml:space="preserve">is referred to </w:t>
+        <w:t xml:space="preserve">is </w:t>
+      </w:r>
+      <w:r>
+        <w:t xml:space="preserve">often thought of </w:t>
       </w:r>
       <w:r>
         <w:t xml:space="preserve">as a key </w:t>
@@ -9623,6 +9665,7 @@
           <w:i/>
           <w:iCs/>
         </w:rPr>
+        <w:lastRenderedPageBreak/>
         <w:t>agreed</w:t>
       </w:r>
       <w:r>
@@ -9661,266 +9704,375 @@
         <w:pStyle w:val="Heading1"/>
       </w:pPr>
       <w:r>
-        <w:lastRenderedPageBreak/>
         <w:t>Perfect Forward Secrecy</w:t>
       </w:r>
     </w:p>
     <w:p>
       <w:r>
-        <w:t xml:space="preserve">By </w:t>
+        <w:t>An important implication of this distinction is that</w:t>
+      </w:r>
+      <w:r>
+        <w:t xml:space="preserve"> </w:t>
       </w:r>
       <w:r>
         <w:t>replacing</w:t>
       </w:r>
       <w:r>
-        <w:t xml:space="preserve"> </w:t>
-      </w:r>
-      <w:r>
-        <w:t xml:space="preserve">DH </w:t>
-      </w:r>
-      <w:r>
-        <w:t xml:space="preserve">key agreement </w:t>
+        <w:t xml:space="preserve"> key </w:t>
+      </w:r>
+      <w:r>
+        <w:rPr>
+          <w:i/>
+          <w:iCs/>
+        </w:rPr>
+        <w:t>agreement</w:t>
+      </w:r>
+      <w:r>
+        <w:t xml:space="preserve"> </w:t>
+      </w:r>
+      <w:r>
+        <w:t xml:space="preserve">(DH) </w:t>
       </w:r>
       <w:r>
         <w:t xml:space="preserve">with </w:t>
       </w:r>
       <w:r>
-        <w:t xml:space="preserve">RSA </w:t>
-      </w:r>
-      <w:r>
-        <w:t>key exchange</w:t>
+        <w:t xml:space="preserve">key </w:t>
+      </w:r>
+      <w:r>
+        <w:rPr>
+          <w:i/>
+          <w:iCs/>
+        </w:rPr>
+        <w:t>exchange</w:t>
+      </w:r>
+      <w:r>
+        <w:t xml:space="preserve"> </w:t>
+      </w:r>
+      <w:r>
+        <w:t xml:space="preserve">(RSA) </w:t>
+      </w:r>
+      <w:r>
+        <w:t>results in</w:t>
+      </w:r>
+      <w:r>
+        <w:t xml:space="preserve"> the loss</w:t>
+      </w:r>
+      <w:r>
+        <w:t xml:space="preserve"> a </w:t>
+      </w:r>
+      <w:r>
+        <w:t xml:space="preserve">critical </w:t>
+      </w:r>
+      <w:r>
+        <w:t>attack-prevention mechanism</w:t>
+      </w:r>
+      <w:r>
+        <w:t xml:space="preserve">; </w:t>
+      </w:r>
+      <w:r>
+        <w:t xml:space="preserve">namely, </w:t>
+      </w:r>
+      <w:r>
+        <w:t xml:space="preserve">a </w:t>
+      </w:r>
+      <w:r>
+        <w:t xml:space="preserve">property </w:t>
+      </w:r>
+      <w:r>
+        <w:t xml:space="preserve">of encrypted messages </w:t>
+      </w:r>
+      <w:r>
+        <w:t>known as</w:t>
+      </w:r>
+      <w:r>
+        <w:t xml:space="preserve"> </w:t>
+      </w:r>
+      <w:r>
+        <w:rPr>
+          <w:i/>
+          <w:iCs/>
+        </w:rPr>
+        <w:t>perfect forward secrecy</w:t>
+      </w:r>
+      <w:r>
+        <w:rPr>
+          <w:i/>
+          <w:iCs/>
+        </w:rPr>
+        <w:t>.</w:t>
+      </w:r>
+      <w:r>
+        <w:t xml:space="preserve"> </w:t>
+      </w:r>
+      <w:r>
+        <w:t xml:space="preserve">Perfect forward secrecy </w:t>
+      </w:r>
+      <w:r>
+        <w:t>provides</w:t>
+      </w:r>
+      <w:r>
+        <w:t xml:space="preserve"> that messages </w:t>
+      </w:r>
+      <w:r>
+        <w:t>remain</w:t>
+      </w:r>
+      <w:r>
+        <w:t xml:space="preserve"> </w:t>
+      </w:r>
+      <w:r>
+        <w:t xml:space="preserve">indecipherable </w:t>
+      </w:r>
+      <w:r>
+        <w:t xml:space="preserve">by attackers </w:t>
+      </w:r>
+      <w:r>
+        <w:t xml:space="preserve">now </w:t>
+      </w:r>
+      <w:r>
+        <w:rPr>
+          <w:i/>
+          <w:iCs/>
+        </w:rPr>
+        <w:t>and for all time</w:t>
+      </w:r>
+      <w:r>
+        <w:t xml:space="preserve">; that is, even after </w:t>
+      </w:r>
+      <w:r>
+        <w:t xml:space="preserve">they </w:t>
+      </w:r>
+      <w:r>
+        <w:t xml:space="preserve">have </w:t>
+      </w:r>
+      <w:r>
+        <w:t xml:space="preserve">been </w:t>
+      </w:r>
+      <w:r>
+        <w:t xml:space="preserve">sent and </w:t>
+      </w:r>
+      <w:r>
+        <w:t>stored in encrypted form</w:t>
+      </w:r>
+      <w:r>
+        <w:t>, say in a database</w:t>
+      </w:r>
+      <w:r>
+        <w:t xml:space="preserve"> or </w:t>
+      </w:r>
+      <w:r>
+        <w:t>on a persistent filesystem</w:t>
+      </w:r>
+      <w:r>
+        <w:t>.</w:t>
+      </w:r>
+    </w:p>
+    <w:p>
+      <w:r>
+        <w:t>To make this concrete</w:t>
+      </w:r>
+      <w:r>
+        <w:t xml:space="preserve">, </w:t>
+      </w:r>
+      <w:r>
+        <w:t xml:space="preserve">imagine that </w:t>
+      </w:r>
+      <w:r>
+        <w:t>Eve intercepts</w:t>
+      </w:r>
+      <w:r>
+        <w:t xml:space="preserve"> </w:t>
+      </w:r>
+      <w:r>
+        <w:t xml:space="preserve">every message </w:t>
+      </w:r>
+      <w:r>
+        <w:t xml:space="preserve">Alice </w:t>
+      </w:r>
+      <w:r>
+        <w:t xml:space="preserve">ever </w:t>
+      </w:r>
+      <w:r>
+        <w:t xml:space="preserve">sends </w:t>
+      </w:r>
+      <w:r>
+        <w:t xml:space="preserve">to Bob. Then, at some future date, Eve </w:t>
+      </w:r>
+      <w:r>
+        <w:t xml:space="preserve">manages to steal </w:t>
+      </w:r>
+      <w:r>
+        <w:t>Bob’s private key. Now Eve can use Bob’s private key to decrypt every symmetric key Alice</w:t>
+      </w:r>
+      <w:r>
+        <w:t xml:space="preserve"> </w:t>
+      </w:r>
+      <w:r>
+        <w:t xml:space="preserve">ever </w:t>
+      </w:r>
+      <w:r>
+        <w:t>sent to Bob</w:t>
+      </w:r>
+      <w:r>
+        <w:t>, a</w:t>
+      </w:r>
+      <w:r>
+        <w:t>nd once Eve has the symmetric keys</w:t>
       </w:r>
       <w:r>
         <w:t>,</w:t>
       </w:r>
       <w:r>
-        <w:t xml:space="preserve"> </w:t>
-      </w:r>
-      <w:r>
-        <w:t xml:space="preserve">we </w:t>
-      </w:r>
-      <w:r>
-        <w:t xml:space="preserve">lose a </w:t>
-      </w:r>
-      <w:r>
-        <w:t xml:space="preserve">critical </w:t>
-      </w:r>
-      <w:r>
-        <w:t xml:space="preserve">protection against attacks; a </w:t>
-      </w:r>
-      <w:r>
-        <w:t xml:space="preserve">property </w:t>
-      </w:r>
-      <w:r>
-        <w:t>known as</w:t>
-      </w:r>
-      <w:r>
-        <w:t xml:space="preserve"> </w:t>
-      </w:r>
-      <w:r>
-        <w:rPr>
-          <w:i/>
-          <w:iCs/>
-        </w:rPr>
-        <w:t>perfect forward secrecy</w:t>
-      </w:r>
-      <w:r>
-        <w:rPr>
-          <w:i/>
-          <w:iCs/>
-        </w:rPr>
+        <w:t xml:space="preserve"> she can decrypt </w:t>
+      </w:r>
+      <w:r>
+        <w:t xml:space="preserve">all </w:t>
+      </w:r>
+      <w:r>
+        <w:t xml:space="preserve">of </w:t>
+      </w:r>
+      <w:r>
+        <w:t>Alice’s</w:t>
+      </w:r>
+      <w:r>
+        <w:t xml:space="preserve"> </w:t>
+      </w:r>
+      <w:r>
+        <w:t xml:space="preserve">previous </w:t>
+      </w:r>
+      <w:r>
+        <w:t>messages.</w:t>
+      </w:r>
+    </w:p>
+    <w:p>
+      <w:r>
+        <w:t>The loss of perfect forward secrecy is not confined to key</w:t>
+      </w:r>
+      <w:r>
+        <w:t>-</w:t>
+      </w:r>
+      <w:r>
+        <w:t>exchange</w:t>
+      </w:r>
+      <w:r>
+        <w:t xml:space="preserve"> in hybrid schemes such as this</w:t>
+      </w:r>
+      <w:r>
+        <w:t>. Any scheme in which messages—containing symmetric keys or otherwise—are encrypted using long-term, public keys</w:t>
+      </w:r>
+      <w:r>
+        <w:t>,</w:t>
+      </w:r>
+      <w:r>
+        <w:t xml:space="preserve"> is vulnerable to loss of the private key, and therefore does not provide perfect forward secrecy.</w:t>
+      </w:r>
+      <w:r>
+        <w:t xml:space="preserve"> In addition to the inefficiency of public-key encryption mentioned </w:t>
+      </w:r>
+      <w:r>
+        <w:t>previously</w:t>
+      </w:r>
+      <w:r>
+        <w:t xml:space="preserve">, </w:t>
+      </w:r>
+      <w:r>
+        <w:t xml:space="preserve">the absence </w:t>
+      </w:r>
+      <w:r>
+        <w:t xml:space="preserve">of perfect forward secrecy </w:t>
+      </w:r>
+      <w:r>
+        <w:t xml:space="preserve">provides an even stronger argument </w:t>
+      </w:r>
+      <w:r>
+        <w:t xml:space="preserve">for </w:t>
+      </w:r>
+      <w:r>
+        <w:t xml:space="preserve">using </w:t>
+      </w:r>
+      <w:r>
+        <w:t>symmetric</w:t>
+      </w:r>
+      <w:r>
+        <w:t xml:space="preserve">-key cryptography </w:t>
+      </w:r>
+      <w:r>
+        <w:t xml:space="preserve">for </w:t>
+      </w:r>
+      <w:r>
+        <w:t xml:space="preserve">generalized </w:t>
+      </w:r>
+      <w:r>
+        <w:t>message encryption</w:t>
+      </w:r>
+      <w:r>
         <w:t>.</w:t>
       </w:r>
-      <w:r>
-        <w:t xml:space="preserve"> </w:t>
-      </w:r>
-      <w:r>
-        <w:t xml:space="preserve">Perfect forward secrecy </w:t>
-      </w:r>
-      <w:r>
-        <w:t xml:space="preserve">demands that messages remain </w:t>
-      </w:r>
-      <w:r>
-        <w:t xml:space="preserve">indecipherable now </w:t>
-      </w:r>
-      <w:r>
-        <w:rPr>
-          <w:i/>
-          <w:iCs/>
-        </w:rPr>
-        <w:t>and for all time</w:t>
-      </w:r>
-      <w:r>
-        <w:t xml:space="preserve">; that is, even after </w:t>
-      </w:r>
-      <w:r>
-        <w:t xml:space="preserve">they </w:t>
-      </w:r>
-      <w:r>
-        <w:t xml:space="preserve">have </w:t>
-      </w:r>
-      <w:r>
-        <w:t xml:space="preserve">been </w:t>
-      </w:r>
-      <w:r>
-        <w:t xml:space="preserve">sent and </w:t>
-      </w:r>
-      <w:r>
-        <w:t xml:space="preserve">stored </w:t>
-      </w:r>
-      <w:r>
-        <w:t>somewhere</w:t>
-      </w:r>
-      <w:r>
-        <w:t xml:space="preserve">, say </w:t>
-      </w:r>
-      <w:r>
-        <w:t xml:space="preserve">in </w:t>
-      </w:r>
-      <w:r>
-        <w:t>a database,</w:t>
-      </w:r>
-      <w:r>
-        <w:t xml:space="preserve"> </w:t>
-      </w:r>
-      <w:r>
-        <w:t>in encrypted form.</w:t>
-      </w:r>
-    </w:p>
-    <w:p>
-      <w:r>
-        <w:t>To make this concrete</w:t>
-      </w:r>
-      <w:r>
-        <w:t xml:space="preserve">, </w:t>
-      </w:r>
-      <w:r>
-        <w:t xml:space="preserve">imagine that </w:t>
-      </w:r>
-      <w:r>
-        <w:t>Eve intercepts</w:t>
-      </w:r>
-      <w:r>
-        <w:t xml:space="preserve">, </w:t>
-      </w:r>
-      <w:r>
-        <w:t xml:space="preserve">and </w:t>
-      </w:r>
-      <w:r>
-        <w:t>stores,</w:t>
-      </w:r>
-      <w:r>
-        <w:t xml:space="preserve"> every message </w:t>
-      </w:r>
-      <w:r>
-        <w:t xml:space="preserve">Alice </w:t>
-      </w:r>
-      <w:r>
-        <w:t xml:space="preserve">ever </w:t>
-      </w:r>
-      <w:r>
-        <w:t xml:space="preserve">sends </w:t>
-      </w:r>
-      <w:r>
-        <w:t xml:space="preserve">to Bob. Then, at some future date, Eve </w:t>
-      </w:r>
-      <w:r>
-        <w:t xml:space="preserve">manages to steal </w:t>
-      </w:r>
-      <w:r>
-        <w:t>Bob’s private key. Now Eve can use Bob’s private key to decrypt every symmetric key Alice</w:t>
-      </w:r>
-      <w:r>
-        <w:t xml:space="preserve"> </w:t>
-      </w:r>
-      <w:r>
-        <w:t xml:space="preserve">ever </w:t>
-      </w:r>
-      <w:r>
-        <w:t>sent to Bob</w:t>
-      </w:r>
-      <w:r>
-        <w:t>, a</w:t>
-      </w:r>
-      <w:r>
-        <w:t>nd once Eve has the symmetric keys</w:t>
-      </w:r>
-      <w:r>
-        <w:t>,</w:t>
-      </w:r>
-      <w:r>
-        <w:t xml:space="preserve"> she can decrypt </w:t>
-      </w:r>
-      <w:r>
-        <w:t xml:space="preserve">all </w:t>
-      </w:r>
-      <w:r>
-        <w:t xml:space="preserve">of </w:t>
-      </w:r>
-      <w:r>
-        <w:t>Alice’s</w:t>
-      </w:r>
-      <w:r>
-        <w:t xml:space="preserve"> </w:t>
-      </w:r>
-      <w:r>
-        <w:t xml:space="preserve">previous </w:t>
-      </w:r>
-      <w:r>
-        <w:t>messages.</w:t>
-      </w:r>
-    </w:p>
-    <w:p>
-      <w:r>
-        <w:t>The loss of perfect forward secrecy is not confined to key</w:t>
-      </w:r>
-      <w:r>
-        <w:t>-</w:t>
-      </w:r>
-      <w:r>
-        <w:t>exchange</w:t>
-      </w:r>
-      <w:r>
-        <w:t xml:space="preserve"> in hybrid schemes such as this</w:t>
-      </w:r>
-      <w:r>
-        <w:t>. Any scheme in which messages—containing symmetric keys or otherwise—are encrypted using long-term, public keys is vulnerable to loss of the private key, and therefore does not provide perfect forward secrecy.</w:t>
-      </w:r>
-      <w:r>
-        <w:t xml:space="preserve"> In addition to the inefficiency of public-key encryption mentioned </w:t>
-      </w:r>
-      <w:r>
-        <w:t>previously</w:t>
-      </w:r>
-      <w:r>
-        <w:t xml:space="preserve">, </w:t>
-      </w:r>
-      <w:r>
-        <w:t xml:space="preserve">loss of perfect forward secrecy </w:t>
-      </w:r>
-      <w:r>
-        <w:t xml:space="preserve">provides an even stronger argument </w:t>
-      </w:r>
-      <w:r>
-        <w:t xml:space="preserve">for </w:t>
-      </w:r>
-      <w:r>
-        <w:t xml:space="preserve">using </w:t>
-      </w:r>
-      <w:r>
-        <w:t>symmetric</w:t>
-      </w:r>
-      <w:r>
-        <w:t xml:space="preserve">-key cryptography </w:t>
-      </w:r>
-      <w:r>
-        <w:t xml:space="preserve">for </w:t>
-      </w:r>
-      <w:r>
-        <w:t xml:space="preserve">generalized </w:t>
-      </w:r>
-      <w:r>
-        <w:t>message encryption</w:t>
+    </w:p>
+    <w:p>
+      <w:r>
+        <w:t xml:space="preserve">Therefore, </w:t>
+      </w:r>
+      <w:r>
+        <w:t xml:space="preserve">the preferred approach is for two parties to use DH to generate </w:t>
+      </w:r>
+      <w:r>
+        <w:t xml:space="preserve">a </w:t>
+      </w:r>
+      <w:r>
+        <w:t xml:space="preserve">symmetric key independently, and </w:t>
+      </w:r>
+      <w:r>
+        <w:t xml:space="preserve">to </w:t>
+      </w:r>
+      <w:r>
+        <w:t>use that key to encrypt and decrypt one, and only one, message</w:t>
+      </w:r>
+      <w:r>
+        <w:t>. For each subsequent message, a fresh key should be generated</w:t>
+      </w:r>
+      <w:r>
+        <w:t xml:space="preserve">. </w:t>
+      </w:r>
+      <w:r>
+        <w:t xml:space="preserve">Because is it used </w:t>
+      </w:r>
+      <w:r>
+        <w:t>for a single message</w:t>
+      </w:r>
+      <w:r>
+        <w:t xml:space="preserve"> only</w:t>
+      </w:r>
+      <w:r>
+        <w:t>, and then discarded</w:t>
+      </w:r>
+      <w:r>
+        <w:t>, t</w:t>
+      </w:r>
+      <w:r>
+        <w:t xml:space="preserve">he symmetric key in this </w:t>
+      </w:r>
+      <w:r>
+        <w:t>scheme</w:t>
+      </w:r>
+      <w:r>
+        <w:t xml:space="preserve"> is </w:t>
+      </w:r>
+      <w:r>
+        <w:t>referred to</w:t>
+      </w:r>
+      <w:r>
+        <w:t xml:space="preserve"> as an </w:t>
+      </w:r>
+      <w:r>
+        <w:rPr>
+          <w:i/>
+          <w:iCs/>
+        </w:rPr>
+        <w:t>ephemeral</w:t>
+      </w:r>
+      <w:r>
+        <w:t xml:space="preserve"> key</w:t>
       </w:r>
       <w:r>
         <w:t>.</w:t>
@@ -9928,94 +10080,73 @@
     </w:p>
     <w:p>
       <w:r>
-        <w:t xml:space="preserve">To achieve perfect forward secrecy, the preferred approach is for two parties to use DH to generate </w:t>
+        <w:t xml:space="preserve">Under </w:t>
+      </w:r>
+      <w:r>
+        <w:t>such a</w:t>
+      </w:r>
+      <w:r>
+        <w:t xml:space="preserve"> scheme, r</w:t>
+      </w:r>
+      <w:r>
+        <w:t xml:space="preserve">ecovery </w:t>
+      </w:r>
+      <w:r>
+        <w:t xml:space="preserve">by an </w:t>
+      </w:r>
+      <w:r>
+        <w:t xml:space="preserve">attacker </w:t>
+      </w:r>
+      <w:r>
+        <w:t xml:space="preserve">of the symmetric key is no longer possible with possession of the recipient’s private key, nor for practical purposes by any other means. Moreover, it is scarcely worth </w:t>
+      </w:r>
+      <w:r>
+        <w:t>the</w:t>
+      </w:r>
+      <w:r>
+        <w:t xml:space="preserve"> </w:t>
+      </w:r>
+      <w:r>
+        <w:t xml:space="preserve">attacker’s effort </w:t>
+      </w:r>
+      <w:r>
+        <w:t xml:space="preserve">to </w:t>
+      </w:r>
+      <w:r>
+        <w:t>crack</w:t>
+      </w:r>
+      <w:r>
+        <w:t xml:space="preserve"> </w:t>
       </w:r>
       <w:r>
         <w:t xml:space="preserve">a </w:t>
       </w:r>
       <w:r>
-        <w:t xml:space="preserve">symmetric key independently, and </w:t>
-      </w:r>
-      <w:r>
-        <w:t xml:space="preserve">to </w:t>
-      </w:r>
-      <w:r>
-        <w:t>use that key to encrypt and decrypt one, and only one, message</w:t>
-      </w:r>
-      <w:r>
-        <w:t xml:space="preserve">. </w:t>
-      </w:r>
-      <w:r>
-        <w:t>Because is it used only once, t</w:t>
-      </w:r>
-      <w:r>
-        <w:t xml:space="preserve">he symmetric key in this </w:t>
-      </w:r>
-      <w:r>
-        <w:t>scheme</w:t>
-      </w:r>
-      <w:r>
-        <w:t xml:space="preserve"> is </w:t>
-      </w:r>
-      <w:r>
-        <w:t>referred to</w:t>
-      </w:r>
-      <w:r>
-        <w:t xml:space="preserve"> as an </w:t>
-      </w:r>
-      <w:r>
-        <w:rPr>
-          <w:i/>
-          <w:iCs/>
-        </w:rPr>
-        <w:t>ephemeral</w:t>
-      </w:r>
-      <w:r>
-        <w:t xml:space="preserve"> key</w:t>
+        <w:t>symmetric key</w:t>
+      </w:r>
+      <w:r>
+        <w:t xml:space="preserve"> </w:t>
+      </w:r>
+      <w:r>
+        <w:t xml:space="preserve">that </w:t>
+      </w:r>
+      <w:r>
+        <w:t xml:space="preserve">is used </w:t>
+      </w:r>
+      <w:r>
+        <w:t xml:space="preserve">only once </w:t>
+      </w:r>
+      <w:r>
+        <w:t xml:space="preserve">to encrypt </w:t>
+      </w:r>
+      <w:r>
+        <w:t xml:space="preserve">a single </w:t>
+      </w:r>
+      <w:r>
+        <w:t>message</w:t>
       </w:r>
       <w:r>
         <w:t>.</w:t>
-      </w:r>
-    </w:p>
-    <w:p>
-      <w:r>
-        <w:t>Under this scheme, r</w:t>
-      </w:r>
-      <w:r>
-        <w:t xml:space="preserve">ecovery </w:t>
-      </w:r>
-      <w:r>
-        <w:t xml:space="preserve">by an </w:t>
-      </w:r>
-      <w:r>
-        <w:t xml:space="preserve">attacker </w:t>
-      </w:r>
-      <w:r>
-        <w:t xml:space="preserve">of the symmetric key is no longer possible with possession of the recipient’s private key, nor for practical purposes by any other means. Moreover, it is scarcely worth the attacker’s effort </w:t>
-      </w:r>
-      <w:r>
-        <w:t>to ascertain the symmetric key</w:t>
-      </w:r>
-      <w:r>
-        <w:t>,</w:t>
-      </w:r>
-      <w:r>
-        <w:t xml:space="preserve"> </w:t>
-      </w:r>
-      <w:r>
-        <w:t xml:space="preserve">because </w:t>
-      </w:r>
-      <w:r>
-        <w:t xml:space="preserve">it is </w:t>
-      </w:r>
-      <w:r>
-        <w:t xml:space="preserve">unique </w:t>
-      </w:r>
-      <w:r>
-        <w:t xml:space="preserve">to </w:t>
-      </w:r>
-      <w:r>
-        <w:t>each and every message.</w:t>
       </w:r>
     </w:p>
     <w:p>
@@ -10189,6 +10320,7 @@
     </w:p>
     <w:p>
       <w:r>
+        <w:lastRenderedPageBreak/>
         <w:t>In this scheme, the sender</w:t>
       </w:r>
       <w:r>
@@ -10331,7 +10463,6 @@
     </w:p>
     <w:p>
       <w:r>
-        <w:lastRenderedPageBreak/>
         <w:t xml:space="preserve">All this comes with a very important caveat: If </w:t>
       </w:r>
       <w:r>
@@ -10924,6 +11055,7 @@
         <w:pStyle w:val="Heading1"/>
       </w:pPr>
       <w:r>
+        <w:lastRenderedPageBreak/>
         <w:t>Attacks</w:t>
       </w:r>
     </w:p>
@@ -11058,7 +11190,6 @@
     </w:p>
     <w:p>
       <w:r>
-        <w:lastRenderedPageBreak/>
         <w:t xml:space="preserve">Imagine the following </w:t>
       </w:r>
       <w:r>
@@ -11650,7 +11781,11 @@
         <w:t>Now, w</w:t>
       </w:r>
       <w:r>
-        <w:t>hen Bob wants to send an encrypted message to Alice,</w:t>
+        <w:t xml:space="preserve">hen Bob wants to send an encrypted </w:t>
+      </w:r>
+      <w:r>
+        <w:lastRenderedPageBreak/>
+        <w:t>message to Alice,</w:t>
       </w:r>
       <w:r>
         <w:t xml:space="preserve"> </w:t>
@@ -11712,7 +11847,6 @@
     </w:p>
     <w:p>
       <w:r>
-        <w:lastRenderedPageBreak/>
         <w:t xml:space="preserve">Though effective at thwarting MITM attacks, PKI is not without weaknesses of its own; chief among them the trustworthiness </w:t>
       </w:r>
       <w:r>

</xml_diff>

<commit_message>
Start on revisions for digital signature.
</commit_message>
<xml_diff>
--- a/TheElementsOfPublicKeyCryptography.docx
+++ b/TheElementsOfPublicKeyCryptography.docx
@@ -365,13 +365,8 @@
       <w:r>
         <w:t xml:space="preserve"> </w:t>
       </w:r>
-      <w:proofErr w:type="gramStart"/>
-      <w:r>
-        <w:t>otherwise</w:t>
-      </w:r>
-      <w:proofErr w:type="gramEnd"/>
-      <w:r>
-        <w:t xml:space="preserve"> </w:t>
+      <w:r>
+        <w:t xml:space="preserve">otherwise </w:t>
       </w:r>
       <w:r>
         <w:t>an</w:t>
@@ -9096,15 +9091,7 @@
     </w:p>
     <w:p>
       <w:r>
-        <w:t xml:space="preserve">In </w:t>
-      </w:r>
-      <w:proofErr w:type="gramStart"/>
-      <w:r>
-        <w:t>fact</w:t>
-      </w:r>
-      <w:proofErr w:type="gramEnd"/>
-      <w:r>
-        <w:t xml:space="preserve"> they cannot be equal in the infinite domain of integers. But in a </w:t>
+        <w:t xml:space="preserve">In fact they cannot be equal in the infinite domain of integers. But in a </w:t>
       </w:r>
       <w:r>
         <w:rPr>
@@ -10182,15 +10169,7 @@
               <w:cnfStyle w:val="000000100000" w:firstRow="0" w:lastRow="0" w:firstColumn="0" w:lastColumn="0" w:oddVBand="0" w:evenVBand="0" w:oddHBand="1" w:evenHBand="0" w:firstRowFirstColumn="0" w:firstRowLastColumn="0" w:lastRowFirstColumn="0" w:lastRowLastColumn="0"/>
             </w:pPr>
             <w:r>
-              <w:t xml:space="preserve">(3 - </w:t>
-            </w:r>
-            <w:proofErr w:type="gramStart"/>
-            <w:r>
-              <w:t>1)(</w:t>
-            </w:r>
-            <w:proofErr w:type="gramEnd"/>
-            <w:r>
-              <w:t>5 - 1) = 8</w:t>
+              <w:t>(3 - 1)(5 - 1) = 8</w:t>
             </w:r>
           </w:p>
         </w:tc>
@@ -10439,15 +10418,7 @@
               <w:cnfStyle w:val="000000000000" w:firstRow="0" w:lastRow="0" w:firstColumn="0" w:lastColumn="0" w:oddVBand="0" w:evenVBand="0" w:oddHBand="0" w:evenHBand="0" w:firstRowFirstColumn="0" w:firstRowLastColumn="0" w:lastRowFirstColumn="0" w:lastRowLastColumn="0"/>
             </w:pPr>
             <w:r>
-              <w:t>(</w:t>
-            </w:r>
-            <w:proofErr w:type="gramStart"/>
-            <w:r>
-              <w:t>e,n</w:t>
-            </w:r>
-            <w:proofErr w:type="gramEnd"/>
-            <w:r>
-              <w:t>)</w:t>
+              <w:t>(e,n)</w:t>
             </w:r>
           </w:p>
         </w:tc>
@@ -11473,13 +11444,8 @@
         <w:t>p</w:t>
       </w:r>
       <w:r>
-        <w:t xml:space="preserve"> - </w:t>
-      </w:r>
-      <w:proofErr w:type="gramStart"/>
-      <w:r>
-        <w:t>1)(</w:t>
-      </w:r>
-      <w:proofErr w:type="gramEnd"/>
+        <w:t xml:space="preserve"> - 1)(</w:t>
+      </w:r>
       <w:r>
         <w:rPr>
           <w:i/>
@@ -11488,15 +11454,7 @@
         <w:t>q</w:t>
       </w:r>
       <w:r>
-        <w:t xml:space="preserve"> - 1). Plugging in the values from the example we get (3 - </w:t>
-      </w:r>
-      <w:proofErr w:type="gramStart"/>
-      <w:r>
-        <w:t>1)(</w:t>
-      </w:r>
-      <w:proofErr w:type="gramEnd"/>
-      <w:r>
-        <w:t xml:space="preserve">5 - 1) = 2 </w:t>
+        <w:t xml:space="preserve"> - 1). Plugging in the values from the example we get (3 - 1)(5 - 1) = 2 </w:t>
       </w:r>
       <w:r>
         <w:t>*</w:t>
@@ -11576,11 +11534,9 @@
             <w:pPr>
               <w:cnfStyle w:val="100000000000" w:firstRow="1" w:lastRow="0" w:firstColumn="0" w:lastColumn="0" w:oddVBand="0" w:evenVBand="0" w:oddHBand="0" w:evenHBand="0" w:firstRowFirstColumn="0" w:firstRowLastColumn="0" w:lastRowFirstColumn="0" w:lastRowLastColumn="0"/>
             </w:pPr>
-            <w:proofErr w:type="gramStart"/>
             <w:r>
               <w:t>gcd(</w:t>
             </w:r>
-            <w:proofErr w:type="gramEnd"/>
             <w:r>
               <w:t>a</w:t>
             </w:r>
@@ -12619,21 +12575,12 @@
       <w:r>
         <w:t xml:space="preserve">greater than </w:t>
       </w:r>
-      <w:proofErr w:type="gramStart"/>
-      <w:r>
-        <w:rPr>
-          <w:i/>
-          <w:iCs/>
-        </w:rPr>
-        <w:t>max(</w:t>
-      </w:r>
-      <w:proofErr w:type="gramEnd"/>
-      <w:r>
-        <w:rPr>
-          <w:i/>
-          <w:iCs/>
-        </w:rPr>
-        <w:t>p, q)</w:t>
+      <w:r>
+        <w:rPr>
+          <w:i/>
+          <w:iCs/>
+        </w:rPr>
+        <w:t>max(p, q)</w:t>
       </w:r>
       <w:r>
         <w:t xml:space="preserve">, and relatively prime to </w:t>
@@ -12670,27 +12617,7 @@
           <w:i/>
           <w:iCs/>
         </w:rPr>
-        <w:t xml:space="preserve">Coprime </w:t>
-      </w:r>
-      <w:proofErr w:type="gramStart"/>
-      <w:r>
-        <w:rPr>
-          <w:b/>
-          <w:bCs/>
-          <w:i/>
-          <w:iCs/>
-        </w:rPr>
-        <w:t>gcd(</w:t>
-      </w:r>
-      <w:proofErr w:type="gramEnd"/>
-      <w:r>
-        <w:rPr>
-          <w:b/>
-          <w:bCs/>
-          <w:i/>
-          <w:iCs/>
-        </w:rPr>
-        <w:t>d, t(n))</w:t>
+        <w:t>Coprime gcd(d, t(n))</w:t>
       </w:r>
       <w:r>
         <w:t xml:space="preserve"> in </w:t>
@@ -13013,21 +12940,12 @@
                 <w:bCs/>
               </w:rPr>
             </w:pPr>
-            <w:proofErr w:type="gramStart"/>
             <w:r>
               <w:rPr>
                 <w:b/>
                 <w:bCs/>
               </w:rPr>
-              <w:t>gcd(</w:t>
-            </w:r>
-            <w:proofErr w:type="gramEnd"/>
-            <w:r>
-              <w:rPr>
-                <w:b/>
-                <w:bCs/>
-              </w:rPr>
-              <w:t>d, t(n))</w:t>
+              <w:t>gcd(d, t(n))</w:t>
             </w:r>
           </w:p>
         </w:tc>
@@ -14042,21 +13960,12 @@
       <w:r>
         <w:t xml:space="preserve">satisfy the equation </w:t>
       </w:r>
-      <w:proofErr w:type="gramStart"/>
-      <w:r>
-        <w:rPr>
-          <w:i/>
-          <w:iCs/>
-        </w:rPr>
-        <w:t>gcd(</w:t>
-      </w:r>
-      <w:proofErr w:type="gramEnd"/>
-      <w:r>
-        <w:rPr>
-          <w:i/>
-          <w:iCs/>
-        </w:rPr>
-        <w:t>d, t(n)) = 1</w:t>
+      <w:r>
+        <w:rPr>
+          <w:i/>
+          <w:iCs/>
+        </w:rPr>
+        <w:t>gcd(d, t(n)) = 1</w:t>
       </w:r>
       <w:r>
         <w:rPr>
@@ -14106,23 +14015,7 @@
           <w:i/>
           <w:iCs/>
         </w:rPr>
-        <w:t>(</w:t>
-      </w:r>
-      <w:proofErr w:type="gramStart"/>
-      <w:r>
-        <w:rPr>
-          <w:i/>
-          <w:iCs/>
-        </w:rPr>
-        <w:t>e,n</w:t>
-      </w:r>
-      <w:proofErr w:type="gramEnd"/>
-      <w:r>
-        <w:rPr>
-          <w:i/>
-          <w:iCs/>
-        </w:rPr>
-        <w:t>)</w:t>
+        <w:t>(e,n)</w:t>
       </w:r>
       <w:r>
         <w:t xml:space="preserve"> to Bob, which Bob uses to encrypt the message </w:t>
@@ -14162,107 +14055,97 @@
           <w:i/>
           <w:iCs/>
         </w:rPr>
+        <w:t>(e,</w:t>
+      </w:r>
+      <w:r>
+        <w:rPr>
+          <w:i/>
+          <w:iCs/>
+        </w:rPr>
+        <w:t>n</w:t>
+      </w:r>
+      <w:r>
+        <w:rPr>
+          <w:i/>
+          <w:iCs/>
+        </w:rPr>
+        <w:t>)</w:t>
+      </w:r>
+      <w:r>
+        <w:t xml:space="preserve"> and the ciphertext. But she has not observed the prime factors </w:t>
+      </w:r>
+      <w:r>
+        <w:rPr>
+          <w:i/>
+          <w:iCs/>
+        </w:rPr>
+        <w:t>p</w:t>
+      </w:r>
+      <w:r>
+        <w:t xml:space="preserve"> and </w:t>
+      </w:r>
+      <w:r>
+        <w:rPr>
+          <w:i/>
+          <w:iCs/>
+        </w:rPr>
+        <w:t>q</w:t>
+      </w:r>
+      <w:r>
+        <w:t xml:space="preserve">, and therefore cannot efficiently compute the totient </w:t>
+      </w:r>
+      <w:r>
+        <w:rPr>
+          <w:i/>
+          <w:iCs/>
+        </w:rPr>
+        <w:t>t</w:t>
+      </w:r>
+      <w:r>
+        <w:rPr>
+          <w:i/>
+          <w:iCs/>
+        </w:rPr>
+        <w:t>(n)</w:t>
+      </w:r>
+      <w:r>
+        <w:t xml:space="preserve">. Without </w:t>
+      </w:r>
+      <w:r>
+        <w:rPr>
+          <w:i/>
+          <w:iCs/>
+        </w:rPr>
+        <w:t>t</w:t>
+      </w:r>
+      <w:r>
+        <w:rPr>
+          <w:i/>
+          <w:iCs/>
+        </w:rPr>
+        <w:t>(n)</w:t>
+      </w:r>
+      <w:r>
+        <w:t xml:space="preserve">, Eve cannot derive the private exponent </w:t>
+      </w:r>
+      <w:r>
+        <w:rPr>
+          <w:i/>
+          <w:iCs/>
+        </w:rPr>
+        <w:t>d</w:t>
+      </w:r>
+      <w:r>
+        <w:t xml:space="preserve"> of the decryption key </w:t>
+      </w:r>
+      <w:r>
+        <w:rPr>
+          <w:i/>
+          <w:iCs/>
+        </w:rPr>
         <w:t>(</w:t>
       </w:r>
-      <w:proofErr w:type="gramStart"/>
-      <w:r>
-        <w:rPr>
-          <w:i/>
-          <w:iCs/>
-        </w:rPr>
-        <w:t>e,</w:t>
-      </w:r>
-      <w:r>
-        <w:rPr>
-          <w:i/>
-          <w:iCs/>
-        </w:rPr>
-        <w:t>n</w:t>
-      </w:r>
-      <w:proofErr w:type="gramEnd"/>
-      <w:r>
-        <w:rPr>
-          <w:i/>
-          <w:iCs/>
-        </w:rPr>
-        <w:t>)</w:t>
-      </w:r>
-      <w:r>
-        <w:t xml:space="preserve"> and the ciphertext. But she has not observed the prime factors </w:t>
-      </w:r>
-      <w:r>
-        <w:rPr>
-          <w:i/>
-          <w:iCs/>
-        </w:rPr>
-        <w:t>p</w:t>
-      </w:r>
-      <w:r>
-        <w:t xml:space="preserve"> and </w:t>
-      </w:r>
-      <w:r>
-        <w:rPr>
-          <w:i/>
-          <w:iCs/>
-        </w:rPr>
-        <w:t>q</w:t>
-      </w:r>
-      <w:r>
-        <w:t xml:space="preserve">, and therefore cannot efficiently compute the totient </w:t>
-      </w:r>
-      <w:r>
-        <w:rPr>
-          <w:i/>
-          <w:iCs/>
-        </w:rPr>
-        <w:t>t</w:t>
-      </w:r>
-      <w:r>
-        <w:rPr>
-          <w:i/>
-          <w:iCs/>
-        </w:rPr>
-        <w:t>(n)</w:t>
-      </w:r>
-      <w:r>
-        <w:t xml:space="preserve">. Without </w:t>
-      </w:r>
-      <w:r>
-        <w:rPr>
-          <w:i/>
-          <w:iCs/>
-        </w:rPr>
-        <w:t>t</w:t>
-      </w:r>
-      <w:r>
-        <w:rPr>
-          <w:i/>
-          <w:iCs/>
-        </w:rPr>
-        <w:t>(n)</w:t>
-      </w:r>
-      <w:r>
-        <w:t xml:space="preserve">, Eve cannot derive the private exponent </w:t>
-      </w:r>
-      <w:r>
-        <w:rPr>
-          <w:i/>
-          <w:iCs/>
-        </w:rPr>
-        <w:t>d</w:t>
-      </w:r>
-      <w:r>
-        <w:t xml:space="preserve"> of the decryption key </w:t>
-      </w:r>
-      <w:r>
-        <w:rPr>
-          <w:i/>
-          <w:iCs/>
-        </w:rPr>
-        <w:t>(</w:t>
-      </w:r>
       <w:proofErr w:type="spellStart"/>
-      <w:proofErr w:type="gramStart"/>
       <w:r>
         <w:rPr>
           <w:i/>
@@ -14271,7 +14154,6 @@
         <w:t>d,n</w:t>
       </w:r>
       <w:proofErr w:type="spellEnd"/>
-      <w:proofErr w:type="gramEnd"/>
       <w:r>
         <w:rPr>
           <w:i/>
@@ -14497,13 +14379,7 @@
         <w:t>ut</w:t>
       </w:r>
       <w:r>
-        <w:t xml:space="preserve">, </w:t>
-      </w:r>
-      <w:r>
-        <w:t>given unlimited time and/or computing resources</w:t>
-      </w:r>
-      <w:r>
-        <w:t>,</w:t>
+        <w:t>, given unlimited time and/or computing resources,</w:t>
       </w:r>
       <w:r>
         <w:t xml:space="preserve"> </w:t>
@@ -14708,7 +14584,10 @@
     </w:p>
     <w:p>
       <w:r>
-        <w:t xml:space="preserve">An </w:t>
+        <w:t>One</w:t>
+      </w:r>
+      <w:r>
+        <w:t xml:space="preserve"> </w:t>
       </w:r>
       <w:r>
         <w:t>interesting</w:t>
@@ -14726,7 +14605,7 @@
         <w:t xml:space="preserve">the </w:t>
       </w:r>
       <w:r>
-        <w:t>invention</w:t>
+        <w:t>advent</w:t>
       </w:r>
       <w:r>
         <w:t xml:space="preserve"> of </w:t>
@@ -14735,7 +14614,10 @@
         <w:t xml:space="preserve">RSA </w:t>
       </w:r>
       <w:r>
-        <w:t>is</w:t>
+        <w:t>wa</w:t>
+      </w:r>
+      <w:r>
+        <w:t>s</w:t>
       </w:r>
       <w:r>
         <w:t xml:space="preserve"> </w:t>
@@ -14753,6 +14635,9 @@
         <w:t>DH</w:t>
       </w:r>
       <w:r>
+        <w:t xml:space="preserve"> as a key-exchange mechanism</w:t>
+      </w:r>
+      <w:r>
         <w:t xml:space="preserve">. </w:t>
       </w:r>
       <w:r>
@@ -14786,7 +14671,7 @@
         <w:t>ha</w:t>
       </w:r>
       <w:r>
-        <w:t>ve</w:t>
+        <w:t>d</w:t>
       </w:r>
       <w:r>
         <w:t xml:space="preserve"> the ability to exchange symmetric keys securely, rather than derive them </w:t>
@@ -14810,7 +14695,7 @@
         <w:t>provide</w:t>
       </w:r>
       <w:r>
-        <w:t>s</w:t>
+        <w:t>d</w:t>
       </w:r>
       <w:r>
         <w:t xml:space="preserve"> </w:t>
@@ -14849,7 +14734,10 @@
         <w:t xml:space="preserve">hy </w:t>
       </w:r>
       <w:r>
-        <w:t>do</w:t>
+        <w:t>d</w:t>
+      </w:r>
+      <w:r>
+        <w:t>id</w:t>
       </w:r>
       <w:r>
         <w:t xml:space="preserve"> </w:t>
@@ -14884,13 +14772,28 @@
     </w:p>
     <w:p>
       <w:r>
-        <w:t xml:space="preserve">To the second question, the short answer is that public-key encryption is computationally </w:t>
-      </w:r>
-      <w:r>
-        <w:t xml:space="preserve">very </w:t>
-      </w:r>
-      <w:r>
-        <w:t xml:space="preserve">expensive relative to its </w:t>
+        <w:t xml:space="preserve">To the </w:t>
+      </w:r>
+      <w:r>
+        <w:t xml:space="preserve">broader </w:t>
+      </w:r>
+      <w:r>
+        <w:t xml:space="preserve">second question, the short answer is that public-key encryption is </w:t>
+      </w:r>
+      <w:r>
+        <w:t xml:space="preserve">much more </w:t>
+      </w:r>
+      <w:r>
+        <w:t xml:space="preserve">computationally </w:t>
+      </w:r>
+      <w:r>
+        <w:t xml:space="preserve">expensive </w:t>
+      </w:r>
+      <w:r>
+        <w:t xml:space="preserve">than </w:t>
+      </w:r>
+      <w:r>
+        <w:t xml:space="preserve">its </w:t>
       </w:r>
       <w:r>
         <w:t>symmetric</w:t>
@@ -14948,154 +14851,165 @@
           <w:rStyle w:val="FootnoteReference"/>
         </w:rPr>
         <w:footnoteReference w:id="36"/>
-      </w:r>
-      <w:r>
-        <w:t xml:space="preserve"> </w:t>
-      </w:r>
-      <w:r>
-        <w:t>O</w:t>
-      </w:r>
-      <w:r>
-        <w:t>ne</w:t>
-      </w:r>
-      <w:r>
-        <w:t xml:space="preserve"> </w:t>
-      </w:r>
-      <w:r>
-        <w:t>approach</w:t>
-      </w:r>
-      <w:r>
-        <w:t xml:space="preserve"> </w:t>
-      </w:r>
-      <w:r>
-        <w:t>that emerged wa</w:t>
-      </w:r>
-      <w:r>
-        <w:t xml:space="preserve">s </w:t>
-      </w:r>
-      <w:r>
-        <w:t>to use public</w:t>
-      </w:r>
-      <w:r>
-        <w:t xml:space="preserve"> </w:t>
-      </w:r>
-      <w:r>
-        <w:t>key</w:t>
-      </w:r>
-      <w:r>
-        <w:t>s</w:t>
-      </w:r>
-      <w:r>
-        <w:t xml:space="preserve"> </w:t>
-      </w:r>
-      <w:r>
-        <w:t xml:space="preserve">to encrypt </w:t>
-      </w:r>
-      <w:r>
-        <w:t xml:space="preserve">and exchange </w:t>
-      </w:r>
-      <w:r>
-        <w:t>symmetric keys</w:t>
-      </w:r>
-      <w:r>
-        <w:t>,</w:t>
-      </w:r>
-      <w:r>
-        <w:t xml:space="preserve"> and</w:t>
-      </w:r>
-      <w:r>
-        <w:t xml:space="preserve"> </w:t>
-      </w:r>
-      <w:r>
-        <w:t xml:space="preserve">the </w:t>
-      </w:r>
-      <w:r>
-        <w:t>symmetric keys</w:t>
-      </w:r>
-      <w:r>
-        <w:t xml:space="preserve"> </w:t>
-      </w:r>
-      <w:r>
-        <w:t xml:space="preserve">to </w:t>
-      </w:r>
-      <w:r>
-        <w:t xml:space="preserve">encrypt </w:t>
-      </w:r>
-      <w:r>
-        <w:t xml:space="preserve">the content of </w:t>
-      </w:r>
-      <w:r>
-        <w:t>messages. Such scheme</w:t>
-      </w:r>
-      <w:r>
-        <w:t>s</w:t>
-      </w:r>
-      <w:r>
-        <w:t xml:space="preserve"> </w:t>
-      </w:r>
-      <w:r>
-        <w:t xml:space="preserve">are </w:t>
-      </w:r>
-      <w:r>
-        <w:t xml:space="preserve">in fact </w:t>
-      </w:r>
-      <w:r>
-        <w:t>in wide use</w:t>
-      </w:r>
-      <w:r>
-        <w:t xml:space="preserve">, and </w:t>
-      </w:r>
-      <w:r>
-        <w:t xml:space="preserve">are </w:t>
-      </w:r>
-      <w:r>
-        <w:t xml:space="preserve">referred to as </w:t>
-      </w:r>
-      <w:r>
-        <w:rPr>
-          <w:i/>
-          <w:iCs/>
-        </w:rPr>
-        <w:t>hybrid</w:t>
-      </w:r>
-      <w:r>
-        <w:rPr>
-          <w:i/>
-          <w:iCs/>
-        </w:rPr>
-        <w:t xml:space="preserve"> </w:t>
-      </w:r>
-      <w:r>
-        <w:t>encryption scheme</w:t>
-      </w:r>
-      <w:r>
-        <w:t>s</w:t>
-      </w:r>
-      <w:r>
-        <w:t xml:space="preserve"> because they combine </w:t>
-      </w:r>
-      <w:r>
-        <w:t xml:space="preserve">the </w:t>
-      </w:r>
-      <w:r>
-        <w:t>advantages of both</w:t>
-      </w:r>
-      <w:r>
-        <w:t xml:space="preserve"> public- and symmetric-key encryption</w:t>
-      </w:r>
-      <w:r>
-        <w:t>, the former for key exchange and the latter for message encryption.</w:t>
-      </w:r>
-      <w:r>
-        <w:rPr>
-          <w:rStyle w:val="FootnoteReference"/>
-        </w:rPr>
-        <w:footnoteReference w:id="37"/>
       </w:r>
     </w:p>
     <w:p>
       <w:r>
+        <w:t>O</w:t>
+      </w:r>
+      <w:r>
+        <w:t>ne</w:t>
+      </w:r>
+      <w:r>
+        <w:t xml:space="preserve"> </w:t>
+      </w:r>
+      <w:r>
+        <w:t>approach</w:t>
+      </w:r>
+      <w:r>
+        <w:t xml:space="preserve"> </w:t>
+      </w:r>
+      <w:r>
+        <w:t xml:space="preserve">that emerged </w:t>
+      </w:r>
+      <w:r>
+        <w:t>employ</w:t>
+      </w:r>
+      <w:r>
+        <w:t>ed</w:t>
+      </w:r>
+      <w:r>
+        <w:t xml:space="preserve"> </w:t>
+      </w:r>
+      <w:r>
+        <w:t>public</w:t>
+      </w:r>
+      <w:r>
+        <w:t xml:space="preserve"> </w:t>
+      </w:r>
+      <w:r>
+        <w:t>key</w:t>
+      </w:r>
+      <w:r>
+        <w:t>s</w:t>
+      </w:r>
+      <w:r>
+        <w:t xml:space="preserve"> </w:t>
+      </w:r>
+      <w:r>
+        <w:t xml:space="preserve">to encrypt </w:t>
+      </w:r>
+      <w:r>
+        <w:t xml:space="preserve">and exchange </w:t>
+      </w:r>
+      <w:r>
+        <w:t>symmetric keys and</w:t>
+      </w:r>
+      <w:r>
+        <w:t>,</w:t>
+      </w:r>
+      <w:r>
+        <w:t xml:space="preserve"> </w:t>
+      </w:r>
+      <w:r>
+        <w:t xml:space="preserve">thus securely exchanged, </w:t>
+      </w:r>
+      <w:r>
+        <w:t xml:space="preserve">the </w:t>
+      </w:r>
+      <w:r>
+        <w:t>symmetric keys</w:t>
+      </w:r>
+      <w:r>
+        <w:t xml:space="preserve"> </w:t>
+      </w:r>
+      <w:r>
+        <w:t xml:space="preserve">to </w:t>
+      </w:r>
+      <w:r>
+        <w:t xml:space="preserve">encrypt </w:t>
+      </w:r>
+      <w:r>
+        <w:t>message content</w:t>
+      </w:r>
+      <w:r>
+        <w:t xml:space="preserve"> itself</w:t>
+      </w:r>
+      <w:r>
+        <w:t>. Such scheme</w:t>
+      </w:r>
+      <w:r>
+        <w:t>s</w:t>
+      </w:r>
+      <w:r>
+        <w:t xml:space="preserve"> </w:t>
+      </w:r>
+      <w:r>
+        <w:t xml:space="preserve">are </w:t>
+      </w:r>
+      <w:r>
+        <w:t xml:space="preserve">in fact </w:t>
+      </w:r>
+      <w:r>
+        <w:t>in wide use</w:t>
+      </w:r>
+      <w:r>
+        <w:t xml:space="preserve">, and </w:t>
+      </w:r>
+      <w:r>
+        <w:t xml:space="preserve">are </w:t>
+      </w:r>
+      <w:r>
+        <w:t xml:space="preserve">referred to as </w:t>
+      </w:r>
+      <w:r>
+        <w:rPr>
+          <w:i/>
+          <w:iCs/>
+        </w:rPr>
+        <w:t>hybrid</w:t>
+      </w:r>
+      <w:r>
+        <w:rPr>
+          <w:i/>
+          <w:iCs/>
+        </w:rPr>
+        <w:t xml:space="preserve"> </w:t>
+      </w:r>
+      <w:r>
+        <w:t>encryption scheme</w:t>
+      </w:r>
+      <w:r>
+        <w:t>s</w:t>
+      </w:r>
+      <w:r>
+        <w:t xml:space="preserve"> because they combine </w:t>
+      </w:r>
+      <w:r>
+        <w:t xml:space="preserve">the </w:t>
+      </w:r>
+      <w:r>
+        <w:t xml:space="preserve">advantages of </w:t>
+      </w:r>
+      <w:r>
         <w:lastRenderedPageBreak/>
+        <w:t>both</w:t>
+      </w:r>
+      <w:r>
+        <w:t xml:space="preserve"> public- and symmetric-key encryption</w:t>
+      </w:r>
+      <w:r>
+        <w:t>, the former for key exchange and the latter for message encryption.</w:t>
+      </w:r>
+      <w:r>
+        <w:rPr>
+          <w:rStyle w:val="FootnoteReference"/>
+        </w:rPr>
+        <w:footnoteReference w:id="37"/>
+      </w:r>
+    </w:p>
+    <w:p>
+      <w:r>
         <w:t>As to the first observation</w:t>
       </w:r>
       <w:r>
@@ -15114,6 +15028,15 @@
         <w:t>as a mechanism for key-exchange</w:t>
       </w:r>
       <w:r>
+        <w:t xml:space="preserve">, </w:t>
+      </w:r>
+      <w:r>
+        <w:t xml:space="preserve">as </w:t>
+      </w:r>
+      <w:r>
+        <w:t>in the hybrid scheme just described</w:t>
+      </w:r>
+      <w:r>
         <w:t xml:space="preserve">—it </w:t>
       </w:r>
       <w:r>
@@ -15129,7 +15052,10 @@
         <w:t xml:space="preserve">is </w:t>
       </w:r>
       <w:r>
-        <w:t xml:space="preserve">often thought of </w:t>
+        <w:t xml:space="preserve">almost always </w:t>
+      </w:r>
+      <w:r>
+        <w:t xml:space="preserve">referred to </w:t>
       </w:r>
       <w:r>
         <w:t xml:space="preserve">as a key </w:t>
@@ -15211,7 +15137,22 @@
     </w:p>
     <w:p>
       <w:r>
-        <w:t xml:space="preserve">It turns out that </w:t>
+        <w:t xml:space="preserve">It turns out </w:t>
+      </w:r>
+      <w:r>
+        <w:t xml:space="preserve">the despite the capabilities of RSA, DH is still </w:t>
+      </w:r>
+      <w:r>
+        <w:t xml:space="preserve">very much </w:t>
+      </w:r>
+      <w:r>
+        <w:t>relevant</w:t>
+      </w:r>
+      <w:r>
+        <w:t>. That is</w:t>
+      </w:r>
+      <w:r>
+        <w:t xml:space="preserve"> because </w:t>
       </w:r>
       <w:r>
         <w:t xml:space="preserve">key </w:t>
@@ -15233,13 +15174,25 @@
         <w:t>provides a</w:t>
       </w:r>
       <w:r>
-        <w:t xml:space="preserve">n additional </w:t>
+        <w:t xml:space="preserve">n </w:t>
       </w:r>
       <w:r>
         <w:t xml:space="preserve">element of </w:t>
       </w:r>
       <w:r>
-        <w:t xml:space="preserve">security that </w:t>
+        <w:t xml:space="preserve">security </w:t>
+      </w:r>
+      <w:r>
+        <w:t>not present</w:t>
+      </w:r>
+      <w:r>
+        <w:t xml:space="preserve"> </w:t>
+      </w:r>
+      <w:r>
+        <w:t>in</w:t>
+      </w:r>
+      <w:r>
+        <w:t xml:space="preserve"> </w:t>
       </w:r>
       <w:r>
         <w:t xml:space="preserve">key </w:t>
@@ -15255,10 +15208,7 @@
         <w:t xml:space="preserve"> </w:t>
       </w:r>
       <w:r>
-        <w:t xml:space="preserve">(RSA) </w:t>
-      </w:r>
-      <w:r>
-        <w:t>does not</w:t>
+        <w:t>(RSA)</w:t>
       </w:r>
       <w:r>
         <w:t xml:space="preserve">; </w:t>
@@ -15273,9 +15223,6 @@
         <w:t xml:space="preserve">property </w:t>
       </w:r>
       <w:r>
-        <w:t xml:space="preserve">of encrypted messages </w:t>
-      </w:r>
-      <w:r>
         <w:t>known as</w:t>
       </w:r>
       <w:r>
@@ -15302,7 +15249,7 @@
         <w:t xml:space="preserve">Perfect forward secrecy </w:t>
       </w:r>
       <w:r>
-        <w:t>provides</w:t>
+        <w:t>guarantees</w:t>
       </w:r>
       <w:r>
         <w:t xml:space="preserve"> that messages</w:t>
@@ -15323,7 +15270,10 @@
         <w:t xml:space="preserve">so </w:t>
       </w:r>
       <w:r>
-        <w:t>even after transmission</w:t>
+        <w:t xml:space="preserve">even after </w:t>
+      </w:r>
+      <w:r>
+        <w:t>they have been transmitted</w:t>
       </w:r>
       <w:r>
         <w:t xml:space="preserve">; that is, after </w:t>
@@ -15359,7 +15309,7 @@
         <w:t>a filesystem</w:t>
       </w:r>
       <w:r>
-        <w:t>.</w:t>
+        <w:t>, for example.</w:t>
       </w:r>
     </w:p>
     <w:p>
@@ -15442,16 +15392,19 @@
         <w:t xml:space="preserve"> she can decrypt </w:t>
       </w:r>
       <w:r>
-        <w:t>the messages</w:t>
-      </w:r>
-      <w:r>
-        <w:t xml:space="preserve"> </w:t>
-      </w:r>
-      <w:r>
-        <w:t xml:space="preserve">she stored </w:t>
-      </w:r>
-      <w:r>
-        <w:t>as well.</w:t>
+        <w:t>the message</w:t>
+      </w:r>
+      <w:r>
+        <w:t>s</w:t>
+      </w:r>
+      <w:r>
+        <w:t xml:space="preserve"> </w:t>
+      </w:r>
+      <w:r>
+        <w:t>encrypted with those keys</w:t>
+      </w:r>
+      <w:r>
+        <w:t xml:space="preserve"> as well.</w:t>
       </w:r>
     </w:p>
     <w:p>
@@ -15581,7 +15534,13 @@
     </w:p>
     <w:p>
       <w:r>
-        <w:t xml:space="preserve">One solution </w:t>
+        <w:t xml:space="preserve">One </w:t>
+      </w:r>
+      <w:r>
+        <w:t xml:space="preserve">preferred </w:t>
+      </w:r>
+      <w:r>
+        <w:t xml:space="preserve">solution </w:t>
       </w:r>
       <w:r>
         <w:t xml:space="preserve">is </w:t>
@@ -15760,7 +15719,13 @@
     </w:p>
     <w:p>
       <w:r>
-        <w:t>Digital signatures are the third and final component of the public-key cryptosystem conceived by DH</w:t>
+        <w:t xml:space="preserve">Digital signatures </w:t>
+      </w:r>
+      <w:r>
+        <w:t>were</w:t>
+      </w:r>
+      <w:r>
+        <w:t xml:space="preserve"> the third and final component of the public-key cryptosystem conceived by DH</w:t>
       </w:r>
       <w:r>
         <w:t>,</w:t>
@@ -15772,7 +15737,7 @@
         <w:t xml:space="preserve">only later </w:t>
       </w:r>
       <w:r>
-        <w:t>implemented</w:t>
+        <w:t>fulfilled</w:t>
       </w:r>
       <w:r>
         <w:t xml:space="preserve"> by RSA. Digital signatures serve </w:t>
@@ -15853,7 +15818,11 @@
         <w:t>the</w:t>
       </w:r>
       <w:r>
-        <w:t xml:space="preserve"> recipient </w:t>
+        <w:t xml:space="preserve"> </w:t>
+      </w:r>
+      <w:r>
+        <w:lastRenderedPageBreak/>
+        <w:t xml:space="preserve">recipient </w:t>
       </w:r>
       <w:r>
         <w:t xml:space="preserve">of a </w:t>
@@ -15933,7 +15902,6 @@
     </w:p>
     <w:p>
       <w:r>
-        <w:lastRenderedPageBreak/>
         <w:t>In this scheme, the sender</w:t>
       </w:r>
       <w:r>
@@ -16290,6 +16258,707 @@
       </w:r>
     </w:p>
     <w:p>
+      <w:pPr>
+        <w:pStyle w:val="Heading1"/>
+      </w:pPr>
+      <w:r>
+        <w:t>RSA Digital Signature in Terms of State Transitions</w:t>
+      </w:r>
+    </w:p>
+    <w:p>
+      <w:r>
+        <w:t xml:space="preserve">To visualize this, let’s revisit for a moment the state-transition diagrams we </w:t>
+      </w:r>
+      <w:r>
+        <w:t>employed</w:t>
+      </w:r>
+      <w:r>
+        <w:t xml:space="preserve"> to </w:t>
+      </w:r>
+      <w:r>
+        <w:t>understand the mechanics</w:t>
+      </w:r>
+      <w:r>
+        <w:t xml:space="preserve"> </w:t>
+      </w:r>
+      <w:r>
+        <w:t xml:space="preserve">of </w:t>
+      </w:r>
+      <w:r>
+        <w:t>encryption.</w:t>
+      </w:r>
+      <w:r>
+        <w:t xml:space="preserve"> </w:t>
+      </w:r>
+      <w:r>
+        <w:t xml:space="preserve">Here, instead of the term </w:t>
+      </w:r>
+      <w:r>
+        <w:rPr>
+          <w:i/>
+          <w:iCs/>
+        </w:rPr>
+        <w:t>C</w:t>
+      </w:r>
+      <w:r>
+        <w:t xml:space="preserve"> in the middle of the diagram to represent a ciphertext, we have the term </w:t>
+      </w:r>
+      <w:r>
+        <w:rPr>
+          <w:i/>
+          <w:iCs/>
+        </w:rPr>
+        <w:t>S</w:t>
+      </w:r>
+      <w:r>
+        <w:t xml:space="preserve">, which stands for </w:t>
+      </w:r>
+      <w:r>
+        <w:rPr>
+          <w:i/>
+          <w:iCs/>
+        </w:rPr>
+        <w:t>signature</w:t>
+      </w:r>
+      <w:r>
+        <w:t>.</w:t>
+      </w:r>
+    </w:p>
+    <w:p>
+      <w:pPr>
+        <w:pStyle w:val="ListParagraph"/>
+        <w:numPr>
+          <w:ilvl w:val="0"/>
+          <w:numId w:val="5"/>
+        </w:numPr>
+        <w:rPr>
+          <w:i/>
+          <w:iCs/>
+        </w:rPr>
+      </w:pPr>
+      <w:r>
+        <w:rPr>
+          <w:i/>
+          <w:iCs/>
+        </w:rPr>
+        <w:t>M -&gt; S -&gt; M</w:t>
+      </w:r>
+    </w:p>
+    <w:p>
+      <w:r>
+        <w:t xml:space="preserve">As with encryption, we start with some plaintext message </w:t>
+      </w:r>
+      <w:r>
+        <w:rPr>
+          <w:i/>
+          <w:iCs/>
+        </w:rPr>
+        <w:t>M</w:t>
+      </w:r>
+      <w:r>
+        <w:t xml:space="preserve">, transform it to a signature </w:t>
+      </w:r>
+      <w:r>
+        <w:rPr>
+          <w:i/>
+          <w:iCs/>
+        </w:rPr>
+        <w:t>S</w:t>
+      </w:r>
+      <w:r>
+        <w:t xml:space="preserve">, and then back again to the original message </w:t>
+      </w:r>
+      <w:r>
+        <w:rPr>
+          <w:i/>
+          <w:iCs/>
+        </w:rPr>
+        <w:t>M</w:t>
+      </w:r>
+      <w:r>
+        <w:t>.</w:t>
+      </w:r>
+    </w:p>
+    <w:p>
+      <w:r>
+        <w:t xml:space="preserve">What is different this time is that the </w:t>
+      </w:r>
+      <w:r>
+        <w:t>transformation</w:t>
+      </w:r>
+      <w:r>
+        <w:t xml:space="preserve"> we want to make difficult for unauthorized parties is the</w:t>
+      </w:r>
+      <w:r>
+        <w:t xml:space="preserve"> first one,</w:t>
+      </w:r>
+      <w:r>
+        <w:t xml:space="preserve"> from </w:t>
+      </w:r>
+      <w:r>
+        <w:rPr>
+          <w:i/>
+          <w:iCs/>
+        </w:rPr>
+        <w:t>M -&gt; S</w:t>
+      </w:r>
+      <w:r>
+        <w:t xml:space="preserve">, not </w:t>
+      </w:r>
+      <w:r>
+        <w:t xml:space="preserve">the second, from </w:t>
+      </w:r>
+      <w:r>
+        <w:rPr>
+          <w:i/>
+          <w:iCs/>
+        </w:rPr>
+        <w:t>S -&gt; M</w:t>
+      </w:r>
+      <w:r>
+        <w:t xml:space="preserve">. With encryption </w:t>
+      </w:r>
+      <w:r>
+        <w:t>the inverse is true</w:t>
+      </w:r>
+      <w:r>
+        <w:t xml:space="preserve">; that is, </w:t>
+      </w:r>
+      <w:r>
+        <w:t xml:space="preserve">it </w:t>
+      </w:r>
+      <w:r>
+        <w:t>is</w:t>
+      </w:r>
+      <w:r>
+        <w:t xml:space="preserve"> the </w:t>
+      </w:r>
+      <w:r>
+        <w:t xml:space="preserve">second </w:t>
+      </w:r>
+      <w:r>
+        <w:t>transformation</w:t>
+      </w:r>
+      <w:r>
+        <w:t>,</w:t>
+      </w:r>
+      <w:r>
+        <w:t xml:space="preserve"> from </w:t>
+      </w:r>
+      <w:r>
+        <w:rPr>
+          <w:i/>
+          <w:iCs/>
+        </w:rPr>
+        <w:t>C -&gt; M</w:t>
+      </w:r>
+      <w:r>
+        <w:t xml:space="preserve"> that </w:t>
+      </w:r>
+      <w:r>
+        <w:t xml:space="preserve">must be </w:t>
+      </w:r>
+      <w:r>
+        <w:t xml:space="preserve">difficult, not </w:t>
+      </w:r>
+      <w:r>
+        <w:t xml:space="preserve">the first, </w:t>
+      </w:r>
+      <w:r>
+        <w:rPr>
+          <w:i/>
+          <w:iCs/>
+        </w:rPr>
+        <w:t>M -&gt; C</w:t>
+      </w:r>
+      <w:r>
+        <w:t>.</w:t>
+      </w:r>
+    </w:p>
+    <w:p>
+      <w:r>
+        <w:t xml:space="preserve">To see how this is enforced, let’s first substitute the term </w:t>
+      </w:r>
+      <w:r>
+        <w:rPr>
+          <w:i/>
+          <w:iCs/>
+        </w:rPr>
+        <w:t>S</w:t>
+      </w:r>
+      <w:r>
+        <w:t xml:space="preserve"> with its equivalent term </w:t>
+      </w:r>
+      <w:r>
+        <w:rPr>
+          <w:i/>
+          <w:iCs/>
+        </w:rPr>
+        <w:t>M</w:t>
+      </w:r>
+      <w:r>
+        <w:rPr>
+          <w:i/>
+          <w:iCs/>
+          <w:vertAlign w:val="superscript"/>
+        </w:rPr>
+        <w:t>d</w:t>
+      </w:r>
+      <w:r>
+        <w:t>.</w:t>
+      </w:r>
+    </w:p>
+    <w:p>
+      <w:pPr>
+        <w:pStyle w:val="ListParagraph"/>
+        <w:numPr>
+          <w:ilvl w:val="0"/>
+          <w:numId w:val="5"/>
+        </w:numPr>
+        <w:rPr>
+          <w:i/>
+          <w:iCs/>
+        </w:rPr>
+      </w:pPr>
+      <w:r>
+        <w:rPr>
+          <w:i/>
+          <w:iCs/>
+        </w:rPr>
+        <w:t>M -&gt; M</w:t>
+      </w:r>
+      <w:r>
+        <w:rPr>
+          <w:i/>
+          <w:iCs/>
+          <w:vertAlign w:val="superscript"/>
+        </w:rPr>
+        <w:t>d</w:t>
+      </w:r>
+      <w:r>
+        <w:rPr>
+          <w:i/>
+          <w:iCs/>
+        </w:rPr>
+        <w:t xml:space="preserve"> -&gt; M</w:t>
+      </w:r>
+    </w:p>
+    <w:p>
+      <w:r>
+        <w:lastRenderedPageBreak/>
+        <w:t xml:space="preserve">Here, we are raising </w:t>
+      </w:r>
+      <w:r>
+        <w:rPr>
+          <w:i/>
+          <w:iCs/>
+        </w:rPr>
+        <w:t>M</w:t>
+      </w:r>
+      <w:r>
+        <w:t xml:space="preserve"> to the power of the private decryption exponent </w:t>
+      </w:r>
+      <w:r>
+        <w:rPr>
+          <w:i/>
+          <w:iCs/>
+        </w:rPr>
+        <w:t>d</w:t>
+      </w:r>
+      <w:r>
+        <w:t>. What makes this transformation difficult for an unauthorized party is that</w:t>
+      </w:r>
+      <w:r>
+        <w:t xml:space="preserve"> </w:t>
+      </w:r>
+      <w:r>
+        <w:t xml:space="preserve">the private encryption exponent </w:t>
+      </w:r>
+      <w:r>
+        <w:rPr>
+          <w:i/>
+          <w:iCs/>
+        </w:rPr>
+        <w:t>d</w:t>
+      </w:r>
+      <w:r>
+        <w:t xml:space="preserve"> </w:t>
+      </w:r>
+      <w:r>
+        <w:t>is assumed to be known</w:t>
+      </w:r>
+      <w:r>
+        <w:t xml:space="preserve"> </w:t>
+      </w:r>
+      <w:r>
+        <w:t xml:space="preserve">only </w:t>
+      </w:r>
+      <w:r>
+        <w:t>to the message’s signer.</w:t>
+      </w:r>
+    </w:p>
+    <w:p>
+      <w:r>
+        <w:t xml:space="preserve">Next, let’s substitute the rightmost </w:t>
+      </w:r>
+      <w:r>
+        <w:rPr>
+          <w:i/>
+          <w:iCs/>
+        </w:rPr>
+        <w:t>M</w:t>
+      </w:r>
+      <w:r>
+        <w:t xml:space="preserve"> from the previous diagram with its equivalent term </w:t>
+      </w:r>
+      <w:r>
+        <w:rPr>
+          <w:i/>
+          <w:iCs/>
+        </w:rPr>
+        <w:t>(M</w:t>
+      </w:r>
+      <w:r>
+        <w:rPr>
+          <w:i/>
+          <w:iCs/>
+          <w:vertAlign w:val="superscript"/>
+        </w:rPr>
+        <w:t>d</w:t>
+      </w:r>
+      <w:r>
+        <w:rPr>
+          <w:i/>
+          <w:iCs/>
+        </w:rPr>
+        <w:t>)</w:t>
+      </w:r>
+      <w:r>
+        <w:rPr>
+          <w:i/>
+          <w:iCs/>
+          <w:vertAlign w:val="superscript"/>
+        </w:rPr>
+        <w:t>e</w:t>
+      </w:r>
+      <w:r>
+        <w:t>.</w:t>
+      </w:r>
+    </w:p>
+    <w:p>
+      <w:pPr>
+        <w:pStyle w:val="ListParagraph"/>
+        <w:numPr>
+          <w:ilvl w:val="0"/>
+          <w:numId w:val="5"/>
+        </w:numPr>
+        <w:rPr>
+          <w:i/>
+          <w:iCs/>
+        </w:rPr>
+      </w:pPr>
+      <w:r>
+        <w:rPr>
+          <w:i/>
+          <w:iCs/>
+        </w:rPr>
+        <w:t>M -&gt; M</w:t>
+      </w:r>
+      <w:r>
+        <w:rPr>
+          <w:i/>
+          <w:iCs/>
+          <w:vertAlign w:val="superscript"/>
+        </w:rPr>
+        <w:t>d</w:t>
+      </w:r>
+      <w:r>
+        <w:rPr>
+          <w:i/>
+          <w:iCs/>
+        </w:rPr>
+        <w:t xml:space="preserve"> -&gt; (M</w:t>
+      </w:r>
+      <w:r>
+        <w:rPr>
+          <w:i/>
+          <w:iCs/>
+          <w:vertAlign w:val="superscript"/>
+        </w:rPr>
+        <w:t>d</w:t>
+      </w:r>
+      <w:r>
+        <w:rPr>
+          <w:i/>
+          <w:iCs/>
+        </w:rPr>
+        <w:t>)</w:t>
+      </w:r>
+      <w:r>
+        <w:rPr>
+          <w:i/>
+          <w:iCs/>
+          <w:vertAlign w:val="superscript"/>
+        </w:rPr>
+        <w:t>e</w:t>
+      </w:r>
+    </w:p>
+    <w:p>
+      <w:r>
+        <w:t>Next</w:t>
+      </w:r>
+      <w:r>
+        <w:t xml:space="preserve">, let’s confine the </w:t>
+      </w:r>
+      <w:r>
+        <w:t xml:space="preserve">results of the </w:t>
+      </w:r>
+      <w:r>
+        <w:t xml:space="preserve">computations to the finite group of integers modulo </w:t>
+      </w:r>
+      <w:r>
+        <w:rPr>
+          <w:i/>
+          <w:iCs/>
+        </w:rPr>
+        <w:t>n</w:t>
+      </w:r>
+      <w:r>
+        <w:t>.</w:t>
+      </w:r>
+    </w:p>
+    <w:p>
+      <w:pPr>
+        <w:pStyle w:val="ListParagraph"/>
+        <w:numPr>
+          <w:ilvl w:val="0"/>
+          <w:numId w:val="5"/>
+        </w:numPr>
+        <w:rPr>
+          <w:i/>
+          <w:iCs/>
+        </w:rPr>
+      </w:pPr>
+      <w:r>
+        <w:rPr>
+          <w:i/>
+          <w:iCs/>
+        </w:rPr>
+        <w:t>M -&gt; M</w:t>
+      </w:r>
+      <w:r>
+        <w:rPr>
+          <w:i/>
+          <w:iCs/>
+          <w:vertAlign w:val="superscript"/>
+        </w:rPr>
+        <w:t>d</w:t>
+      </w:r>
+      <w:r>
+        <w:rPr>
+          <w:i/>
+          <w:iCs/>
+        </w:rPr>
+        <w:t xml:space="preserve"> </w:t>
+      </w:r>
+      <w:r>
+        <w:rPr>
+          <w:i/>
+          <w:iCs/>
+        </w:rPr>
+        <w:t xml:space="preserve">mod n </w:t>
+      </w:r>
+      <w:r>
+        <w:rPr>
+          <w:i/>
+          <w:iCs/>
+        </w:rPr>
+        <w:t>-&gt; (M</w:t>
+      </w:r>
+      <w:r>
+        <w:rPr>
+          <w:i/>
+          <w:iCs/>
+          <w:vertAlign w:val="superscript"/>
+        </w:rPr>
+        <w:t>d</w:t>
+      </w:r>
+      <w:r>
+        <w:rPr>
+          <w:i/>
+          <w:iCs/>
+        </w:rPr>
+        <w:t>)</w:t>
+      </w:r>
+      <w:r>
+        <w:rPr>
+          <w:i/>
+          <w:iCs/>
+          <w:vertAlign w:val="superscript"/>
+        </w:rPr>
+        <w:t>e</w:t>
+      </w:r>
+      <w:r>
+        <w:rPr>
+          <w:i/>
+          <w:iCs/>
+        </w:rPr>
+        <w:t xml:space="preserve"> mod n</w:t>
+      </w:r>
+    </w:p>
+    <w:p>
+      <w:r>
+        <w:t>Finally, p</w:t>
+      </w:r>
+      <w:r>
+        <w:t>lugging in some real values</w:t>
+      </w:r>
+      <w:r>
+        <w:t xml:space="preserve"> yields the following </w:t>
+      </w:r>
+      <w:r>
+        <w:t>transformation of states</w:t>
+      </w:r>
+      <w:r>
+        <w:t>:</w:t>
+      </w:r>
+    </w:p>
+    <w:p>
+      <w:pPr>
+        <w:pStyle w:val="ListParagraph"/>
+        <w:numPr>
+          <w:ilvl w:val="0"/>
+          <w:numId w:val="5"/>
+        </w:numPr>
+      </w:pPr>
+      <w:r>
+        <w:t>7 -&gt; 7</w:t>
+      </w:r>
+      <w:r>
+        <w:rPr>
+          <w:vertAlign w:val="superscript"/>
+        </w:rPr>
+        <w:t>11</w:t>
+      </w:r>
+      <w:r>
+        <w:t xml:space="preserve"> mod 15 -&gt; (7</w:t>
+      </w:r>
+      <w:r>
+        <w:rPr>
+          <w:vertAlign w:val="superscript"/>
+        </w:rPr>
+        <w:t>11</w:t>
+      </w:r>
+      <w:r>
+        <w:t>)</w:t>
+      </w:r>
+      <w:r>
+        <w:rPr>
+          <w:vertAlign w:val="superscript"/>
+        </w:rPr>
+        <w:t>3</w:t>
+      </w:r>
+      <w:r>
+        <w:t xml:space="preserve"> mod 15</w:t>
+      </w:r>
+    </w:p>
+    <w:p>
+      <w:pPr>
+        <w:pStyle w:val="ListParagraph"/>
+        <w:numPr>
+          <w:ilvl w:val="0"/>
+          <w:numId w:val="5"/>
+        </w:numPr>
+      </w:pPr>
+      <w:r>
+        <w:t>7 -&gt; 13 -&gt; 7</w:t>
+      </w:r>
+    </w:p>
+    <w:p>
+      <w:r>
+        <w:t>If all of this looks familiar, it should</w:t>
+      </w:r>
+      <w:r>
+        <w:t>; i</w:t>
+      </w:r>
+      <w:r>
+        <w:t xml:space="preserve">t is the very mirror image of encryption. The only technical difference is that in the former the public exponent </w:t>
+      </w:r>
+      <w:r>
+        <w:rPr>
+          <w:i/>
+          <w:iCs/>
+        </w:rPr>
+        <w:t>e</w:t>
+      </w:r>
+      <w:r>
+        <w:t xml:space="preserve"> is used to transform a </w:t>
+      </w:r>
+      <w:r>
+        <w:t xml:space="preserve">plaintext </w:t>
+      </w:r>
+      <w:r>
+        <w:t xml:space="preserve">message, and in the latter the private exponent </w:t>
+      </w:r>
+      <w:r>
+        <w:rPr>
+          <w:i/>
+          <w:iCs/>
+        </w:rPr>
+        <w:t>d</w:t>
+      </w:r>
+      <w:r>
+        <w:t xml:space="preserve"> is used to transform a </w:t>
+      </w:r>
+      <w:r>
+        <w:t xml:space="preserve">plaintext </w:t>
+      </w:r>
+      <w:r>
+        <w:t xml:space="preserve">message. The </w:t>
+      </w:r>
+      <w:r>
+        <w:t xml:space="preserve">more </w:t>
+      </w:r>
+      <w:r>
+        <w:t xml:space="preserve">important, </w:t>
+      </w:r>
+      <w:r>
+        <w:t xml:space="preserve">semantic difference is that the former </w:t>
+      </w:r>
+      <w:r>
+        <w:t>encrypts a message</w:t>
+      </w:r>
+      <w:r>
+        <w:t xml:space="preserve"> </w:t>
+      </w:r>
+      <w:r>
+        <w:t xml:space="preserve">and </w:t>
+      </w:r>
+      <w:r>
+        <w:t xml:space="preserve">the latter </w:t>
+      </w:r>
+      <w:r>
+        <w:t>signs a message</w:t>
+      </w:r>
+      <w:r>
+        <w:t>.</w:t>
+      </w:r>
+      <w:r>
+        <w:rPr>
+          <w:rStyle w:val="FootnoteReference"/>
+        </w:rPr>
+        <w:footnoteReference w:id="42"/>
+      </w:r>
+    </w:p>
+    <w:p>
+      <w:pPr>
+        <w:pStyle w:val="Heading1"/>
+      </w:pPr>
+      <w:r>
+        <w:t>An Example of Digital Signature</w:t>
+      </w:r>
+    </w:p>
+    <w:p>
       <w:r>
         <w:rPr>
           <w:i/>
@@ -16430,7 +17099,7 @@
         <w:rPr>
           <w:rStyle w:val="FootnoteReference"/>
         </w:rPr>
-        <w:footnoteReference w:id="42"/>
+        <w:footnoteReference w:id="43"/>
       </w:r>
     </w:p>
     <w:tbl>
@@ -16556,7 +17225,7 @@
                 <w:b/>
                 <w:bCs/>
               </w:rPr>
-              <w:t>3</w:t>
+              <w:t>7</w:t>
             </w:r>
           </w:p>
         </w:tc>
@@ -16618,7 +17287,10 @@
               <w:cnfStyle w:val="000000000000" w:firstRow="0" w:lastRow="0" w:firstColumn="0" w:lastColumn="0" w:oddVBand="0" w:evenVBand="0" w:oddHBand="0" w:evenHBand="0" w:firstRowFirstColumn="0" w:firstRowLastColumn="0" w:lastRowFirstColumn="0" w:lastRowLastColumn="0"/>
             </w:pPr>
             <w:r>
-              <w:t>12</w:t>
+              <w:t>1</w:t>
+            </w:r>
+            <w:r>
+              <w:t>3</w:t>
             </w:r>
           </w:p>
         </w:tc>
@@ -16656,7 +17328,7 @@
               <w:cnfStyle w:val="000000000000" w:firstRow="0" w:lastRow="0" w:firstColumn="0" w:lastColumn="0" w:oddVBand="0" w:evenVBand="0" w:oddHBand="0" w:evenHBand="0" w:firstRowFirstColumn="0" w:firstRowLastColumn="0" w:lastRowFirstColumn="0" w:lastRowLastColumn="0"/>
             </w:pPr>
             <w:r>
-              <w:t>3</w:t>
+              <w:t>7</w:t>
             </w:r>
             <w:r>
               <w:rPr>
@@ -16665,7 +17337,13 @@
               <w:t>11</w:t>
             </w:r>
             <w:r>
-              <w:t xml:space="preserve"> = 12 mod 15</w:t>
+              <w:t xml:space="preserve"> = </w:t>
+            </w:r>
+            <w:r>
+              <w:t>13</w:t>
+            </w:r>
+            <w:r>
+              <w:t xml:space="preserve"> mod 15</w:t>
             </w:r>
           </w:p>
         </w:tc>
@@ -16709,7 +17387,7 @@
               <w:cnfStyle w:val="000000100000" w:firstRow="0" w:lastRow="0" w:firstColumn="0" w:lastColumn="0" w:oddVBand="0" w:evenVBand="0" w:oddHBand="1" w:evenHBand="0" w:firstRowFirstColumn="0" w:firstRowLastColumn="0" w:lastRowFirstColumn="0" w:lastRowLastColumn="0"/>
             </w:pPr>
             <w:r>
-              <w:t>12</w:t>
+              <w:t>13</w:t>
             </w:r>
           </w:p>
         </w:tc>
@@ -16723,7 +17401,7 @@
               <w:cnfStyle w:val="000000100000" w:firstRow="0" w:lastRow="0" w:firstColumn="0" w:lastColumn="0" w:oddVBand="0" w:evenVBand="0" w:oddHBand="1" w:evenHBand="0" w:firstRowFirstColumn="0" w:firstRowLastColumn="0" w:lastRowFirstColumn="0" w:lastRowLastColumn="0"/>
             </w:pPr>
             <w:r>
-              <w:t>12</w:t>
+              <w:t>13</w:t>
             </w:r>
           </w:p>
         </w:tc>
@@ -16793,7 +17471,7 @@
                 <w:b/>
                 <w:bCs/>
               </w:rPr>
-              <w:t>3</w:t>
+              <w:t>7</w:t>
             </w:r>
           </w:p>
         </w:tc>
@@ -16806,7 +17484,7 @@
               <w:cnfStyle w:val="000000000000" w:firstRow="0" w:lastRow="0" w:firstColumn="0" w:lastColumn="0" w:oddVBand="0" w:evenVBand="0" w:oddHBand="0" w:evenHBand="0" w:firstRowFirstColumn="0" w:firstRowLastColumn="0" w:lastRowFirstColumn="0" w:lastRowLastColumn="0"/>
             </w:pPr>
             <w:r>
-              <w:t>12</w:t>
+              <w:t>13</w:t>
             </w:r>
             <w:r>
               <w:rPr>
@@ -16815,7 +17493,13 @@
               <w:t>3</w:t>
             </w:r>
             <w:r>
-              <w:t xml:space="preserve"> = 3 mod 15</w:t>
+              <w:t xml:space="preserve"> = </w:t>
+            </w:r>
+            <w:r>
+              <w:t>7</w:t>
+            </w:r>
+            <w:r>
+              <w:t xml:space="preserve"> mod 15</w:t>
             </w:r>
           </w:p>
         </w:tc>
@@ -16849,72 +17533,75 @@
         <w:t>signs the message (</w:t>
       </w:r>
       <w:r>
+        <w:t>7</w:t>
+      </w:r>
+      <w:r>
+        <w:t xml:space="preserve">) and transmits it to Bob. To do this she </w:t>
+      </w:r>
+      <w:r>
+        <w:t xml:space="preserve">raises the message </w:t>
+      </w:r>
+      <w:r>
+        <w:t>(</w:t>
+      </w:r>
+      <w:r>
+        <w:t>7</w:t>
+      </w:r>
+      <w:r>
+        <w:t>)</w:t>
+      </w:r>
+      <w:r>
+        <w:t xml:space="preserve"> to the power of her encryption key </w:t>
+      </w:r>
+      <w:r>
+        <w:rPr>
+          <w:i/>
+          <w:iCs/>
+        </w:rPr>
+        <w:t>d</w:t>
+      </w:r>
+      <w:r>
+        <w:t xml:space="preserve"> (</w:t>
+      </w:r>
+      <w:r>
+        <w:t>11</w:t>
+      </w:r>
+      <w:r>
+        <w:t>)</w:t>
+      </w:r>
+      <w:r>
+        <w:t xml:space="preserve"> modulo </w:t>
+      </w:r>
+      <w:r>
+        <w:rPr>
+          <w:i/>
+          <w:iCs/>
+        </w:rPr>
+        <w:t>n</w:t>
+      </w:r>
+      <w:r>
+        <w:t xml:space="preserve"> (</w:t>
+      </w:r>
+      <w:r>
+        <w:t>15</w:t>
+      </w:r>
+      <w:r>
+        <w:t xml:space="preserve">) to </w:t>
+      </w:r>
+      <w:r>
+        <w:t xml:space="preserve">compute </w:t>
+      </w:r>
+      <w:r>
+        <w:t xml:space="preserve">the signed message </w:t>
+      </w:r>
+      <w:r>
+        <w:t>(</w:t>
+      </w:r>
+      <w:r>
+        <w:t>1</w:t>
+      </w:r>
+      <w:r>
         <w:t>3</w:t>
-      </w:r>
-      <w:r>
-        <w:t xml:space="preserve">) and transmits it to Bob. To do this she </w:t>
-      </w:r>
-      <w:r>
-        <w:t xml:space="preserve">raises the message </w:t>
-      </w:r>
-      <w:r>
-        <w:t>(</w:t>
-      </w:r>
-      <w:r>
-        <w:t>3</w:t>
-      </w:r>
-      <w:r>
-        <w:t>)</w:t>
-      </w:r>
-      <w:r>
-        <w:t xml:space="preserve"> to the power of her encryption key </w:t>
-      </w:r>
-      <w:r>
-        <w:rPr>
-          <w:i/>
-          <w:iCs/>
-        </w:rPr>
-        <w:t>d</w:t>
-      </w:r>
-      <w:r>
-        <w:t xml:space="preserve"> (</w:t>
-      </w:r>
-      <w:r>
-        <w:t>11</w:t>
-      </w:r>
-      <w:r>
-        <w:t>)</w:t>
-      </w:r>
-      <w:r>
-        <w:t xml:space="preserve"> modulo </w:t>
-      </w:r>
-      <w:r>
-        <w:rPr>
-          <w:i/>
-          <w:iCs/>
-        </w:rPr>
-        <w:t>n</w:t>
-      </w:r>
-      <w:r>
-        <w:t xml:space="preserve"> (</w:t>
-      </w:r>
-      <w:r>
-        <w:t>15</w:t>
-      </w:r>
-      <w:r>
-        <w:t xml:space="preserve">) to </w:t>
-      </w:r>
-      <w:r>
-        <w:t xml:space="preserve">compute </w:t>
-      </w:r>
-      <w:r>
-        <w:t xml:space="preserve">the signed message </w:t>
-      </w:r>
-      <w:r>
-        <w:t>(</w:t>
-      </w:r>
-      <w:r>
-        <w:t>12</w:t>
       </w:r>
       <w:r>
         <w:t>)</w:t>
@@ -16934,7 +17621,10 @@
         <w:t xml:space="preserve"> (</w:t>
       </w:r>
       <w:r>
-        <w:t>12</w:t>
+        <w:t>1</w:t>
+      </w:r>
+      <w:r>
+        <w:t>3</w:t>
       </w:r>
       <w:r>
         <w:t>)</w:t>
@@ -17005,7 +17695,7 @@
         <w:t xml:space="preserve"> message (</w:t>
       </w:r>
       <w:r>
-        <w:t>3</w:t>
+        <w:t>7</w:t>
       </w:r>
       <w:r>
         <w:t>).</w:t>
@@ -17046,12 +17736,6 @@
       </w:r>
       <w:r>
         <w:t>.</w:t>
-      </w:r>
-      <w:r>
-        <w:rPr>
-          <w:rStyle w:val="FootnoteReference"/>
-        </w:rPr>
-        <w:footnoteReference w:id="43"/>
       </w:r>
     </w:p>
     <w:p>
@@ -17060,30 +17744,22 @@
         <w:t xml:space="preserve">Of course, </w:t>
       </w:r>
       <w:r>
-        <w:t xml:space="preserve">in the simple scenario depicted in </w:t>
-      </w:r>
-      <w:r>
-        <w:rPr>
-          <w:i/>
-          <w:iCs/>
-        </w:rPr>
-        <w:t xml:space="preserve">Figure </w:t>
-      </w:r>
-      <w:r>
-        <w:rPr>
-          <w:i/>
-          <w:iCs/>
-        </w:rPr>
-        <w:t>7</w:t>
-      </w:r>
-      <w:r>
-        <w:t xml:space="preserve">, </w:t>
+        <w:t xml:space="preserve">in </w:t>
+      </w:r>
+      <w:r>
+        <w:t xml:space="preserve">this </w:t>
+      </w:r>
+      <w:r>
+        <w:t xml:space="preserve">simple scenario, </w:t>
       </w:r>
       <w:r>
         <w:t>Eve has observed the signed message (</w:t>
       </w:r>
       <w:r>
-        <w:t>12</w:t>
+        <w:t>1</w:t>
+      </w:r>
+      <w:r>
+        <w:t>3</w:t>
       </w:r>
       <w:r>
         <w:t>), and because she also knows Bob’s public key (</w:t>
@@ -17113,13 +17789,19 @@
         <w:t xml:space="preserve"> </w:t>
       </w:r>
       <w:r>
-        <w:t xml:space="preserve">In a </w:t>
-      </w:r>
-      <w:r>
-        <w:t xml:space="preserve">real-world </w:t>
-      </w:r>
-      <w:r>
-        <w:t xml:space="preserve">scenario, Alice would have </w:t>
+        <w:t xml:space="preserve">To prevent this in the real world, </w:t>
+      </w:r>
+      <w:r>
+        <w:t xml:space="preserve">Alice </w:t>
+      </w:r>
+      <w:r>
+        <w:t xml:space="preserve">might </w:t>
+      </w:r>
+      <w:r>
+        <w:t xml:space="preserve">have </w:t>
+      </w:r>
+      <w:r>
+        <w:t xml:space="preserve">for example </w:t>
       </w:r>
       <w:r>
         <w:t xml:space="preserve">signed </w:t>
@@ -17289,7 +17971,7 @@
         <w:pStyle w:val="Heading1"/>
       </w:pPr>
       <w:r>
-        <w:t>A Weakness</w:t>
+        <w:t>A Critical Weakness</w:t>
       </w:r>
     </w:p>
     <w:p>
@@ -17701,6 +18383,9 @@
       <w:pPr>
         <w:pStyle w:val="Heading1"/>
       </w:pPr>
+      <w:r>
+        <w:t xml:space="preserve">And Its </w:t>
+      </w:r>
       <w:r>
         <w:t>Mitigation</w:t>
       </w:r>
@@ -19537,13 +20222,8 @@
       <w:r>
         <w:t xml:space="preserve"> </w:t>
       </w:r>
-      <w:proofErr w:type="gramStart"/>
-      <w:r>
-        <w:t>O(</w:t>
-      </w:r>
-      <w:proofErr w:type="gramEnd"/>
-      <w:r>
-        <w:t xml:space="preserve">log n) </w:t>
+      <w:r>
+        <w:t xml:space="preserve">O(log n) </w:t>
       </w:r>
       <w:r>
         <w:t>time</w:t>
@@ -20190,7 +20870,25 @@
         <w:footnoteRef/>
       </w:r>
       <w:r>
-        <w:t xml:space="preserve"> At current clock speeds, RSA requires 3,072-bit key lengths to achieve the same level of security as 128-bit AES, the current standard for symmetric-key encryption. The longer the key lengths, the bigger the numbers and hence slower the computations necessary to generate keys.</w:t>
+        <w:t xml:space="preserve"> At current clock speeds, RSA requires 3,072-bit key lengths to achieve the same level of security as 128-bit AES, the current standard for symmetric-key encryption. The longer the key lengths, the bigger the numbers</w:t>
+      </w:r>
+      <w:r>
+        <w:t>,</w:t>
+      </w:r>
+      <w:r>
+        <w:t xml:space="preserve"> and hence </w:t>
+      </w:r>
+      <w:r>
+        <w:t xml:space="preserve">the </w:t>
+      </w:r>
+      <w:r>
+        <w:t xml:space="preserve">slower the computations </w:t>
+      </w:r>
+      <w:r>
+        <w:t>required</w:t>
+      </w:r>
+      <w:r>
+        <w:t xml:space="preserve"> to generate keys.</w:t>
       </w:r>
     </w:p>
   </w:footnote>
@@ -20316,7 +21014,23 @@
         <w:footnoteRef/>
       </w:r>
       <w:r>
-        <w:t xml:space="preserve"> For Alice to encrypt the signed message, she would first need Bob to send her his public key. Since we already know the mechanism for public-key encryption, the additional steps are omitted from the diagram to keep the focus on digital signature.</w:t>
+        <w:t xml:space="preserve"> One interesting implication of this inverse relationship is that it promotes what was previously described as a one-way trap-door function to a one-way trap-door </w:t>
+      </w:r>
+      <w:r>
+        <w:rPr>
+          <w:i/>
+          <w:iCs/>
+        </w:rPr>
+        <w:t>permutation</w:t>
+      </w:r>
+      <w:r>
+        <w:t xml:space="preserve">. In this conception, every message can be thought of as some other message’s ciphertext, and every ciphertext </w:t>
+      </w:r>
+      <w:r>
+        <w:t xml:space="preserve">is </w:t>
+      </w:r>
+      <w:r>
+        <w:t>itself a valid message.</w:t>
       </w:r>
     </w:p>
   </w:footnote>
@@ -20332,7 +21046,7 @@
         <w:footnoteRef/>
       </w:r>
       <w:r>
-        <w:t xml:space="preserve"> The ability to prove possession of a private key without revealing it publicly has powerful implications; consider for example the cryptocurrency use case. </w:t>
+        <w:t xml:space="preserve"> For Alice to encrypt the signed message, she would first need Bob to send her his public key. Since we already know the mechanism for public-key encryption, the additional steps are omitted from the diagram to keep the focus on digital signature.</w:t>
       </w:r>
     </w:p>
   </w:footnote>
@@ -20452,15 +21166,7 @@
         <w:footnoteRef/>
       </w:r>
       <w:r>
-        <w:t xml:space="preserve"> In some </w:t>
-      </w:r>
-      <w:proofErr w:type="gramStart"/>
-      <w:r>
-        <w:t>cases</w:t>
-      </w:r>
-      <w:proofErr w:type="gramEnd"/>
-      <w:r>
-        <w:t xml:space="preserve"> in spectacular fashion. See </w:t>
+        <w:t xml:space="preserve"> In some cases in spectacular fashion. See </w:t>
       </w:r>
       <w:proofErr w:type="spellStart"/>
       <w:r>
@@ -20524,6 +21230,97 @@
 <file path=word/numbering.xml><?xml version="1.0" encoding="utf-8"?>
 <w:numbering xmlns:wpc="http://schemas.microsoft.com/office/word/2010/wordprocessingCanvas" xmlns:cx="http://schemas.microsoft.com/office/drawing/2014/chartex" xmlns:cx1="http://schemas.microsoft.com/office/drawing/2015/9/8/chartex" xmlns:cx2="http://schemas.microsoft.com/office/drawing/2015/10/21/chartex" xmlns:cx3="http://schemas.microsoft.com/office/drawing/2016/5/9/chartex" xmlns:cx4="http://schemas.microsoft.com/office/drawing/2016/5/10/chartex" xmlns:cx5="http://schemas.microsoft.com/office/drawing/2016/5/11/chartex" xmlns:cx6="http://schemas.microsoft.com/office/drawing/2016/5/12/chartex" xmlns:cx7="http://schemas.microsoft.com/office/drawing/2016/5/13/chartex" xmlns:cx8="http://schemas.microsoft.com/office/drawing/2016/5/14/chartex" xmlns:mc="http://schemas.openxmlformats.org/markup-compatibility/2006" xmlns:aink="http://schemas.microsoft.com/office/drawing/2016/ink" xmlns:am3d="http://schemas.microsoft.com/office/drawing/2017/model3d" xmlns:o="urn:schemas-microsoft-com:office:office" xmlns:r="http://schemas.openxmlformats.org/officeDocument/2006/relationships" xmlns:m="http://schemas.openxmlformats.org/officeDocument/2006/math" xmlns:v="urn:schemas-microsoft-com:vml" xmlns:wp14="http://schemas.microsoft.com/office/word/2010/wordprocessingDrawing" xmlns:wp="http://schemas.openxmlformats.org/drawingml/2006/wordprocessingDrawing" xmlns:w10="urn:schemas-microsoft-com:office:word" xmlns:w="http://schemas.openxmlformats.org/wordprocessingml/2006/main" xmlns:w14="http://schemas.microsoft.com/office/word/2010/wordml" xmlns:w15="http://schemas.microsoft.com/office/word/2012/wordml" xmlns:w16cex="http://schemas.microsoft.com/office/word/2018/wordml/cex" xmlns:w16cid="http://schemas.microsoft.com/office/word/2016/wordml/cid" xmlns:w16="http://schemas.microsoft.com/office/word/2018/wordml" xmlns:w16se="http://schemas.microsoft.com/office/word/2015/wordml/symex" xmlns:wpg="http://schemas.microsoft.com/office/word/2010/wordprocessingGroup" xmlns:wpi="http://schemas.microsoft.com/office/word/2010/wordprocessingInk" xmlns:wne="http://schemas.microsoft.com/office/word/2006/wordml" xmlns:wps="http://schemas.microsoft.com/office/word/2010/wordprocessingShape" mc:Ignorable="w14 w15 w16se w16cid w16 w16cex wp14">
   <w:abstractNum w:abstractNumId="0" w15:restartNumberingAfterBreak="0">
+    <w:nsid w:val="129E6A72"/>
+    <w:multiLevelType w:val="hybridMultilevel"/>
+    <w:tmpl w:val="E95E7110"/>
+    <w:lvl w:ilvl="0" w:tplc="FA16B444">
+      <w:start w:val="1"/>
+      <w:numFmt w:val="decimal"/>
+      <w:lvlText w:val="(%1)"/>
+      <w:lvlJc w:val="left"/>
+      <w:pPr>
+        <w:ind w:left="720" w:hanging="360"/>
+      </w:pPr>
+      <w:rPr>
+        <w:rFonts w:hint="default"/>
+        <w:i w:val="0"/>
+        <w:iCs w:val="0"/>
+      </w:rPr>
+    </w:lvl>
+    <w:lvl w:ilvl="1" w:tplc="04090019" w:tentative="1">
+      <w:start w:val="1"/>
+      <w:numFmt w:val="lowerLetter"/>
+      <w:lvlText w:val="%2."/>
+      <w:lvlJc w:val="left"/>
+      <w:pPr>
+        <w:ind w:left="1440" w:hanging="360"/>
+      </w:pPr>
+    </w:lvl>
+    <w:lvl w:ilvl="2" w:tplc="0409001B" w:tentative="1">
+      <w:start w:val="1"/>
+      <w:numFmt w:val="lowerRoman"/>
+      <w:lvlText w:val="%3."/>
+      <w:lvlJc w:val="right"/>
+      <w:pPr>
+        <w:ind w:left="2160" w:hanging="180"/>
+      </w:pPr>
+    </w:lvl>
+    <w:lvl w:ilvl="3" w:tplc="0409000F" w:tentative="1">
+      <w:start w:val="1"/>
+      <w:numFmt w:val="decimal"/>
+      <w:lvlText w:val="%4."/>
+      <w:lvlJc w:val="left"/>
+      <w:pPr>
+        <w:ind w:left="2880" w:hanging="360"/>
+      </w:pPr>
+    </w:lvl>
+    <w:lvl w:ilvl="4" w:tplc="04090019" w:tentative="1">
+      <w:start w:val="1"/>
+      <w:numFmt w:val="lowerLetter"/>
+      <w:lvlText w:val="%5."/>
+      <w:lvlJc w:val="left"/>
+      <w:pPr>
+        <w:ind w:left="3600" w:hanging="360"/>
+      </w:pPr>
+    </w:lvl>
+    <w:lvl w:ilvl="5" w:tplc="0409001B" w:tentative="1">
+      <w:start w:val="1"/>
+      <w:numFmt w:val="lowerRoman"/>
+      <w:lvlText w:val="%6."/>
+      <w:lvlJc w:val="right"/>
+      <w:pPr>
+        <w:ind w:left="4320" w:hanging="180"/>
+      </w:pPr>
+    </w:lvl>
+    <w:lvl w:ilvl="6" w:tplc="0409000F" w:tentative="1">
+      <w:start w:val="1"/>
+      <w:numFmt w:val="decimal"/>
+      <w:lvlText w:val="%7."/>
+      <w:lvlJc w:val="left"/>
+      <w:pPr>
+        <w:ind w:left="5040" w:hanging="360"/>
+      </w:pPr>
+    </w:lvl>
+    <w:lvl w:ilvl="7" w:tplc="04090019" w:tentative="1">
+      <w:start w:val="1"/>
+      <w:numFmt w:val="lowerLetter"/>
+      <w:lvlText w:val="%8."/>
+      <w:lvlJc w:val="left"/>
+      <w:pPr>
+        <w:ind w:left="5760" w:hanging="360"/>
+      </w:pPr>
+    </w:lvl>
+    <w:lvl w:ilvl="8" w:tplc="0409001B" w:tentative="1">
+      <w:start w:val="1"/>
+      <w:numFmt w:val="lowerRoman"/>
+      <w:lvlText w:val="%9."/>
+      <w:lvlJc w:val="right"/>
+      <w:pPr>
+        <w:ind w:left="6480" w:hanging="180"/>
+      </w:pPr>
+    </w:lvl>
+  </w:abstractNum>
+  <w:abstractNum w:abstractNumId="1" w15:restartNumberingAfterBreak="0">
     <w:nsid w:val="13526B4B"/>
     <w:multiLevelType w:val="hybridMultilevel"/>
     <w:tmpl w:val="B3707BB4"/>
@@ -20612,7 +21409,7 @@
       </w:pPr>
     </w:lvl>
   </w:abstractNum>
-  <w:abstractNum w:abstractNumId="1" w15:restartNumberingAfterBreak="0">
+  <w:abstractNum w:abstractNumId="2" w15:restartNumberingAfterBreak="0">
     <w:nsid w:val="268C728B"/>
     <w:multiLevelType w:val="hybridMultilevel"/>
     <w:tmpl w:val="59BC0D1A"/>
@@ -20703,7 +21500,7 @@
       </w:pPr>
     </w:lvl>
   </w:abstractNum>
-  <w:abstractNum w:abstractNumId="2" w15:restartNumberingAfterBreak="0">
+  <w:abstractNum w:abstractNumId="3" w15:restartNumberingAfterBreak="0">
     <w:nsid w:val="3CF6584D"/>
     <w:multiLevelType w:val="hybridMultilevel"/>
     <w:tmpl w:val="2AC8C9D6"/>
@@ -20792,7 +21589,7 @@
       </w:pPr>
     </w:lvl>
   </w:abstractNum>
-  <w:abstractNum w:abstractNumId="3" w15:restartNumberingAfterBreak="0">
+  <w:abstractNum w:abstractNumId="4" w15:restartNumberingAfterBreak="0">
     <w:nsid w:val="6715543D"/>
     <w:multiLevelType w:val="hybridMultilevel"/>
     <w:tmpl w:val="4942DDA8"/>
@@ -20905,17 +21702,208 @@
       </w:rPr>
     </w:lvl>
   </w:abstractNum>
+  <w:abstractNum w:abstractNumId="5" w15:restartNumberingAfterBreak="0">
+    <w:nsid w:val="71C3204C"/>
+    <w:multiLevelType w:val="hybridMultilevel"/>
+    <w:tmpl w:val="E95E7110"/>
+    <w:lvl w:ilvl="0" w:tplc="FA16B444">
+      <w:start w:val="1"/>
+      <w:numFmt w:val="decimal"/>
+      <w:lvlText w:val="(%1)"/>
+      <w:lvlJc w:val="left"/>
+      <w:pPr>
+        <w:ind w:left="720" w:hanging="360"/>
+      </w:pPr>
+      <w:rPr>
+        <w:rFonts w:hint="default"/>
+        <w:i w:val="0"/>
+        <w:iCs w:val="0"/>
+      </w:rPr>
+    </w:lvl>
+    <w:lvl w:ilvl="1" w:tplc="04090019" w:tentative="1">
+      <w:start w:val="1"/>
+      <w:numFmt w:val="lowerLetter"/>
+      <w:lvlText w:val="%2."/>
+      <w:lvlJc w:val="left"/>
+      <w:pPr>
+        <w:ind w:left="1440" w:hanging="360"/>
+      </w:pPr>
+    </w:lvl>
+    <w:lvl w:ilvl="2" w:tplc="0409001B" w:tentative="1">
+      <w:start w:val="1"/>
+      <w:numFmt w:val="lowerRoman"/>
+      <w:lvlText w:val="%3."/>
+      <w:lvlJc w:val="right"/>
+      <w:pPr>
+        <w:ind w:left="2160" w:hanging="180"/>
+      </w:pPr>
+    </w:lvl>
+    <w:lvl w:ilvl="3" w:tplc="0409000F" w:tentative="1">
+      <w:start w:val="1"/>
+      <w:numFmt w:val="decimal"/>
+      <w:lvlText w:val="%4."/>
+      <w:lvlJc w:val="left"/>
+      <w:pPr>
+        <w:ind w:left="2880" w:hanging="360"/>
+      </w:pPr>
+    </w:lvl>
+    <w:lvl w:ilvl="4" w:tplc="04090019" w:tentative="1">
+      <w:start w:val="1"/>
+      <w:numFmt w:val="lowerLetter"/>
+      <w:lvlText w:val="%5."/>
+      <w:lvlJc w:val="left"/>
+      <w:pPr>
+        <w:ind w:left="3600" w:hanging="360"/>
+      </w:pPr>
+    </w:lvl>
+    <w:lvl w:ilvl="5" w:tplc="0409001B" w:tentative="1">
+      <w:start w:val="1"/>
+      <w:numFmt w:val="lowerRoman"/>
+      <w:lvlText w:val="%6."/>
+      <w:lvlJc w:val="right"/>
+      <w:pPr>
+        <w:ind w:left="4320" w:hanging="180"/>
+      </w:pPr>
+    </w:lvl>
+    <w:lvl w:ilvl="6" w:tplc="0409000F" w:tentative="1">
+      <w:start w:val="1"/>
+      <w:numFmt w:val="decimal"/>
+      <w:lvlText w:val="%7."/>
+      <w:lvlJc w:val="left"/>
+      <w:pPr>
+        <w:ind w:left="5040" w:hanging="360"/>
+      </w:pPr>
+    </w:lvl>
+    <w:lvl w:ilvl="7" w:tplc="04090019" w:tentative="1">
+      <w:start w:val="1"/>
+      <w:numFmt w:val="lowerLetter"/>
+      <w:lvlText w:val="%8."/>
+      <w:lvlJc w:val="left"/>
+      <w:pPr>
+        <w:ind w:left="5760" w:hanging="360"/>
+      </w:pPr>
+    </w:lvl>
+    <w:lvl w:ilvl="8" w:tplc="0409001B" w:tentative="1">
+      <w:start w:val="1"/>
+      <w:numFmt w:val="lowerRoman"/>
+      <w:lvlText w:val="%9."/>
+      <w:lvlJc w:val="right"/>
+      <w:pPr>
+        <w:ind w:left="6480" w:hanging="180"/>
+      </w:pPr>
+    </w:lvl>
+  </w:abstractNum>
+  <w:abstractNum w:abstractNumId="6" w15:restartNumberingAfterBreak="0">
+    <w:nsid w:val="79587956"/>
+    <w:multiLevelType w:val="hybridMultilevel"/>
+    <w:tmpl w:val="E95E7110"/>
+    <w:lvl w:ilvl="0" w:tplc="FA16B444">
+      <w:start w:val="1"/>
+      <w:numFmt w:val="decimal"/>
+      <w:lvlText w:val="(%1)"/>
+      <w:lvlJc w:val="left"/>
+      <w:pPr>
+        <w:ind w:left="720" w:hanging="360"/>
+      </w:pPr>
+      <w:rPr>
+        <w:rFonts w:hint="default"/>
+        <w:i w:val="0"/>
+        <w:iCs w:val="0"/>
+      </w:rPr>
+    </w:lvl>
+    <w:lvl w:ilvl="1" w:tplc="04090019" w:tentative="1">
+      <w:start w:val="1"/>
+      <w:numFmt w:val="lowerLetter"/>
+      <w:lvlText w:val="%2."/>
+      <w:lvlJc w:val="left"/>
+      <w:pPr>
+        <w:ind w:left="1440" w:hanging="360"/>
+      </w:pPr>
+    </w:lvl>
+    <w:lvl w:ilvl="2" w:tplc="0409001B" w:tentative="1">
+      <w:start w:val="1"/>
+      <w:numFmt w:val="lowerRoman"/>
+      <w:lvlText w:val="%3."/>
+      <w:lvlJc w:val="right"/>
+      <w:pPr>
+        <w:ind w:left="2160" w:hanging="180"/>
+      </w:pPr>
+    </w:lvl>
+    <w:lvl w:ilvl="3" w:tplc="0409000F" w:tentative="1">
+      <w:start w:val="1"/>
+      <w:numFmt w:val="decimal"/>
+      <w:lvlText w:val="%4."/>
+      <w:lvlJc w:val="left"/>
+      <w:pPr>
+        <w:ind w:left="2880" w:hanging="360"/>
+      </w:pPr>
+    </w:lvl>
+    <w:lvl w:ilvl="4" w:tplc="04090019" w:tentative="1">
+      <w:start w:val="1"/>
+      <w:numFmt w:val="lowerLetter"/>
+      <w:lvlText w:val="%5."/>
+      <w:lvlJc w:val="left"/>
+      <w:pPr>
+        <w:ind w:left="3600" w:hanging="360"/>
+      </w:pPr>
+    </w:lvl>
+    <w:lvl w:ilvl="5" w:tplc="0409001B" w:tentative="1">
+      <w:start w:val="1"/>
+      <w:numFmt w:val="lowerRoman"/>
+      <w:lvlText w:val="%6."/>
+      <w:lvlJc w:val="right"/>
+      <w:pPr>
+        <w:ind w:left="4320" w:hanging="180"/>
+      </w:pPr>
+    </w:lvl>
+    <w:lvl w:ilvl="6" w:tplc="0409000F" w:tentative="1">
+      <w:start w:val="1"/>
+      <w:numFmt w:val="decimal"/>
+      <w:lvlText w:val="%7."/>
+      <w:lvlJc w:val="left"/>
+      <w:pPr>
+        <w:ind w:left="5040" w:hanging="360"/>
+      </w:pPr>
+    </w:lvl>
+    <w:lvl w:ilvl="7" w:tplc="04090019" w:tentative="1">
+      <w:start w:val="1"/>
+      <w:numFmt w:val="lowerLetter"/>
+      <w:lvlText w:val="%8."/>
+      <w:lvlJc w:val="left"/>
+      <w:pPr>
+        <w:ind w:left="5760" w:hanging="360"/>
+      </w:pPr>
+    </w:lvl>
+    <w:lvl w:ilvl="8" w:tplc="0409001B" w:tentative="1">
+      <w:start w:val="1"/>
+      <w:numFmt w:val="lowerRoman"/>
+      <w:lvlText w:val="%9."/>
+      <w:lvlJc w:val="right"/>
+      <w:pPr>
+        <w:ind w:left="6480" w:hanging="180"/>
+      </w:pPr>
+    </w:lvl>
+  </w:abstractNum>
   <w:num w:numId="1">
+    <w:abstractNumId w:val="4"/>
+  </w:num>
+  <w:num w:numId="2">
+    <w:abstractNumId w:val="1"/>
+  </w:num>
+  <w:num w:numId="3">
     <w:abstractNumId w:val="3"/>
   </w:num>
-  <w:num w:numId="2">
+  <w:num w:numId="4">
+    <w:abstractNumId w:val="2"/>
+  </w:num>
+  <w:num w:numId="5">
     <w:abstractNumId w:val="0"/>
   </w:num>
-  <w:num w:numId="3">
-    <w:abstractNumId w:val="2"/>
+  <w:num w:numId="6">
+    <w:abstractNumId w:val="6"/>
   </w:num>
-  <w:num w:numId="4">
-    <w:abstractNumId w:val="1"/>
+  <w:num w:numId="7">
+    <w:abstractNumId w:val="5"/>
   </w:num>
 </w:numbering>
 </file>

</xml_diff>

<commit_message>
Revisions to digital signature.
</commit_message>
<xml_diff>
--- a/TheElementsOfPublicKeyCryptography.docx
+++ b/TheElementsOfPublicKeyCryptography.docx
@@ -4229,7 +4229,6 @@
       <w:r>
         <w:t xml:space="preserve">in the equation </w:t>
       </w:r>
-      <w:proofErr w:type="spellStart"/>
       <w:r>
         <w:rPr>
           <w:i/>
@@ -4245,7 +4244,6 @@
         </w:rPr>
         <w:t>y</w:t>
       </w:r>
-      <w:proofErr w:type="spellEnd"/>
       <w:r>
         <w:t xml:space="preserve"> = </w:t>
       </w:r>
@@ -7477,7 +7475,6 @@
       <w:r>
         <w:t xml:space="preserve">in the equation </w:t>
       </w:r>
-      <w:proofErr w:type="spellStart"/>
       <w:r>
         <w:rPr>
           <w:i/>
@@ -7493,7 +7490,6 @@
         </w:rPr>
         <w:t>y</w:t>
       </w:r>
-      <w:proofErr w:type="spellEnd"/>
       <w:r>
         <w:t xml:space="preserve"> = </w:t>
       </w:r>
@@ -7585,10 +7581,7 @@
         <w:t xml:space="preserve">given </w:t>
       </w:r>
       <w:r>
-        <w:t>big</w:t>
-      </w:r>
-      <w:r>
-        <w:t xml:space="preserve"> </w:t>
+        <w:t xml:space="preserve">large </w:t>
       </w:r>
       <w:r>
         <w:t xml:space="preserve">enough </w:t>
@@ -7795,7 +7788,6 @@
       <w:r>
         <w:t xml:space="preserve">the equation </w:t>
       </w:r>
-      <w:proofErr w:type="spellStart"/>
       <w:r>
         <w:rPr>
           <w:i/>
@@ -7811,7 +7803,6 @@
         </w:rPr>
         <w:t>y</w:t>
       </w:r>
-      <w:proofErr w:type="spellEnd"/>
       <w:r>
         <w:t xml:space="preserve"> = </w:t>
       </w:r>
@@ -8061,23 +8052,7 @@
     </w:p>
     <w:p>
       <w:r>
-        <w:t xml:space="preserve">While doing academic research at MIT in 1978, Ronald </w:t>
-      </w:r>
-      <w:proofErr w:type="spellStart"/>
-      <w:r>
-        <w:t>Rivest</w:t>
-      </w:r>
-      <w:proofErr w:type="spellEnd"/>
-      <w:r>
-        <w:t xml:space="preserve">, Adi Shamir and Leonard </w:t>
-      </w:r>
-      <w:proofErr w:type="spellStart"/>
-      <w:r>
-        <w:t>Adleman</w:t>
-      </w:r>
-      <w:proofErr w:type="spellEnd"/>
-      <w:r>
-        <w:t xml:space="preserve"> proposed a novel solution for transforming a message from plaintext to ciphertext and back again. This alone would have been an unremarkable feat—it pretty much described every previously known cipher. What </w:t>
+        <w:t xml:space="preserve">While doing academic research at MIT in 1978, Ronald Rivest, Adi Shamir and Leonard Adleman proposed a novel solution for transforming a message from plaintext to ciphertext and back again. This alone would have been an unremarkable feat—it pretty much described every previously known cipher. What </w:t>
       </w:r>
       <w:r>
         <w:rPr>
@@ -8100,21 +8075,8 @@
       </w:r>
     </w:p>
     <w:p>
-      <w:proofErr w:type="spellStart"/>
-      <w:r>
-        <w:t>Rivest</w:t>
-      </w:r>
-      <w:proofErr w:type="spellEnd"/>
-      <w:r>
-        <w:t xml:space="preserve">, Shamir and </w:t>
-      </w:r>
-      <w:proofErr w:type="spellStart"/>
-      <w:r>
-        <w:t>Adleman</w:t>
-      </w:r>
-      <w:proofErr w:type="spellEnd"/>
-      <w:r>
-        <w:t xml:space="preserve"> published their method in an article titled </w:t>
+      <w:r>
+        <w:t xml:space="preserve">Rivest, Shamir and Adleman published their method in an article titled </w:t>
       </w:r>
       <w:r>
         <w:rPr>
@@ -8142,23 +8104,7 @@
         <w:footnoteReference w:id="26"/>
       </w:r>
       <w:r>
-        <w:t xml:space="preserve"> The scheme is known simply by the initials of the surnames of its authors, or RSA. More than 40 years on, the contributions of </w:t>
-      </w:r>
-      <w:proofErr w:type="spellStart"/>
-      <w:r>
-        <w:t>Rivest</w:t>
-      </w:r>
-      <w:proofErr w:type="spellEnd"/>
-      <w:r>
-        <w:t xml:space="preserve">, Shamir and </w:t>
-      </w:r>
-      <w:proofErr w:type="spellStart"/>
-      <w:r>
-        <w:t>Adleman</w:t>
-      </w:r>
-      <w:proofErr w:type="spellEnd"/>
-      <w:r>
-        <w:t xml:space="preserve"> form the basis the most widely used and battle-tested public-key cryptosystem in the world.</w:t>
+        <w:t xml:space="preserve"> The scheme is known simply by the initials of the surnames of its authors, or RSA. More than 40 years on, the contributions of Rivest, Shamir and Adleman form the basis the most widely used and battle-tested public-key cryptosystem in the world.</w:t>
       </w:r>
     </w:p>
     <w:p>
@@ -8524,7 +8470,10 @@
         <w:t>M</w:t>
       </w:r>
       <w:r>
-        <w:t xml:space="preserve"> after having been recovered from its ciphertext form.</w:t>
+        <w:t xml:space="preserve">, only </w:t>
+      </w:r>
+      <w:r>
+        <w:t>after having been recovered from its ciphertext form.</w:t>
       </w:r>
     </w:p>
     <w:p>
@@ -9399,7 +9348,13 @@
         <w:t>d</w:t>
       </w:r>
       <w:r>
-        <w:t>—11 in diagram featuring real numbers—to only the message’s recipient.</w:t>
+        <w:t xml:space="preserve">—11 in diagram featuring real </w:t>
+      </w:r>
+      <w:r>
+        <w:t>values</w:t>
+      </w:r>
+      <w:r>
+        <w:t>—to only the message’s recipient.</w:t>
       </w:r>
     </w:p>
     <w:p>
@@ -11325,11 +11280,7 @@
         <w:t>p</w:t>
       </w:r>
       <w:r>
-        <w:t xml:space="preserve"> - 1 must be relatively prime </w:t>
-      </w:r>
-      <w:proofErr w:type="spellStart"/>
-      <w:r>
-        <w:t xml:space="preserve">to </w:t>
+        <w:t xml:space="preserve"> - 1 must be relatively prime to </w:t>
       </w:r>
       <w:r>
         <w:rPr>
@@ -11338,7 +11289,6 @@
         </w:rPr>
         <w:t>p</w:t>
       </w:r>
-      <w:proofErr w:type="spellEnd"/>
       <w:r>
         <w:t>.</w:t>
       </w:r>
@@ -12522,7 +12472,13 @@
         <w:t xml:space="preserve">gets </w:t>
       </w:r>
       <w:r>
-        <w:t xml:space="preserve">her decryption and encryption components, </w:t>
+        <w:t xml:space="preserve">her decryption and encryption </w:t>
+      </w:r>
+      <w:r>
+        <w:t>exponents</w:t>
+      </w:r>
+      <w:r>
+        <w:t xml:space="preserve">, </w:t>
       </w:r>
       <w:r>
         <w:rPr>
@@ -13977,7 +13933,6 @@
       <w:r>
         <w:t xml:space="preserve"> and </w:t>
       </w:r>
-      <w:proofErr w:type="spellStart"/>
       <w:r>
         <w:rPr>
           <w:i/>
@@ -13985,7 +13940,6 @@
         </w:rPr>
         <w:t>e</w:t>
       </w:r>
-      <w:proofErr w:type="spellEnd"/>
       <w:r>
         <w:t xml:space="preserve"> must satisfy the equation </w:t>
       </w:r>
@@ -14143,23 +14097,7 @@
           <w:i/>
           <w:iCs/>
         </w:rPr>
-        <w:t>(</w:t>
-      </w:r>
-      <w:proofErr w:type="spellStart"/>
-      <w:r>
-        <w:rPr>
-          <w:i/>
-          <w:iCs/>
-        </w:rPr>
-        <w:t>d,n</w:t>
-      </w:r>
-      <w:proofErr w:type="spellEnd"/>
-      <w:r>
-        <w:rPr>
-          <w:i/>
-          <w:iCs/>
-        </w:rPr>
-        <w:t>)</w:t>
+        <w:t>(d,n)</w:t>
       </w:r>
       <w:r>
         <w:t xml:space="preserve"> and break the encryption.</w:t>
@@ -14262,10 +14200,10 @@
     </w:p>
     <w:p>
       <w:r>
-        <w:t xml:space="preserve">The public-key schemes of secure key exchange (DH) and encryption </w:t>
-      </w:r>
-      <w:r>
-        <w:t xml:space="preserve">(RSA) </w:t>
+        <w:t xml:space="preserve">The public-key schemes </w:t>
+      </w:r>
+      <w:r>
+        <w:t xml:space="preserve">described thus far </w:t>
       </w:r>
       <w:r>
         <w:t>share the property that the computations required by Alice and Bob to send each other messages securely—identifying large primes, computing greatest common divisors, identifying multiplicative inverses and integer exponentiation—</w:t>
@@ -14320,17 +14258,8 @@
           <w:i/>
           <w:iCs/>
         </w:rPr>
-        <w:t>one-</w:t>
-      </w:r>
-      <w:proofErr w:type="spellStart"/>
-      <w:r>
-        <w:rPr>
-          <w:i/>
-          <w:iCs/>
-        </w:rPr>
-        <w:t>wayness</w:t>
-      </w:r>
-      <w:proofErr w:type="spellEnd"/>
+        <w:t>one-wayness</w:t>
+      </w:r>
       <w:r>
         <w:t xml:space="preserve">, </w:t>
       </w:r>
@@ -14388,10 +14317,7 @@
         <w:t xml:space="preserve">they are </w:t>
       </w:r>
       <w:r>
-        <w:t xml:space="preserve">not </w:t>
-      </w:r>
-      <w:r>
-        <w:t>impossible to break</w:t>
+        <w:t>not unbreakable</w:t>
       </w:r>
       <w:r>
         <w:t>; w</w:t>
@@ -14406,13 +14332,8 @@
         <w:t xml:space="preserve">, </w:t>
       </w:r>
       <w:r>
-        <w:t xml:space="preserve">an exhaustive search of the </w:t>
-      </w:r>
-      <w:proofErr w:type="spellStart"/>
-      <w:r>
-        <w:t>keyspace</w:t>
-      </w:r>
-      <w:proofErr w:type="spellEnd"/>
+        <w:t>an exhaustive search of the keyspace</w:t>
+      </w:r>
       <w:r>
         <w:t xml:space="preserve">—what is known as a </w:t>
       </w:r>
@@ -14479,50 +14400,27 @@
         <w:t>against</w:t>
       </w:r>
       <w:r>
-        <w:t xml:space="preserve"> analytical techniques</w:t>
+        <w:t xml:space="preserve"> </w:t>
+      </w:r>
+      <w:r>
+        <w:t>more powerful computers that are capable of reducing the search of the entire keyspace</w:t>
+      </w:r>
+      <w:r>
+        <w:t xml:space="preserve"> </w:t>
+      </w:r>
+      <w:r>
+        <w:t>to a reasonable amount of time</w:t>
+      </w:r>
+      <w:r>
+        <w:t xml:space="preserve">, and/or </w:t>
+      </w:r>
+      <w:r>
+        <w:t>analytical techniques</w:t>
       </w:r>
       <w:r>
         <w:t xml:space="preserve"> that have not yet been discovered</w:t>
       </w:r>
       <w:r>
-        <w:t>, and/or more powerful</w:t>
-      </w:r>
-      <w:r>
-        <w:t xml:space="preserve"> </w:t>
-      </w:r>
-      <w:r>
-        <w:t>computers</w:t>
-      </w:r>
-      <w:r>
-        <w:t xml:space="preserve"> that are capable of reducing </w:t>
-      </w:r>
-      <w:r>
-        <w:t>the</w:t>
-      </w:r>
-      <w:r>
-        <w:t xml:space="preserve"> search of the entire </w:t>
-      </w:r>
-      <w:proofErr w:type="spellStart"/>
-      <w:r>
-        <w:t>keyspace</w:t>
-      </w:r>
-      <w:proofErr w:type="spellEnd"/>
-      <w:r>
-        <w:t xml:space="preserve"> </w:t>
-      </w:r>
-      <w:r>
-        <w:t>to a reasonable</w:t>
-      </w:r>
-      <w:r>
-        <w:t xml:space="preserve"> </w:t>
-      </w:r>
-      <w:r>
-        <w:t>amount</w:t>
-      </w:r>
-      <w:r>
-        <w:t xml:space="preserve"> of time</w:t>
-      </w:r>
-      <w:r>
         <w:t>.</w:t>
       </w:r>
       <w:r>
@@ -14532,7 +14430,13 @@
         <w:footnoteReference w:id="35"/>
       </w:r>
       <w:r>
-        <w:t xml:space="preserve"> In fact this is already happening, </w:t>
+        <w:t xml:space="preserve"> In fact </w:t>
+      </w:r>
+      <w:r>
+        <w:t xml:space="preserve">both are </w:t>
+      </w:r>
+      <w:r>
+        <w:t xml:space="preserve">happening, </w:t>
       </w:r>
       <w:r>
         <w:t>one</w:t>
@@ -14873,13 +14777,7 @@
         <w:t xml:space="preserve">that emerged </w:t>
       </w:r>
       <w:r>
-        <w:t>employ</w:t>
-      </w:r>
-      <w:r>
-        <w:t>ed</w:t>
-      </w:r>
-      <w:r>
-        <w:t xml:space="preserve"> </w:t>
+        <w:t xml:space="preserve">was to employ </w:t>
       </w:r>
       <w:r>
         <w:t>public</w:t>
@@ -14931,9 +14829,6 @@
       </w:r>
       <w:r>
         <w:t>message content</w:t>
-      </w:r>
-      <w:r>
-        <w:t xml:space="preserve"> itself</w:t>
       </w:r>
       <w:r>
         <w:t>. Such scheme</w:t>
@@ -15309,7 +15204,7 @@
         <w:t>a filesystem</w:t>
       </w:r>
       <w:r>
-        <w:t>, for example.</w:t>
+        <w:t>.</w:t>
       </w:r>
     </w:p>
     <w:p>
@@ -15353,13 +15248,13 @@
         <w:t xml:space="preserve">manages to steal </w:t>
       </w:r>
       <w:r>
-        <w:t xml:space="preserve">Bob’s private key. Eve can </w:t>
-      </w:r>
-      <w:r>
-        <w:t xml:space="preserve">now </w:t>
-      </w:r>
-      <w:r>
-        <w:t>use Bob’s private key to decrypt every symmetric key Alice</w:t>
+        <w:t xml:space="preserve">Bob’s private key. </w:t>
+      </w:r>
+      <w:r>
+        <w:t xml:space="preserve">Now </w:t>
+      </w:r>
+      <w:r>
+        <w:t>Eve can use Bob’s private key to decrypt every symmetric key Alice</w:t>
       </w:r>
       <w:r>
         <w:t xml:space="preserve"> </w:t>
@@ -15725,16 +15620,16 @@
         <w:t>were</w:t>
       </w:r>
       <w:r>
-        <w:t xml:space="preserve"> the third and final component of the public-key cryptosystem conceived by DH</w:t>
-      </w:r>
-      <w:r>
-        <w:t>,</w:t>
-      </w:r>
-      <w:r>
-        <w:t xml:space="preserve"> and </w:t>
-      </w:r>
-      <w:r>
-        <w:t xml:space="preserve">only later </w:t>
+        <w:t xml:space="preserve"> the third and final component of the public-key cryptosystem </w:t>
+      </w:r>
+      <w:r>
+        <w:t xml:space="preserve">originally </w:t>
+      </w:r>
+      <w:r>
+        <w:t xml:space="preserve">conceived by DH and </w:t>
+      </w:r>
+      <w:r>
+        <w:t xml:space="preserve">subsequently </w:t>
       </w:r>
       <w:r>
         <w:t>fulfilled</w:t>
@@ -15812,17 +15707,17 @@
         <w:t xml:space="preserve"> </w:t>
       </w:r>
       <w:r>
-        <w:t xml:space="preserve">These properties prove to </w:t>
+        <w:t xml:space="preserve">These </w:t>
+      </w:r>
+      <w:r>
+        <w:lastRenderedPageBreak/>
+        <w:t xml:space="preserve">properties prove to </w:t>
       </w:r>
       <w:r>
         <w:t>the</w:t>
       </w:r>
       <w:r>
-        <w:t xml:space="preserve"> </w:t>
-      </w:r>
-      <w:r>
-        <w:lastRenderedPageBreak/>
-        <w:t xml:space="preserve">recipient </w:t>
+        <w:t xml:space="preserve"> recipient </w:t>
       </w:r>
       <w:r>
         <w:t xml:space="preserve">of a </w:t>
@@ -16301,7 +16196,13 @@
         <w:t>C</w:t>
       </w:r>
       <w:r>
-        <w:t xml:space="preserve"> in the middle of the diagram to represent a ciphertext, we have the term </w:t>
+        <w:t xml:space="preserve"> in the middle of the diagram</w:t>
+      </w:r>
+      <w:r>
+        <w:t>,</w:t>
+      </w:r>
+      <w:r>
+        <w:t xml:space="preserve"> to represent a ciphertext, we have the term </w:t>
       </w:r>
       <w:r>
         <w:rPr>
@@ -16453,7 +16354,10 @@
         <w:t>C -&gt; M</w:t>
       </w:r>
       <w:r>
-        <w:t xml:space="preserve"> that </w:t>
+        <w:t xml:space="preserve">, </w:t>
+      </w:r>
+      <w:r>
+        <w:t xml:space="preserve">that </w:t>
       </w:r>
       <w:r>
         <w:t xml:space="preserve">must be </w:t>
@@ -17789,21 +17693,24 @@
         <w:t xml:space="preserve"> </w:t>
       </w:r>
       <w:r>
-        <w:t xml:space="preserve">To prevent this in the real world, </w:t>
+        <w:t xml:space="preserve">To prevent this </w:t>
+      </w:r>
+      <w:r>
+        <w:t xml:space="preserve">from happening </w:t>
+      </w:r>
+      <w:r>
+        <w:t xml:space="preserve">in the real world, </w:t>
       </w:r>
       <w:r>
         <w:t xml:space="preserve">Alice </w:t>
       </w:r>
       <w:r>
-        <w:t xml:space="preserve">might </w:t>
+        <w:t xml:space="preserve">would </w:t>
       </w:r>
       <w:r>
         <w:t xml:space="preserve">have </w:t>
       </w:r>
       <w:r>
-        <w:t xml:space="preserve">for example </w:t>
-      </w:r>
-      <w:r>
         <w:t xml:space="preserve">signed </w:t>
       </w:r>
       <w:r>
@@ -17852,13 +17759,22 @@
         <w:t xml:space="preserve">would </w:t>
       </w:r>
       <w:r>
-        <w:t xml:space="preserve">have inverted the </w:t>
+        <w:t xml:space="preserve">have </w:t>
+      </w:r>
+      <w:r>
+        <w:t xml:space="preserve">reversed </w:t>
+      </w:r>
+      <w:r>
+        <w:t xml:space="preserve">the </w:t>
       </w:r>
       <w:r>
         <w:t>procedure</w:t>
       </w:r>
       <w:r>
-        <w:t xml:space="preserve"> by </w:t>
+        <w:t xml:space="preserve">; first </w:t>
+      </w:r>
+      <w:r>
+        <w:t xml:space="preserve">by </w:t>
       </w:r>
       <w:r>
         <w:t>decrypt</w:t>
@@ -17893,8 +17809,16 @@
       <w:r>
         <w:t xml:space="preserve"> Alice’s public encryption key.</w:t>
       </w:r>
-      <w:r>
-        <w:t xml:space="preserve"> By combining encryption and digital signature in this </w:t>
+    </w:p>
+    <w:p>
+      <w:r>
+        <w:t xml:space="preserve">By combining encryption </w:t>
+      </w:r>
+      <w:r>
+        <w:t>with</w:t>
+      </w:r>
+      <w:r>
+        <w:t xml:space="preserve"> digital signature in this </w:t>
       </w:r>
       <w:r>
         <w:t xml:space="preserve">powerful </w:t>
@@ -18384,9 +18308,6 @@
         <w:pStyle w:val="Heading1"/>
       </w:pPr>
       <w:r>
-        <w:t xml:space="preserve">And Its </w:t>
-      </w:r>
-      <w:r>
         <w:t>Mitigation</w:t>
       </w:r>
     </w:p>
@@ -18467,7 +18388,11 @@
         <w:t xml:space="preserve">, </w:t>
       </w:r>
       <w:r>
-        <w:t xml:space="preserve">the founders knew that </w:t>
+        <w:t xml:space="preserve">the founders </w:t>
+      </w:r>
+      <w:r>
+        <w:lastRenderedPageBreak/>
+        <w:t xml:space="preserve">knew that </w:t>
       </w:r>
       <w:r>
         <w:rPr>
@@ -18518,7 +18443,6 @@
     </w:p>
     <w:p>
       <w:r>
-        <w:lastRenderedPageBreak/>
         <w:t xml:space="preserve">At a very high level, </w:t>
       </w:r>
       <w:r>
@@ -19097,6 +19021,7 @@
         <w:t xml:space="preserve">for </w:t>
       </w:r>
       <w:r>
+        <w:lastRenderedPageBreak/>
         <w:t>secur</w:t>
       </w:r>
       <w:r>
@@ -19171,11 +19096,7 @@
         <w:t xml:space="preserve">the establishment of </w:t>
       </w:r>
       <w:r>
-        <w:t xml:space="preserve">trust that today is centralized in a handful of global </w:t>
-      </w:r>
-      <w:r>
-        <w:lastRenderedPageBreak/>
-        <w:t xml:space="preserve">certificate authorities. A </w:t>
+        <w:t xml:space="preserve">trust that today is centralized in a handful of global certificate authorities. A </w:t>
       </w:r>
       <w:r>
         <w:t xml:space="preserve">blockchain-based </w:t>
@@ -19817,45 +19738,13 @@
         <w:footnoteRef/>
       </w:r>
       <w:r>
-        <w:t xml:space="preserve"> This fact is formalized in </w:t>
-      </w:r>
-      <w:proofErr w:type="spellStart"/>
-      <w:r>
-        <w:t>Kerckhoffs’s</w:t>
-      </w:r>
-      <w:proofErr w:type="spellEnd"/>
-      <w:r>
-        <w:t xml:space="preserve"> principle, proposed by Auguste </w:t>
-      </w:r>
-      <w:proofErr w:type="spellStart"/>
-      <w:r>
-        <w:t>Kerckhoffs</w:t>
-      </w:r>
-      <w:proofErr w:type="spellEnd"/>
-      <w:r>
-        <w:t xml:space="preserve"> in 1883, which turned millennia of cryptographic orthodoxy on its head. </w:t>
-      </w:r>
-      <w:proofErr w:type="spellStart"/>
-      <w:r>
-        <w:t>Kerckhoffs</w:t>
-      </w:r>
-      <w:proofErr w:type="spellEnd"/>
-      <w:r>
-        <w:t xml:space="preserve"> stated that, “</w:t>
+        <w:t xml:space="preserve"> This fact is formalized in Kerckhoffs’s principle, proposed by Auguste Kerckhoffs in 1883, which turned millennia of cryptographic orthodoxy on its head. Kerckhoffs stated that, “</w:t>
       </w:r>
       <w:r>
         <w:t>A cryptosystem should be secure even if everything about the system, except the key, is public knowledge</w:t>
       </w:r>
       <w:r>
-        <w:t xml:space="preserve">”. Prior to this, the efficacy of ciphers depended on the secrecy of their algorithms. One important implication of </w:t>
-      </w:r>
-      <w:proofErr w:type="spellStart"/>
-      <w:r>
-        <w:t>Kerckhoffs’s</w:t>
-      </w:r>
-      <w:proofErr w:type="spellEnd"/>
-      <w:r>
-        <w:t xml:space="preserve"> principle is that a cipher whose algorithm is widely-known will invite attacks by very clever cryptanalysts, and that this is the only effective way to test its efficacy. Indeed, the best cryptosystems in the world are those that have defied successful attacks over a long period of time.</w:t>
+        <w:t>”. Prior to this, the efficacy of ciphers depended on the secrecy of their algorithms. One important implication of Kerckhoffs’s principle is that a cipher whose algorithm is widely-known will invite attacks by very clever cryptanalysts, and that this is the only effective way to test its efficacy. Indeed, the best cryptosystems in the world are those that have defied successful attacks over a long period of time.</w:t>
       </w:r>
     </w:p>
   </w:footnote>
@@ -20134,7 +20023,13 @@
         <w:t>p</w:t>
       </w:r>
       <w:r>
-        <w:t xml:space="preserve"> is the prime divisor. Any generator that fulfills this property is called a </w:t>
+        <w:t xml:space="preserve"> is the prime </w:t>
+      </w:r>
+      <w:r>
+        <w:t>modulus</w:t>
+      </w:r>
+      <w:r>
+        <w:t xml:space="preserve">. Any generator that fulfills this property is called a </w:t>
       </w:r>
       <w:r>
         <w:rPr>
@@ -20200,30 +20095,29 @@
           <w:i/>
           <w:iCs/>
         </w:rPr>
-        <w:t>Linear</w:t>
-      </w:r>
-      <w:r>
-        <w:t xml:space="preserve"> O(n) versus </w:t>
-      </w:r>
-      <w:r>
-        <w:rPr>
-          <w:i/>
-          <w:iCs/>
-        </w:rPr>
-        <w:t>l</w:t>
-      </w:r>
-      <w:r>
-        <w:rPr>
-          <w:i/>
-          <w:iCs/>
-        </w:rPr>
-        <w:t>ogarithmic</w:t>
-      </w:r>
-      <w:r>
-        <w:t xml:space="preserve"> </w:t>
-      </w:r>
-      <w:r>
-        <w:t xml:space="preserve">O(log n) </w:t>
+        <w:t>O(n)</w:t>
+      </w:r>
+      <w:r>
+        <w:t xml:space="preserve">, or linear, </w:t>
+      </w:r>
+      <w:r>
+        <w:t xml:space="preserve">versus </w:t>
+      </w:r>
+      <w:r>
+        <w:rPr>
+          <w:i/>
+          <w:iCs/>
+        </w:rPr>
+        <w:t>O(log n)</w:t>
+      </w:r>
+      <w:r>
+        <w:t xml:space="preserve">, or </w:t>
+      </w:r>
+      <w:r>
+        <w:t>logarithmic</w:t>
+      </w:r>
+      <w:r>
+        <w:t xml:space="preserve">, </w:t>
       </w:r>
       <w:r>
         <w:t>time</w:t>
@@ -20330,23 +20224,7 @@
         <w:footnoteRef/>
       </w:r>
       <w:r>
-        <w:t xml:space="preserve"> </w:t>
-      </w:r>
-      <w:proofErr w:type="spellStart"/>
-      <w:r>
-        <w:t>Rivest</w:t>
-      </w:r>
-      <w:proofErr w:type="spellEnd"/>
-      <w:r>
-        <w:t xml:space="preserve">, Ronald; Shamir, Adi.; </w:t>
-      </w:r>
-      <w:proofErr w:type="spellStart"/>
-      <w:r>
-        <w:t>Adleman</w:t>
-      </w:r>
-      <w:proofErr w:type="spellEnd"/>
-      <w:r>
-        <w:t xml:space="preserve"> Leonard. (February 1978). </w:t>
+        <w:t xml:space="preserve"> Rivest, Ronald; Shamir, Adi.; Adleman Leonard. (February 1978). </w:t>
       </w:r>
       <w:hyperlink r:id="rId3" w:history="1">
         <w:r>
@@ -20445,7 +20323,13 @@
         <w:t>M -&gt; C</w:t>
       </w:r>
       <w:r>
-        <w:t xml:space="preserve">, but that only the receiving party possess the key required for the second, from </w:t>
+        <w:t>, but that only the receiving party possess</w:t>
+      </w:r>
+      <w:r>
+        <w:t>es</w:t>
+      </w:r>
+      <w:r>
+        <w:t xml:space="preserve"> the key required for the second, from </w:t>
       </w:r>
       <w:r>
         <w:rPr>
@@ -20738,7 +20622,7 @@
         <w:t xml:space="preserve">, </w:t>
       </w:r>
       <w:r>
-        <w:t xml:space="preserve">and it </w:t>
+        <w:t xml:space="preserve">which </w:t>
       </w:r>
       <w:r>
         <w:t xml:space="preserve">provides an </w:t>
@@ -20946,17 +20830,58 @@
         <w:t>pair</w:t>
       </w:r>
       <w:r>
-        <w:t xml:space="preserve"> that is verified, not just the message. A signature is in fact itself just a message; that is, it is a </w:t>
-      </w:r>
-      <w:r>
-        <w:rPr>
-          <w:i/>
-          <w:iCs/>
-        </w:rPr>
-        <w:t>permutation</w:t>
-      </w:r>
-      <w:r>
-        <w:t xml:space="preserve"> of the unsigned message. This permutation is computed by raising the unsigned message to the power of the signer’s decryption key modulo the public divisor.</w:t>
+        <w:t xml:space="preserve"> that is verified, not just the message. </w:t>
+      </w:r>
+      <w:r>
+        <w:t>The signature</w:t>
+      </w:r>
+      <w:r>
+        <w:t xml:space="preserve"> is a</w:t>
+      </w:r>
+      <w:r>
+        <w:t xml:space="preserve"> transformation</w:t>
+      </w:r>
+      <w:r>
+        <w:t xml:space="preserve"> of a message</w:t>
+      </w:r>
+      <w:r>
+        <w:t>,</w:t>
+      </w:r>
+      <w:r>
+        <w:t xml:space="preserve"> in the same way that encryption is</w:t>
+      </w:r>
+      <w:r>
+        <w:t xml:space="preserve"> a transformation</w:t>
+      </w:r>
+      <w:r>
+        <w:t xml:space="preserve"> of a message</w:t>
+      </w:r>
+      <w:r>
+        <w:t xml:space="preserve">. </w:t>
+      </w:r>
+      <w:r>
+        <w:t xml:space="preserve">In the signature case, </w:t>
+      </w:r>
+      <w:r>
+        <w:t xml:space="preserve">however, </w:t>
+      </w:r>
+      <w:r>
+        <w:t>the</w:t>
+      </w:r>
+      <w:r>
+        <w:t xml:space="preserve"> </w:t>
+      </w:r>
+      <w:r>
+        <w:t xml:space="preserve">transformation </w:t>
+      </w:r>
+      <w:r>
+        <w:t xml:space="preserve">is computed by raising the unsigned message to the power of the signer’s decryption key modulo the public </w:t>
+      </w:r>
+      <w:r>
+        <w:t>modulus</w:t>
+      </w:r>
+      <w:r>
+        <w:t>.</w:t>
       </w:r>
     </w:p>
   </w:footnote>
@@ -21024,13 +20949,7 @@
         <w:t>permutation</w:t>
       </w:r>
       <w:r>
-        <w:t xml:space="preserve">. In this conception, every message can be thought of as some other message’s ciphertext, and every ciphertext </w:t>
-      </w:r>
-      <w:r>
-        <w:t xml:space="preserve">is </w:t>
-      </w:r>
-      <w:r>
-        <w:t>itself a valid message.</w:t>
+        <w:t>. In this conception, every message can be thought of as some other message’s ciphertext, and every ciphertext a valid message.</w:t>
       </w:r>
     </w:p>
   </w:footnote>
@@ -21168,7 +21087,6 @@
       <w:r>
         <w:t xml:space="preserve"> In some cases in spectacular fashion. See </w:t>
       </w:r>
-      <w:proofErr w:type="spellStart"/>
       <w:r>
         <w:rPr>
           <w:i/>
@@ -21176,7 +21094,6 @@
         </w:rPr>
         <w:t>DigiNotar</w:t>
       </w:r>
-      <w:proofErr w:type="spellEnd"/>
       <w:r>
         <w:t xml:space="preserve"> for the quintessential case study.</w:t>
       </w:r>

</xml_diff>

<commit_message>
Add clarity to RSA encryption.
</commit_message>
<xml_diff>
--- a/TheElementsOfPublicKeyCryptography.docx
+++ b/TheElementsOfPublicKeyCryptography.docx
@@ -15075,41 +15075,40 @@
       </w:r>
     </w:p>
     <w:p>
-      <w:r>
-        <w:t xml:space="preserve">The foregoing example demonstrates the </w:t>
-      </w:r>
-      <w:r>
-        <w:rPr>
-          <w:i/>
-          <w:iCs/>
-        </w:rPr>
-        <w:t>how</w:t>
-      </w:r>
-      <w:r>
-        <w:t xml:space="preserve"> of RSA encryption, but not the </w:t>
-      </w:r>
-      <w:r>
-        <w:rPr>
-          <w:i/>
-          <w:iCs/>
-        </w:rPr>
-        <w:t>why</w:t>
-      </w:r>
-      <w:r>
-        <w:t xml:space="preserve">. For the </w:t>
-      </w:r>
-      <w:r>
-        <w:rPr>
-          <w:i/>
-          <w:iCs/>
-        </w:rPr>
-        <w:t>why</w:t>
-      </w:r>
-      <w:r>
-        <w:t xml:space="preserve"> we need mathematical proofs to demonstrate the correctness of the algorithm; for example, </w:t>
-      </w:r>
-      <w:r>
-        <w:t xml:space="preserve">given special values of </w:t>
+      <w:pPr>
+        <w:pStyle w:val="Heading1"/>
+      </w:pPr>
+      <w:r>
+        <w:t>Totients and Inverses</w:t>
+      </w:r>
+    </w:p>
+    <w:p>
+      <w:r>
+        <w:t xml:space="preserve">The foregoing example </w:t>
+      </w:r>
+      <w:r>
+        <w:t>demonstrates the effects of RSA encryption</w:t>
+      </w:r>
+      <w:r>
+        <w:t>;</w:t>
+      </w:r>
+      <w:r>
+        <w:t xml:space="preserve"> t</w:t>
+      </w:r>
+      <w:r>
+        <w:t>hat</w:t>
+      </w:r>
+      <w:r>
+        <w:t xml:space="preserve"> is,</w:t>
+      </w:r>
+      <w:r>
+        <w:t xml:space="preserve"> given </w:t>
+      </w:r>
+      <w:r>
+        <w:t xml:space="preserve">some </w:t>
+      </w:r>
+      <w:r>
+        <w:t xml:space="preserve">special values </w:t>
       </w:r>
       <w:r>
         <w:rPr>
@@ -15119,19 +15118,1111 @@
         <w:t>e</w:t>
       </w:r>
       <w:r>
+        <w:t xml:space="preserve"> and</w:t>
+      </w:r>
+      <w:r>
+        <w:t xml:space="preserve"> </w:t>
+      </w:r>
+      <w:r>
+        <w:rPr>
+          <w:i/>
+          <w:iCs/>
+        </w:rPr>
+        <w:t>d</w:t>
+      </w:r>
+      <w:r>
+        <w:t xml:space="preserve">, that are </w:t>
+      </w:r>
+      <w:r>
+        <w:rPr>
+          <w:i/>
+          <w:iCs/>
+        </w:rPr>
+        <w:t>inverses</w:t>
+      </w:r>
+      <w:r>
+        <w:t xml:space="preserve"> in the group of integers modulo the </w:t>
+      </w:r>
+      <w:r>
+        <w:rPr>
+          <w:i/>
+          <w:iCs/>
+        </w:rPr>
+        <w:t>totient</w:t>
+      </w:r>
+      <w:r>
+        <w:t xml:space="preserve"> of </w:t>
+      </w:r>
+      <w:r>
+        <w:rPr>
+          <w:i/>
+          <w:iCs/>
+        </w:rPr>
+        <w:t>n</w:t>
+      </w:r>
+      <w:r>
+        <w:t xml:space="preserve">, we can reliably recover a message </w:t>
+      </w:r>
+      <w:r>
+        <w:rPr>
+          <w:i/>
+          <w:iCs/>
+        </w:rPr>
+        <w:t>M</w:t>
+      </w:r>
+      <w:r>
+        <w:t xml:space="preserve"> from its </w:t>
+      </w:r>
+      <w:r>
+        <w:t>encrypted</w:t>
+      </w:r>
+      <w:r>
+        <w:t xml:space="preserve"> form </w:t>
+      </w:r>
+      <w:r>
+        <w:rPr>
+          <w:i/>
+          <w:iCs/>
+        </w:rPr>
+        <w:t>C</w:t>
+      </w:r>
+      <w:r>
+        <w:t>. B</w:t>
+      </w:r>
+      <w:r>
+        <w:t xml:space="preserve">ut </w:t>
+      </w:r>
+      <w:r>
+        <w:t xml:space="preserve">what does </w:t>
+      </w:r>
+      <w:r>
+        <w:t xml:space="preserve">that </w:t>
+      </w:r>
+      <w:r>
+        <w:t>all mean, exactly?</w:t>
+      </w:r>
+    </w:p>
+    <w:p>
+      <w:r>
+        <w:t xml:space="preserve">To </w:t>
+      </w:r>
+      <w:r>
+        <w:t xml:space="preserve">help </w:t>
+      </w:r>
+      <w:r>
+        <w:t xml:space="preserve">understand </w:t>
+      </w:r>
+      <w:r>
+        <w:t xml:space="preserve">the mechanism </w:t>
+      </w:r>
+      <w:r>
+        <w:t>at work here</w:t>
+      </w:r>
+      <w:r>
         <w:t xml:space="preserve">, </w:t>
       </w:r>
       <w:r>
-        <w:rPr>
-          <w:i/>
-          <w:iCs/>
+        <w:t xml:space="preserve">let’s </w:t>
+      </w:r>
+      <w:r>
+        <w:t xml:space="preserve">resurrect </w:t>
+      </w:r>
+      <w:r>
+        <w:t xml:space="preserve">state-transition </w:t>
+      </w:r>
+      <w:r>
+        <w:t>diagram (5)</w:t>
+      </w:r>
+      <w:r>
+        <w:t xml:space="preserve"> from the previous section</w:t>
+      </w:r>
+      <w:r>
+        <w:t xml:space="preserve"> (</w:t>
+      </w:r>
+      <w:r>
+        <w:t xml:space="preserve">repeated here </w:t>
+      </w:r>
+      <w:r>
+        <w:t>as</w:t>
+      </w:r>
+      <w:r>
+        <w:t xml:space="preserve"> diagram (1)</w:t>
+      </w:r>
+      <w:r>
+        <w:t>).</w:t>
+      </w:r>
+    </w:p>
+    <w:p>
+      <w:pPr>
+        <w:pStyle w:val="ListParagraph"/>
+        <w:numPr>
+          <w:ilvl w:val="0"/>
+          <w:numId w:val="12"/>
+        </w:numPr>
+        <w:rPr>
+          <w:i/>
+          <w:iCs/>
+        </w:rPr>
+      </w:pPr>
+      <w:r>
+        <w:rPr>
+          <w:i/>
+          <w:iCs/>
+        </w:rPr>
+        <w:t>M -&gt; M</w:t>
+      </w:r>
+      <w:r>
+        <w:rPr>
+          <w:i/>
+          <w:iCs/>
+          <w:vertAlign w:val="superscript"/>
+        </w:rPr>
+        <w:t>e</w:t>
+      </w:r>
+      <w:r>
+        <w:rPr>
+          <w:i/>
+          <w:iCs/>
+        </w:rPr>
+        <w:t xml:space="preserve"> mod n -&gt; (M</w:t>
+      </w:r>
+      <w:r>
+        <w:rPr>
+          <w:i/>
+          <w:iCs/>
+          <w:vertAlign w:val="superscript"/>
+        </w:rPr>
+        <w:t>e</w:t>
+      </w:r>
+      <w:r>
+        <w:rPr>
+          <w:i/>
+          <w:iCs/>
+        </w:rPr>
+        <w:t>)</w:t>
+      </w:r>
+      <w:r>
+        <w:rPr>
+          <w:i/>
+          <w:iCs/>
+          <w:vertAlign w:val="superscript"/>
         </w:rPr>
         <w:t>d</w:t>
       </w:r>
       <w:r>
+        <w:rPr>
+          <w:i/>
+          <w:iCs/>
+        </w:rPr>
+        <w:t xml:space="preserve"> mod n</w:t>
+      </w:r>
+    </w:p>
+    <w:p>
+      <w:r>
+        <w:t xml:space="preserve">Recall that the term </w:t>
+      </w:r>
+      <w:r>
+        <w:rPr>
+          <w:i/>
+          <w:iCs/>
+        </w:rPr>
+        <w:t>(M</w:t>
+      </w:r>
+      <w:r>
+        <w:rPr>
+          <w:i/>
+          <w:iCs/>
+          <w:vertAlign w:val="superscript"/>
+        </w:rPr>
+        <w:t>e</w:t>
+      </w:r>
+      <w:r>
+        <w:rPr>
+          <w:i/>
+          <w:iCs/>
+        </w:rPr>
+        <w:t>)</w:t>
+      </w:r>
+      <w:r>
+        <w:rPr>
+          <w:i/>
+          <w:iCs/>
+          <w:vertAlign w:val="superscript"/>
+        </w:rPr>
+        <w:t>d</w:t>
+      </w:r>
+      <w:r>
+        <w:rPr>
+          <w:i/>
+          <w:iCs/>
+        </w:rPr>
+        <w:t xml:space="preserve"> mod n</w:t>
+      </w:r>
+      <w:r>
+        <w:t xml:space="preserve"> is equivalent to</w:t>
+      </w:r>
+      <w:r>
+        <w:t xml:space="preserve"> the term</w:t>
+      </w:r>
+      <w:r>
+        <w:t xml:space="preserve"> </w:t>
+      </w:r>
+      <w:r>
+        <w:rPr>
+          <w:i/>
+          <w:iCs/>
+        </w:rPr>
+        <w:t>M</w:t>
+      </w:r>
+      <w:r>
+        <w:t>. S</w:t>
+      </w:r>
+      <w:r>
+        <w:t xml:space="preserve">pecifically, </w:t>
+      </w:r>
+      <w:r>
+        <w:rPr>
+          <w:i/>
+          <w:iCs/>
+        </w:rPr>
+        <w:t>(M</w:t>
+      </w:r>
+      <w:r>
+        <w:rPr>
+          <w:i/>
+          <w:iCs/>
+          <w:vertAlign w:val="superscript"/>
+        </w:rPr>
+        <w:t>e</w:t>
+      </w:r>
+      <w:r>
+        <w:rPr>
+          <w:i/>
+          <w:iCs/>
+        </w:rPr>
+        <w:t>)</w:t>
+      </w:r>
+      <w:r>
+        <w:rPr>
+          <w:i/>
+          <w:iCs/>
+          <w:vertAlign w:val="superscript"/>
+        </w:rPr>
+        <w:t>d</w:t>
+      </w:r>
+      <w:r>
+        <w:rPr>
+          <w:i/>
+          <w:iCs/>
+        </w:rPr>
+        <w:t xml:space="preserve"> mod n</w:t>
+      </w:r>
+      <w:r>
+        <w:t xml:space="preserve"> is the operation that must be carried out on the encrypted form of </w:t>
+      </w:r>
+      <w:r>
+        <w:rPr>
+          <w:i/>
+          <w:iCs/>
+        </w:rPr>
+        <w:t>M</w:t>
+      </w:r>
+      <w:r>
+        <w:t xml:space="preserve"> (expressed</w:t>
+      </w:r>
+      <w:r>
+        <w:t xml:space="preserve"> in the middle term</w:t>
+      </w:r>
+      <w:r>
+        <w:t xml:space="preserve"> as </w:t>
+      </w:r>
+      <w:r>
+        <w:rPr>
+          <w:i/>
+          <w:iCs/>
+        </w:rPr>
+        <w:t>M</w:t>
+      </w:r>
+      <w:r>
+        <w:rPr>
+          <w:i/>
+          <w:iCs/>
+          <w:vertAlign w:val="superscript"/>
+        </w:rPr>
+        <w:t>e</w:t>
+      </w:r>
+      <w:r>
+        <w:rPr>
+          <w:i/>
+          <w:iCs/>
+        </w:rPr>
+        <w:t xml:space="preserve"> mod n</w:t>
+      </w:r>
+      <w:r>
+        <w:t xml:space="preserve">) to recover the </w:t>
+      </w:r>
+      <w:r>
+        <w:t xml:space="preserve">original, unencrypted </w:t>
+      </w:r>
+      <w:r>
+        <w:rPr>
+          <w:i/>
+          <w:iCs/>
+        </w:rPr>
+        <w:t>M</w:t>
+      </w:r>
+      <w:r>
+        <w:t>.</w:t>
+      </w:r>
+    </w:p>
+    <w:p>
+      <w:r>
+        <w:t>Now, l</w:t>
+      </w:r>
+      <w:r>
+        <w:t xml:space="preserve">et’s </w:t>
+      </w:r>
+      <w:r>
+        <w:t xml:space="preserve">see </w:t>
+      </w:r>
+      <w:r>
+        <w:t xml:space="preserve">where </w:t>
+      </w:r>
+      <w:r>
+        <w:t>the totient of</w:t>
+      </w:r>
+      <w:r>
+        <w:t xml:space="preserve"> the modulus</w:t>
+      </w:r>
+      <w:r>
+        <w:t xml:space="preserve"> </w:t>
+      </w:r>
+      <w:r>
+        <w:rPr>
+          <w:i/>
+          <w:iCs/>
+        </w:rPr>
+        <w:t>n</w:t>
+      </w:r>
+      <w:r>
+        <w:t xml:space="preserve">, or </w:t>
+      </w:r>
+      <w:r>
+        <w:rPr>
+          <w:i/>
+          <w:iCs/>
+        </w:rPr>
+        <w:t>t(n)</w:t>
+      </w:r>
+      <w:r>
+        <w:t xml:space="preserve">, </w:t>
+      </w:r>
+      <w:r>
+        <w:t>enters the picture</w:t>
+      </w:r>
+      <w:r>
+        <w:t>.</w:t>
+      </w:r>
+    </w:p>
+    <w:p>
+      <w:pPr>
+        <w:pStyle w:val="ListParagraph"/>
+        <w:numPr>
+          <w:ilvl w:val="0"/>
+          <w:numId w:val="12"/>
+        </w:numPr>
+        <w:rPr>
+          <w:i/>
+          <w:iCs/>
+        </w:rPr>
+      </w:pPr>
+      <w:r>
+        <w:rPr>
+          <w:i/>
+          <w:iCs/>
+        </w:rPr>
+        <w:lastRenderedPageBreak/>
+        <w:t xml:space="preserve">M -&gt; </w:t>
+      </w:r>
+      <w:r>
+        <w:rPr>
+          <w:i/>
+          <w:iCs/>
+        </w:rPr>
+        <w:t>M</w:t>
+      </w:r>
+      <w:r>
+        <w:rPr>
+          <w:i/>
+          <w:iCs/>
+          <w:vertAlign w:val="superscript"/>
+        </w:rPr>
+        <w:t>e</w:t>
+      </w:r>
+      <w:r>
+        <w:rPr>
+          <w:i/>
+          <w:iCs/>
+          <w:vertAlign w:val="superscript"/>
+        </w:rPr>
+        <w:t xml:space="preserve"> mod t(n)</w:t>
+      </w:r>
+      <w:r>
+        <w:rPr>
+          <w:i/>
+          <w:iCs/>
+        </w:rPr>
+        <w:t xml:space="preserve"> mod n</w:t>
+      </w:r>
+      <w:r>
+        <w:rPr>
+          <w:i/>
+          <w:iCs/>
+        </w:rPr>
+        <w:t xml:space="preserve"> -&gt; </w:t>
+      </w:r>
+      <w:r>
+        <w:rPr>
+          <w:i/>
+          <w:iCs/>
+        </w:rPr>
+        <w:t>(M</w:t>
+      </w:r>
+      <w:r>
+        <w:rPr>
+          <w:i/>
+          <w:iCs/>
+          <w:vertAlign w:val="superscript"/>
+        </w:rPr>
+        <w:t>e</w:t>
+      </w:r>
+      <w:r>
+        <w:rPr>
+          <w:i/>
+          <w:iCs/>
+        </w:rPr>
+        <w:t>)</w:t>
+      </w:r>
+      <w:r>
+        <w:rPr>
+          <w:i/>
+          <w:iCs/>
+          <w:vertAlign w:val="superscript"/>
+        </w:rPr>
+        <w:t>d</w:t>
+      </w:r>
+      <w:r>
+        <w:rPr>
+          <w:i/>
+          <w:iCs/>
+          <w:vertAlign w:val="superscript"/>
+        </w:rPr>
+        <w:t xml:space="preserve"> mod t(n)</w:t>
+      </w:r>
+      <w:r>
+        <w:rPr>
+          <w:i/>
+          <w:iCs/>
+        </w:rPr>
+        <w:t xml:space="preserve"> mod n</w:t>
+      </w:r>
+    </w:p>
+    <w:p>
+      <w:r>
+        <w:t xml:space="preserve">Note </w:t>
+      </w:r>
+      <w:r>
+        <w:t xml:space="preserve">the only difference between diagram (1) and diagram (2) is that in the latter </w:t>
+      </w:r>
+      <w:r>
+        <w:t xml:space="preserve">we’ve added </w:t>
+      </w:r>
+      <w:r>
+        <w:rPr>
+          <w:i/>
+          <w:iCs/>
+        </w:rPr>
+        <w:t>mod t(n)</w:t>
+      </w:r>
+      <w:r>
+        <w:t xml:space="preserve"> to the </w:t>
+      </w:r>
+      <w:r>
+        <w:rPr>
+          <w:i/>
+          <w:iCs/>
+        </w:rPr>
+        <w:t>exponents</w:t>
+      </w:r>
+      <w:r>
+        <w:t xml:space="preserve"> of </w:t>
+      </w:r>
+      <w:r>
+        <w:t>both</w:t>
+      </w:r>
+      <w:r>
+        <w:t xml:space="preserve"> term</w:t>
+      </w:r>
+      <w:r>
+        <w:t>s</w:t>
+      </w:r>
+      <w:r>
+        <w:t xml:space="preserve"> containing exponents, </w:t>
+      </w:r>
+      <w:r>
+        <w:t xml:space="preserve">meaning we want to reduce </w:t>
+      </w:r>
+      <w:r>
+        <w:t>the</w:t>
+      </w:r>
+      <w:r>
+        <w:t xml:space="preserve"> </w:t>
+      </w:r>
+      <w:r>
+        <w:t>value of th</w:t>
+      </w:r>
+      <w:r>
+        <w:t>ose</w:t>
+      </w:r>
+      <w:r>
+        <w:t xml:space="preserve"> </w:t>
+      </w:r>
+      <w:r>
+        <w:t xml:space="preserve">exponents </w:t>
+      </w:r>
+      <w:r>
+        <w:t xml:space="preserve">modulo </w:t>
+      </w:r>
+      <w:r>
+        <w:rPr>
+          <w:i/>
+          <w:iCs/>
+        </w:rPr>
+        <w:t>t(n)</w:t>
+      </w:r>
+      <w:r>
+        <w:t>.</w:t>
+      </w:r>
+    </w:p>
+    <w:p>
+      <w:r>
+        <w:t xml:space="preserve">Let’s </w:t>
+      </w:r>
+      <w:r>
+        <w:t>see what happens when we insert</w:t>
+      </w:r>
+      <w:r>
+        <w:t xml:space="preserve"> real values</w:t>
+      </w:r>
+      <w:r>
+        <w:t xml:space="preserve"> into the diagram</w:t>
+      </w:r>
+      <w:r>
+        <w:t>.</w:t>
+      </w:r>
+    </w:p>
+    <w:p>
+      <w:pPr>
+        <w:pStyle w:val="ListParagraph"/>
+        <w:numPr>
+          <w:ilvl w:val="0"/>
+          <w:numId w:val="12"/>
+        </w:numPr>
+        <w:rPr>
+          <w:i/>
+          <w:iCs/>
+        </w:rPr>
+      </w:pPr>
+      <w:r>
+        <w:rPr>
+          <w:i/>
+          <w:iCs/>
+        </w:rPr>
+        <w:t xml:space="preserve"> </w:t>
+      </w:r>
+      <w:r>
+        <w:rPr>
+          <w:i/>
+          <w:iCs/>
+        </w:rPr>
+        <w:t>5</w:t>
+      </w:r>
+      <w:r>
+        <w:rPr>
+          <w:i/>
+          <w:iCs/>
+        </w:rPr>
+        <w:t xml:space="preserve"> -&gt; </w:t>
+      </w:r>
+      <w:r>
+        <w:rPr>
+          <w:i/>
+          <w:iCs/>
+        </w:rPr>
+        <w:t>5</w:t>
+      </w:r>
+      <w:r>
+        <w:rPr>
+          <w:i/>
+          <w:iCs/>
+          <w:vertAlign w:val="superscript"/>
+        </w:rPr>
+        <w:t>7</w:t>
+      </w:r>
+      <w:r>
+        <w:rPr>
+          <w:i/>
+          <w:iCs/>
+          <w:vertAlign w:val="superscript"/>
+        </w:rPr>
+        <w:t xml:space="preserve"> mod 60</w:t>
+      </w:r>
+      <w:r>
+        <w:rPr>
+          <w:i/>
+          <w:iCs/>
+        </w:rPr>
+        <w:t xml:space="preserve"> mod </w:t>
+      </w:r>
+      <w:r>
+        <w:rPr>
+          <w:i/>
+          <w:iCs/>
+        </w:rPr>
+        <w:t>77</w:t>
+      </w:r>
+      <w:r>
+        <w:rPr>
+          <w:i/>
+          <w:iCs/>
+        </w:rPr>
+        <w:t xml:space="preserve"> -&gt; (</w:t>
+      </w:r>
+      <w:r>
+        <w:rPr>
+          <w:i/>
+          <w:iCs/>
+        </w:rPr>
+        <w:t>5</w:t>
+      </w:r>
+      <w:r>
+        <w:rPr>
+          <w:i/>
+          <w:iCs/>
+          <w:vertAlign w:val="superscript"/>
+        </w:rPr>
+        <w:t>7</w:t>
+      </w:r>
+      <w:r>
+        <w:rPr>
+          <w:i/>
+          <w:iCs/>
+        </w:rPr>
+        <w:t>)</w:t>
+      </w:r>
+      <w:r>
+        <w:rPr>
+          <w:i/>
+          <w:iCs/>
+          <w:vertAlign w:val="superscript"/>
+        </w:rPr>
+        <w:t>43</w:t>
+      </w:r>
+      <w:r>
+        <w:rPr>
+          <w:i/>
+          <w:iCs/>
+          <w:vertAlign w:val="superscript"/>
+        </w:rPr>
+        <w:t xml:space="preserve"> mod 60</w:t>
+      </w:r>
+      <w:r>
+        <w:rPr>
+          <w:i/>
+          <w:iCs/>
+        </w:rPr>
+        <w:t xml:space="preserve"> mod </w:t>
+      </w:r>
+      <w:r>
+        <w:rPr>
+          <w:i/>
+          <w:iCs/>
+        </w:rPr>
+        <w:t>77</w:t>
+      </w:r>
+    </w:p>
+    <w:p>
+      <w:r>
+        <w:t>S</w:t>
+      </w:r>
+      <w:r>
+        <w:t xml:space="preserve">ince </w:t>
+      </w:r>
+      <w:r>
+        <w:rPr>
+          <w:i/>
+          <w:iCs/>
+        </w:rPr>
+        <w:t xml:space="preserve">7 </w:t>
+      </w:r>
+      <w:r>
+        <w:rPr>
+          <w:i/>
+          <w:iCs/>
+        </w:rPr>
+        <w:t xml:space="preserve">= 7 </w:t>
+      </w:r>
+      <w:r>
+        <w:rPr>
+          <w:i/>
+          <w:iCs/>
+        </w:rPr>
+        <w:t>mod 60</w:t>
+      </w:r>
+      <w:r>
+        <w:t xml:space="preserve">, and </w:t>
+      </w:r>
+      <w:r>
+        <w:rPr>
+          <w:i/>
+          <w:iCs/>
+        </w:rPr>
+        <w:t xml:space="preserve">7 * 43 (or 301) </w:t>
+      </w:r>
+      <w:r>
+        <w:rPr>
+          <w:i/>
+          <w:iCs/>
+        </w:rPr>
+        <w:t xml:space="preserve">= 1 </w:t>
+      </w:r>
+      <w:r>
+        <w:rPr>
+          <w:i/>
+          <w:iCs/>
+        </w:rPr>
+        <w:t>mod 60</w:t>
+      </w:r>
+      <w:r>
+        <w:t xml:space="preserve">, </w:t>
+      </w:r>
+      <w:r>
+        <w:t xml:space="preserve">reducing the exponents </w:t>
+      </w:r>
+      <w:r>
+        <w:t xml:space="preserve">thus </w:t>
+      </w:r>
+      <w:r>
+        <w:t xml:space="preserve">gives us </w:t>
+      </w:r>
+      <w:r>
+        <w:t>diagram (4)</w:t>
+      </w:r>
+      <w:r>
+        <w:t xml:space="preserve"> (r</w:t>
+      </w:r>
+      <w:r>
+        <w:t xml:space="preserve">ecall from </w:t>
+      </w:r>
+      <w:r>
+        <w:rPr>
+          <w:i/>
+          <w:iCs/>
+        </w:rPr>
+        <w:t>Figure 7</w:t>
+      </w:r>
+      <w:r>
+        <w:t xml:space="preserve"> that the inverse of </w:t>
+      </w:r>
+      <w:r>
+        <w:rPr>
+          <w:i/>
+          <w:iCs/>
+        </w:rPr>
+        <w:t>7</w:t>
+      </w:r>
+      <w:r>
+        <w:t xml:space="preserve"> in the group of integers modulo </w:t>
+      </w:r>
+      <w:r>
+        <w:rPr>
+          <w:i/>
+          <w:iCs/>
+        </w:rPr>
+        <w:t>60</w:t>
+      </w:r>
+      <w:r>
+        <w:t xml:space="preserve"> is </w:t>
+      </w:r>
+      <w:r>
+        <w:rPr>
+          <w:i/>
+          <w:iCs/>
+        </w:rPr>
+        <w:t>43</w:t>
+      </w:r>
+      <w:r>
+        <w:t xml:space="preserve">, as in </w:t>
+      </w:r>
+      <w:r>
+        <w:rPr>
+          <w:i/>
+          <w:iCs/>
+        </w:rPr>
+        <w:t>e * d = 1 mod t(n)</w:t>
+      </w:r>
+      <w:r>
+        <w:t>).</w:t>
+      </w:r>
+    </w:p>
+    <w:p>
+      <w:pPr>
+        <w:pStyle w:val="ListParagraph"/>
+        <w:numPr>
+          <w:ilvl w:val="0"/>
+          <w:numId w:val="12"/>
+        </w:numPr>
+        <w:rPr>
+          <w:i/>
+          <w:iCs/>
+        </w:rPr>
+      </w:pPr>
+      <w:r>
+        <w:rPr>
+          <w:i/>
+          <w:iCs/>
+        </w:rPr>
+        <w:t xml:space="preserve"> 5</w:t>
+      </w:r>
+      <w:r>
+        <w:rPr>
+          <w:i/>
+          <w:iCs/>
+        </w:rPr>
+        <w:t xml:space="preserve"> -&gt; </w:t>
+      </w:r>
+      <w:r>
+        <w:rPr>
+          <w:i/>
+          <w:iCs/>
+        </w:rPr>
+        <w:t>5</w:t>
+      </w:r>
+      <w:r>
+        <w:rPr>
+          <w:i/>
+          <w:iCs/>
+          <w:vertAlign w:val="superscript"/>
+        </w:rPr>
+        <w:t xml:space="preserve">7 </w:t>
+      </w:r>
+      <w:r>
+        <w:rPr>
+          <w:i/>
+          <w:iCs/>
+        </w:rPr>
+        <w:t xml:space="preserve">mod </w:t>
+      </w:r>
+      <w:r>
+        <w:rPr>
+          <w:i/>
+          <w:iCs/>
+        </w:rPr>
+        <w:t>77</w:t>
+      </w:r>
+      <w:r>
+        <w:rPr>
+          <w:i/>
+          <w:iCs/>
+        </w:rPr>
+        <w:t xml:space="preserve"> -&gt; </w:t>
+      </w:r>
+      <w:r>
+        <w:rPr>
+          <w:i/>
+          <w:iCs/>
+        </w:rPr>
+        <w:t>5</w:t>
+      </w:r>
+      <w:r>
+        <w:rPr>
+          <w:i/>
+          <w:iCs/>
+          <w:vertAlign w:val="superscript"/>
+        </w:rPr>
+        <w:t>1</w:t>
+      </w:r>
+      <w:r>
+        <w:rPr>
+          <w:i/>
+          <w:iCs/>
+        </w:rPr>
+        <w:t xml:space="preserve"> mod </w:t>
+      </w:r>
+      <w:r>
+        <w:rPr>
+          <w:i/>
+          <w:iCs/>
+        </w:rPr>
+        <w:t>77</w:t>
+      </w:r>
+    </w:p>
+    <w:p>
+      <w:r>
+        <w:t>And s</w:t>
+      </w:r>
+      <w:r>
+        <w:t xml:space="preserve">ince </w:t>
+      </w:r>
+      <w:r>
+        <w:rPr>
+          <w:i/>
+          <w:iCs/>
+        </w:rPr>
+        <w:t>5</w:t>
+      </w:r>
+      <w:r>
+        <w:rPr>
+          <w:i/>
+          <w:iCs/>
+          <w:vertAlign w:val="superscript"/>
+        </w:rPr>
+        <w:t>1</w:t>
+      </w:r>
+      <w:r>
+        <w:rPr>
+          <w:i/>
+          <w:iCs/>
+        </w:rPr>
+        <w:t xml:space="preserve"> = 5</w:t>
+      </w:r>
+      <w:r>
+        <w:t xml:space="preserve">, and </w:t>
+      </w:r>
+      <w:r>
+        <w:rPr>
+          <w:i/>
+          <w:iCs/>
+        </w:rPr>
+        <w:t>5 mod 77 = 5</w:t>
+      </w:r>
+      <w:r>
+        <w:t xml:space="preserve">, </w:t>
+      </w:r>
+      <w:r>
+        <w:t>we end up ultimately with a successful encryption</w:t>
+      </w:r>
+      <w:r>
+        <w:t>,</w:t>
+      </w:r>
+      <w:r>
         <w:t xml:space="preserve"> and </w:t>
       </w:r>
       <w:r>
+        <w:t xml:space="preserve">subsequent </w:t>
+      </w:r>
+      <w:r>
+        <w:t>decryption</w:t>
+      </w:r>
+      <w:r>
+        <w:t>,</w:t>
+      </w:r>
+      <w:r>
+        <w:t xml:space="preserve"> of the message.</w:t>
+      </w:r>
+    </w:p>
+    <w:p>
+      <w:pPr>
+        <w:pStyle w:val="ListParagraph"/>
+        <w:numPr>
+          <w:ilvl w:val="0"/>
+          <w:numId w:val="12"/>
+        </w:numPr>
+        <w:rPr>
+          <w:i/>
+          <w:iCs/>
+        </w:rPr>
+      </w:pPr>
+      <w:r>
+        <w:rPr>
+          <w:i/>
+          <w:iCs/>
+        </w:rPr>
+        <w:t xml:space="preserve"> 5</w:t>
+      </w:r>
+      <w:r>
+        <w:rPr>
+          <w:i/>
+          <w:iCs/>
+        </w:rPr>
+        <w:t xml:space="preserve"> -&gt; </w:t>
+      </w:r>
+      <w:r>
+        <w:rPr>
+          <w:i/>
+          <w:iCs/>
+        </w:rPr>
+        <w:t>47</w:t>
+      </w:r>
+      <w:r>
+        <w:rPr>
+          <w:i/>
+          <w:iCs/>
+        </w:rPr>
+        <w:t xml:space="preserve"> -&gt; </w:t>
+      </w:r>
+      <w:r>
+        <w:rPr>
+          <w:i/>
+          <w:iCs/>
+        </w:rPr>
+        <w:t>5</w:t>
+      </w:r>
+    </w:p>
+    <w:p>
+      <w:r>
+        <w:t>Finally</w:t>
+      </w:r>
+      <w:r>
+        <w:t xml:space="preserve">, this </w:t>
+      </w:r>
+      <w:r>
+        <w:t>inversion</w:t>
+      </w:r>
+      <w:r>
+        <w:t xml:space="preserve"> only works if the exponents </w:t>
+      </w:r>
+      <w:r>
+        <w:rPr>
+          <w:i/>
+          <w:iCs/>
+        </w:rPr>
+        <w:t>e</w:t>
+      </w:r>
+      <w:r>
+        <w:t xml:space="preserve"> and </w:t>
+      </w:r>
+      <w:r>
+        <w:rPr>
+          <w:i/>
+          <w:iCs/>
+        </w:rPr>
+        <w:t>d</w:t>
+      </w:r>
+      <w:r>
+        <w:t xml:space="preserve"> are inverses in the group of integers modulo </w:t>
+      </w:r>
+      <w:r>
+        <w:rPr>
+          <w:i/>
+          <w:iCs/>
+        </w:rPr>
+        <w:t>t(n)</w:t>
+      </w:r>
+      <w:r>
+        <w:t xml:space="preserve">, and it only works effectively if </w:t>
+      </w:r>
+      <w:r>
         <w:rPr>
           <w:i/>
           <w:iCs/>
@@ -15139,70 +16230,13 @@
         <w:t>n</w:t>
       </w:r>
       <w:r>
-        <w:t xml:space="preserve">, </w:t>
-      </w:r>
-      <w:r>
-        <w:t xml:space="preserve">that </w:t>
-      </w:r>
-      <w:r>
-        <w:rPr>
-          <w:i/>
-          <w:iCs/>
-        </w:rPr>
-        <w:t>M</w:t>
-      </w:r>
-      <w:r>
-        <w:rPr>
-          <w:i/>
-          <w:iCs/>
-          <w:vertAlign w:val="superscript"/>
-        </w:rPr>
-        <w:t>ed</w:t>
-      </w:r>
-      <w:r>
-        <w:rPr>
-          <w:i/>
-          <w:iCs/>
-        </w:rPr>
-        <w:t xml:space="preserve"> mod n = M</w:t>
-      </w:r>
-      <w:r>
-        <w:t xml:space="preserve"> for all </w:t>
-      </w:r>
-      <w:r>
-        <w:rPr>
-          <w:i/>
-          <w:iCs/>
-        </w:rPr>
-        <w:t>M</w:t>
-      </w:r>
-      <w:r>
-        <w:t xml:space="preserve"> less than or equal to </w:t>
-      </w:r>
-      <w:r>
-        <w:rPr>
-          <w:i/>
-          <w:iCs/>
-        </w:rPr>
-        <w:t>n</w:t>
-      </w:r>
-      <w:r>
-        <w:t>.</w:t>
-      </w:r>
-      <w:r>
-        <w:t xml:space="preserve"> Such proofs are beyond the scope of this introductory treatment of RSA, </w:t>
-      </w:r>
-      <w:r>
-        <w:t xml:space="preserve">but </w:t>
-      </w:r>
-      <w:r>
-        <w:t xml:space="preserve">for the curious reader </w:t>
-      </w:r>
-      <w:r>
-        <w:t>they are readily available online</w:t>
-      </w:r>
-      <w:r>
-        <w:t>.</w:t>
+        <w:t xml:space="preserve"> is the product of two prime numbers.</w:t>
+      </w:r>
+      <w:r>
+        <w:rPr>
+          <w:rStyle w:val="FootnoteReference"/>
+        </w:rPr>
+        <w:footnoteReference w:id="36"/>
       </w:r>
     </w:p>
     <w:p>
@@ -15347,11 +16381,7 @@
         <w:t xml:space="preserve">they are </w:t>
       </w:r>
       <w:r>
-        <w:t xml:space="preserve">not </w:t>
-      </w:r>
-      <w:r>
-        <w:lastRenderedPageBreak/>
-        <w:t>unbreakable</w:t>
+        <w:t>not unbreakable</w:t>
       </w:r>
       <w:r>
         <w:t>; w</w:t>
@@ -15473,7 +16503,7 @@
         <w:rPr>
           <w:rStyle w:val="FootnoteReference"/>
         </w:rPr>
-        <w:footnoteReference w:id="36"/>
+        <w:footnoteReference w:id="37"/>
       </w:r>
       <w:r>
         <w:t xml:space="preserve"> In </w:t>
@@ -15482,7 +16512,11 @@
         <w:t xml:space="preserve">fact </w:t>
       </w:r>
       <w:r>
-        <w:t xml:space="preserve">progress on both fronts has been made </w:t>
+        <w:t xml:space="preserve">progress on both fronts has </w:t>
+      </w:r>
+      <w:r>
+        <w:lastRenderedPageBreak/>
+        <w:t xml:space="preserve">been made </w:t>
       </w:r>
       <w:r>
         <w:t xml:space="preserve">in the last </w:t>
@@ -15791,7 +16825,7 @@
         <w:rPr>
           <w:rStyle w:val="FootnoteReference"/>
         </w:rPr>
-        <w:footnoteReference w:id="37"/>
+        <w:footnoteReference w:id="38"/>
       </w:r>
       <w:r>
         <w:t xml:space="preserve"> As a result, o</w:t>
@@ -15931,7 +16965,7 @@
         <w:rPr>
           <w:rStyle w:val="FootnoteReference"/>
         </w:rPr>
-        <w:footnoteReference w:id="38"/>
+        <w:footnoteReference w:id="39"/>
       </w:r>
     </w:p>
     <w:p>
@@ -16260,7 +17294,6 @@
     </w:p>
     <w:p>
       <w:r>
-        <w:lastRenderedPageBreak/>
         <w:t>I</w:t>
       </w:r>
       <w:r>
@@ -16430,6 +17463,7 @@
     </w:p>
     <w:p>
       <w:r>
+        <w:lastRenderedPageBreak/>
         <w:t xml:space="preserve">If </w:t>
       </w:r>
       <w:r>
@@ -16523,7 +17557,7 @@
         <w:rPr>
           <w:rStyle w:val="FootnoteReference"/>
         </w:rPr>
-        <w:footnoteReference w:id="39"/>
+        <w:footnoteReference w:id="40"/>
       </w:r>
     </w:p>
     <w:p>
@@ -16585,7 +17619,7 @@
         <w:rPr>
           <w:rStyle w:val="FootnoteReference"/>
         </w:rPr>
-        <w:footnoteReference w:id="40"/>
+        <w:footnoteReference w:id="41"/>
       </w:r>
       <w:r>
         <w:t xml:space="preserve"> </w:t>
@@ -16951,7 +17985,7 @@
         <w:rPr>
           <w:rStyle w:val="FootnoteReference"/>
         </w:rPr>
-        <w:footnoteReference w:id="41"/>
+        <w:footnoteReference w:id="42"/>
       </w:r>
     </w:p>
     <w:p>
@@ -17230,7 +18264,6 @@
         <w:pStyle w:val="Heading1"/>
       </w:pPr>
       <w:r>
-        <w:lastRenderedPageBreak/>
         <w:t>State Transition</w:t>
       </w:r>
       <w:r>
@@ -17395,6 +18428,7 @@
     </w:p>
     <w:p>
       <w:r>
+        <w:lastRenderedPageBreak/>
         <w:t xml:space="preserve">What is different this time is that </w:t>
       </w:r>
       <w:r>
@@ -18234,7 +19268,7 @@
         <w:rPr>
           <w:rStyle w:val="FootnoteReference"/>
         </w:rPr>
-        <w:footnoteReference w:id="42"/>
+        <w:footnoteReference w:id="43"/>
       </w:r>
     </w:p>
     <w:p>
@@ -18350,11 +19384,7 @@
         <w:t>.</w:t>
       </w:r>
       <w:r>
-        <w:t xml:space="preserve"> Now, Alice and Bob both possess each other’s </w:t>
-      </w:r>
-      <w:r>
-        <w:lastRenderedPageBreak/>
-        <w:t xml:space="preserve">public keys, and </w:t>
+        <w:t xml:space="preserve"> Now, Alice and Bob both possess each other’s public keys, and </w:t>
       </w:r>
       <w:r>
         <w:t xml:space="preserve">each </w:t>
@@ -18513,6 +19543,7 @@
     </w:p>
     <w:p>
       <w:r>
+        <w:lastRenderedPageBreak/>
         <w:t xml:space="preserve">Again, let’s use </w:t>
       </w:r>
       <w:r>
@@ -18615,7 +19646,7 @@
         <w:rPr>
           <w:rStyle w:val="FootnoteReference"/>
         </w:rPr>
-        <w:footnoteReference w:id="43"/>
+        <w:footnoteReference w:id="44"/>
       </w:r>
     </w:p>
     <w:p>
@@ -19498,7 +20529,7 @@
         <w:rPr>
           <w:rStyle w:val="FootnoteReference"/>
         </w:rPr>
-        <w:footnoteReference w:id="44"/>
+        <w:footnoteReference w:id="45"/>
       </w:r>
       <w:r>
         <w:t xml:space="preserve"> </w:t>
@@ -19585,12 +20616,11 @@
         <w:rPr>
           <w:rStyle w:val="FootnoteReference"/>
         </w:rPr>
-        <w:footnoteReference w:id="45"/>
+        <w:footnoteReference w:id="46"/>
       </w:r>
     </w:p>
     <w:p>
       <w:r>
-        <w:lastRenderedPageBreak/>
         <w:t xml:space="preserve">Even </w:t>
       </w:r>
       <w:r>
@@ -19692,6 +20722,7 @@
         <w:pStyle w:val="Heading1"/>
       </w:pPr>
       <w:r>
+        <w:lastRenderedPageBreak/>
         <w:t xml:space="preserve">The </w:t>
       </w:r>
       <w:r>
@@ -20001,7 +21032,7 @@
         <w:rPr>
           <w:rStyle w:val="FootnoteReference"/>
         </w:rPr>
-        <w:footnoteReference w:id="46"/>
+        <w:footnoteReference w:id="47"/>
       </w:r>
     </w:p>
     <w:p>
@@ -20332,12 +21363,11 @@
         <w:rPr>
           <w:rStyle w:val="FootnoteReference"/>
         </w:rPr>
-        <w:footnoteReference w:id="47"/>
+        <w:footnoteReference w:id="48"/>
       </w:r>
     </w:p>
     <w:p>
       <w:r>
-        <w:lastRenderedPageBreak/>
         <w:t xml:space="preserve">To make this more concrete, take </w:t>
       </w:r>
       <w:r>
@@ -20424,7 +21454,11 @@
         <w:t xml:space="preserve">some name </w:t>
       </w:r>
       <w:r>
-        <w:t>that uniquely identifies Alice in</w:t>
+        <w:t xml:space="preserve">that uniquely </w:t>
+      </w:r>
+      <w:r>
+        <w:lastRenderedPageBreak/>
+        <w:t>identifies Alice in</w:t>
       </w:r>
       <w:r>
         <w:t>to</w:t>
@@ -20452,7 +21486,7 @@
         <w:rPr>
           <w:rStyle w:val="FootnoteReference"/>
         </w:rPr>
-        <w:footnoteReference w:id="48"/>
+        <w:footnoteReference w:id="49"/>
       </w:r>
       <w:r>
         <w:t xml:space="preserve"> The CA signs </w:t>
@@ -20634,7 +21668,7 @@
         <w:rPr>
           <w:rStyle w:val="FootnoteReference"/>
         </w:rPr>
-        <w:footnoteReference w:id="49"/>
+        <w:footnoteReference w:id="50"/>
       </w:r>
     </w:p>
     <w:p>
@@ -20821,7 +21855,7 @@
         <w:rPr>
           <w:rStyle w:val="FootnoteReference"/>
         </w:rPr>
-        <w:footnoteReference w:id="50"/>
+        <w:footnoteReference w:id="51"/>
       </w:r>
     </w:p>
     <w:p>
@@ -21008,88 +22042,91 @@
         <w:rPr>
           <w:rStyle w:val="FootnoteReference"/>
         </w:rPr>
-        <w:footnoteReference w:id="51"/>
+        <w:footnoteReference w:id="52"/>
       </w:r>
     </w:p>
     <w:p>
       <w:r>
+        <w:t xml:space="preserve">Meanwhile, quantum computing </w:t>
+      </w:r>
+      <w:r>
+        <w:t>looms</w:t>
+      </w:r>
+      <w:r>
+        <w:t xml:space="preserve"> </w:t>
+      </w:r>
+      <w:r>
+        <w:t xml:space="preserve">menacingly on the horizon, </w:t>
+      </w:r>
+      <w:r>
+        <w:t xml:space="preserve">and threatens </w:t>
+      </w:r>
+      <w:r>
+        <w:t xml:space="preserve">the existence </w:t>
+      </w:r>
+      <w:r>
+        <w:t>of public-key cryptography</w:t>
+      </w:r>
+      <w:r>
+        <w:t xml:space="preserve"> as we know it</w:t>
+      </w:r>
+      <w:r>
+        <w:t xml:space="preserve">. Whereas </w:t>
+      </w:r>
+      <w:r>
+        <w:t xml:space="preserve">even </w:t>
+      </w:r>
+      <w:r>
+        <w:t xml:space="preserve">today’s most </w:t>
+      </w:r>
+      <w:r>
+        <w:t>powerful computer</w:t>
+      </w:r>
+      <w:r>
+        <w:t>s</w:t>
+      </w:r>
+      <w:r>
+        <w:t xml:space="preserve"> </w:t>
+      </w:r>
+      <w:r>
+        <w:t xml:space="preserve">cannot reverse </w:t>
+      </w:r>
+      <w:r>
+        <w:t xml:space="preserve">the </w:t>
+      </w:r>
+      <w:r>
+        <w:t>one-way</w:t>
+      </w:r>
+      <w:r>
+        <w:t xml:space="preserve"> functions of </w:t>
+      </w:r>
+      <w:r>
+        <w:t xml:space="preserve">the classical </w:t>
+      </w:r>
+      <w:r>
+        <w:t>public-key cryptography</w:t>
+      </w:r>
+      <w:r>
+        <w:t xml:space="preserve"> described in this paper</w:t>
+      </w:r>
+      <w:r>
+        <w:t xml:space="preserve">—at least not sufficiently </w:t>
+      </w:r>
+      <w:r>
+        <w:t xml:space="preserve">fast </w:t>
+      </w:r>
+      <w:r>
+        <w:t xml:space="preserve">to make the effort worthwhile—a </w:t>
+      </w:r>
+      <w:r>
+        <w:t xml:space="preserve">fit-for-purpose quantum computer could </w:t>
+      </w:r>
+      <w:r>
+        <w:t xml:space="preserve">break them </w:t>
+      </w:r>
+      <w:r>
         <w:lastRenderedPageBreak/>
-        <w:t xml:space="preserve">Meanwhile, quantum computing </w:t>
-      </w:r>
-      <w:r>
-        <w:t>looms</w:t>
-      </w:r>
-      <w:r>
-        <w:t xml:space="preserve"> </w:t>
-      </w:r>
-      <w:r>
-        <w:t xml:space="preserve">menacingly on the horizon, </w:t>
-      </w:r>
-      <w:r>
-        <w:t xml:space="preserve">and threatens </w:t>
-      </w:r>
-      <w:r>
-        <w:t xml:space="preserve">the existence </w:t>
-      </w:r>
-      <w:r>
-        <w:t>of public-key cryptography</w:t>
-      </w:r>
-      <w:r>
-        <w:t xml:space="preserve"> as we know it</w:t>
-      </w:r>
-      <w:r>
-        <w:t xml:space="preserve">. Whereas </w:t>
-      </w:r>
-      <w:r>
-        <w:t xml:space="preserve">even </w:t>
-      </w:r>
-      <w:r>
-        <w:t xml:space="preserve">today’s most </w:t>
-      </w:r>
-      <w:r>
-        <w:t>powerful computer</w:t>
-      </w:r>
-      <w:r>
-        <w:t>s</w:t>
-      </w:r>
-      <w:r>
-        <w:t xml:space="preserve"> </w:t>
-      </w:r>
-      <w:r>
-        <w:t xml:space="preserve">cannot reverse </w:t>
-      </w:r>
-      <w:r>
-        <w:t xml:space="preserve">the </w:t>
-      </w:r>
-      <w:r>
-        <w:t>one-way</w:t>
-      </w:r>
-      <w:r>
-        <w:t xml:space="preserve"> functions of </w:t>
-      </w:r>
-      <w:r>
-        <w:t xml:space="preserve">the classical </w:t>
-      </w:r>
-      <w:r>
-        <w:t>public-key cryptography</w:t>
-      </w:r>
-      <w:r>
-        <w:t xml:space="preserve"> described in this paper</w:t>
-      </w:r>
-      <w:r>
-        <w:t xml:space="preserve">—at least not sufficiently </w:t>
-      </w:r>
-      <w:r>
-        <w:t xml:space="preserve">fast </w:t>
-      </w:r>
-      <w:r>
-        <w:t xml:space="preserve">to make the effort worthwhile—a </w:t>
-      </w:r>
-      <w:r>
-        <w:t xml:space="preserve">fit-for-purpose quantum computer could </w:t>
-      </w:r>
-      <w:r>
-        <w:t>break them in hours or even minutes</w:t>
+        <w:t>in hours or even minutes</w:t>
       </w:r>
       <w:r>
         <w:t xml:space="preserve">. </w:t>
@@ -22544,6 +23581,105 @@
         <w:footnoteRef/>
       </w:r>
       <w:r>
+        <w:t xml:space="preserve"> If</w:t>
+      </w:r>
+      <w:r>
+        <w:t xml:space="preserve"> the modulus</w:t>
+      </w:r>
+      <w:r>
+        <w:t xml:space="preserve"> </w:t>
+      </w:r>
+      <w:r>
+        <w:rPr>
+          <w:i/>
+          <w:iCs/>
+        </w:rPr>
+        <w:t>n</w:t>
+      </w:r>
+      <w:r>
+        <w:t xml:space="preserve"> were </w:t>
+      </w:r>
+      <w:r>
+        <w:rPr>
+          <w:i/>
+          <w:iCs/>
+        </w:rPr>
+        <w:t>individually</w:t>
+      </w:r>
+      <w:r>
+        <w:t xml:space="preserve"> prime, as opposed to the semiprime product of two individually prime numbers, </w:t>
+      </w:r>
+      <w:r>
+        <w:t xml:space="preserve">revealing </w:t>
+      </w:r>
+      <w:r>
+        <w:rPr>
+          <w:i/>
+          <w:iCs/>
+        </w:rPr>
+        <w:t>n</w:t>
+      </w:r>
+      <w:r>
+        <w:t>—which is required</w:t>
+      </w:r>
+      <w:r>
+        <w:t xml:space="preserve"> by the sender</w:t>
+      </w:r>
+      <w:r>
+        <w:t xml:space="preserve">, along with the encryption exponent </w:t>
+      </w:r>
+      <w:r>
+        <w:rPr>
+          <w:i/>
+          <w:iCs/>
+        </w:rPr>
+        <w:t>e</w:t>
+      </w:r>
+      <w:r>
+        <w:t xml:space="preserve">, </w:t>
+      </w:r>
+      <w:r>
+        <w:t xml:space="preserve">to </w:t>
+      </w:r>
+      <w:r>
+        <w:t xml:space="preserve">encrypt a message—would </w:t>
+      </w:r>
+      <w:r>
+        <w:t xml:space="preserve">allow easy recovery </w:t>
+      </w:r>
+      <w:r>
+        <w:t xml:space="preserve">of the decryption exponent </w:t>
+      </w:r>
+      <w:r>
+        <w:rPr>
+          <w:i/>
+          <w:iCs/>
+        </w:rPr>
+        <w:t>d</w:t>
+      </w:r>
+      <w:r>
+        <w:t xml:space="preserve"> </w:t>
+      </w:r>
+      <w:r>
+        <w:t>by an attacker</w:t>
+      </w:r>
+      <w:r>
+        <w:t>, thus rendering the encryption useless.</w:t>
+      </w:r>
+    </w:p>
+  </w:footnote>
+  <w:footnote w:id="37">
+    <w:p>
+      <w:pPr>
+        <w:pStyle w:val="FootnoteText"/>
+      </w:pPr>
+      <w:r>
+        <w:rPr>
+          <w:rStyle w:val="FootnoteReference"/>
+        </w:rPr>
+        <w:footnoteRef/>
+      </w:r>
+      <w:r>
         <w:t xml:space="preserve"> There is only one known cryptosystem that is unconditionally secure, and that is the </w:t>
       </w:r>
       <w:hyperlink r:id="rId5" w:history="1">
@@ -22561,22 +23697,6 @@
       </w:r>
     </w:p>
   </w:footnote>
-  <w:footnote w:id="37">
-    <w:p>
-      <w:pPr>
-        <w:pStyle w:val="FootnoteText"/>
-      </w:pPr>
-      <w:r>
-        <w:rPr>
-          <w:rStyle w:val="FootnoteReference"/>
-        </w:rPr>
-        <w:footnoteRef/>
-      </w:r>
-      <w:r>
-        <w:t xml:space="preserve"> At current clock speeds, RSA requires 3,072-bit key lengths to achieve the same level of security as 128-bit AES, the current standard for symmetric-key encryption. The longer the key lengths, the larget the numbers, and hence the slower the computations required to generate keys.</w:t>
-      </w:r>
-    </w:p>
-  </w:footnote>
   <w:footnote w:id="38">
     <w:p>
       <w:pPr>
@@ -22589,7 +23709,7 @@
         <w:footnoteRef/>
       </w:r>
       <w:r>
-        <w:t xml:space="preserve"> Schemes that combine DH with symmetric-key encryption are also called hybrid schemes.</w:t>
+        <w:t xml:space="preserve"> At current clock speeds, RSA requires 3,072-bit key lengths to achieve the same level of security as 128-bit AES, the current standard for symmetric-key encryption. The longer the key lengths, the larget the numbers, and hence the slower the computations required to generate keys.</w:t>
       </w:r>
     </w:p>
   </w:footnote>
@@ -22605,11 +23725,27 @@
         <w:footnoteRef/>
       </w:r>
       <w:r>
-        <w:t xml:space="preserve"> RSA is still quite relevant for digital signatures, however; mainly as an identity authentication mechanism on the worldwide web (this is the subject of the next section).</w:t>
+        <w:t xml:space="preserve"> Schemes that combine DH with symmetric-key encryption are also called hybrid schemes.</w:t>
       </w:r>
     </w:p>
   </w:footnote>
   <w:footnote w:id="40">
+    <w:p>
+      <w:pPr>
+        <w:pStyle w:val="FootnoteText"/>
+      </w:pPr>
+      <w:r>
+        <w:rPr>
+          <w:rStyle w:val="FootnoteReference"/>
+        </w:rPr>
+        <w:footnoteRef/>
+      </w:r>
+      <w:r>
+        <w:t xml:space="preserve"> RSA is still quite relevant for digital signatures, however; mainly as an identity authentication mechanism on the worldwide web (this is the subject of the next section).</w:t>
+      </w:r>
+    </w:p>
+  </w:footnote>
+  <w:footnote w:id="41">
     <w:p>
       <w:pPr>
         <w:pStyle w:val="FootnoteText"/>
@@ -22638,22 +23774,6 @@
       </w:r>
     </w:p>
   </w:footnote>
-  <w:footnote w:id="41">
-    <w:p>
-      <w:pPr>
-        <w:pStyle w:val="FootnoteText"/>
-      </w:pPr>
-      <w:r>
-        <w:rPr>
-          <w:rStyle w:val="FootnoteReference"/>
-        </w:rPr>
-        <w:footnoteRef/>
-      </w:r>
-      <w:r>
-        <w:t xml:space="preserve"> Whereas hand-written signatures can be forged, and/or the documents they belong to altered, neither is possible with a properly constructed digital signature.</w:t>
-      </w:r>
-    </w:p>
-  </w:footnote>
   <w:footnote w:id="42">
     <w:p>
       <w:pPr>
@@ -22666,23 +23786,7 @@
         <w:footnoteRef/>
       </w:r>
       <w:r>
-        <w:t xml:space="preserve"> A signature is really just another name for a ciphertext, but one that is generated using a private key rather than a public key. Thought of another way, every message is some other message’s ciphertext, and every ciphertext is itself a valid message.</w:t>
-      </w:r>
-      <w:r>
-        <w:t xml:space="preserve"> </w:t>
-      </w:r>
-      <w:r>
-        <w:t xml:space="preserve">Whereas previously we referred to RSA encryption as a one-way trap-door function, the inversion that permits digital signature makes it a one-way trap-door </w:t>
-      </w:r>
-      <w:r>
-        <w:rPr>
-          <w:i/>
-          <w:iCs/>
-        </w:rPr>
-        <w:t>permutation</w:t>
-      </w:r>
-      <w:r>
-        <w:t>.</w:t>
+        <w:t xml:space="preserve"> Whereas hand-written signatures can be forged, and/or the documents they belong to altered, neither is possible with a properly constructed digital signature.</w:t>
       </w:r>
     </w:p>
   </w:footnote>
@@ -22698,21 +23802,53 @@
         <w:footnoteRef/>
       </w:r>
       <w:r>
-        <w:t xml:space="preserve"> Note that Alice and Bob will each have computed their own </w:t>
-      </w:r>
-      <w:r>
-        <w:rPr>
-          <w:i/>
-          <w:iCs/>
-        </w:rPr>
-        <w:t>n</w:t>
-      </w:r>
-      <w:r>
-        <w:t>, as well.</w:t>
+        <w:t xml:space="preserve"> A signature is really just another name for a ciphertext, but one that is generated using a private key rather than a public key. Thought of another way, every message is some other message’s ciphertext, and every ciphertext is itself a valid message.</w:t>
+      </w:r>
+      <w:r>
+        <w:t xml:space="preserve"> </w:t>
+      </w:r>
+      <w:r>
+        <w:t xml:space="preserve">Whereas previously we referred to RSA encryption as a one-way trap-door function, the inversion that permits digital signature makes it a one-way trap-door </w:t>
+      </w:r>
+      <w:r>
+        <w:rPr>
+          <w:i/>
+          <w:iCs/>
+        </w:rPr>
+        <w:t>permutation</w:t>
+      </w:r>
+      <w:r>
+        <w:t>.</w:t>
       </w:r>
     </w:p>
   </w:footnote>
   <w:footnote w:id="44">
+    <w:p>
+      <w:pPr>
+        <w:pStyle w:val="FootnoteText"/>
+      </w:pPr>
+      <w:r>
+        <w:rPr>
+          <w:rStyle w:val="FootnoteReference"/>
+        </w:rPr>
+        <w:footnoteRef/>
+      </w:r>
+      <w:r>
+        <w:t xml:space="preserve"> Note that Alice and Bob will each have computed their own </w:t>
+      </w:r>
+      <w:r>
+        <w:rPr>
+          <w:i/>
+          <w:iCs/>
+        </w:rPr>
+        <w:t>n</w:t>
+      </w:r>
+      <w:r>
+        <w:t>, as well.</w:t>
+      </w:r>
+    </w:p>
+  </w:footnote>
+  <w:footnote w:id="45">
     <w:p>
       <w:pPr>
         <w:pStyle w:val="FootnoteText"/>
@@ -22741,7 +23877,7 @@
       </w:r>
     </w:p>
   </w:footnote>
-  <w:footnote w:id="45">
+  <w:footnote w:id="46">
     <w:p>
       <w:pPr>
         <w:pStyle w:val="FootnoteText"/>
@@ -22770,32 +23906,6 @@
       </w:r>
     </w:p>
   </w:footnote>
-  <w:footnote w:id="46">
-    <w:p>
-      <w:pPr>
-        <w:pStyle w:val="FootnoteText"/>
-      </w:pPr>
-      <w:r>
-        <w:rPr>
-          <w:rStyle w:val="FootnoteReference"/>
-        </w:rPr>
-        <w:footnoteRef/>
-      </w:r>
-      <w:r>
-        <w:t xml:space="preserve"> MITM is an illustration of the </w:t>
-      </w:r>
-      <w:r>
-        <w:rPr>
-          <w:i/>
-          <w:iCs/>
-        </w:rPr>
-        <w:t>weakest-link</w:t>
-      </w:r>
-      <w:r>
-        <w:t xml:space="preserve"> maxim, which in the information security setting holds that a system is only as secure as its weakest link. From the perspective of an attacker, the most rational approach to defeating a cryptosystem is to attack its weakest link. In a public-key cryptosystem, the MITM vulnerability is a weak link.</w:t>
-      </w:r>
-    </w:p>
-  </w:footnote>
   <w:footnote w:id="47">
     <w:p>
       <w:pPr>
@@ -22808,27 +23918,17 @@
         <w:footnoteRef/>
       </w:r>
       <w:r>
-        <w:t xml:space="preserve"> PKI is not restricted to the CA model described in this section. Other solutions include </w:t>
-      </w:r>
-      <w:r>
-        <w:rPr>
-          <w:i/>
-          <w:iCs/>
-        </w:rPr>
-        <w:t>Web of Trust</w:t>
-      </w:r>
-      <w:r>
-        <w:t xml:space="preserve">, </w:t>
-      </w:r>
-      <w:r>
-        <w:rPr>
-          <w:i/>
-          <w:iCs/>
-        </w:rPr>
-        <w:t>Trust on First Use</w:t>
-      </w:r>
-      <w:r>
-        <w:t xml:space="preserve"> and other variants offering varying degrees of trust and security. The CA model is interesting and relevant because it is the one used to secure the vast majority of communication on the worldwide web.</w:t>
+        <w:t xml:space="preserve"> MITM is an illustration of the </w:t>
+      </w:r>
+      <w:r>
+        <w:rPr>
+          <w:i/>
+          <w:iCs/>
+        </w:rPr>
+        <w:t>weakest-link</w:t>
+      </w:r>
+      <w:r>
+        <w:t xml:space="preserve"> maxim, which in the information security setting holds that a system is only as secure as its weakest link. From the perspective of an attacker, the most rational approach to defeating a cryptosystem is to attack its weakest link. In a public-key cryptosystem, the MITM vulnerability is a weak link.</w:t>
       </w:r>
     </w:p>
   </w:footnote>
@@ -22844,17 +23944,27 @@
         <w:footnoteRef/>
       </w:r>
       <w:r>
-        <w:t xml:space="preserve"> The official specification for public-key certificates is defined by the International Telecommunications Union’s (ITU) </w:t>
-      </w:r>
-      <w:r>
-        <w:rPr>
-          <w:i/>
-          <w:iCs/>
-        </w:rPr>
-        <w:t>X.509</w:t>
-      </w:r>
-      <w:r>
-        <w:t xml:space="preserve"> standard.</w:t>
+        <w:t xml:space="preserve"> PKI is not restricted to the CA model described in this section. Other solutions include </w:t>
+      </w:r>
+      <w:r>
+        <w:rPr>
+          <w:i/>
+          <w:iCs/>
+        </w:rPr>
+        <w:t>Web of Trust</w:t>
+      </w:r>
+      <w:r>
+        <w:t xml:space="preserve">, </w:t>
+      </w:r>
+      <w:r>
+        <w:rPr>
+          <w:i/>
+          <w:iCs/>
+        </w:rPr>
+        <w:t>Trust on First Use</w:t>
+      </w:r>
+      <w:r>
+        <w:t xml:space="preserve"> and other variants offering varying degrees of trust and security. The CA model is interesting and relevant because it is the one used to secure the vast majority of communication on the worldwide web.</w:t>
       </w:r>
     </w:p>
   </w:footnote>
@@ -22870,17 +23980,17 @@
         <w:footnoteRef/>
       </w:r>
       <w:r>
-        <w:t xml:space="preserve"> In some cases in spectacular fashion. See </w:t>
-      </w:r>
-      <w:r>
-        <w:rPr>
-          <w:i/>
-          <w:iCs/>
-        </w:rPr>
-        <w:t>DigiNotar</w:t>
-      </w:r>
-      <w:r>
-        <w:t xml:space="preserve"> for the quintessential case study.</w:t>
+        <w:t xml:space="preserve"> The official specification for public-key certificates is defined by the International Telecommunications Union’s (ITU) </w:t>
+      </w:r>
+      <w:r>
+        <w:rPr>
+          <w:i/>
+          <w:iCs/>
+        </w:rPr>
+        <w:t>X.509</w:t>
+      </w:r>
+      <w:r>
+        <w:t xml:space="preserve"> standard.</w:t>
       </w:r>
     </w:p>
   </w:footnote>
@@ -22896,11 +24006,37 @@
         <w:footnoteRef/>
       </w:r>
       <w:r>
-        <w:t xml:space="preserve"> Elliptic curve cryptography (ECC) provides a novel approach of the discrete log problem. ECC emerged as a countermeasure both to more effective attacks on traditional implementations, and more powerful computers to run them on. ECC achieves security levels equivalent to those of RSA with much shorter key lengths.</w:t>
+        <w:t xml:space="preserve"> In some cases in spectacular fashion. See </w:t>
+      </w:r>
+      <w:r>
+        <w:rPr>
+          <w:i/>
+          <w:iCs/>
+        </w:rPr>
+        <w:t>DigiNotar</w:t>
+      </w:r>
+      <w:r>
+        <w:t xml:space="preserve"> for the quintessential case study.</w:t>
       </w:r>
     </w:p>
   </w:footnote>
   <w:footnote w:id="51">
+    <w:p>
+      <w:pPr>
+        <w:pStyle w:val="FootnoteText"/>
+      </w:pPr>
+      <w:r>
+        <w:rPr>
+          <w:rStyle w:val="FootnoteReference"/>
+        </w:rPr>
+        <w:footnoteRef/>
+      </w:r>
+      <w:r>
+        <w:t xml:space="preserve"> Elliptic curve cryptography (ECC) provides a novel approach of the discrete log problem. ECC emerged as a countermeasure both to more effective attacks on traditional implementations, and more powerful computers to run them on. ECC achieves security levels equivalent to those of RSA with much shorter key lengths.</w:t>
+      </w:r>
+    </w:p>
+  </w:footnote>
+  <w:footnote w:id="52">
     <w:p>
       <w:pPr>
         <w:pStyle w:val="FootnoteText"/>
@@ -23205,7 +24341,7 @@
   <w:abstractNum w:abstractNumId="3" w15:restartNumberingAfterBreak="0">
     <w:nsid w:val="268C728B"/>
     <w:multiLevelType w:val="hybridMultilevel"/>
-    <w:tmpl w:val="D2F6B66A"/>
+    <w:tmpl w:val="B6BCC2F8"/>
     <w:lvl w:ilvl="0" w:tplc="82A21A36">
       <w:start w:val="1"/>
       <w:numFmt w:val="decimal"/>
@@ -23383,6 +24519,97 @@
     </w:lvl>
   </w:abstractNum>
   <w:abstractNum w:abstractNumId="5" w15:restartNumberingAfterBreak="0">
+    <w:nsid w:val="4076332F"/>
+    <w:multiLevelType w:val="hybridMultilevel"/>
+    <w:tmpl w:val="4DB6BB40"/>
+    <w:lvl w:ilvl="0" w:tplc="82A21A36">
+      <w:start w:val="1"/>
+      <w:numFmt w:val="decimal"/>
+      <w:lvlText w:val="(%1)"/>
+      <w:lvlJc w:val="left"/>
+      <w:pPr>
+        <w:ind w:left="720" w:hanging="360"/>
+      </w:pPr>
+      <w:rPr>
+        <w:rFonts w:hint="default"/>
+        <w:i w:val="0"/>
+        <w:iCs w:val="0"/>
+      </w:rPr>
+    </w:lvl>
+    <w:lvl w:ilvl="1" w:tplc="04090019" w:tentative="1">
+      <w:start w:val="1"/>
+      <w:numFmt w:val="lowerLetter"/>
+      <w:lvlText w:val="%2."/>
+      <w:lvlJc w:val="left"/>
+      <w:pPr>
+        <w:ind w:left="1440" w:hanging="360"/>
+      </w:pPr>
+    </w:lvl>
+    <w:lvl w:ilvl="2" w:tplc="0409001B" w:tentative="1">
+      <w:start w:val="1"/>
+      <w:numFmt w:val="lowerRoman"/>
+      <w:lvlText w:val="%3."/>
+      <w:lvlJc w:val="right"/>
+      <w:pPr>
+        <w:ind w:left="2160" w:hanging="180"/>
+      </w:pPr>
+    </w:lvl>
+    <w:lvl w:ilvl="3" w:tplc="0409000F" w:tentative="1">
+      <w:start w:val="1"/>
+      <w:numFmt w:val="decimal"/>
+      <w:lvlText w:val="%4."/>
+      <w:lvlJc w:val="left"/>
+      <w:pPr>
+        <w:ind w:left="2880" w:hanging="360"/>
+      </w:pPr>
+    </w:lvl>
+    <w:lvl w:ilvl="4" w:tplc="04090019" w:tentative="1">
+      <w:start w:val="1"/>
+      <w:numFmt w:val="lowerLetter"/>
+      <w:lvlText w:val="%5."/>
+      <w:lvlJc w:val="left"/>
+      <w:pPr>
+        <w:ind w:left="3600" w:hanging="360"/>
+      </w:pPr>
+    </w:lvl>
+    <w:lvl w:ilvl="5" w:tplc="0409001B" w:tentative="1">
+      <w:start w:val="1"/>
+      <w:numFmt w:val="lowerRoman"/>
+      <w:lvlText w:val="%6."/>
+      <w:lvlJc w:val="right"/>
+      <w:pPr>
+        <w:ind w:left="4320" w:hanging="180"/>
+      </w:pPr>
+    </w:lvl>
+    <w:lvl w:ilvl="6" w:tplc="0409000F" w:tentative="1">
+      <w:start w:val="1"/>
+      <w:numFmt w:val="decimal"/>
+      <w:lvlText w:val="%7."/>
+      <w:lvlJc w:val="left"/>
+      <w:pPr>
+        <w:ind w:left="5040" w:hanging="360"/>
+      </w:pPr>
+    </w:lvl>
+    <w:lvl w:ilvl="7" w:tplc="04090019" w:tentative="1">
+      <w:start w:val="1"/>
+      <w:numFmt w:val="lowerLetter"/>
+      <w:lvlText w:val="%8."/>
+      <w:lvlJc w:val="left"/>
+      <w:pPr>
+        <w:ind w:left="5760" w:hanging="360"/>
+      </w:pPr>
+    </w:lvl>
+    <w:lvl w:ilvl="8" w:tplc="0409001B" w:tentative="1">
+      <w:start w:val="1"/>
+      <w:numFmt w:val="lowerRoman"/>
+      <w:lvlText w:val="%9."/>
+      <w:lvlJc w:val="right"/>
+      <w:pPr>
+        <w:ind w:left="6480" w:hanging="180"/>
+      </w:pPr>
+    </w:lvl>
+  </w:abstractNum>
+  <w:abstractNum w:abstractNumId="6" w15:restartNumberingAfterBreak="0">
     <w:nsid w:val="50D11A58"/>
     <w:multiLevelType w:val="hybridMultilevel"/>
     <w:tmpl w:val="40B6D7C2"/>
@@ -23471,7 +24698,98 @@
       </w:pPr>
     </w:lvl>
   </w:abstractNum>
-  <w:abstractNum w:abstractNumId="6" w15:restartNumberingAfterBreak="0">
+  <w:abstractNum w:abstractNumId="7" w15:restartNumberingAfterBreak="0">
+    <w:nsid w:val="52695FDE"/>
+    <w:multiLevelType w:val="hybridMultilevel"/>
+    <w:tmpl w:val="231AF028"/>
+    <w:lvl w:ilvl="0" w:tplc="BE00A132">
+      <w:start w:val="1"/>
+      <w:numFmt w:val="decimal"/>
+      <w:lvlText w:val="(%1)"/>
+      <w:lvlJc w:val="left"/>
+      <w:pPr>
+        <w:ind w:left="720" w:hanging="360"/>
+      </w:pPr>
+      <w:rPr>
+        <w:rFonts w:hint="default"/>
+        <w:i w:val="0"/>
+        <w:iCs w:val="0"/>
+      </w:rPr>
+    </w:lvl>
+    <w:lvl w:ilvl="1" w:tplc="04090019" w:tentative="1">
+      <w:start w:val="1"/>
+      <w:numFmt w:val="lowerLetter"/>
+      <w:lvlText w:val="%2."/>
+      <w:lvlJc w:val="left"/>
+      <w:pPr>
+        <w:ind w:left="1440" w:hanging="360"/>
+      </w:pPr>
+    </w:lvl>
+    <w:lvl w:ilvl="2" w:tplc="0409001B" w:tentative="1">
+      <w:start w:val="1"/>
+      <w:numFmt w:val="lowerRoman"/>
+      <w:lvlText w:val="%3."/>
+      <w:lvlJc w:val="right"/>
+      <w:pPr>
+        <w:ind w:left="2160" w:hanging="180"/>
+      </w:pPr>
+    </w:lvl>
+    <w:lvl w:ilvl="3" w:tplc="0409000F" w:tentative="1">
+      <w:start w:val="1"/>
+      <w:numFmt w:val="decimal"/>
+      <w:lvlText w:val="%4."/>
+      <w:lvlJc w:val="left"/>
+      <w:pPr>
+        <w:ind w:left="2880" w:hanging="360"/>
+      </w:pPr>
+    </w:lvl>
+    <w:lvl w:ilvl="4" w:tplc="04090019" w:tentative="1">
+      <w:start w:val="1"/>
+      <w:numFmt w:val="lowerLetter"/>
+      <w:lvlText w:val="%5."/>
+      <w:lvlJc w:val="left"/>
+      <w:pPr>
+        <w:ind w:left="3600" w:hanging="360"/>
+      </w:pPr>
+    </w:lvl>
+    <w:lvl w:ilvl="5" w:tplc="0409001B" w:tentative="1">
+      <w:start w:val="1"/>
+      <w:numFmt w:val="lowerRoman"/>
+      <w:lvlText w:val="%6."/>
+      <w:lvlJc w:val="right"/>
+      <w:pPr>
+        <w:ind w:left="4320" w:hanging="180"/>
+      </w:pPr>
+    </w:lvl>
+    <w:lvl w:ilvl="6" w:tplc="0409000F" w:tentative="1">
+      <w:start w:val="1"/>
+      <w:numFmt w:val="decimal"/>
+      <w:lvlText w:val="%7."/>
+      <w:lvlJc w:val="left"/>
+      <w:pPr>
+        <w:ind w:left="5040" w:hanging="360"/>
+      </w:pPr>
+    </w:lvl>
+    <w:lvl w:ilvl="7" w:tplc="04090019" w:tentative="1">
+      <w:start w:val="1"/>
+      <w:numFmt w:val="lowerLetter"/>
+      <w:lvlText w:val="%8."/>
+      <w:lvlJc w:val="left"/>
+      <w:pPr>
+        <w:ind w:left="5760" w:hanging="360"/>
+      </w:pPr>
+    </w:lvl>
+    <w:lvl w:ilvl="8" w:tplc="0409001B" w:tentative="1">
+      <w:start w:val="1"/>
+      <w:numFmt w:val="lowerRoman"/>
+      <w:lvlText w:val="%9."/>
+      <w:lvlJc w:val="right"/>
+      <w:pPr>
+        <w:ind w:left="6480" w:hanging="180"/>
+      </w:pPr>
+    </w:lvl>
+  </w:abstractNum>
+  <w:abstractNum w:abstractNumId="8" w15:restartNumberingAfterBreak="0">
     <w:nsid w:val="6715543D"/>
     <w:multiLevelType w:val="hybridMultilevel"/>
     <w:tmpl w:val="4942DDA8"/>
@@ -23584,7 +24902,7 @@
       </w:rPr>
     </w:lvl>
   </w:abstractNum>
-  <w:abstractNum w:abstractNumId="7" w15:restartNumberingAfterBreak="0">
+  <w:abstractNum w:abstractNumId="9" w15:restartNumberingAfterBreak="0">
     <w:nsid w:val="71C3204C"/>
     <w:multiLevelType w:val="hybridMultilevel"/>
     <w:tmpl w:val="E95E7110"/>
@@ -23675,7 +24993,7 @@
       </w:pPr>
     </w:lvl>
   </w:abstractNum>
-  <w:abstractNum w:abstractNumId="8" w15:restartNumberingAfterBreak="0">
+  <w:abstractNum w:abstractNumId="10" w15:restartNumberingAfterBreak="0">
     <w:nsid w:val="79587956"/>
     <w:multiLevelType w:val="hybridMultilevel"/>
     <w:tmpl w:val="E95E7110"/>
@@ -23766,8 +25084,99 @@
       </w:pPr>
     </w:lvl>
   </w:abstractNum>
+  <w:abstractNum w:abstractNumId="11" w15:restartNumberingAfterBreak="0">
+    <w:nsid w:val="7ACE7206"/>
+    <w:multiLevelType w:val="hybridMultilevel"/>
+    <w:tmpl w:val="D2F6B66A"/>
+    <w:lvl w:ilvl="0" w:tplc="82A21A36">
+      <w:start w:val="1"/>
+      <w:numFmt w:val="decimal"/>
+      <w:lvlText w:val="(%1)"/>
+      <w:lvlJc w:val="left"/>
+      <w:pPr>
+        <w:ind w:left="720" w:hanging="360"/>
+      </w:pPr>
+      <w:rPr>
+        <w:rFonts w:hint="default"/>
+        <w:i w:val="0"/>
+        <w:iCs w:val="0"/>
+      </w:rPr>
+    </w:lvl>
+    <w:lvl w:ilvl="1" w:tplc="04090019" w:tentative="1">
+      <w:start w:val="1"/>
+      <w:numFmt w:val="lowerLetter"/>
+      <w:lvlText w:val="%2."/>
+      <w:lvlJc w:val="left"/>
+      <w:pPr>
+        <w:ind w:left="1440" w:hanging="360"/>
+      </w:pPr>
+    </w:lvl>
+    <w:lvl w:ilvl="2" w:tplc="0409001B" w:tentative="1">
+      <w:start w:val="1"/>
+      <w:numFmt w:val="lowerRoman"/>
+      <w:lvlText w:val="%3."/>
+      <w:lvlJc w:val="right"/>
+      <w:pPr>
+        <w:ind w:left="2160" w:hanging="180"/>
+      </w:pPr>
+    </w:lvl>
+    <w:lvl w:ilvl="3" w:tplc="0409000F" w:tentative="1">
+      <w:start w:val="1"/>
+      <w:numFmt w:val="decimal"/>
+      <w:lvlText w:val="%4."/>
+      <w:lvlJc w:val="left"/>
+      <w:pPr>
+        <w:ind w:left="2880" w:hanging="360"/>
+      </w:pPr>
+    </w:lvl>
+    <w:lvl w:ilvl="4" w:tplc="04090019" w:tentative="1">
+      <w:start w:val="1"/>
+      <w:numFmt w:val="lowerLetter"/>
+      <w:lvlText w:val="%5."/>
+      <w:lvlJc w:val="left"/>
+      <w:pPr>
+        <w:ind w:left="3600" w:hanging="360"/>
+      </w:pPr>
+    </w:lvl>
+    <w:lvl w:ilvl="5" w:tplc="0409001B" w:tentative="1">
+      <w:start w:val="1"/>
+      <w:numFmt w:val="lowerRoman"/>
+      <w:lvlText w:val="%6."/>
+      <w:lvlJc w:val="right"/>
+      <w:pPr>
+        <w:ind w:left="4320" w:hanging="180"/>
+      </w:pPr>
+    </w:lvl>
+    <w:lvl w:ilvl="6" w:tplc="0409000F" w:tentative="1">
+      <w:start w:val="1"/>
+      <w:numFmt w:val="decimal"/>
+      <w:lvlText w:val="%7."/>
+      <w:lvlJc w:val="left"/>
+      <w:pPr>
+        <w:ind w:left="5040" w:hanging="360"/>
+      </w:pPr>
+    </w:lvl>
+    <w:lvl w:ilvl="7" w:tplc="04090019" w:tentative="1">
+      <w:start w:val="1"/>
+      <w:numFmt w:val="lowerLetter"/>
+      <w:lvlText w:val="%8."/>
+      <w:lvlJc w:val="left"/>
+      <w:pPr>
+        <w:ind w:left="5760" w:hanging="360"/>
+      </w:pPr>
+    </w:lvl>
+    <w:lvl w:ilvl="8" w:tplc="0409001B" w:tentative="1">
+      <w:start w:val="1"/>
+      <w:numFmt w:val="lowerRoman"/>
+      <w:lvlText w:val="%9."/>
+      <w:lvlJc w:val="right"/>
+      <w:pPr>
+        <w:ind w:left="6480" w:hanging="180"/>
+      </w:pPr>
+    </w:lvl>
+  </w:abstractNum>
   <w:num w:numId="1">
-    <w:abstractNumId w:val="6"/>
+    <w:abstractNumId w:val="8"/>
   </w:num>
   <w:num w:numId="2">
     <w:abstractNumId w:val="2"/>
@@ -23782,16 +25191,25 @@
     <w:abstractNumId w:val="1"/>
   </w:num>
   <w:num w:numId="6">
-    <w:abstractNumId w:val="8"/>
+    <w:abstractNumId w:val="10"/>
   </w:num>
   <w:num w:numId="7">
-    <w:abstractNumId w:val="7"/>
+    <w:abstractNumId w:val="9"/>
   </w:num>
   <w:num w:numId="8">
-    <w:abstractNumId w:val="5"/>
+    <w:abstractNumId w:val="6"/>
   </w:num>
   <w:num w:numId="9">
     <w:abstractNumId w:val="0"/>
+  </w:num>
+  <w:num w:numId="10">
+    <w:abstractNumId w:val="11"/>
+  </w:num>
+  <w:num w:numId="11">
+    <w:abstractNumId w:val="5"/>
+  </w:num>
+  <w:num w:numId="12">
+    <w:abstractNumId w:val="7"/>
   </w:num>
 </w:numbering>
 </file>
@@ -24285,7 +25703,6 @@
   <w:style w:type="character" w:default="1" w:styleId="DefaultParagraphFont">
     <w:name w:val="Default Paragraph Font"/>
     <w:uiPriority w:val="1"/>
-    <w:semiHidden/>
     <w:unhideWhenUsed/>
   </w:style>
   <w:style w:type="table" w:default="1" w:styleId="TableNormal">

</xml_diff>

<commit_message>
1. Add page numbers. 2. Remove unnecessary page breaks.
</commit_message>
<xml_diff>
--- a/TheElementsOfPublicKeyCryptography.docx
+++ b/TheElementsOfPublicKeyCryptography.docx
@@ -5850,12 +5850,6 @@
         <w:t>.</w:t>
       </w:r>
     </w:p>
-    <w:p>
-      <w:r>
-        <w:br w:type="page"/>
-      </w:r>
-    </w:p>
-    <w:p/>
     <w:tbl>
       <w:tblPr>
         <w:tblStyle w:val="PlainTable4"/>
@@ -6933,6 +6927,7 @@
     </w:p>
     <w:p>
       <w:r>
+        <w:lastRenderedPageBreak/>
         <w:t xml:space="preserve">If you compare the graphic in this example </w:t>
       </w:r>
       <w:r>
@@ -7442,7 +7437,6 @@
           <w:i/>
           <w:iCs/>
         </w:rPr>
-        <w:lastRenderedPageBreak/>
         <w:t>Remainder</w:t>
       </w:r>
       <w:r>
@@ -7500,12 +7494,6 @@
         <w:t xml:space="preserve"> column.</w:t>
       </w:r>
     </w:p>
-    <w:p>
-      <w:r>
-        <w:br w:type="page"/>
-      </w:r>
-    </w:p>
-    <w:p/>
     <w:tbl>
       <w:tblPr>
         <w:tblStyle w:val="PlainTable4"/>
@@ -8870,6 +8858,7 @@
     </w:p>
     <w:p>
       <w:r>
+        <w:lastRenderedPageBreak/>
         <w:t xml:space="preserve">To keep </w:t>
       </w:r>
       <w:r>
@@ -9466,15 +9455,7 @@
           <w:i/>
           <w:iCs/>
         </w:rPr>
-        <w:t xml:space="preserve"> </w:t>
-      </w:r>
-      <w:r>
-        <w:rPr>
-          <w:i/>
-          <w:iCs/>
-        </w:rPr>
-        <w:lastRenderedPageBreak/>
-        <w:t>discrete</w:t>
+        <w:t xml:space="preserve"> discrete</w:t>
       </w:r>
       <w:r>
         <w:t xml:space="preserve"> </w:t>
@@ -9640,7 +9621,11 @@
         <w:footnoteReference w:id="25"/>
       </w:r>
       <w:r>
-        <w:t xml:space="preserve"> Not only had this trick never been accomplished before, unshackling encryption from key exchange offered the potential of securing communications at otherwise impossibly massive scale.</w:t>
+        <w:t xml:space="preserve"> Not only had this trick never been accomplished before, unshackling </w:t>
+      </w:r>
+      <w:r>
+        <w:lastRenderedPageBreak/>
+        <w:t>encryption from key exchange offered the potential of securing communications at otherwise impossibly massive scale.</w:t>
       </w:r>
     </w:p>
     <w:p>
@@ -9748,7 +9733,6 @@
           <w:i/>
           <w:iCs/>
         </w:rPr>
-        <w:lastRenderedPageBreak/>
         <w:t>M -&gt; C -&gt; M</w:t>
       </w:r>
     </w:p>
@@ -10151,6 +10135,7 @@
     </w:p>
     <w:p>
       <w:r>
+        <w:lastRenderedPageBreak/>
         <w:t xml:space="preserve">Here, the term </w:t>
       </w:r>
       <w:r>
@@ -10792,7 +10777,6 @@
           <w:i/>
           <w:iCs/>
         </w:rPr>
-        <w:lastRenderedPageBreak/>
         <w:t>5</w:t>
       </w:r>
       <w:r>
@@ -11232,6 +11216,7 @@
         <w:pStyle w:val="Heading1"/>
       </w:pPr>
       <w:r>
+        <w:lastRenderedPageBreak/>
         <w:t>Textbook RSA</w:t>
       </w:r>
     </w:p>
@@ -12971,11 +12956,7 @@
         <w:t>C</w:t>
       </w:r>
       <w:r>
-        <w:t xml:space="preserve">, but without the </w:t>
-      </w:r>
-      <w:r>
-        <w:lastRenderedPageBreak/>
-        <w:t xml:space="preserve">decryption exponent </w:t>
+        <w:t xml:space="preserve">, but without the decryption exponent </w:t>
       </w:r>
       <w:r>
         <w:rPr>
@@ -13321,6 +13302,7 @@
     </w:p>
     <w:p>
       <w:r>
+        <w:lastRenderedPageBreak/>
         <w:t>F</w:t>
       </w:r>
       <w:r>
@@ -13867,11 +13849,6 @@
       </w:r>
       <w:r>
         <w:t xml:space="preserve"> secret.</w:t>
-      </w:r>
-    </w:p>
-    <w:p>
-      <w:r>
-        <w:br w:type="page"/>
       </w:r>
     </w:p>
     <w:tbl>
@@ -13898,7 +13875,6 @@
           </w:tcPr>
           <w:p>
             <w:r>
-              <w:lastRenderedPageBreak/>
               <w:t>a</w:t>
             </w:r>
           </w:p>
@@ -15155,11 +15131,6 @@
       </w:r>
       <w:r>
         <w:t>.</w:t>
-      </w:r>
-    </w:p>
-    <w:p>
-      <w:r>
-        <w:br w:type="page"/>
       </w:r>
     </w:p>
     <w:tbl>
@@ -15191,6 +15162,9 @@
             </w:pPr>
             <w:r>
               <w:lastRenderedPageBreak/>
+              <w:br w:type="page"/>
+            </w:r>
+            <w:r>
               <w:t>Exponent</w:t>
             </w:r>
             <w:r>
@@ -17240,6 +17214,7 @@
         <w:pStyle w:val="Heading1"/>
       </w:pPr>
       <w:r>
+        <w:lastRenderedPageBreak/>
         <w:t xml:space="preserve">A </w:t>
       </w:r>
       <w:r>
@@ -17325,11 +17300,7 @@
         <w:t>C</w:t>
       </w:r>
       <w:r>
-        <w:t xml:space="preserve">, when </w:t>
-      </w:r>
-      <w:r>
-        <w:lastRenderedPageBreak/>
-        <w:t xml:space="preserve">raised to the power of these </w:t>
+        <w:t xml:space="preserve">, when raised to the power of these </w:t>
       </w:r>
       <w:r>
         <w:t>inverses</w:t>
@@ -18691,6 +18662,7 @@
     </w:p>
     <w:p>
       <w:r>
+        <w:lastRenderedPageBreak/>
         <w:t xml:space="preserve">The second thing to </w:t>
       </w:r>
       <w:r>
@@ -18839,7 +18811,6 @@
     </w:p>
     <w:p>
       <w:r>
-        <w:lastRenderedPageBreak/>
         <w:t xml:space="preserve">Now, </w:t>
       </w:r>
       <w:r>
@@ -20557,6 +20528,7 @@
     </w:p>
     <w:p>
       <w:r>
+        <w:lastRenderedPageBreak/>
         <w:t>Indeed, w</w:t>
       </w:r>
       <w:r>
@@ -20745,11 +20717,7 @@
         <w:t>In fact, f</w:t>
       </w:r>
       <w:r>
-        <w:t xml:space="preserve">or large </w:t>
-      </w:r>
-      <w:r>
-        <w:lastRenderedPageBreak/>
-        <w:t xml:space="preserve">enough values of </w:t>
+        <w:t xml:space="preserve">or large enough values of </w:t>
       </w:r>
       <w:r>
         <w:rPr>
@@ -21732,6 +21700,7 @@
     </w:p>
     <w:p>
       <w:r>
+        <w:lastRenderedPageBreak/>
         <w:t>For</w:t>
       </w:r>
       <w:r>
@@ -21822,11 +21791,7 @@
         <w:t xml:space="preserve">. </w:t>
       </w:r>
       <w:r>
-        <w:t xml:space="preserve">But </w:t>
-      </w:r>
-      <w:r>
-        <w:lastRenderedPageBreak/>
-        <w:t>r</w:t>
+        <w:t>But r</w:t>
       </w:r>
       <w:r>
         <w:t xml:space="preserve">ecall that </w:t>
@@ -22714,6 +22679,7 @@
     </w:p>
     <w:p>
       <w:r>
+        <w:lastRenderedPageBreak/>
         <w:t xml:space="preserve">To summarize, </w:t>
       </w:r>
       <w:r>
@@ -22770,7 +22736,6 @@
         <w:pStyle w:val="Heading1"/>
       </w:pPr>
       <w:r>
-        <w:lastRenderedPageBreak/>
         <w:t>Computational Security</w:t>
       </w:r>
     </w:p>
@@ -23512,6 +23477,7 @@
     </w:p>
     <w:p>
       <w:r>
+        <w:lastRenderedPageBreak/>
         <w:t>As to the observation</w:t>
       </w:r>
       <w:r>
@@ -23610,7 +23576,6 @@
     </w:p>
     <w:p>
       <w:r>
-        <w:lastRenderedPageBreak/>
         <w:t>Crucially</w:t>
       </w:r>
       <w:r>
@@ -24483,7 +24448,11 @@
         <w:t xml:space="preserve"> </w:t>
       </w:r>
       <w:r>
-        <w:t xml:space="preserve">These properties prove </w:t>
+        <w:t xml:space="preserve">These </w:t>
+      </w:r>
+      <w:r>
+        <w:lastRenderedPageBreak/>
+        <w:t xml:space="preserve">properties prove </w:t>
       </w:r>
       <w:r>
         <w:t xml:space="preserve">that a signed message </w:t>
@@ -24631,7 +24600,6 @@
         <w:t xml:space="preserve">either </w:t>
       </w:r>
       <w:r>
-        <w:lastRenderedPageBreak/>
         <w:t xml:space="preserve">the private key used to sign the message does not </w:t>
       </w:r>
       <w:r>
@@ -25678,6 +25646,7 @@
           <w:i/>
           <w:iCs/>
         </w:rPr>
+        <w:lastRenderedPageBreak/>
         <w:t>5</w:t>
       </w:r>
       <w:r>
@@ -25711,7 +25680,6 @@
     </w:p>
     <w:p>
       <w:r>
-        <w:lastRenderedPageBreak/>
         <w:t xml:space="preserve">If this </w:t>
       </w:r>
       <w:r>
@@ -26975,7 +26943,11 @@
         <w:t xml:space="preserve">to some third party </w:t>
       </w:r>
       <w:r>
-        <w:t xml:space="preserve">it is a signed message from Bob. Alice </w:t>
+        <w:t xml:space="preserve">it is a signed message from </w:t>
+      </w:r>
+      <w:r>
+        <w:lastRenderedPageBreak/>
+        <w:t xml:space="preserve">Bob. Alice </w:t>
       </w:r>
       <w:r>
         <w:t xml:space="preserve">can </w:t>
@@ -27050,11 +27022,7 @@
         <w:t xml:space="preserve">Illegibility </w:t>
       </w:r>
       <w:r>
-        <w:t xml:space="preserve">is not </w:t>
-      </w:r>
-      <w:r>
-        <w:lastRenderedPageBreak/>
-        <w:t xml:space="preserve">sufficient </w:t>
+        <w:t xml:space="preserve">is not sufficient </w:t>
       </w:r>
       <w:r>
         <w:t xml:space="preserve">proof </w:t>
@@ -28887,12 +28855,14 @@
       </w:r>
     </w:p>
     <w:sectPr>
+      <w:footerReference w:type="default" r:id="rId8"/>
       <w:endnotePr>
         <w:numFmt w:val="decimal"/>
       </w:endnotePr>
       <w:pgSz w:w="12240" w:h="15840"/>
       <w:pgMar w:top="1440" w:right="1440" w:bottom="1440" w:left="1440" w:header="720" w:footer="720" w:gutter="0"/>
       <w:cols w:space="720"/>
+      <w:titlePg/>
       <w:docGrid w:linePitch="360"/>
     </w:sectPr>
   </w:body>
@@ -28922,6 +28892,59 @@
     </w:p>
   </w:endnote>
 </w:endnotes>
+</file>
+
+<file path=word/footer1.xml><?xml version="1.0" encoding="utf-8"?>
+<w:ftr xmlns:wpc="http://schemas.microsoft.com/office/word/2010/wordprocessingCanvas" xmlns:cx="http://schemas.microsoft.com/office/drawing/2014/chartex" xmlns:cx1="http://schemas.microsoft.com/office/drawing/2015/9/8/chartex" xmlns:cx2="http://schemas.microsoft.com/office/drawing/2015/10/21/chartex" xmlns:cx3="http://schemas.microsoft.com/office/drawing/2016/5/9/chartex" xmlns:cx4="http://schemas.microsoft.com/office/drawing/2016/5/10/chartex" xmlns:cx5="http://schemas.microsoft.com/office/drawing/2016/5/11/chartex" xmlns:cx6="http://schemas.microsoft.com/office/drawing/2016/5/12/chartex" xmlns:cx7="http://schemas.microsoft.com/office/drawing/2016/5/13/chartex" xmlns:cx8="http://schemas.microsoft.com/office/drawing/2016/5/14/chartex" xmlns:mc="http://schemas.openxmlformats.org/markup-compatibility/2006" xmlns:aink="http://schemas.microsoft.com/office/drawing/2016/ink" xmlns:am3d="http://schemas.microsoft.com/office/drawing/2017/model3d" xmlns:o="urn:schemas-microsoft-com:office:office" xmlns:r="http://schemas.openxmlformats.org/officeDocument/2006/relationships" xmlns:m="http://schemas.openxmlformats.org/officeDocument/2006/math" xmlns:v="urn:schemas-microsoft-com:vml" xmlns:wp14="http://schemas.microsoft.com/office/word/2010/wordprocessingDrawing" xmlns:wp="http://schemas.openxmlformats.org/drawingml/2006/wordprocessingDrawing" xmlns:w10="urn:schemas-microsoft-com:office:word" xmlns:w="http://schemas.openxmlformats.org/wordprocessingml/2006/main" xmlns:w14="http://schemas.microsoft.com/office/word/2010/wordml" xmlns:w15="http://schemas.microsoft.com/office/word/2012/wordml" xmlns:w16cex="http://schemas.microsoft.com/office/word/2018/wordml/cex" xmlns:w16cid="http://schemas.microsoft.com/office/word/2016/wordml/cid" xmlns:w16="http://schemas.microsoft.com/office/word/2018/wordml" xmlns:w16se="http://schemas.microsoft.com/office/word/2015/wordml/symex" xmlns:wpg="http://schemas.microsoft.com/office/word/2010/wordprocessingGroup" xmlns:wpi="http://schemas.microsoft.com/office/word/2010/wordprocessingInk" xmlns:wne="http://schemas.microsoft.com/office/word/2006/wordml" xmlns:wps="http://schemas.microsoft.com/office/word/2010/wordprocessingShape" mc:Ignorable="w14 w15 w16se w16cid w16 w16cex wp14">
+  <w:sdt>
+    <w:sdtPr>
+      <w:id w:val="-1230144274"/>
+      <w:docPartObj>
+        <w:docPartGallery w:val="Page Numbers (Bottom of Page)"/>
+        <w:docPartUnique/>
+      </w:docPartObj>
+    </w:sdtPr>
+    <w:sdtEndPr>
+      <w:rPr>
+        <w:noProof/>
+      </w:rPr>
+    </w:sdtEndPr>
+    <w:sdtContent>
+      <w:p>
+        <w:pPr>
+          <w:pStyle w:val="Footer"/>
+          <w:jc w:val="center"/>
+        </w:pPr>
+        <w:r>
+          <w:fldChar w:fldCharType="begin"/>
+        </w:r>
+        <w:r>
+          <w:instrText xml:space="preserve"> PAGE   \* MERGEFORMAT </w:instrText>
+        </w:r>
+        <w:r>
+          <w:fldChar w:fldCharType="separate"/>
+        </w:r>
+        <w:r>
+          <w:rPr>
+            <w:noProof/>
+          </w:rPr>
+          <w:t>2</w:t>
+        </w:r>
+        <w:r>
+          <w:rPr>
+            <w:noProof/>
+          </w:rPr>
+          <w:fldChar w:fldCharType="end"/>
+        </w:r>
+      </w:p>
+    </w:sdtContent>
+  </w:sdt>
+  <w:p>
+    <w:pPr>
+      <w:pStyle w:val="Footer"/>
+    </w:pPr>
+  </w:p>
+</w:ftr>
 </file>
 
 <file path=word/footnotes.xml><?xml version="1.0" encoding="utf-8"?>
@@ -34409,6 +34432,50 @@
     <w:basedOn w:val="DefaultParagraphFont"/>
     <w:rsid w:val="00004961"/>
   </w:style>
+  <w:style w:type="paragraph" w:styleId="Header">
+    <w:name w:val="header"/>
+    <w:basedOn w:val="Normal"/>
+    <w:link w:val="HeaderChar"/>
+    <w:uiPriority w:val="99"/>
+    <w:unhideWhenUsed/>
+    <w:rsid w:val="002F5940"/>
+    <w:pPr>
+      <w:tabs>
+        <w:tab w:val="center" w:pos="4680"/>
+        <w:tab w:val="right" w:pos="9360"/>
+      </w:tabs>
+      <w:spacing w:after="0" w:line="240" w:lineRule="auto"/>
+    </w:pPr>
+  </w:style>
+  <w:style w:type="character" w:customStyle="1" w:styleId="HeaderChar">
+    <w:name w:val="Header Char"/>
+    <w:basedOn w:val="DefaultParagraphFont"/>
+    <w:link w:val="Header"/>
+    <w:uiPriority w:val="99"/>
+    <w:rsid w:val="002F5940"/>
+  </w:style>
+  <w:style w:type="paragraph" w:styleId="Footer">
+    <w:name w:val="footer"/>
+    <w:basedOn w:val="Normal"/>
+    <w:link w:val="FooterChar"/>
+    <w:uiPriority w:val="99"/>
+    <w:unhideWhenUsed/>
+    <w:rsid w:val="002F5940"/>
+    <w:pPr>
+      <w:tabs>
+        <w:tab w:val="center" w:pos="4680"/>
+        <w:tab w:val="right" w:pos="9360"/>
+      </w:tabs>
+      <w:spacing w:after="0" w:line="240" w:lineRule="auto"/>
+    </w:pPr>
+  </w:style>
+  <w:style w:type="character" w:customStyle="1" w:styleId="FooterChar">
+    <w:name w:val="Footer Char"/>
+    <w:basedOn w:val="DefaultParagraphFont"/>
+    <w:link w:val="Footer"/>
+    <w:uiPriority w:val="99"/>
+    <w:rsid w:val="002F5940"/>
+  </w:style>
 </w:styles>
 </file>
 

</xml_diff>

<commit_message>
More cleanup of RSA proof.
</commit_message>
<xml_diff>
--- a/TheElementsOfPublicKeyCryptography.docx
+++ b/TheElementsOfPublicKeyCryptography.docx
@@ -20288,7 +20288,46 @@
         <w:t>,</w:t>
       </w:r>
       <w:r>
-        <w:t xml:space="preserve"> all our </w:t>
+        <w:t xml:space="preserve"> </w:t>
+      </w:r>
+      <w:r>
+        <w:t xml:space="preserve">after exponentiation of </w:t>
+      </w:r>
+      <w:r>
+        <w:rPr>
+          <w:i/>
+          <w:iCs/>
+        </w:rPr>
+        <w:t>M</w:t>
+      </w:r>
+      <w:r>
+        <w:t xml:space="preserve"> by </w:t>
+      </w:r>
+      <w:r>
+        <w:rPr>
+          <w:i/>
+          <w:iCs/>
+        </w:rPr>
+        <w:t>t(n)</w:t>
+      </w:r>
+      <w:r>
+        <w:rPr>
+          <w:i/>
+          <w:iCs/>
+        </w:rPr>
+        <w:t xml:space="preserve"> </w:t>
+      </w:r>
+      <w:r>
+        <w:t>+</w:t>
+      </w:r>
+      <w:r>
+        <w:t xml:space="preserve"> </w:t>
+      </w:r>
+      <w:r>
+        <w:t xml:space="preserve">1, </w:t>
+      </w:r>
+      <w:r>
+        <w:t xml:space="preserve">all our </w:t>
       </w:r>
       <w:r>
         <w:t>remainder</w:t>
@@ -20303,6 +20342,9 @@
         <w:t xml:space="preserve">are </w:t>
       </w:r>
       <w:r>
+        <w:t xml:space="preserve">again </w:t>
+      </w:r>
+      <w:r>
         <w:t xml:space="preserve">equal to </w:t>
       </w:r>
       <w:r>
@@ -20313,23 +20355,10 @@
         <w:t>M</w:t>
       </w:r>
       <w:r>
-        <w:rPr>
-          <w:i/>
-          <w:iCs/>
-        </w:rPr>
-        <w:t xml:space="preserve"> </w:t>
-      </w:r>
-      <w:r>
-        <w:t>after</w:t>
-      </w:r>
-      <w:r>
-        <w:t xml:space="preserve"> </w:t>
-      </w:r>
-      <w:r>
-        <w:t>reduction</w:t>
-      </w:r>
-      <w:r>
-        <w:t xml:space="preserve"> m</w:t>
+        <w:t xml:space="preserve"> </w:t>
+      </w:r>
+      <w:r>
+        <w:t>m</w:t>
       </w:r>
       <w:r>
         <w:t xml:space="preserve">odulo </w:t>
@@ -20439,57 +20468,152 @@
       </w:r>
       <w:r>
         <w:t xml:space="preserve"> has been neutralized.</w:t>
-      </w:r>
-      <w:r>
-        <w:rPr>
-          <w:rStyle w:val="FootnoteReference"/>
-        </w:rPr>
-        <w:footnoteReference w:id="41"/>
       </w:r>
     </w:p>
     <w:p>
       <w:r>
+        <w:t>A quick word about this exception is worth a paragraph of digression.</w:t>
+      </w:r>
+      <w:r>
+        <w:t xml:space="preserve"> </w:t>
+      </w:r>
+      <w:r>
+        <w:t xml:space="preserve">That there are 7 values in the range 1 to 15 </w:t>
+      </w:r>
+      <w:r>
+        <w:t xml:space="preserve">in the present example </w:t>
+      </w:r>
+      <w:r>
+        <w:t xml:space="preserve">that are exceptions to Euler’s theorem might cause one to think it is as much the rule as it is the exception. Therefore, shouldn’t we have to prove that adding 1 to the exponent in Euler’s identity neutralizes the exception, so that we know RSA will work for any </w:t>
+      </w:r>
+      <w:r>
+        <w:rPr>
+          <w:i/>
+          <w:iCs/>
+        </w:rPr>
+        <w:t>M</w:t>
+      </w:r>
+      <w:r>
+        <w:t xml:space="preserve">, not just one that is relatively prime to </w:t>
+      </w:r>
+      <w:r>
+        <w:rPr>
+          <w:i/>
+          <w:iCs/>
+        </w:rPr>
+        <w:t>n</w:t>
+      </w:r>
+      <w:r>
+        <w:t xml:space="preserve">? Indeed, where </w:t>
+      </w:r>
+      <w:r>
+        <w:rPr>
+          <w:i/>
+          <w:iCs/>
+        </w:rPr>
+        <w:t>n</w:t>
+      </w:r>
+      <w:r>
+        <w:t xml:space="preserve"> </w:t>
+      </w:r>
+      <w:r>
+        <w:t>is</w:t>
+      </w:r>
+      <w:r>
+        <w:t xml:space="preserve"> 15, there is a 7 in 15 chance we will choose for encryption </w:t>
+      </w:r>
+      <w:r>
+        <w:t xml:space="preserve">a message </w:t>
+      </w:r>
+      <w:r>
+        <w:rPr>
+          <w:i/>
+          <w:iCs/>
+        </w:rPr>
+        <w:t>M</w:t>
+      </w:r>
+      <w:r>
+        <w:t xml:space="preserve"> in the range 0 &lt; </w:t>
+      </w:r>
+      <w:r>
+        <w:rPr>
+          <w:i/>
+          <w:iCs/>
+        </w:rPr>
+        <w:t>M</w:t>
+      </w:r>
+      <w:r>
+        <w:t xml:space="preserve"> &lt; </w:t>
+      </w:r>
+      <w:r>
+        <w:rPr>
+          <w:i/>
+          <w:iCs/>
+        </w:rPr>
+        <w:t>n</w:t>
+      </w:r>
+      <w:r>
+        <w:t xml:space="preserve">-1 that violates Euler’s theorem. For astronomically large, real-world values of </w:t>
+      </w:r>
+      <w:r>
+        <w:rPr>
+          <w:i/>
+          <w:iCs/>
+        </w:rPr>
+        <w:t>n</w:t>
+      </w:r>
+      <w:r>
+        <w:t xml:space="preserve">, however, the number of such exceptions is infinitesimally small (it is in the </w:t>
+      </w:r>
+      <w:r>
         <w:lastRenderedPageBreak/>
-        <w:t>With this</w:t>
-      </w:r>
-      <w:r>
-        <w:t xml:space="preserve"> </w:t>
-      </w:r>
-      <w:r>
-        <w:t xml:space="preserve">we have </w:t>
-      </w:r>
-      <w:r>
-        <w:t xml:space="preserve">the </w:t>
-      </w:r>
-      <w:r>
-        <w:t xml:space="preserve">basis </w:t>
-      </w:r>
-      <w:r>
-        <w:t>for effective encryption</w:t>
-      </w:r>
-      <w:r>
-        <w:t xml:space="preserve"> and decryption</w:t>
-      </w:r>
-      <w:r>
-        <w:t xml:space="preserve">; </w:t>
-      </w:r>
-      <w:r>
-        <w:t>that is</w:t>
-      </w:r>
-      <w:r>
-        <w:t>,</w:t>
-      </w:r>
-      <w:r>
-        <w:t xml:space="preserve"> </w:t>
-      </w:r>
-      <w:r>
-        <w:t>an exponent that</w:t>
-      </w:r>
-      <w:r>
-        <w:t>,</w:t>
-      </w:r>
-      <w:r>
-        <w:t xml:space="preserve"> when applied to </w:t>
+        <w:t>proportion (</w:t>
+      </w:r>
+      <w:r>
+        <w:rPr>
+          <w:i/>
+          <w:iCs/>
+        </w:rPr>
+        <w:t>p</w:t>
+      </w:r>
+      <w:r>
+        <w:t>+</w:t>
+      </w:r>
+      <w:r>
+        <w:rPr>
+          <w:i/>
+          <w:iCs/>
+        </w:rPr>
+        <w:t>q</w:t>
+      </w:r>
+      <w:r>
+        <w:t>)/(</w:t>
+      </w:r>
+      <w:r>
+        <w:rPr>
+          <w:i/>
+          <w:iCs/>
+        </w:rPr>
+        <w:t>pq</w:t>
+      </w:r>
+      <w:r>
+        <w:t>)). In</w:t>
+      </w:r>
+      <w:r>
+        <w:t>deed</w:t>
+      </w:r>
+      <w:r>
+        <w:t xml:space="preserve">, for large enough values of </w:t>
+      </w:r>
+      <w:r>
+        <w:rPr>
+          <w:i/>
+          <w:iCs/>
+        </w:rPr>
+        <w:t>n</w:t>
+      </w:r>
+      <w:r>
+        <w:t xml:space="preserve">, the probability of selecting a message </w:t>
       </w:r>
       <w:r>
         <w:rPr>
@@ -20499,35 +20623,137 @@
         <w:t>M</w:t>
       </w:r>
       <w:r>
-        <w:t xml:space="preserve"> modulo </w:t>
-      </w:r>
-      <w:r>
-        <w:rPr>
-          <w:i/>
-          <w:iCs/>
-        </w:rPr>
+        <w:t xml:space="preserve"> that is a multiple of </w:t>
+      </w:r>
+      <w:r>
+        <w:rPr>
+          <w:i/>
+          <w:iCs/>
+        </w:rPr>
+        <w:t>p</w:t>
+      </w:r>
+      <w:r>
+        <w:t xml:space="preserve"> or </w:t>
+      </w:r>
+      <w:r>
+        <w:rPr>
+          <w:i/>
+          <w:iCs/>
+        </w:rPr>
+        <w:t>q</w:t>
+      </w:r>
+      <w:r>
+        <w:t xml:space="preserve"> is so small it is hardly worth considering. </w:t>
+      </w:r>
+      <w:r>
+        <w:t>I</w:t>
+      </w:r>
+      <w:r>
+        <w:t xml:space="preserve">mprobable </w:t>
+      </w:r>
+      <w:r>
+        <w:t xml:space="preserve">though it may </w:t>
+      </w:r>
+      <w:r>
+        <w:t xml:space="preserve">have </w:t>
+      </w:r>
+      <w:r>
+        <w:t>be</w:t>
+      </w:r>
+      <w:r>
+        <w:t>e</w:t>
+      </w:r>
+      <w:r>
         <w:t>n</w:t>
       </w:r>
       <w:r>
-        <w:t xml:space="preserve">, gives us back </w:t>
-      </w:r>
-      <w:r>
-        <w:rPr>
-          <w:i/>
-          <w:iCs/>
-        </w:rPr>
-        <w:t>M</w:t>
+        <w:t xml:space="preserve">, Rivest, Shamir and Adleman were </w:t>
+      </w:r>
+      <w:r>
+        <w:t>obliged</w:t>
+      </w:r>
+      <w:r>
+        <w:t xml:space="preserve"> to handle </w:t>
+      </w:r>
+      <w:r>
+        <w:t>th</w:t>
+      </w:r>
+      <w:r>
+        <w:t>is</w:t>
+      </w:r>
+      <w:r>
+        <w:t xml:space="preserve"> exception</w:t>
+      </w:r>
+      <w:r>
+        <w:t xml:space="preserve"> lest their method be judged deficient. </w:t>
+      </w:r>
+      <w:r>
+        <w:t>Handle it they did, and in so doing cemented RSA as a</w:t>
+      </w:r>
+      <w:r>
+        <w:t xml:space="preserve">n enduring </w:t>
+      </w:r>
+      <w:r>
+        <w:t>model of elegance</w:t>
       </w:r>
       <w:r>
         <w:t>.</w:t>
+      </w:r>
+      <w:r>
+        <w:rPr>
+          <w:rStyle w:val="FootnoteReference"/>
+        </w:rPr>
+        <w:t xml:space="preserve"> </w:t>
+      </w:r>
+      <w:r>
+        <w:rPr>
+          <w:rStyle w:val="FootnoteReference"/>
+        </w:rPr>
+        <w:footnoteReference w:id="41"/>
       </w:r>
     </w:p>
     <w:p>
       <w:r>
-        <w:t>S</w:t>
-      </w:r>
-      <w:r>
-        <w:t xml:space="preserve">o far, we have only shown how to recover </w:t>
+        <w:t>With this</w:t>
+      </w:r>
+      <w:r>
+        <w:t xml:space="preserve"> </w:t>
+      </w:r>
+      <w:r>
+        <w:t xml:space="preserve">we have </w:t>
+      </w:r>
+      <w:r>
+        <w:t xml:space="preserve">the </w:t>
+      </w:r>
+      <w:r>
+        <w:t xml:space="preserve">basis </w:t>
+      </w:r>
+      <w:r>
+        <w:t>for effective encryption</w:t>
+      </w:r>
+      <w:r>
+        <w:t xml:space="preserve"> and decryption</w:t>
+      </w:r>
+      <w:r>
+        <w:t xml:space="preserve">; </w:t>
+      </w:r>
+      <w:r>
+        <w:t>that is</w:t>
+      </w:r>
+      <w:r>
+        <w:t>,</w:t>
+      </w:r>
+      <w:r>
+        <w:t xml:space="preserve"> </w:t>
+      </w:r>
+      <w:r>
+        <w:t>an exponent that</w:t>
+      </w:r>
+      <w:r>
+        <w:t>,</w:t>
+      </w:r>
+      <w:r>
+        <w:t xml:space="preserve"> when applied to </w:t>
       </w:r>
       <w:r>
         <w:rPr>
@@ -20537,6 +20763,42 @@
         <w:t>M</w:t>
       </w:r>
       <w:r>
+        <w:t xml:space="preserve"> modulo </w:t>
+      </w:r>
+      <w:r>
+        <w:rPr>
+          <w:i/>
+          <w:iCs/>
+        </w:rPr>
+        <w:t>n</w:t>
+      </w:r>
+      <w:r>
+        <w:t xml:space="preserve">, gives us back </w:t>
+      </w:r>
+      <w:r>
+        <w:rPr>
+          <w:i/>
+          <w:iCs/>
+        </w:rPr>
+        <w:t>M</w:t>
+      </w:r>
+      <w:r>
+        <w:t>.</w:t>
+      </w:r>
+      <w:r>
+        <w:t xml:space="preserve"> But s</w:t>
+      </w:r>
+      <w:r>
+        <w:t xml:space="preserve">o far we have only shown how to recover </w:t>
+      </w:r>
+      <w:r>
+        <w:rPr>
+          <w:i/>
+          <w:iCs/>
+        </w:rPr>
+        <w:t>M</w:t>
+      </w:r>
+      <w:r>
         <w:t xml:space="preserve"> using a single exponent. To </w:t>
       </w:r>
       <w:r>
@@ -20588,7 +20850,19 @@
           <w:i/>
           <w:iCs/>
         </w:rPr>
-        <w:t>t(n)+1</w:t>
+        <w:t>t(n)</w:t>
+      </w:r>
+      <w:r>
+        <w:t xml:space="preserve"> </w:t>
+      </w:r>
+      <w:r>
+        <w:t>+</w:t>
+      </w:r>
+      <w:r>
+        <w:t xml:space="preserve"> </w:t>
+      </w:r>
+      <w:r>
+        <w:t>1</w:t>
       </w:r>
       <w:r>
         <w:t xml:space="preserve"> (</w:t>
@@ -20823,7 +21097,10 @@
     </w:p>
     <w:p>
       <w:r>
-        <w:t>Except</w:t>
+        <w:t>Note that, e</w:t>
+      </w:r>
+      <w:r>
+        <w:t>xcept</w:t>
       </w:r>
       <w:r>
         <w:t xml:space="preserve"> for the exponent</w:t>
@@ -20859,7 +21136,7 @@
         <w:t xml:space="preserve"> </w:t>
       </w:r>
       <w:r>
-        <w:t>assert the following equality</w:t>
+        <w:t>assert the following</w:t>
       </w:r>
       <w:r>
         <w:t>:</w:t>
@@ -20958,31 +21235,15 @@
         <w:t>t(n)</w:t>
       </w:r>
       <w:r>
-        <w:rPr>
-          <w:i/>
-          <w:iCs/>
-        </w:rPr>
-        <w:t xml:space="preserve"> </w:t>
-      </w:r>
-      <w:r>
-        <w:rPr>
-          <w:i/>
-          <w:iCs/>
-        </w:rPr>
+        <w:t xml:space="preserve"> </w:t>
+      </w:r>
+      <w:r>
         <w:t>+</w:t>
       </w:r>
       <w:r>
-        <w:rPr>
-          <w:i/>
-          <w:iCs/>
-        </w:rPr>
-        <w:t xml:space="preserve"> </w:t>
-      </w:r>
-      <w:r>
-        <w:rPr>
-          <w:i/>
-          <w:iCs/>
-        </w:rPr>
+        <w:t xml:space="preserve"> </w:t>
+      </w:r>
+      <w:r>
         <w:t>1</w:t>
       </w:r>
       <w:r>
@@ -21133,6 +21394,14 @@
           <w:iCs/>
         </w:rPr>
         <w:t>M</w:t>
+      </w:r>
+      <w:r>
+        <w:rPr>
+          <w:i/>
+          <w:iCs/>
+          <w:vertAlign w:val="superscript"/>
+        </w:rPr>
+        <w:t>e</w:t>
       </w:r>
       <w:r>
         <w:t xml:space="preserve"> </w:t>
@@ -21234,7 +21503,19 @@
           <w:i/>
           <w:iCs/>
         </w:rPr>
-        <w:t>t(n)+1</w:t>
+        <w:t>t(n)</w:t>
+      </w:r>
+      <w:r>
+        <w:t xml:space="preserve"> </w:t>
+      </w:r>
+      <w:r>
+        <w:t>+</w:t>
+      </w:r>
+      <w:r>
+        <w:t xml:space="preserve"> </w:t>
+      </w:r>
+      <w:r>
+        <w:t>1</w:t>
       </w:r>
       <w:r>
         <w:t>.</w:t>
@@ -21554,6 +21835,7 @@
           <w:i/>
           <w:iCs/>
         </w:rPr>
+        <w:lastRenderedPageBreak/>
         <w:t xml:space="preserve">3*3 = 1 </w:t>
       </w:r>
       <w:r>
@@ -21580,7 +21862,6 @@
     </w:p>
     <w:p>
       <w:r>
-        <w:lastRenderedPageBreak/>
         <w:t>S</w:t>
       </w:r>
       <w:r>
@@ -22374,6 +22655,7 @@
     </w:p>
     <w:p>
       <w:r>
+        <w:lastRenderedPageBreak/>
         <w:t xml:space="preserve">Given this </w:t>
       </w:r>
       <w:r>
@@ -22442,11 +22724,7 @@
         <w:t xml:space="preserve"> </w:t>
       </w:r>
       <w:r>
-        <w:t xml:space="preserve">to a reasonable amount of time, </w:t>
-      </w:r>
-      <w:r>
-        <w:lastRenderedPageBreak/>
-        <w:t xml:space="preserve">and/or </w:t>
+        <w:t xml:space="preserve">to a reasonable amount of time, and/or </w:t>
       </w:r>
       <w:r>
         <w:t>analytical techniques</w:t>
@@ -23293,7 +23571,11 @@
         <w:t xml:space="preserve">Now </w:t>
       </w:r>
       <w:r>
-        <w:t>Eve can use Bob’s private key to decrypt every symmetric key Alice</w:t>
+        <w:t xml:space="preserve">Eve can use Bob’s private key to decrypt every </w:t>
+      </w:r>
+      <w:r>
+        <w:lastRenderedPageBreak/>
+        <w:t>symmetric key Alice</w:t>
       </w:r>
       <w:r>
         <w:t xml:space="preserve"> </w:t>
@@ -23358,7 +23640,6 @@
     </w:p>
     <w:p>
       <w:r>
-        <w:lastRenderedPageBreak/>
         <w:t>The loss of perfect forward secrecy is not confined to key</w:t>
       </w:r>
       <w:r>
@@ -24334,12 +24615,12 @@
           <w:i/>
           <w:iCs/>
         </w:rPr>
+        <w:lastRenderedPageBreak/>
         <w:t>M -&gt; S -&gt; M</w:t>
       </w:r>
     </w:p>
     <w:p>
       <w:r>
-        <w:lastRenderedPageBreak/>
         <w:t xml:space="preserve">As with encryption, we start with some plaintext message </w:t>
       </w:r>
       <w:r>
@@ -30240,7 +30521,45 @@
         <w:footnoteRef/>
       </w:r>
       <w:r>
-        <w:t xml:space="preserve"> That there are 7 values in the range 1 to 15 that are exceptions to Euler’s theorem might cause one to think it is as much the rule as it is the exception. Therefore, shouldn’t we have to prove that for all </w:t>
+        <w:t xml:space="preserve"> A proof for </w:t>
+      </w:r>
+      <w:r>
+        <w:t>this exception</w:t>
+      </w:r>
+      <w:r>
+        <w:t>—which I have omitted—</w:t>
+      </w:r>
+      <w:r>
+        <w:t xml:space="preserve">can be constructed using </w:t>
+      </w:r>
+      <w:r>
+        <w:t xml:space="preserve">one or more of </w:t>
+      </w:r>
+      <w:r>
+        <w:rPr>
+          <w:i/>
+          <w:iCs/>
+        </w:rPr>
+        <w:t>Fermat’s little theorem</w:t>
+      </w:r>
+      <w:r>
+        <w:t xml:space="preserve">, </w:t>
+      </w:r>
+      <w:r>
+        <w:t xml:space="preserve">which is a specialization of </w:t>
+      </w:r>
+      <w:r>
+        <w:rPr>
+          <w:i/>
+          <w:iCs/>
+        </w:rPr>
+        <w:t>Euler’s theorem</w:t>
+      </w:r>
+      <w:r>
+        <w:t xml:space="preserve"> in which the modulus is prime</w:t>
+      </w:r>
+      <w:r>
+        <w:t xml:space="preserve"> (i.e., </w:t>
       </w:r>
       <w:r>
         <w:rPr>
@@ -30250,235 +30569,37 @@
         <w:t>M</w:t>
       </w:r>
       <w:r>
-        <w:t xml:space="preserve"> not relatively prime to </w:t>
-      </w:r>
-      <w:r>
-        <w:rPr>
-          <w:i/>
-          <w:iCs/>
-        </w:rPr>
-        <w:t>n</w:t>
-      </w:r>
-      <w:r>
-        <w:t xml:space="preserve">, adding 1 to its exponent neutralizes the exception, so that we know RSA will work for any </w:t>
-      </w:r>
-      <w:r>
-        <w:rPr>
-          <w:i/>
-          <w:iCs/>
-        </w:rPr>
-        <w:t>M</w:t>
-      </w:r>
-      <w:r>
-        <w:t xml:space="preserve">, not just one relatively prime to </w:t>
-      </w:r>
-      <w:r>
-        <w:rPr>
-          <w:i/>
-          <w:iCs/>
-        </w:rPr>
-        <w:t>n</w:t>
-      </w:r>
-      <w:r>
-        <w:t xml:space="preserve">? Indeed, where </w:t>
-      </w:r>
-      <w:r>
-        <w:rPr>
-          <w:i/>
-          <w:iCs/>
-        </w:rPr>
-        <w:t>n</w:t>
-      </w:r>
-      <w:r>
-        <w:t xml:space="preserve"> = 15, there is a 7 in 15 chance we will choose for encryption a message </w:t>
-      </w:r>
-      <w:r>
-        <w:rPr>
-          <w:i/>
-          <w:iCs/>
-        </w:rPr>
-        <w:t>M</w:t>
-      </w:r>
-      <w:r>
-        <w:t xml:space="preserve"> in the range 0 &lt; </w:t>
-      </w:r>
-      <w:r>
-        <w:rPr>
-          <w:i/>
-          <w:iCs/>
-        </w:rPr>
-        <w:t>M</w:t>
-      </w:r>
-      <w:r>
-        <w:t xml:space="preserve"> &lt; </w:t>
-      </w:r>
-      <w:r>
-        <w:rPr>
-          <w:i/>
-          <w:iCs/>
-        </w:rPr>
-        <w:t>n</w:t>
-      </w:r>
-      <w:r>
-        <w:t xml:space="preserve">-1 that violates Euler’s theorem. For astronomically large, real-world values of </w:t>
-      </w:r>
-      <w:r>
-        <w:rPr>
-          <w:i/>
-          <w:iCs/>
-        </w:rPr>
-        <w:t>n</w:t>
-      </w:r>
-      <w:r>
-        <w:t>, however, the number of such exceptions i</w:t>
-      </w:r>
-      <w:r>
-        <w:t>s</w:t>
-      </w:r>
-      <w:r>
-        <w:t xml:space="preserve"> infinitesimally small (it is in the proportion (</w:t>
-      </w:r>
-      <w:r>
-        <w:rPr>
-          <w:i/>
-          <w:iCs/>
-        </w:rPr>
-        <w:t>p</w:t>
-      </w:r>
-      <w:r>
-        <w:t>+</w:t>
-      </w:r>
-      <w:r>
-        <w:rPr>
-          <w:i/>
-          <w:iCs/>
-        </w:rPr>
-        <w:t>q</w:t>
-      </w:r>
-      <w:r>
-        <w:t>)/(</w:t>
-      </w:r>
-      <w:r>
-        <w:rPr>
-          <w:i/>
-          <w:iCs/>
-        </w:rPr>
-        <w:t>p</w:t>
-      </w:r>
-      <w:r>
-        <w:t>*</w:t>
-      </w:r>
-      <w:r>
-        <w:rPr>
-          <w:i/>
-          <w:iCs/>
-        </w:rPr>
-        <w:t>q</w:t>
-      </w:r>
-      <w:r>
-        <w:t xml:space="preserve">)). In fact, for large enough values of </w:t>
-      </w:r>
-      <w:r>
-        <w:rPr>
-          <w:i/>
-          <w:iCs/>
-        </w:rPr>
-        <w:t>n</w:t>
-      </w:r>
-      <w:r>
-        <w:t xml:space="preserve">, the probability of selecting a message </w:t>
-      </w:r>
-      <w:r>
-        <w:rPr>
-          <w:i/>
-          <w:iCs/>
-        </w:rPr>
-        <w:t>M</w:t>
-      </w:r>
-      <w:r>
-        <w:t xml:space="preserve"> that is a multiple of </w:t>
-      </w:r>
-      <w:r>
-        <w:rPr>
-          <w:i/>
-          <w:iCs/>
-        </w:rPr>
-        <w:t>p</w:t>
-      </w:r>
-      <w:r>
-        <w:t xml:space="preserve"> or </w:t>
-      </w:r>
-      <w:r>
-        <w:rPr>
-          <w:i/>
-          <w:iCs/>
-        </w:rPr>
-        <w:t>q</w:t>
-      </w:r>
-      <w:r>
-        <w:t xml:space="preserve"> is so small it is hardly worth considering. However improbable</w:t>
-      </w:r>
-      <w:r>
-        <w:t xml:space="preserve"> this exception, however</w:t>
-      </w:r>
-      <w:r>
-        <w:t xml:space="preserve">, Rivest, Shamir and Adleman were forced to handle </w:t>
-      </w:r>
-      <w:r>
-        <w:t xml:space="preserve">it </w:t>
-      </w:r>
-      <w:r>
-        <w:t xml:space="preserve">lest their method be </w:t>
-      </w:r>
-      <w:r>
-        <w:t>judged</w:t>
-      </w:r>
-      <w:r>
-        <w:t xml:space="preserve"> deficient. </w:t>
-      </w:r>
-      <w:r>
-        <w:t>And d</w:t>
-      </w:r>
-      <w:r>
-        <w:t xml:space="preserve">espite its being such a remote edge case, their ability to neutralize it </w:t>
-      </w:r>
-      <w:r>
-        <w:t xml:space="preserve">is what </w:t>
-      </w:r>
-      <w:r>
-        <w:t>makes RSA a true model of elegance. A proof for it</w:t>
-      </w:r>
-      <w:r>
-        <w:t xml:space="preserve">—which I have omitted—requires </w:t>
-      </w:r>
-      <w:r>
-        <w:t>a</w:t>
-      </w:r>
-      <w:r>
-        <w:t xml:space="preserve">n understanding </w:t>
-      </w:r>
-      <w:r>
-        <w:t xml:space="preserve">of one or more of </w:t>
-      </w:r>
-      <w:r>
-        <w:rPr>
-          <w:i/>
-          <w:iCs/>
-        </w:rPr>
-        <w:t>Fermat’s little theorem</w:t>
-      </w:r>
-      <w:r>
-        <w:t xml:space="preserve"> (which is a specialization of </w:t>
-      </w:r>
-      <w:r>
-        <w:rPr>
-          <w:i/>
-          <w:iCs/>
-        </w:rPr>
-        <w:t>Euler’s theorem</w:t>
-      </w:r>
-      <w:r>
-        <w:t xml:space="preserve"> in which the modulus is prime),</w:t>
+        <w:rPr>
+          <w:i/>
+          <w:iCs/>
+          <w:vertAlign w:val="superscript"/>
+        </w:rPr>
+        <w:t>p-1</w:t>
+      </w:r>
+      <w:r>
+        <w:rPr>
+          <w:i/>
+          <w:iCs/>
+        </w:rPr>
+        <w:t xml:space="preserve"> </w:t>
+      </w:r>
+      <w:r>
+        <w:rPr>
+          <w:rFonts w:cstheme="minorHAnsi"/>
+          <w:i/>
+          <w:iCs/>
+        </w:rPr>
+        <w:t>≡</w:t>
+      </w:r>
+      <w:r>
+        <w:rPr>
+          <w:i/>
+          <w:iCs/>
+        </w:rPr>
+        <w:t xml:space="preserve"> 1 mod p</w:t>
+      </w:r>
+      <w:r>
+        <w:t>),</w:t>
       </w:r>
       <w:r>
         <w:t xml:space="preserve"> the </w:t>
@@ -30491,14 +30612,34 @@
         <w:t>Chinese Remainder Theorem</w:t>
       </w:r>
       <w:r>
-        <w:t xml:space="preserve"> and/or </w:t>
-      </w:r>
-      <w:r>
-        <w:rPr>
-          <w:i/>
-          <w:iCs/>
-        </w:rPr>
-        <w:t>LaGrange’s theorem</w:t>
+        <w:t xml:space="preserve">, </w:t>
+      </w:r>
+      <w:r>
+        <w:t>or</w:t>
+      </w:r>
+      <w:r>
+        <w:t xml:space="preserve"> </w:t>
+      </w:r>
+      <w:r>
+        <w:rPr>
+          <w:i/>
+          <w:iCs/>
+        </w:rPr>
+        <w:t>La</w:t>
+      </w:r>
+      <w:r>
+        <w:rPr>
+          <w:i/>
+          <w:iCs/>
+        </w:rPr>
+        <w:t>g</w:t>
+      </w:r>
+      <w:r>
+        <w:rPr>
+          <w:i/>
+          <w:iCs/>
+        </w:rPr>
+        <w:t>range’s theorem</w:t>
       </w:r>
       <w:r>
         <w:t>.</w:t>
@@ -30663,6 +30804,9 @@
         <w:t xml:space="preserve">, and moreover that </w:t>
       </w:r>
       <w:r>
+        <w:t xml:space="preserve">for </w:t>
+      </w:r>
+      <w:r>
         <w:rPr>
           <w:i/>
           <w:iCs/>
@@ -30680,17 +30824,16 @@
         <w:t>k</w:t>
       </w:r>
       <w:r>
-        <w:t xml:space="preserve"> will </w:t>
-      </w:r>
-      <w:r>
-        <w:rPr>
-          <w:i/>
-          <w:iCs/>
-        </w:rPr>
-        <w:t>not</w:t>
-      </w:r>
-      <w:r>
-        <w:t xml:space="preserve"> affect the result of an operation modulo </w:t>
+        <w:t xml:space="preserve">, </w:t>
+      </w:r>
+      <w:r>
+        <w:t xml:space="preserve">the result of </w:t>
+      </w:r>
+      <w:r>
+        <w:t>the</w:t>
+      </w:r>
+      <w:r>
+        <w:t xml:space="preserve"> operation modulo </w:t>
       </w:r>
       <w:r>
         <w:rPr>
@@ -30700,7 +30843,10 @@
         <w:t>n</w:t>
       </w:r>
       <w:r>
-        <w:t xml:space="preserve">. That is, adding 1 to any multiple of </w:t>
+        <w:t xml:space="preserve"> will be unaffected.</w:t>
+      </w:r>
+      <w:r>
+        <w:t xml:space="preserve"> That is, adding 1 to any multiple of </w:t>
       </w:r>
       <w:r>
         <w:rPr>

</xml_diff>